<commit_message>
PHP lint - pre-commit hook
</commit_message>
<xml_diff>
--- a/BP.docx
+++ b/BP.docx
@@ -1103,6 +1103,59 @@
     </w:p>
     <w:p>
       <w:r>
+        <w:t xml:space="preserve">Nicméně </w:t>
+      </w:r>
+      <w:r>
+        <w:t xml:space="preserve">například </w:t>
+      </w:r>
+      <w:sdt>
+        <w:sdtPr>
+          <w:id w:val="69481351"/>
+          <w:citation/>
+        </w:sdtPr>
+        <w:sdtContent>
+          <w:r>
+            <w:fldChar w:fldCharType="begin"/>
+          </w:r>
+          <w:r>
+            <w:instrText xml:space="preserve"> CITATION Men09 \l 1029 </w:instrText>
+          </w:r>
+          <w:r>
+            <w:fldChar w:fldCharType="separate"/>
+          </w:r>
+          <w:r>
+            <w:rPr>
+              <w:noProof/>
+            </w:rPr>
+            <w:t>[Menšík, 2009]</w:t>
+          </w:r>
+          <w:r>
+            <w:fldChar w:fldCharType="end"/>
+          </w:r>
+        </w:sdtContent>
+      </w:sdt>
+      <w:r>
+        <w:t xml:space="preserve"> s </w:t>
+      </w:r>
+      <w:proofErr w:type="spellStart"/>
+      <w:r>
+        <w:t>Fowlerem</w:t>
+      </w:r>
+      <w:proofErr w:type="spellEnd"/>
+      <w:r>
+        <w:t xml:space="preserve"> nesouhlasí a považuje ukládání knihoven do </w:t>
+      </w:r>
+      <w:proofErr w:type="spellStart"/>
+      <w:r>
+        <w:t>verzovacího</w:t>
+      </w:r>
+      <w:proofErr w:type="spellEnd"/>
+      <w:r>
+        <w:t xml:space="preserve"> systému za zbytečné. Zároveň ale zmiňuje nutnost umožnit skriptu pro sestavení přístup ke sdílenému síťovému disku s knihovnami.</w:t>
+      </w:r>
+    </w:p>
+    <w:p>
+      <w:r>
         <w:t xml:space="preserve">V úložišti by nemělo být uloženo vše, co je potřeba pro sestavení aplikace, ale nic z toho, co vznikne při sestavení – podle </w:t>
       </w:r>
       <w:proofErr w:type="spellStart"/>
@@ -1242,7 +1295,11 @@
       </w:r>
       <w:proofErr w:type="gramEnd"/>
       <w:r>
-        <w:t xml:space="preserve"> a není je možné bez něj spustit. Samozřejmě je možné, aby jednotliví vývojáři spouštěli lokální </w:t>
+        <w:t xml:space="preserve"> a není je možné bez něj </w:t>
+      </w:r>
+      <w:r>
+        <w:lastRenderedPageBreak/>
+        <w:t xml:space="preserve">spustit. Samozřejmě je možné, aby jednotliví vývojáři spouštěli lokální </w:t>
       </w:r>
       <w:proofErr w:type="spellStart"/>
       <w:r>
@@ -1284,7 +1341,6 @@
         <w:pStyle w:val="Nadpis4"/>
       </w:pPr>
       <w:r>
-        <w:lastRenderedPageBreak/>
         <w:t>Upřesnění pro projekty vyvíjené v jazyce</w:t>
       </w:r>
       <w:r>
@@ -1627,6 +1683,7 @@
     </w:p>
     <w:p>
       <w:r>
+        <w:lastRenderedPageBreak/>
         <w:t>Při manuálním sestavení si vývojář po uložení změn do úložiště sedne k speciálnímu počítači, který je vyhrazen jen na integraci</w:t>
       </w:r>
       <w:r>
@@ -1647,7 +1704,6 @@
     </w:p>
     <w:p>
       <w:r>
-        <w:lastRenderedPageBreak/>
         <w:t xml:space="preserve">Druhou variantou je využití integračního serveru, který sleduje úložiště a po každé změně spustí </w:t>
       </w:r>
       <w:proofErr w:type="spellStart"/>
@@ -1865,6 +1921,7 @@
         <w:pStyle w:val="Nadpis3"/>
       </w:pPr>
       <w:r>
+        <w:lastRenderedPageBreak/>
         <w:t xml:space="preserve">Každý má </w:t>
       </w:r>
       <w:r>
@@ -1884,7 +1941,6 @@
     </w:p>
     <w:p>
       <w:r>
-        <w:lastRenderedPageBreak/>
         <w:t>Pokud se využívá manuální integrace na integračním stroji, tak by na jeho monitoru mělo vždy být vidět stav posledního sestavení.</w:t>
       </w:r>
     </w:p>
@@ -1994,13 +2050,7 @@
     </w:p>
     <w:p>
       <w:r>
-        <w:t xml:space="preserve">Využívání kontinuální integrace umožňuje </w:t>
-      </w:r>
-      <w:r>
-        <w:t>častěji</w:t>
-      </w:r>
-      <w:r>
-        <w:t xml:space="preserve"> získávat stabilní sestavení aplikace, čehož lze využít </w:t>
+        <w:t xml:space="preserve">Využívání kontinuální integrace umožňuje častěji získávat stabilní sestavení aplikace, čehož lze využít </w:t>
       </w:r>
       <w:r>
         <w:t>pro zvýšení frekvence vydávání a nasazování nových verzí.</w:t>
@@ -2258,6 +2308,74 @@
       </w:r>
       <w:bookmarkEnd w:id="9"/>
     </w:p>
+    <w:p>
+      <w:proofErr w:type="spellStart"/>
+      <w:r>
+        <w:t>Code</w:t>
+      </w:r>
+      <w:proofErr w:type="spellEnd"/>
+      <w:r>
+        <w:t xml:space="preserve"> </w:t>
+      </w:r>
+      <w:proofErr w:type="spellStart"/>
+      <w:r>
+        <w:t>smell</w:t>
+      </w:r>
+      <w:proofErr w:type="spellEnd"/>
+      <w:r>
+        <w:t xml:space="preserve"> – </w:t>
+      </w:r>
+      <w:proofErr w:type="spellStart"/>
+      <w:r>
+        <w:t>dead</w:t>
+      </w:r>
+      <w:proofErr w:type="spellEnd"/>
+      <w:r>
+        <w:t xml:space="preserve"> </w:t>
+      </w:r>
+      <w:proofErr w:type="spellStart"/>
+      <w:proofErr w:type="gramStart"/>
+      <w:r>
+        <w:t>code</w:t>
+      </w:r>
+      <w:proofErr w:type="spellEnd"/>
+      <w:r>
+        <w:t>, ..</w:t>
+      </w:r>
+      <w:proofErr w:type="gramEnd"/>
+    </w:p>
+    <w:p>
+      <w:hyperlink r:id="rId15" w:history="1">
+        <w:r>
+          <w:rPr>
+            <w:rStyle w:val="Hypertextovodkaz"/>
+          </w:rPr>
+          <w:t>http://en.wikipedia.org/wiki/Code_smell</w:t>
+        </w:r>
+      </w:hyperlink>
+    </w:p>
+    <w:p>
+      <w:hyperlink r:id="rId16" w:history="1">
+        <w:r>
+          <w:rPr>
+            <w:rStyle w:val="Hypertextovodkaz"/>
+          </w:rPr>
+          <w:t>http://www.codinghorror.com/blog/2006/05/code-smells.html</w:t>
+        </w:r>
+      </w:hyperlink>
+    </w:p>
+    <w:p>
+      <w:r>
+        <w:t>http://martinfowler.com/bliki/CodeSmell.html</w:t>
+      </w:r>
+    </w:p>
+    <w:p/>
+    <w:p>
+      <w:r>
+        <w:t>//Lepší kód -&gt; větší zábava při programování -&gt; spokojenější programátoři -&gt; menší fluktuace</w:t>
+      </w:r>
+    </w:p>
+    <w:p/>
     <w:p/>
     <w:p>
       <w:pPr>
@@ -2301,7 +2419,7 @@
       <w:r>
         <w:t xml:space="preserve"> (dříve Hudson) - http://jenkins-php.org/, </w:t>
       </w:r>
-      <w:hyperlink r:id="rId15" w:history="1">
+      <w:hyperlink r:id="rId17" w:history="1">
         <w:r>
           <w:rPr>
             <w:rStyle w:val="Hypertextovodkaz"/>
@@ -2369,7 +2487,7 @@
       <w:r>
         <w:t xml:space="preserve"> - </w:t>
       </w:r>
-      <w:hyperlink r:id="rId16" w:history="1">
+      <w:hyperlink r:id="rId18" w:history="1">
         <w:r>
           <w:rPr>
             <w:rStyle w:val="Hypertextovodkaz"/>
@@ -2402,7 +2520,7 @@
       <w:r>
         <w:t xml:space="preserve"> - </w:t>
       </w:r>
-      <w:hyperlink r:id="rId17" w:history="1">
+      <w:hyperlink r:id="rId19" w:history="1">
         <w:r>
           <w:rPr>
             <w:rStyle w:val="Hypertextovodkaz"/>
@@ -2512,81 +2630,6 @@
         <w:t>todo</w:t>
       </w:r>
       <w:proofErr w:type="spellEnd"/>
-    </w:p>
-    <w:p>
-      <w:r>
-        <w:t>Statická analýza</w:t>
-      </w:r>
-    </w:p>
-    <w:p>
-      <w:proofErr w:type="spellStart"/>
-      <w:r>
-        <w:t>Code</w:t>
-      </w:r>
-      <w:proofErr w:type="spellEnd"/>
-      <w:r>
-        <w:t xml:space="preserve"> </w:t>
-      </w:r>
-      <w:proofErr w:type="spellStart"/>
-      <w:r>
-        <w:t>smell</w:t>
-      </w:r>
-      <w:proofErr w:type="spellEnd"/>
-      <w:r>
-        <w:t xml:space="preserve"> – </w:t>
-      </w:r>
-      <w:proofErr w:type="spellStart"/>
-      <w:r>
-        <w:t>dead</w:t>
-      </w:r>
-      <w:proofErr w:type="spellEnd"/>
-      <w:r>
-        <w:t xml:space="preserve"> </w:t>
-      </w:r>
-      <w:proofErr w:type="spellStart"/>
-      <w:proofErr w:type="gramStart"/>
-      <w:r>
-        <w:t>code</w:t>
-      </w:r>
-      <w:proofErr w:type="spellEnd"/>
-      <w:r>
-        <w:t>, ..</w:t>
-      </w:r>
-      <w:proofErr w:type="gramEnd"/>
-    </w:p>
-    <w:p>
-      <w:hyperlink r:id="rId18" w:history="1">
-        <w:r>
-          <w:rPr>
-            <w:rStyle w:val="Hypertextovodkaz"/>
-          </w:rPr>
-          <w:t>http://en.wikipedia.org/wiki/Code_smell</w:t>
-        </w:r>
-      </w:hyperlink>
-    </w:p>
-    <w:p>
-      <w:hyperlink r:id="rId19" w:history="1">
-        <w:r>
-          <w:rPr>
-            <w:rStyle w:val="Hypertextovodkaz"/>
-          </w:rPr>
-          <w:t>http://www.codinghorror.com/blog/2006/05/code-smells.html</w:t>
-        </w:r>
-      </w:hyperlink>
-    </w:p>
-    <w:p>
-      <w:r>
-        <w:t>http://martinfowler.com/bliki/CodeSmell.html</w:t>
-      </w:r>
-    </w:p>
-    <w:p/>
-    <w:p>
-      <w:r>
-        <w:t>//</w:t>
-      </w:r>
-      <w:r>
-        <w:t>Lepší kód -&gt; větší zábava při programování -&gt; spokojenější programátoři -&gt; menší fluktuace</w:t>
-      </w:r>
     </w:p>
     <w:p>
       <w:pPr>
@@ -2965,7 +3008,6 @@
         <w:pStyle w:val="Kd"/>
       </w:pPr>
       <w:r>
-        <w:lastRenderedPageBreak/>
         <w:t>echo "Kontinuální integrace" //chybí středník</w:t>
       </w:r>
     </w:p>
@@ -2974,7 +3016,7 @@
         <w:pStyle w:val="Titulek"/>
       </w:pPr>
       <w:bookmarkStart w:id="17" w:name="_Ref298940988"/>
-      <w:bookmarkStart w:id="18" w:name="_Toc299543595"/>
+      <w:bookmarkStart w:id="18" w:name="_Toc299623877"/>
       <w:proofErr w:type="gramStart"/>
       <w:r>
         <w:t xml:space="preserve">Kód </w:t>
@@ -3072,7 +3114,7 @@
       </w:pPr>
       <w:bookmarkStart w:id="20" w:name="_Ref299520264"/>
       <w:bookmarkStart w:id="21" w:name="_Ref298941156"/>
-      <w:bookmarkStart w:id="22" w:name="_Toc299543596"/>
+      <w:bookmarkStart w:id="22" w:name="_Toc299623878"/>
       <w:proofErr w:type="gramStart"/>
       <w:r>
         <w:t xml:space="preserve">Kód </w:t>
@@ -3229,6 +3271,7 @@
         <w:keepNext/>
       </w:pPr>
       <w:r>
+        <w:lastRenderedPageBreak/>
         <w:t>&lt;?php</w:t>
       </w:r>
     </w:p>
@@ -3245,7 +3288,7 @@
         <w:pStyle w:val="Titulek"/>
       </w:pPr>
       <w:bookmarkStart w:id="23" w:name="_Ref299519566"/>
-      <w:bookmarkStart w:id="24" w:name="_Toc299543597"/>
+      <w:bookmarkStart w:id="24" w:name="_Toc299623879"/>
       <w:proofErr w:type="gramStart"/>
       <w:r>
         <w:t xml:space="preserve">Kód </w:t>
@@ -3323,7 +3366,7 @@
         <w:pStyle w:val="Titulek"/>
       </w:pPr>
       <w:bookmarkStart w:id="25" w:name="_Ref299519582"/>
-      <w:bookmarkStart w:id="26" w:name="_Toc299543598"/>
+      <w:bookmarkStart w:id="26" w:name="_Toc299623880"/>
       <w:proofErr w:type="gramStart"/>
       <w:r>
         <w:t xml:space="preserve">Kód </w:t>
@@ -3542,7 +3585,7 @@
         <w:pStyle w:val="Titulek"/>
       </w:pPr>
       <w:bookmarkStart w:id="27" w:name="_Ref299543529"/>
-      <w:bookmarkStart w:id="28" w:name="_Toc299543599"/>
+      <w:bookmarkStart w:id="28" w:name="_Toc299623881"/>
       <w:proofErr w:type="gramStart"/>
       <w:r>
         <w:t xml:space="preserve">Kód </w:t>
@@ -3620,7 +3663,7 @@
         <w:pStyle w:val="Titulek"/>
       </w:pPr>
       <w:bookmarkStart w:id="29" w:name="_Ref299543542"/>
-      <w:bookmarkStart w:id="30" w:name="_Toc299543600"/>
+      <w:bookmarkStart w:id="30" w:name="_Toc299623882"/>
       <w:proofErr w:type="gramStart"/>
       <w:r>
         <w:t xml:space="preserve">Kód </w:t>
@@ -3789,7 +3832,7 @@
         <w:pStyle w:val="Titulek"/>
       </w:pPr>
       <w:bookmarkStart w:id="31" w:name="_Ref299543569"/>
-      <w:bookmarkStart w:id="32" w:name="_Toc299543601"/>
+      <w:bookmarkStart w:id="32" w:name="_Toc299623883"/>
       <w:proofErr w:type="gramStart"/>
       <w:r>
         <w:t xml:space="preserve">Kód </w:t>
@@ -3865,11 +3908,7 @@
         <w:t xml:space="preserve">pro aktuální verzi PHP, ale </w:t>
       </w:r>
       <w:r>
-        <w:t xml:space="preserve">může být užitečné spouštět i kontrolu, zda skripty bude možné spustit v novější verzi PHP. Vzhledem k tomu, že </w:t>
-      </w:r>
-      <w:r>
-        <w:lastRenderedPageBreak/>
-        <w:t>novější verze PHP jsou většinou rychlejší</w:t>
+        <w:t>může být užitečné spouštět i kontrolu, zda skripty bude možné spustit v novější verzi PHP. Vzhledem k tomu, že novější verze PHP jsou většinou rychlejší</w:t>
       </w:r>
       <w:r>
         <w:rPr>
@@ -3955,40 +3994,272 @@
         <w:t xml:space="preserve"> nebo GIT umožňují </w:t>
       </w:r>
       <w:r>
-        <w:t>před vlastním uložením změn do úložiště, spustit</w:t>
-      </w:r>
-    </w:p>
-    <w:p>
-      <w:r>
-        <w:t>@</w:t>
-      </w:r>
-      <w:proofErr w:type="spellStart"/>
-      <w:r>
-        <w:t>phtml</w:t>
-      </w:r>
-      <w:proofErr w:type="spellEnd"/>
-    </w:p>
-    <w:p>
-      <w:r>
-        <w:t>http://phpadvent.org/2008/dont-commit-that-error-by-travis-swicegood</w:t>
-      </w:r>
-    </w:p>
-    <w:p>
-      <w:r>
-        <w:t>http://blueparabola.com/blog/subversion-commit-hooks-php</w:t>
-      </w:r>
+        <w:t>navázat spouštění skriptů na události vyvolané</w:t>
+      </w:r>
+      <w:r>
+        <w:t xml:space="preserve"> v různých fázích</w:t>
+      </w:r>
+      <w:r>
+        <w:t xml:space="preserve"> ukládání souborů do úložiště.</w:t>
+      </w:r>
+      <w:r>
+        <w:t xml:space="preserve"> Pro kontrolu syntaktické správnosti souborů ještě před jejich přijetím do úložiště využijeme </w:t>
+      </w:r>
+      <w:proofErr w:type="spellStart"/>
+      <w:r>
+        <w:t>pre-commit</w:t>
+      </w:r>
+      <w:proofErr w:type="spellEnd"/>
+      <w:r>
+        <w:t xml:space="preserve"> </w:t>
+      </w:r>
+      <w:proofErr w:type="spellStart"/>
+      <w:r>
+        <w:t>hook</w:t>
+      </w:r>
+      <w:proofErr w:type="spellEnd"/>
+      <w:r>
+        <w:t xml:space="preserve">, který může probíhající </w:t>
+      </w:r>
+      <w:proofErr w:type="spellStart"/>
+      <w:r>
+        <w:t>commit</w:t>
+      </w:r>
+      <w:proofErr w:type="spellEnd"/>
+      <w:r>
+        <w:t xml:space="preserve"> </w:t>
+      </w:r>
+      <w:r>
+        <w:lastRenderedPageBreak/>
+        <w:t>zrušit. Lze využít už hotové skripty pro SVN</w:t>
+      </w:r>
+      <w:r>
+        <w:rPr>
+          <w:rStyle w:val="Znakapoznpodarou"/>
+        </w:rPr>
+        <w:footnoteReference w:id="38"/>
+      </w:r>
+      <w:r>
+        <w:t xml:space="preserve"> nebo GIT</w:t>
+      </w:r>
+      <w:r>
+        <w:rPr>
+          <w:rStyle w:val="Znakapoznpodarou"/>
+        </w:rPr>
+        <w:footnoteReference w:id="39"/>
+      </w:r>
+      <w:r>
+        <w:t>. Oba fungují tak</w:t>
+      </w:r>
+      <w:r>
+        <w:t xml:space="preserve">, že získají seznam změněných souborů s příponou PHP, spustí na nich kontrolu syntaktické správnosti a pokud jsou všechny soubory v pořádku, tak </w:t>
+      </w:r>
+      <w:proofErr w:type="spellStart"/>
+      <w:r>
+        <w:t>commit</w:t>
+      </w:r>
+      <w:proofErr w:type="spellEnd"/>
+      <w:r>
+        <w:t xml:space="preserve"> umožní dokončit. V opačném případě vrátí textovou informaci, které soubory obsahují syntaktické chyby.</w:t>
+      </w:r>
+    </w:p>
+    <w:p>
+      <w:r>
+        <w:t xml:space="preserve">PHP kód nemusí být ovšem uložený jen v souborech s příponou PHP. Například </w:t>
+      </w:r>
+      <w:commentRangeStart w:id="33"/>
+      <w:r>
+        <w:t>č</w:t>
+      </w:r>
+      <w:r>
+        <w:t xml:space="preserve">asto používaný </w:t>
+      </w:r>
+      <w:commentRangeEnd w:id="33"/>
+      <w:r>
+        <w:rPr>
+          <w:rStyle w:val="Odkaznakoment"/>
+        </w:rPr>
+        <w:commentReference w:id="33"/>
+      </w:r>
+      <w:r>
+        <w:t xml:space="preserve">PHP </w:t>
+      </w:r>
+      <w:proofErr w:type="spellStart"/>
+      <w:r>
+        <w:t>framework</w:t>
+      </w:r>
+      <w:proofErr w:type="spellEnd"/>
+      <w:r>
+        <w:t xml:space="preserve"> </w:t>
+      </w:r>
+      <w:proofErr w:type="spellStart"/>
+      <w:r>
+        <w:t>Zend</w:t>
+      </w:r>
+      <w:proofErr w:type="spellEnd"/>
+      <w:r>
+        <w:t xml:space="preserve"> Framework</w:t>
+      </w:r>
+      <w:r>
+        <w:rPr>
+          <w:rStyle w:val="Znakapoznpodarou"/>
+        </w:rPr>
+        <w:footnoteReference w:id="40"/>
+      </w:r>
+      <w:r>
+        <w:t xml:space="preserve"> využívá jako </w:t>
+      </w:r>
+      <w:proofErr w:type="spellStart"/>
+      <w:r>
+        <w:t>šablonovací</w:t>
+      </w:r>
+      <w:proofErr w:type="spellEnd"/>
+      <w:r>
+        <w:t xml:space="preserve"> jazyk přímo PHP a šablony jsou</w:t>
+      </w:r>
+      <w:r>
+        <w:t xml:space="preserve"> ve výchozím nastavení uloženy v souborech s příponou PHTML</w:t>
+      </w:r>
+      <w:r>
+        <w:t xml:space="preserve"> (viz </w:t>
+      </w:r>
+      <w:r>
+        <w:fldChar w:fldCharType="begin"/>
+      </w:r>
+      <w:r>
+        <w:instrText xml:space="preserve"> REF _Ref299623779 \h </w:instrText>
+      </w:r>
+      <w:r>
+        <w:fldChar w:fldCharType="separate"/>
+      </w:r>
+      <w:r>
+        <w:t xml:space="preserve">Kód </w:t>
+      </w:r>
+      <w:r>
+        <w:rPr>
+          <w:noProof/>
+        </w:rPr>
+        <w:t>4</w:t>
+      </w:r>
+      <w:r>
+        <w:t>.</w:t>
+      </w:r>
+      <w:r>
+        <w:rPr>
+          <w:noProof/>
+        </w:rPr>
+        <w:t>8</w:t>
+      </w:r>
+      <w:r>
+        <w:fldChar w:fldCharType="end"/>
+      </w:r>
+      <w:r>
+        <w:t>)</w:t>
+      </w:r>
+      <w:r>
+        <w:t>. Proto b</w:t>
+      </w:r>
+      <w:r>
+        <w:t>y bylo</w:t>
+      </w:r>
+      <w:r>
+        <w:t xml:space="preserve"> vhodné, aby se během </w:t>
+      </w:r>
+      <w:proofErr w:type="spellStart"/>
+      <w:r>
+        <w:t>commitu</w:t>
+      </w:r>
+      <w:proofErr w:type="spellEnd"/>
+      <w:r>
+        <w:t xml:space="preserve"> kontrolovala i jejich syntaktická správnost, což výše uvedené skripty neřeší.</w:t>
+      </w:r>
+    </w:p>
+    <w:p>
+      <w:pPr>
+        <w:pStyle w:val="Kd"/>
+      </w:pPr>
+      <w:r>
+        <w:t>&lt;h1&gt;&lt;?php echo "Kontinuální integrace"; ?&gt;&lt;/h1&gt;</w:t>
+      </w:r>
+    </w:p>
+    <w:p>
+      <w:pPr>
+        <w:pStyle w:val="Titulek"/>
+      </w:pPr>
+      <w:bookmarkStart w:id="34" w:name="_Ref299623779"/>
+      <w:bookmarkStart w:id="35" w:name="_Toc299623884"/>
+      <w:bookmarkStart w:id="36" w:name="_GoBack"/>
+      <w:bookmarkEnd w:id="36"/>
+      <w:proofErr w:type="gramStart"/>
+      <w:r>
+        <w:t xml:space="preserve">Kód </w:t>
+      </w:r>
+      <w:r>
+        <w:fldChar w:fldCharType="begin"/>
+      </w:r>
+      <w:r>
+        <w:instrText xml:space="preserve"> STYLEREF 1 \s </w:instrText>
+      </w:r>
+      <w:r>
+        <w:fldChar w:fldCharType="separate"/>
+      </w:r>
+      <w:r>
+        <w:rPr>
+          <w:noProof/>
+        </w:rPr>
+        <w:t>4</w:t>
+      </w:r>
+      <w:r>
+        <w:fldChar w:fldCharType="end"/>
+      </w:r>
+      <w:r>
+        <w:t>.</w:t>
+      </w:r>
+      <w:r>
+        <w:fldChar w:fldCharType="begin"/>
+      </w:r>
+      <w:r>
+        <w:instrText xml:space="preserve"> SEQ Kód \* ARABIC \s 1 </w:instrText>
+      </w:r>
+      <w:r>
+        <w:fldChar w:fldCharType="separate"/>
+      </w:r>
+      <w:r>
+        <w:rPr>
+          <w:noProof/>
+        </w:rPr>
+        <w:t>8</w:t>
+      </w:r>
+      <w:r>
+        <w:fldChar w:fldCharType="end"/>
+      </w:r>
+      <w:bookmarkEnd w:id="34"/>
+      <w:r>
+        <w:t xml:space="preserve"> Příklad</w:t>
+      </w:r>
+      <w:proofErr w:type="gramEnd"/>
+      <w:r>
+        <w:t xml:space="preserve"> šablony v PHTML souboru (</w:t>
+      </w:r>
+      <w:r>
+        <w:t>test4-template.phtml</w:t>
+      </w:r>
+      <w:r>
+        <w:t>)</w:t>
+      </w:r>
+      <w:bookmarkEnd w:id="35"/>
     </w:p>
     <w:p>
       <w:pPr>
         <w:pStyle w:val="Nadpis2"/>
       </w:pPr>
-      <w:bookmarkStart w:id="33" w:name="_Toc298752273"/>
+      <w:bookmarkStart w:id="37" w:name="_Toc298752273"/>
       <w:bookmarkEnd w:id="16"/>
       <w:proofErr w:type="spellStart"/>
       <w:r>
         <w:t>PHP_CodeSniffer</w:t>
       </w:r>
-      <w:bookmarkEnd w:id="33"/>
+      <w:bookmarkEnd w:id="37"/>
       <w:proofErr w:type="spellEnd"/>
     </w:p>
     <w:p>
@@ -4049,19 +4320,16 @@
         <w:t>standards</w:t>
       </w:r>
       <w:proofErr w:type="spellEnd"/>
-      <w:r>
-        <w:t xml:space="preserve"> – ne, pomalý</w:t>
-      </w:r>
     </w:p>
     <w:p>
       <w:pPr>
         <w:pStyle w:val="Nadpis2"/>
       </w:pPr>
-      <w:bookmarkStart w:id="34" w:name="_Toc298752275"/>
+      <w:bookmarkStart w:id="38" w:name="_Toc298752275"/>
       <w:r>
         <w:t>PHP DCD</w:t>
       </w:r>
-      <w:bookmarkEnd w:id="34"/>
+      <w:bookmarkEnd w:id="38"/>
     </w:p>
     <w:p>
       <w:proofErr w:type="spellStart"/>
@@ -4105,7 +4373,7 @@
         <w:rPr>
           <w:rStyle w:val="Znakapoznpodarou"/>
         </w:rPr>
-        <w:footnoteReference w:id="38"/>
+        <w:footnoteReference w:id="41"/>
       </w:r>
       <w:r>
         <w:t xml:space="preserve"> je nástroj, který v PHP souborech odhalí již nepoužívané části kódu</w:t>
@@ -4340,8 +4608,8 @@
       <w:pPr>
         <w:pStyle w:val="Titulek"/>
       </w:pPr>
-      <w:bookmarkStart w:id="36" w:name="_Ref299519697"/>
-      <w:bookmarkStart w:id="37" w:name="_Toc299543602"/>
+      <w:bookmarkStart w:id="39" w:name="_Ref299519697"/>
+      <w:bookmarkStart w:id="40" w:name="_Toc299623885"/>
       <w:proofErr w:type="gramStart"/>
       <w:r>
         <w:t xml:space="preserve">Kód </w:t>
@@ -4380,12 +4648,12 @@
         <w:rPr>
           <w:noProof/>
         </w:rPr>
-        <w:t>8</w:t>
+        <w:t>9</w:t>
       </w:r>
       <w:r>
         <w:fldChar w:fldCharType="end"/>
       </w:r>
-      <w:bookmarkEnd w:id="36"/>
+      <w:bookmarkEnd w:id="39"/>
       <w:r>
         <w:t xml:space="preserve"> </w:t>
       </w:r>
@@ -4396,7 +4664,7 @@
       <w:r>
         <w:t>.php</w:t>
       </w:r>
-      <w:bookmarkEnd w:id="37"/>
+      <w:bookmarkEnd w:id="40"/>
     </w:p>
     <w:p>
       <w:pPr>
@@ -4434,8 +4702,8 @@
       <w:pPr>
         <w:pStyle w:val="Titulek"/>
       </w:pPr>
-      <w:bookmarkStart w:id="38" w:name="_Ref299519736"/>
-      <w:bookmarkStart w:id="39" w:name="_Toc299543603"/>
+      <w:bookmarkStart w:id="41" w:name="_Ref299519736"/>
+      <w:bookmarkStart w:id="42" w:name="_Toc299623886"/>
       <w:proofErr w:type="gramStart"/>
       <w:r>
         <w:t xml:space="preserve">Kód </w:t>
@@ -4474,23 +4742,20 @@
         <w:rPr>
           <w:noProof/>
         </w:rPr>
-        <w:t>9</w:t>
-      </w:r>
+        <w:t>10</w:t>
+      </w:r>
+      <w:proofErr w:type="gramEnd"/>
       <w:r>
         <w:fldChar w:fldCharType="end"/>
       </w:r>
-      <w:bookmarkEnd w:id="38"/>
+      <w:bookmarkEnd w:id="41"/>
       <w:r>
         <w:t xml:space="preserve"> V</w:t>
       </w:r>
       <w:r>
-        <w:t>ýstup</w:t>
-      </w:r>
-      <w:proofErr w:type="gramEnd"/>
-      <w:r>
-        <w:t xml:space="preserve"> při kontrole „mrtvého kódu“ v souboru phpdcd01-global-functions.php</w:t>
-      </w:r>
-      <w:bookmarkEnd w:id="39"/>
+        <w:t>ýstup při kontrole „mrtvého kódu“ v souboru phpdcd01-global-functions.php</w:t>
+      </w:r>
+      <w:bookmarkEnd w:id="42"/>
     </w:p>
     <w:p>
       <w:pPr>
@@ -4590,8 +4855,8 @@
       <w:pPr>
         <w:pStyle w:val="Titulek"/>
       </w:pPr>
-      <w:bookmarkStart w:id="40" w:name="_Ref299519774"/>
-      <w:bookmarkStart w:id="41" w:name="_Toc299543604"/>
+      <w:bookmarkStart w:id="43" w:name="_Ref299519774"/>
+      <w:bookmarkStart w:id="44" w:name="_Toc299623887"/>
       <w:proofErr w:type="gramStart"/>
       <w:r>
         <w:t xml:space="preserve">Kód </w:t>
@@ -4630,199 +4895,199 @@
         <w:rPr>
           <w:noProof/>
         </w:rPr>
+        <w:t>11</w:t>
+      </w:r>
+      <w:proofErr w:type="gramEnd"/>
+      <w:r>
+        <w:fldChar w:fldCharType="end"/>
+      </w:r>
+      <w:bookmarkEnd w:id="43"/>
+      <w:r>
+        <w:t xml:space="preserve"> </w:t>
+      </w:r>
+      <w:r>
+        <w:t>phpdcd02-class.php</w:t>
+      </w:r>
+      <w:bookmarkEnd w:id="44"/>
+    </w:p>
+    <w:p>
+      <w:pPr>
+        <w:pStyle w:val="Kd"/>
+      </w:pPr>
+      <w:r>
+        <w:t>&gt; phpdcd phpdcd02-class.php</w:t>
+      </w:r>
+    </w:p>
+    <w:p>
+      <w:pPr>
+        <w:pStyle w:val="Kd"/>
+      </w:pPr>
+      <w:r>
+        <w:t>phpdcd 0.9.2 by Sebastian Bergmann.</w:t>
+      </w:r>
+    </w:p>
+    <w:p>
+      <w:pPr>
+        <w:pStyle w:val="Kd"/>
+      </w:pPr>
+    </w:p>
+    <w:p>
+      <w:pPr>
+        <w:pStyle w:val="Kd"/>
+      </w:pPr>
+      <w:r>
+        <w:t xml:space="preserve">  - Test::notCalled()</w:t>
+      </w:r>
+    </w:p>
+    <w:p>
+      <w:pPr>
+        <w:pStyle w:val="Kd"/>
+      </w:pPr>
+      <w:r>
+        <w:t xml:space="preserve">    declared in phpdcd02-class.php:3</w:t>
+      </w:r>
+    </w:p>
+    <w:p>
+      <w:pPr>
+        <w:pStyle w:val="Titulek"/>
+      </w:pPr>
+      <w:bookmarkStart w:id="45" w:name="_Ref299519779"/>
+      <w:bookmarkStart w:id="46" w:name="_Toc299623888"/>
+      <w:proofErr w:type="gramStart"/>
+      <w:r>
+        <w:t xml:space="preserve">Kód </w:t>
+      </w:r>
+      <w:r>
+        <w:fldChar w:fldCharType="begin"/>
+      </w:r>
+      <w:r>
+        <w:instrText xml:space="preserve"> STYLEREF 1 \s </w:instrText>
+      </w:r>
+      <w:r>
+        <w:fldChar w:fldCharType="separate"/>
+      </w:r>
+      <w:r>
+        <w:rPr>
+          <w:noProof/>
+        </w:rPr>
+        <w:t>4</w:t>
+      </w:r>
+      <w:r>
+        <w:fldChar w:fldCharType="end"/>
+      </w:r>
+      <w:r>
+        <w:t>.</w:t>
+      </w:r>
+      <w:r>
+        <w:fldChar w:fldCharType="begin"/>
+      </w:r>
+      <w:r>
+        <w:instrText xml:space="preserve"> SEQ Kód \* ARABIC \s 1 </w:instrText>
+      </w:r>
+      <w:r>
+        <w:fldChar w:fldCharType="separate"/>
+      </w:r>
+      <w:r>
+        <w:rPr>
+          <w:noProof/>
+        </w:rPr>
+        <w:t>12</w:t>
+      </w:r>
+      <w:proofErr w:type="gramEnd"/>
+      <w:r>
+        <w:fldChar w:fldCharType="end"/>
+      </w:r>
+      <w:bookmarkEnd w:id="45"/>
+      <w:r>
+        <w:t xml:space="preserve"> V</w:t>
+      </w:r>
+      <w:r>
+        <w:t>ýstup při kontrole „mrtvého kódu“ v souboru phpdcd02-class.php</w:t>
+      </w:r>
+      <w:bookmarkEnd w:id="46"/>
+    </w:p>
+    <w:p>
+      <w:r>
+        <w:t xml:space="preserve">Nicméně nástroj má zatím problém s privátními nebo </w:t>
+      </w:r>
+      <w:proofErr w:type="spellStart"/>
+      <w:r>
+        <w:t>protected</w:t>
+      </w:r>
+      <w:proofErr w:type="spellEnd"/>
+      <w:r>
+        <w:t xml:space="preserve"> metodami, které hlásí jako nepoužívané, i když jsou v kódu </w:t>
+      </w:r>
+      <w:r>
+        <w:t>volané (</w:t>
+      </w:r>
+      <w:r>
+        <w:t xml:space="preserve">viz </w:t>
+      </w:r>
+      <w:r>
+        <w:fldChar w:fldCharType="begin"/>
+      </w:r>
+      <w:r>
+        <w:instrText xml:space="preserve"> REF _Ref299519840 \h </w:instrText>
+      </w:r>
+      <w:r>
+        <w:fldChar w:fldCharType="separate"/>
+      </w:r>
+      <w:r>
+        <w:t xml:space="preserve">Kód </w:t>
+      </w:r>
+      <w:r>
+        <w:rPr>
+          <w:noProof/>
+        </w:rPr>
+        <w:t>4</w:t>
+      </w:r>
+      <w:r>
+        <w:t>.</w:t>
+      </w:r>
+      <w:r>
+        <w:rPr>
+          <w:noProof/>
+        </w:rPr>
         <w:t>10</w:t>
       </w:r>
-      <w:proofErr w:type="gramEnd"/>
       <w:r>
         <w:fldChar w:fldCharType="end"/>
       </w:r>
-      <w:bookmarkEnd w:id="40"/>
-      <w:r>
-        <w:t xml:space="preserve"> </w:t>
-      </w:r>
-      <w:r>
-        <w:t>phpdcd02-class.php</w:t>
-      </w:r>
-      <w:bookmarkEnd w:id="41"/>
-    </w:p>
-    <w:p>
-      <w:pPr>
-        <w:pStyle w:val="Kd"/>
-      </w:pPr>
-      <w:r>
-        <w:t>&gt; phpdcd phpdcd02-class.php</w:t>
-      </w:r>
-    </w:p>
-    <w:p>
-      <w:pPr>
-        <w:pStyle w:val="Kd"/>
-      </w:pPr>
-      <w:r>
-        <w:t>phpdcd 0.9.2 by Sebastian Bergmann.</w:t>
-      </w:r>
-    </w:p>
-    <w:p>
-      <w:pPr>
-        <w:pStyle w:val="Kd"/>
-      </w:pPr>
-    </w:p>
-    <w:p>
-      <w:pPr>
-        <w:pStyle w:val="Kd"/>
-      </w:pPr>
-      <w:r>
-        <w:t xml:space="preserve">  - Test::notCalled()</w:t>
-      </w:r>
-    </w:p>
-    <w:p>
-      <w:pPr>
-        <w:pStyle w:val="Kd"/>
-      </w:pPr>
-      <w:r>
-        <w:t xml:space="preserve">    declared in phpdcd02-class.php:3</w:t>
-      </w:r>
-    </w:p>
-    <w:p>
-      <w:pPr>
-        <w:pStyle w:val="Titulek"/>
-      </w:pPr>
-      <w:bookmarkStart w:id="42" w:name="_Ref299519779"/>
-      <w:bookmarkStart w:id="43" w:name="_Toc299543605"/>
-      <w:proofErr w:type="gramStart"/>
+      <w:r>
+        <w:t xml:space="preserve"> a </w:t>
+      </w:r>
+      <w:r>
+        <w:fldChar w:fldCharType="begin"/>
+      </w:r>
+      <w:r>
+        <w:instrText xml:space="preserve"> REF _Ref299519843 \h </w:instrText>
+      </w:r>
+      <w:r>
+        <w:fldChar w:fldCharType="separate"/>
+      </w:r>
       <w:r>
         <w:t xml:space="preserve">Kód </w:t>
       </w:r>
       <w:r>
-        <w:fldChar w:fldCharType="begin"/>
-      </w:r>
-      <w:r>
-        <w:instrText xml:space="preserve"> STYLEREF 1 \s </w:instrText>
-      </w:r>
-      <w:r>
-        <w:fldChar w:fldCharType="separate"/>
-      </w:r>
-      <w:r>
         <w:rPr>
           <w:noProof/>
         </w:rPr>
         <w:t>4</w:t>
       </w:r>
       <w:r>
+        <w:t>.</w:t>
+      </w:r>
+      <w:r>
+        <w:rPr>
+          <w:noProof/>
+        </w:rPr>
+        <w:t>11</w:t>
+      </w:r>
+      <w:r>
         <w:fldChar w:fldCharType="end"/>
       </w:r>
       <w:r>
-        <w:t>.</w:t>
-      </w:r>
-      <w:r>
-        <w:fldChar w:fldCharType="begin"/>
-      </w:r>
-      <w:r>
-        <w:instrText xml:space="preserve"> SEQ Kód \* ARABIC \s 1 </w:instrText>
-      </w:r>
-      <w:r>
-        <w:fldChar w:fldCharType="separate"/>
-      </w:r>
-      <w:r>
-        <w:rPr>
-          <w:noProof/>
-        </w:rPr>
-        <w:t>11</w:t>
-      </w:r>
-      <w:proofErr w:type="gramEnd"/>
-      <w:r>
-        <w:fldChar w:fldCharType="end"/>
-      </w:r>
-      <w:bookmarkEnd w:id="42"/>
-      <w:r>
-        <w:t xml:space="preserve"> V</w:t>
-      </w:r>
-      <w:r>
-        <w:t>ýstup při kontrole „mrtvého kódu“ v souboru phpdcd02-class.php</w:t>
-      </w:r>
-      <w:bookmarkEnd w:id="43"/>
-    </w:p>
-    <w:p>
-      <w:r>
-        <w:t xml:space="preserve">Nicméně nástroj má zatím problém s privátními nebo </w:t>
-      </w:r>
-      <w:proofErr w:type="spellStart"/>
-      <w:r>
-        <w:t>protected</w:t>
-      </w:r>
-      <w:proofErr w:type="spellEnd"/>
-      <w:r>
-        <w:t xml:space="preserve"> metodami, které hlásí jako nepoužívané, i když jsou v kódu </w:t>
-      </w:r>
-      <w:r>
-        <w:t>volané (</w:t>
-      </w:r>
-      <w:r>
-        <w:t xml:space="preserve">viz </w:t>
-      </w:r>
-      <w:r>
-        <w:fldChar w:fldCharType="begin"/>
-      </w:r>
-      <w:r>
-        <w:instrText xml:space="preserve"> REF _Ref299519840 \h </w:instrText>
-      </w:r>
-      <w:r>
-        <w:fldChar w:fldCharType="separate"/>
-      </w:r>
-      <w:r>
-        <w:t xml:space="preserve">Kód </w:t>
-      </w:r>
-      <w:r>
-        <w:rPr>
-          <w:noProof/>
-        </w:rPr>
-        <w:t>4</w:t>
-      </w:r>
-      <w:r>
-        <w:t>.</w:t>
-      </w:r>
-      <w:r>
-        <w:rPr>
-          <w:noProof/>
-        </w:rPr>
-        <w:t>10</w:t>
-      </w:r>
-      <w:r>
-        <w:fldChar w:fldCharType="end"/>
-      </w:r>
-      <w:r>
-        <w:t xml:space="preserve"> a </w:t>
-      </w:r>
-      <w:r>
-        <w:fldChar w:fldCharType="begin"/>
-      </w:r>
-      <w:r>
-        <w:instrText xml:space="preserve"> REF _Ref299519843 \h </w:instrText>
-      </w:r>
-      <w:r>
-        <w:fldChar w:fldCharType="separate"/>
-      </w:r>
-      <w:r>
-        <w:t xml:space="preserve">Kód </w:t>
-      </w:r>
-      <w:r>
-        <w:rPr>
-          <w:noProof/>
-        </w:rPr>
-        <w:t>4</w:t>
-      </w:r>
-      <w:r>
-        <w:t>.</w:t>
-      </w:r>
-      <w:r>
-        <w:rPr>
-          <w:noProof/>
-        </w:rPr>
-        <w:t>11</w:t>
-      </w:r>
-      <w:r>
-        <w:fldChar w:fldCharType="end"/>
-      </w:r>
-      <w:r>
         <w:t>)</w:t>
       </w:r>
       <w:r>
@@ -4832,7 +5097,7 @@
         <w:rPr>
           <w:rStyle w:val="Znakapoznpodarou"/>
         </w:rPr>
-        <w:footnoteReference w:id="39"/>
+        <w:footnoteReference w:id="42"/>
       </w:r>
       <w:r>
         <w:t>, tak ji snad brzy opraví.</w:t>
@@ -4868,7 +5133,7 @@
         <w:rPr>
           <w:rStyle w:val="Znakapoznpodarou"/>
         </w:rPr>
-        <w:footnoteReference w:id="40"/>
+        <w:footnoteReference w:id="43"/>
       </w:r>
       <w:r>
         <w:t>).</w:t>
@@ -4986,8 +5251,8 @@
       <w:pPr>
         <w:pStyle w:val="Titulek"/>
       </w:pPr>
-      <w:bookmarkStart w:id="44" w:name="_Ref299519840"/>
-      <w:bookmarkStart w:id="45" w:name="_Toc299543606"/>
+      <w:bookmarkStart w:id="47" w:name="_Ref299519840"/>
+      <w:bookmarkStart w:id="48" w:name="_Toc299623889"/>
       <w:proofErr w:type="gramStart"/>
       <w:r>
         <w:t xml:space="preserve">Kód </w:t>
@@ -5026,20 +5291,20 @@
         <w:rPr>
           <w:noProof/>
         </w:rPr>
-        <w:t>12</w:t>
+        <w:t>13</w:t>
       </w:r>
       <w:proofErr w:type="gramEnd"/>
       <w:r>
         <w:fldChar w:fldCharType="end"/>
       </w:r>
-      <w:bookmarkEnd w:id="44"/>
+      <w:bookmarkEnd w:id="47"/>
       <w:r>
         <w:t xml:space="preserve"> </w:t>
       </w:r>
       <w:r>
         <w:t>phpdcd03-bug-private-method.php</w:t>
       </w:r>
-      <w:bookmarkEnd w:id="45"/>
+      <w:bookmarkEnd w:id="48"/>
     </w:p>
     <w:p>
       <w:pPr>
@@ -5082,8 +5347,8 @@
       <w:pPr>
         <w:pStyle w:val="Titulek"/>
       </w:pPr>
-      <w:bookmarkStart w:id="46" w:name="_Ref299519843"/>
-      <w:bookmarkStart w:id="47" w:name="_Toc299543607"/>
+      <w:bookmarkStart w:id="49" w:name="_Ref299519843"/>
+      <w:bookmarkStart w:id="50" w:name="_Toc299623890"/>
       <w:proofErr w:type="gramStart"/>
       <w:r>
         <w:t xml:space="preserve">Kód </w:t>
@@ -5122,20 +5387,20 @@
         <w:rPr>
           <w:noProof/>
         </w:rPr>
-        <w:t>13</w:t>
+        <w:t>14</w:t>
       </w:r>
       <w:proofErr w:type="gramEnd"/>
       <w:r>
         <w:fldChar w:fldCharType="end"/>
       </w:r>
-      <w:bookmarkEnd w:id="46"/>
+      <w:bookmarkEnd w:id="49"/>
       <w:r>
         <w:t xml:space="preserve"> </w:t>
       </w:r>
       <w:r>
         <w:t>chybný výstup při kontrole „mrtvého kódu“ v souboru phpdcd03-bug-private-method.php</w:t>
       </w:r>
-      <w:bookmarkEnd w:id="47"/>
+      <w:bookmarkEnd w:id="50"/>
     </w:p>
     <w:p>
       <w:r>
@@ -5152,11 +5417,11 @@
       <w:pPr>
         <w:pStyle w:val="Nadpis2"/>
       </w:pPr>
-      <w:bookmarkStart w:id="48" w:name="_Toc298752274"/>
+      <w:bookmarkStart w:id="51" w:name="_Toc298752274"/>
       <w:r>
         <w:t>PHP CPD</w:t>
       </w:r>
-      <w:bookmarkEnd w:id="48"/>
+      <w:bookmarkEnd w:id="51"/>
     </w:p>
     <w:p>
       <w:r>
@@ -5173,6 +5438,7 @@
     </w:p>
     <w:p>
       <w:r>
+        <w:lastRenderedPageBreak/>
         <w:t>https://github.com/sebastianbergmann/phpcpd</w:t>
       </w:r>
     </w:p>
@@ -5181,7 +5447,6 @@
         <w:pStyle w:val="Nadpis2"/>
       </w:pPr>
       <w:r>
-        <w:lastRenderedPageBreak/>
         <w:t>PHP MD</w:t>
       </w:r>
     </w:p>
@@ -5223,11 +5488,11 @@
       <w:pPr>
         <w:pStyle w:val="Nadpis2"/>
       </w:pPr>
-      <w:bookmarkStart w:id="49" w:name="_Toc298752276"/>
+      <w:bookmarkStart w:id="52" w:name="_Toc298752276"/>
       <w:r>
         <w:t>Neinicializované proměnné</w:t>
       </w:r>
-      <w:bookmarkEnd w:id="49"/>
+      <w:bookmarkEnd w:id="52"/>
     </w:p>
     <w:p>
       <w:r>
@@ -5238,12 +5503,25 @@
       <w:pPr>
         <w:pStyle w:val="Nadpis2"/>
       </w:pPr>
-      <w:bookmarkStart w:id="50" w:name="_Toc298752277"/>
+      <w:bookmarkStart w:id="53" w:name="_Toc298752277"/>
+      <w:r>
+        <w:t>PHPLOC</w:t>
+      </w:r>
+    </w:p>
+    <w:p>
+      <w:r>
+        <w:t>https://github.com/sebastianbergmann/phploc</w:t>
+      </w:r>
+    </w:p>
+    <w:p>
+      <w:pPr>
+        <w:pStyle w:val="Nadpis2"/>
+      </w:pPr>
       <w:proofErr w:type="spellStart"/>
       <w:r>
         <w:t>Docblox</w:t>
       </w:r>
-      <w:bookmarkEnd w:id="50"/>
+      <w:bookmarkEnd w:id="53"/>
       <w:proofErr w:type="spellEnd"/>
     </w:p>
     <w:p>
@@ -5279,7 +5557,7 @@
       <w:pPr>
         <w:pStyle w:val="Nadpis2"/>
       </w:pPr>
-      <w:bookmarkStart w:id="51" w:name="_Toc298752278"/>
+      <w:bookmarkStart w:id="54" w:name="_Toc298752278"/>
       <w:r>
         <w:t xml:space="preserve">JS </w:t>
       </w:r>
@@ -5291,7 +5569,7 @@
       <w:r>
         <w:t>?</w:t>
       </w:r>
-      <w:bookmarkEnd w:id="51"/>
+      <w:bookmarkEnd w:id="54"/>
     </w:p>
     <w:p>
       <w:r>
@@ -5308,7 +5586,7 @@
       <w:pPr>
         <w:pStyle w:val="Nadpis1"/>
       </w:pPr>
-      <w:bookmarkStart w:id="52" w:name="_Toc298752279"/>
+      <w:bookmarkStart w:id="55" w:name="_Toc298752279"/>
       <w:r>
         <w:lastRenderedPageBreak/>
         <w:t>Praktická implem</w:t>
@@ -5316,7 +5594,7 @@
       <w:r>
         <w:t>entace CI platformy v malé firmě</w:t>
       </w:r>
-      <w:bookmarkEnd w:id="52"/>
+      <w:bookmarkEnd w:id="55"/>
     </w:p>
     <w:p>
       <w:pPr>
@@ -5370,12 +5648,12 @@
       <w:pPr>
         <w:pStyle w:val="Nadpis1"/>
       </w:pPr>
-      <w:bookmarkStart w:id="53" w:name="_Toc298752280"/>
+      <w:bookmarkStart w:id="56" w:name="_Toc298752280"/>
       <w:r>
         <w:lastRenderedPageBreak/>
         <w:t>Závěr</w:t>
       </w:r>
-      <w:bookmarkEnd w:id="53"/>
+      <w:bookmarkEnd w:id="56"/>
     </w:p>
     <w:p>
       <w:pPr>
@@ -5390,12 +5668,12 @@
       <w:pPr>
         <w:pStyle w:val="Nadpis1"/>
       </w:pPr>
-      <w:bookmarkStart w:id="54" w:name="_Toc298752281"/>
+      <w:bookmarkStart w:id="57" w:name="_Toc298752281"/>
       <w:r>
         <w:lastRenderedPageBreak/>
         <w:t>Poznámky:</w:t>
       </w:r>
-      <w:bookmarkEnd w:id="54"/>
+      <w:bookmarkEnd w:id="57"/>
     </w:p>
     <w:p>
       <w:pPr>
@@ -5457,6 +5735,11 @@
           <w:ilvl w:val="0"/>
           <w:numId w:val="4"/>
         </w:numPr>
+        <w:rPr>
+          <w:rStyle w:val="Hypertextovodkaz"/>
+          <w:color w:val="auto"/>
+          <w:u w:val="none"/>
+        </w:rPr>
       </w:pPr>
       <w:hyperlink r:id="rId23" w:history="1">
         <w:r>
@@ -5467,6 +5750,47 @@
         </w:r>
       </w:hyperlink>
     </w:p>
+    <w:p>
+      <w:pPr>
+        <w:pStyle w:val="Odstavecseseznamem"/>
+        <w:numPr>
+          <w:ilvl w:val="0"/>
+          <w:numId w:val="4"/>
+        </w:numPr>
+      </w:pPr>
+      <w:proofErr w:type="spellStart"/>
+      <w:r>
+        <w:t>Continuous</w:t>
+      </w:r>
+      <w:proofErr w:type="spellEnd"/>
+      <w:r>
+        <w:t xml:space="preserve"> </w:t>
+      </w:r>
+      <w:proofErr w:type="spellStart"/>
+      <w:r>
+        <w:t>Integration</w:t>
+      </w:r>
+      <w:proofErr w:type="spellEnd"/>
+      <w:r>
+        <w:t xml:space="preserve"> anti-</w:t>
+      </w:r>
+      <w:proofErr w:type="spellStart"/>
+      <w:r>
+        <w:t>patterns</w:t>
+      </w:r>
+      <w:proofErr w:type="spellEnd"/>
+      <w:r>
+        <w:t xml:space="preserve"> </w:t>
+      </w:r>
+      <w:hyperlink r:id="rId24" w:history="1">
+        <w:r>
+          <w:rPr>
+            <w:rStyle w:val="Hypertextovodkaz"/>
+          </w:rPr>
+          <w:t>http://www.ibm.com/developerworks/java/library/j-ap11297/</w:t>
+        </w:r>
+      </w:hyperlink>
+    </w:p>
     <w:p/>
     <w:p>
       <w:pPr>
@@ -5489,7 +5813,7 @@
       <w:r>
         <w:fldChar w:fldCharType="separate"/>
       </w:r>
-      <w:hyperlink r:id="rId24" w:anchor="_Toc299543608" w:history="1">
+      <w:hyperlink r:id="rId25" w:anchor="_Toc299543608" w:history="1">
         <w:r>
           <w:rPr>
             <w:rStyle w:val="Hypertextovodkaz"/>
@@ -5643,7 +5967,7 @@
       <w:r>
         <w:fldChar w:fldCharType="separate"/>
       </w:r>
-      <w:hyperlink w:anchor="_Toc299543595" w:history="1">
+      <w:hyperlink w:anchor="_Toc299623877" w:history="1">
         <w:r>
           <w:rPr>
             <w:rStyle w:val="Hypertextovodkaz"/>
@@ -5670,7 +5994,7 @@
             <w:noProof/>
             <w:webHidden/>
           </w:rPr>
-          <w:instrText xml:space="preserve"> PAGEREF _Toc299543595 \h </w:instrText>
+          <w:instrText xml:space="preserve"> PAGEREF _Toc299623877 \h </w:instrText>
         </w:r>
         <w:r>
           <w:rPr>
@@ -5713,7 +6037,7 @@
           <w:lang w:eastAsia="cs-CZ"/>
         </w:rPr>
       </w:pPr>
-      <w:hyperlink w:anchor="_Toc299543596" w:history="1">
+      <w:hyperlink w:anchor="_Toc299623878" w:history="1">
         <w:r>
           <w:rPr>
             <w:rStyle w:val="Hypertextovodkaz"/>
@@ -5740,7 +6064,7 @@
             <w:noProof/>
             <w:webHidden/>
           </w:rPr>
-          <w:instrText xml:space="preserve"> PAGEREF _Toc299543596 \h </w:instrText>
+          <w:instrText xml:space="preserve"> PAGEREF _Toc299623878 \h </w:instrText>
         </w:r>
         <w:r>
           <w:rPr>
@@ -5783,7 +6107,7 @@
           <w:lang w:eastAsia="cs-CZ"/>
         </w:rPr>
       </w:pPr>
-      <w:hyperlink w:anchor="_Toc299543597" w:history="1">
+      <w:hyperlink w:anchor="_Toc299623879" w:history="1">
         <w:r>
           <w:rPr>
             <w:rStyle w:val="Hypertextovodkaz"/>
@@ -5810,357 +6134,7 @@
             <w:noProof/>
             <w:webHidden/>
           </w:rPr>
-          <w:instrText xml:space="preserve"> PAGEREF _Toc299543597 \h </w:instrText>
-        </w:r>
-        <w:r>
-          <w:rPr>
-            <w:noProof/>
-            <w:webHidden/>
-          </w:rPr>
-        </w:r>
-        <w:r>
-          <w:rPr>
-            <w:noProof/>
-            <w:webHidden/>
-          </w:rPr>
-          <w:fldChar w:fldCharType="separate"/>
-        </w:r>
-        <w:r>
-          <w:rPr>
-            <w:noProof/>
-            <w:webHidden/>
-          </w:rPr>
-          <w:t>10</w:t>
-        </w:r>
-        <w:r>
-          <w:rPr>
-            <w:noProof/>
-            <w:webHidden/>
-          </w:rPr>
-          <w:fldChar w:fldCharType="end"/>
-        </w:r>
-      </w:hyperlink>
-    </w:p>
-    <w:p>
-      <w:pPr>
-        <w:pStyle w:val="Seznamobrzk"/>
-        <w:tabs>
-          <w:tab w:val="right" w:leader="dot" w:pos="9062"/>
-        </w:tabs>
-        <w:rPr>
-          <w:rFonts w:eastAsiaTheme="minorEastAsia"/>
-          <w:noProof/>
-          <w:lang w:eastAsia="cs-CZ"/>
-        </w:rPr>
-      </w:pPr>
-      <w:hyperlink w:anchor="_Toc299543598" w:history="1">
-        <w:r>
-          <w:rPr>
-            <w:rStyle w:val="Hypertextovodkaz"/>
-            <w:noProof/>
-          </w:rPr>
-          <w:t>Kód 4.4 Výstup z PHP Lint, když je kód v pořádku</w:t>
-        </w:r>
-        <w:r>
-          <w:rPr>
-            <w:noProof/>
-            <w:webHidden/>
-          </w:rPr>
-          <w:tab/>
-        </w:r>
-        <w:r>
-          <w:rPr>
-            <w:noProof/>
-            <w:webHidden/>
-          </w:rPr>
-          <w:fldChar w:fldCharType="begin"/>
-        </w:r>
-        <w:r>
-          <w:rPr>
-            <w:noProof/>
-            <w:webHidden/>
-          </w:rPr>
-          <w:instrText xml:space="preserve"> PAGEREF _Toc299543598 \h </w:instrText>
-        </w:r>
-        <w:r>
-          <w:rPr>
-            <w:noProof/>
-            <w:webHidden/>
-          </w:rPr>
-        </w:r>
-        <w:r>
-          <w:rPr>
-            <w:noProof/>
-            <w:webHidden/>
-          </w:rPr>
-          <w:fldChar w:fldCharType="separate"/>
-        </w:r>
-        <w:r>
-          <w:rPr>
-            <w:noProof/>
-            <w:webHidden/>
-          </w:rPr>
-          <w:t>10</w:t>
-        </w:r>
-        <w:r>
-          <w:rPr>
-            <w:noProof/>
-            <w:webHidden/>
-          </w:rPr>
-          <w:fldChar w:fldCharType="end"/>
-        </w:r>
-      </w:hyperlink>
-    </w:p>
-    <w:p>
-      <w:pPr>
-        <w:pStyle w:val="Seznamobrzk"/>
-        <w:tabs>
-          <w:tab w:val="right" w:leader="dot" w:pos="9062"/>
-        </w:tabs>
-        <w:rPr>
-          <w:rFonts w:eastAsiaTheme="minorEastAsia"/>
-          <w:noProof/>
-          <w:lang w:eastAsia="cs-CZ"/>
-        </w:rPr>
-      </w:pPr>
-      <w:hyperlink w:anchor="_Toc299543599" w:history="1">
-        <w:r>
-          <w:rPr>
-            <w:rStyle w:val="Hypertextovodkaz"/>
-            <w:noProof/>
-          </w:rPr>
-          <w:t>Kód 4.5 test3-trait.php</w:t>
-        </w:r>
-        <w:r>
-          <w:rPr>
-            <w:noProof/>
-            <w:webHidden/>
-          </w:rPr>
-          <w:tab/>
-        </w:r>
-        <w:r>
-          <w:rPr>
-            <w:noProof/>
-            <w:webHidden/>
-          </w:rPr>
-          <w:fldChar w:fldCharType="begin"/>
-        </w:r>
-        <w:r>
-          <w:rPr>
-            <w:noProof/>
-            <w:webHidden/>
-          </w:rPr>
-          <w:instrText xml:space="preserve"> PAGEREF _Toc299543599 \h </w:instrText>
-        </w:r>
-        <w:r>
-          <w:rPr>
-            <w:noProof/>
-            <w:webHidden/>
-          </w:rPr>
-        </w:r>
-        <w:r>
-          <w:rPr>
-            <w:noProof/>
-            <w:webHidden/>
-          </w:rPr>
-          <w:fldChar w:fldCharType="separate"/>
-        </w:r>
-        <w:r>
-          <w:rPr>
-            <w:noProof/>
-            <w:webHidden/>
-          </w:rPr>
-          <w:t>10</w:t>
-        </w:r>
-        <w:r>
-          <w:rPr>
-            <w:noProof/>
-            <w:webHidden/>
-          </w:rPr>
-          <w:fldChar w:fldCharType="end"/>
-        </w:r>
-      </w:hyperlink>
-    </w:p>
-    <w:p>
-      <w:pPr>
-        <w:pStyle w:val="Seznamobrzk"/>
-        <w:tabs>
-          <w:tab w:val="right" w:leader="dot" w:pos="9062"/>
-        </w:tabs>
-        <w:rPr>
-          <w:rFonts w:eastAsiaTheme="minorEastAsia"/>
-          <w:noProof/>
-          <w:lang w:eastAsia="cs-CZ"/>
-        </w:rPr>
-      </w:pPr>
-      <w:hyperlink w:anchor="_Toc299543600" w:history="1">
-        <w:r>
-          <w:rPr>
-            <w:rStyle w:val="Hypertextovodkaz"/>
-            <w:noProof/>
-          </w:rPr>
-          <w:t>Kód 4.6 Výstup z PHP Lint (verze PHP 5.3) na souboru test3-trait.php</w:t>
-        </w:r>
-        <w:r>
-          <w:rPr>
-            <w:noProof/>
-            <w:webHidden/>
-          </w:rPr>
-          <w:tab/>
-        </w:r>
-        <w:r>
-          <w:rPr>
-            <w:noProof/>
-            <w:webHidden/>
-          </w:rPr>
-          <w:fldChar w:fldCharType="begin"/>
-        </w:r>
-        <w:r>
-          <w:rPr>
-            <w:noProof/>
-            <w:webHidden/>
-          </w:rPr>
-          <w:instrText xml:space="preserve"> PAGEREF _Toc299543600 \h </w:instrText>
-        </w:r>
-        <w:r>
-          <w:rPr>
-            <w:noProof/>
-            <w:webHidden/>
-          </w:rPr>
-        </w:r>
-        <w:r>
-          <w:rPr>
-            <w:noProof/>
-            <w:webHidden/>
-          </w:rPr>
-          <w:fldChar w:fldCharType="separate"/>
-        </w:r>
-        <w:r>
-          <w:rPr>
-            <w:noProof/>
-            <w:webHidden/>
-          </w:rPr>
-          <w:t>10</w:t>
-        </w:r>
-        <w:r>
-          <w:rPr>
-            <w:noProof/>
-            <w:webHidden/>
-          </w:rPr>
-          <w:fldChar w:fldCharType="end"/>
-        </w:r>
-      </w:hyperlink>
-    </w:p>
-    <w:p>
-      <w:pPr>
-        <w:pStyle w:val="Seznamobrzk"/>
-        <w:tabs>
-          <w:tab w:val="right" w:leader="dot" w:pos="9062"/>
-        </w:tabs>
-        <w:rPr>
-          <w:rFonts w:eastAsiaTheme="minorEastAsia"/>
-          <w:noProof/>
-          <w:lang w:eastAsia="cs-CZ"/>
-        </w:rPr>
-      </w:pPr>
-      <w:hyperlink w:anchor="_Toc299543601" w:history="1">
-        <w:r>
-          <w:rPr>
-            <w:rStyle w:val="Hypertextovodkaz"/>
-            <w:noProof/>
-          </w:rPr>
-          <w:t>Kód 4.7 Chybový výstup z PHP Lint (verze PHP 5.4.0alpha2) na souboru test3-trait.php</w:t>
-        </w:r>
-        <w:r>
-          <w:rPr>
-            <w:noProof/>
-            <w:webHidden/>
-          </w:rPr>
-          <w:tab/>
-        </w:r>
-        <w:r>
-          <w:rPr>
-            <w:noProof/>
-            <w:webHidden/>
-          </w:rPr>
-          <w:fldChar w:fldCharType="begin"/>
-        </w:r>
-        <w:r>
-          <w:rPr>
-            <w:noProof/>
-            <w:webHidden/>
-          </w:rPr>
-          <w:instrText xml:space="preserve"> PAGEREF _Toc299543601 \h </w:instrText>
-        </w:r>
-        <w:r>
-          <w:rPr>
-            <w:noProof/>
-            <w:webHidden/>
-          </w:rPr>
-        </w:r>
-        <w:r>
-          <w:rPr>
-            <w:noProof/>
-            <w:webHidden/>
-          </w:rPr>
-          <w:fldChar w:fldCharType="separate"/>
-        </w:r>
-        <w:r>
-          <w:rPr>
-            <w:noProof/>
-            <w:webHidden/>
-          </w:rPr>
-          <w:t>10</w:t>
-        </w:r>
-        <w:r>
-          <w:rPr>
-            <w:noProof/>
-            <w:webHidden/>
-          </w:rPr>
-          <w:fldChar w:fldCharType="end"/>
-        </w:r>
-      </w:hyperlink>
-    </w:p>
-    <w:p>
-      <w:pPr>
-        <w:pStyle w:val="Seznamobrzk"/>
-        <w:tabs>
-          <w:tab w:val="right" w:leader="dot" w:pos="9062"/>
-        </w:tabs>
-        <w:rPr>
-          <w:rFonts w:eastAsiaTheme="minorEastAsia"/>
-          <w:noProof/>
-          <w:lang w:eastAsia="cs-CZ"/>
-        </w:rPr>
-      </w:pPr>
-      <w:hyperlink w:anchor="_Toc299543602" w:history="1">
-        <w:r>
-          <w:rPr>
-            <w:rStyle w:val="Hypertextovodkaz"/>
-            <w:noProof/>
-          </w:rPr>
-          <w:t>Kód 4.8 phpdcd01-global-functions.php</w:t>
-        </w:r>
-        <w:r>
-          <w:rPr>
-            <w:noProof/>
-            <w:webHidden/>
-          </w:rPr>
-          <w:tab/>
-        </w:r>
-        <w:r>
-          <w:rPr>
-            <w:noProof/>
-            <w:webHidden/>
-          </w:rPr>
-          <w:fldChar w:fldCharType="begin"/>
-        </w:r>
-        <w:r>
-          <w:rPr>
-            <w:noProof/>
-            <w:webHidden/>
-          </w:rPr>
-          <w:instrText xml:space="preserve"> PAGEREF _Toc299543602 \h </w:instrText>
+          <w:instrText xml:space="preserve"> PAGEREF _Toc299623879 \h </w:instrText>
         </w:r>
         <w:r>
           <w:rPr>
@@ -6203,13 +6177,13 @@
           <w:lang w:eastAsia="cs-CZ"/>
         </w:rPr>
       </w:pPr>
-      <w:hyperlink w:anchor="_Toc299543603" w:history="1">
+      <w:hyperlink w:anchor="_Toc299623880" w:history="1">
         <w:r>
           <w:rPr>
             <w:rStyle w:val="Hypertextovodkaz"/>
             <w:noProof/>
           </w:rPr>
-          <w:t>Kód 4.9 Výstup při kontrole „mrtvého kódu“ v souboru phpdcd01-global-functions.php</w:t>
+          <w:t>Kód 4.4 Výstup z PHP Lint, když je kód v pořádku</w:t>
         </w:r>
         <w:r>
           <w:rPr>
@@ -6230,7 +6204,7 @@
             <w:noProof/>
             <w:webHidden/>
           </w:rPr>
-          <w:instrText xml:space="preserve"> PAGEREF _Toc299543603 \h </w:instrText>
+          <w:instrText xml:space="preserve"> PAGEREF _Toc299623880 \h </w:instrText>
         </w:r>
         <w:r>
           <w:rPr>
@@ -6273,13 +6247,13 @@
           <w:lang w:eastAsia="cs-CZ"/>
         </w:rPr>
       </w:pPr>
-      <w:hyperlink w:anchor="_Toc299543604" w:history="1">
+      <w:hyperlink w:anchor="_Toc299623881" w:history="1">
         <w:r>
           <w:rPr>
             <w:rStyle w:val="Hypertextovodkaz"/>
             <w:noProof/>
           </w:rPr>
-          <w:t>Kód 4.10 phpdcd02-class.php</w:t>
+          <w:t>Kód 4.5 test3-trait.php</w:t>
         </w:r>
         <w:r>
           <w:rPr>
@@ -6300,7 +6274,231 @@
             <w:noProof/>
             <w:webHidden/>
           </w:rPr>
-          <w:instrText xml:space="preserve"> PAGEREF _Toc299543604 \h </w:instrText>
+          <w:instrText xml:space="preserve"> PAGEREF _Toc299623881 \h </w:instrText>
+        </w:r>
+        <w:r>
+          <w:rPr>
+            <w:noProof/>
+            <w:webHidden/>
+          </w:rPr>
+        </w:r>
+        <w:r>
+          <w:rPr>
+            <w:noProof/>
+            <w:webHidden/>
+          </w:rPr>
+          <w:fldChar w:fldCharType="separate"/>
+        </w:r>
+        <w:r>
+          <w:rPr>
+            <w:noProof/>
+            <w:webHidden/>
+          </w:rPr>
+          <w:t>11</w:t>
+        </w:r>
+        <w:r>
+          <w:rPr>
+            <w:noProof/>
+            <w:webHidden/>
+          </w:rPr>
+          <w:fldChar w:fldCharType="end"/>
+        </w:r>
+      </w:hyperlink>
+    </w:p>
+    <w:p>
+      <w:pPr>
+        <w:pStyle w:val="Seznamobrzk"/>
+        <w:tabs>
+          <w:tab w:val="right" w:leader="dot" w:pos="9062"/>
+        </w:tabs>
+        <w:rPr>
+          <w:rFonts w:eastAsiaTheme="minorEastAsia"/>
+          <w:noProof/>
+          <w:lang w:eastAsia="cs-CZ"/>
+        </w:rPr>
+      </w:pPr>
+      <w:hyperlink w:anchor="_Toc299623882" w:history="1">
+        <w:r>
+          <w:rPr>
+            <w:rStyle w:val="Hypertextovodkaz"/>
+            <w:noProof/>
+          </w:rPr>
+          <w:t>Kód 4.6 Výstup z PHP Lint (verze PHP 5.3) na souboru test3-trait.php</w:t>
+        </w:r>
+        <w:r>
+          <w:rPr>
+            <w:noProof/>
+            <w:webHidden/>
+          </w:rPr>
+          <w:tab/>
+        </w:r>
+        <w:r>
+          <w:rPr>
+            <w:noProof/>
+            <w:webHidden/>
+          </w:rPr>
+          <w:fldChar w:fldCharType="begin"/>
+        </w:r>
+        <w:r>
+          <w:rPr>
+            <w:noProof/>
+            <w:webHidden/>
+          </w:rPr>
+          <w:instrText xml:space="preserve"> PAGEREF _Toc299623882 \h </w:instrText>
+        </w:r>
+        <w:r>
+          <w:rPr>
+            <w:noProof/>
+            <w:webHidden/>
+          </w:rPr>
+        </w:r>
+        <w:r>
+          <w:rPr>
+            <w:noProof/>
+            <w:webHidden/>
+          </w:rPr>
+          <w:fldChar w:fldCharType="separate"/>
+        </w:r>
+        <w:r>
+          <w:rPr>
+            <w:noProof/>
+            <w:webHidden/>
+          </w:rPr>
+          <w:t>11</w:t>
+        </w:r>
+        <w:r>
+          <w:rPr>
+            <w:noProof/>
+            <w:webHidden/>
+          </w:rPr>
+          <w:fldChar w:fldCharType="end"/>
+        </w:r>
+      </w:hyperlink>
+    </w:p>
+    <w:p>
+      <w:pPr>
+        <w:pStyle w:val="Seznamobrzk"/>
+        <w:tabs>
+          <w:tab w:val="right" w:leader="dot" w:pos="9062"/>
+        </w:tabs>
+        <w:rPr>
+          <w:rFonts w:eastAsiaTheme="minorEastAsia"/>
+          <w:noProof/>
+          <w:lang w:eastAsia="cs-CZ"/>
+        </w:rPr>
+      </w:pPr>
+      <w:hyperlink w:anchor="_Toc299623883" w:history="1">
+        <w:r>
+          <w:rPr>
+            <w:rStyle w:val="Hypertextovodkaz"/>
+            <w:noProof/>
+          </w:rPr>
+          <w:t>Kód 4.7 Chybový výstup z PHP Lint (verze PHP 5.4.0alpha2) na souboru test3-trait.php</w:t>
+        </w:r>
+        <w:r>
+          <w:rPr>
+            <w:noProof/>
+            <w:webHidden/>
+          </w:rPr>
+          <w:tab/>
+        </w:r>
+        <w:r>
+          <w:rPr>
+            <w:noProof/>
+            <w:webHidden/>
+          </w:rPr>
+          <w:fldChar w:fldCharType="begin"/>
+        </w:r>
+        <w:r>
+          <w:rPr>
+            <w:noProof/>
+            <w:webHidden/>
+          </w:rPr>
+          <w:instrText xml:space="preserve"> PAGEREF _Toc299623883 \h </w:instrText>
+        </w:r>
+        <w:r>
+          <w:rPr>
+            <w:noProof/>
+            <w:webHidden/>
+          </w:rPr>
+        </w:r>
+        <w:r>
+          <w:rPr>
+            <w:noProof/>
+            <w:webHidden/>
+          </w:rPr>
+          <w:fldChar w:fldCharType="separate"/>
+        </w:r>
+        <w:r>
+          <w:rPr>
+            <w:noProof/>
+            <w:webHidden/>
+          </w:rPr>
+          <w:t>11</w:t>
+        </w:r>
+        <w:r>
+          <w:rPr>
+            <w:noProof/>
+            <w:webHidden/>
+          </w:rPr>
+          <w:fldChar w:fldCharType="end"/>
+        </w:r>
+      </w:hyperlink>
+    </w:p>
+    <w:p>
+      <w:pPr>
+        <w:pStyle w:val="Seznamobrzk"/>
+        <w:tabs>
+          <w:tab w:val="right" w:leader="dot" w:pos="9062"/>
+        </w:tabs>
+        <w:rPr>
+          <w:rFonts w:eastAsiaTheme="minorEastAsia"/>
+          <w:noProof/>
+          <w:lang w:eastAsia="cs-CZ"/>
+        </w:rPr>
+      </w:pPr>
+      <w:hyperlink w:anchor="_Toc299623884" w:history="1">
+        <w:r>
+          <w:rPr>
+            <w:rStyle w:val="Hypertextovodkaz"/>
+            <w:noProof/>
+          </w:rPr>
+          <w:t>Kód 4.8 Příklad šablony v PHTML soubo</w:t>
+        </w:r>
+        <w:r>
+          <w:rPr>
+            <w:rStyle w:val="Hypertextovodkaz"/>
+            <w:noProof/>
+          </w:rPr>
+          <w:t>r</w:t>
+        </w:r>
+        <w:r>
+          <w:rPr>
+            <w:rStyle w:val="Hypertextovodkaz"/>
+            <w:noProof/>
+          </w:rPr>
+          <w:t>u (test4-template.phtml)</w:t>
+        </w:r>
+        <w:r>
+          <w:rPr>
+            <w:noProof/>
+            <w:webHidden/>
+          </w:rPr>
+          <w:tab/>
+        </w:r>
+        <w:r>
+          <w:rPr>
+            <w:noProof/>
+            <w:webHidden/>
+          </w:rPr>
+          <w:fldChar w:fldCharType="begin"/>
+        </w:r>
+        <w:r>
+          <w:rPr>
+            <w:noProof/>
+            <w:webHidden/>
+          </w:rPr>
+          <w:instrText xml:space="preserve"> PAGEREF _Toc299623884 \h </w:instrText>
         </w:r>
         <w:r>
           <w:rPr>
@@ -6343,13 +6541,13 @@
           <w:lang w:eastAsia="cs-CZ"/>
         </w:rPr>
       </w:pPr>
-      <w:hyperlink w:anchor="_Toc299543605" w:history="1">
+      <w:hyperlink w:anchor="_Toc299623885" w:history="1">
         <w:r>
           <w:rPr>
             <w:rStyle w:val="Hypertextovodkaz"/>
             <w:noProof/>
           </w:rPr>
-          <w:t>Kód 4.11 Výstup při kontrole „mrtvého kódu“ v souboru phpdcd02-class.php</w:t>
+          <w:t>Kód 4.9 phpdcd01-global-functions.php</w:t>
         </w:r>
         <w:r>
           <w:rPr>
@@ -6370,7 +6568,7 @@
             <w:noProof/>
             <w:webHidden/>
           </w:rPr>
-          <w:instrText xml:space="preserve"> PAGEREF _Toc299543605 \h </w:instrText>
+          <w:instrText xml:space="preserve"> PAGEREF _Toc299623885 \h </w:instrText>
         </w:r>
         <w:r>
           <w:rPr>
@@ -6413,13 +6611,13 @@
           <w:lang w:eastAsia="cs-CZ"/>
         </w:rPr>
       </w:pPr>
-      <w:hyperlink w:anchor="_Toc299543606" w:history="1">
+      <w:hyperlink w:anchor="_Toc299623886" w:history="1">
         <w:r>
           <w:rPr>
             <w:rStyle w:val="Hypertextovodkaz"/>
             <w:noProof/>
           </w:rPr>
-          <w:t>Kód 4.12 phpdcd03-bug-private-method.php</w:t>
+          <w:t>Kód 4.10 Výstup při kontrole „mrtvého kódu“ v souboru phpdcd01-global-functions.php</w:t>
         </w:r>
         <w:r>
           <w:rPr>
@@ -6440,7 +6638,7 @@
             <w:noProof/>
             <w:webHidden/>
           </w:rPr>
-          <w:instrText xml:space="preserve"> PAGEREF _Toc299543606 \h </w:instrText>
+          <w:instrText xml:space="preserve"> PAGEREF _Toc299623886 \h </w:instrText>
         </w:r>
         <w:r>
           <w:rPr>
@@ -6483,13 +6681,13 @@
           <w:lang w:eastAsia="cs-CZ"/>
         </w:rPr>
       </w:pPr>
-      <w:hyperlink w:anchor="_Toc299543607" w:history="1">
+      <w:hyperlink w:anchor="_Toc299623887" w:history="1">
         <w:r>
           <w:rPr>
             <w:rStyle w:val="Hypertextovodkaz"/>
             <w:noProof/>
           </w:rPr>
-          <w:t>Kód 4.13 chybný výstup při kontrole „mrtvého kódu“ v souboru phpdcd03-bug-private-method.php</w:t>
+          <w:t>Kód 4.11 phpdcd02-class.php</w:t>
         </w:r>
         <w:r>
           <w:rPr>
@@ -6510,7 +6708,7 @@
             <w:noProof/>
             <w:webHidden/>
           </w:rPr>
-          <w:instrText xml:space="preserve"> PAGEREF _Toc299543607 \h </w:instrText>
+          <w:instrText xml:space="preserve"> PAGEREF _Toc299623887 \h </w:instrText>
         </w:r>
         <w:r>
           <w:rPr>
@@ -6530,7 +6728,217 @@
             <w:noProof/>
             <w:webHidden/>
           </w:rPr>
-          <w:t>12</w:t>
+          <w:t>13</w:t>
+        </w:r>
+        <w:r>
+          <w:rPr>
+            <w:noProof/>
+            <w:webHidden/>
+          </w:rPr>
+          <w:fldChar w:fldCharType="end"/>
+        </w:r>
+      </w:hyperlink>
+    </w:p>
+    <w:p>
+      <w:pPr>
+        <w:pStyle w:val="Seznamobrzk"/>
+        <w:tabs>
+          <w:tab w:val="right" w:leader="dot" w:pos="9062"/>
+        </w:tabs>
+        <w:rPr>
+          <w:rFonts w:eastAsiaTheme="minorEastAsia"/>
+          <w:noProof/>
+          <w:lang w:eastAsia="cs-CZ"/>
+        </w:rPr>
+      </w:pPr>
+      <w:hyperlink w:anchor="_Toc299623888" w:history="1">
+        <w:r>
+          <w:rPr>
+            <w:rStyle w:val="Hypertextovodkaz"/>
+            <w:noProof/>
+          </w:rPr>
+          <w:t>Kód 4.12 Výstup při kontrole „mrtvého kódu“ v souboru phpdcd02-class.php</w:t>
+        </w:r>
+        <w:r>
+          <w:rPr>
+            <w:noProof/>
+            <w:webHidden/>
+          </w:rPr>
+          <w:tab/>
+        </w:r>
+        <w:r>
+          <w:rPr>
+            <w:noProof/>
+            <w:webHidden/>
+          </w:rPr>
+          <w:fldChar w:fldCharType="begin"/>
+        </w:r>
+        <w:r>
+          <w:rPr>
+            <w:noProof/>
+            <w:webHidden/>
+          </w:rPr>
+          <w:instrText xml:space="preserve"> PAGEREF _Toc299623888 \h </w:instrText>
+        </w:r>
+        <w:r>
+          <w:rPr>
+            <w:noProof/>
+            <w:webHidden/>
+          </w:rPr>
+        </w:r>
+        <w:r>
+          <w:rPr>
+            <w:noProof/>
+            <w:webHidden/>
+          </w:rPr>
+          <w:fldChar w:fldCharType="separate"/>
+        </w:r>
+        <w:r>
+          <w:rPr>
+            <w:noProof/>
+            <w:webHidden/>
+          </w:rPr>
+          <w:t>13</w:t>
+        </w:r>
+        <w:r>
+          <w:rPr>
+            <w:noProof/>
+            <w:webHidden/>
+          </w:rPr>
+          <w:fldChar w:fldCharType="end"/>
+        </w:r>
+      </w:hyperlink>
+    </w:p>
+    <w:p>
+      <w:pPr>
+        <w:pStyle w:val="Seznamobrzk"/>
+        <w:tabs>
+          <w:tab w:val="right" w:leader="dot" w:pos="9062"/>
+        </w:tabs>
+        <w:rPr>
+          <w:rFonts w:eastAsiaTheme="minorEastAsia"/>
+          <w:noProof/>
+          <w:lang w:eastAsia="cs-CZ"/>
+        </w:rPr>
+      </w:pPr>
+      <w:hyperlink w:anchor="_Toc299623889" w:history="1">
+        <w:r>
+          <w:rPr>
+            <w:rStyle w:val="Hypertextovodkaz"/>
+            <w:noProof/>
+          </w:rPr>
+          <w:t>Kód 4.13 phpdcd03-bug-private-method.php</w:t>
+        </w:r>
+        <w:r>
+          <w:rPr>
+            <w:noProof/>
+            <w:webHidden/>
+          </w:rPr>
+          <w:tab/>
+        </w:r>
+        <w:r>
+          <w:rPr>
+            <w:noProof/>
+            <w:webHidden/>
+          </w:rPr>
+          <w:fldChar w:fldCharType="begin"/>
+        </w:r>
+        <w:r>
+          <w:rPr>
+            <w:noProof/>
+            <w:webHidden/>
+          </w:rPr>
+          <w:instrText xml:space="preserve"> PAGEREF _Toc299623889 \h </w:instrText>
+        </w:r>
+        <w:r>
+          <w:rPr>
+            <w:noProof/>
+            <w:webHidden/>
+          </w:rPr>
+        </w:r>
+        <w:r>
+          <w:rPr>
+            <w:noProof/>
+            <w:webHidden/>
+          </w:rPr>
+          <w:fldChar w:fldCharType="separate"/>
+        </w:r>
+        <w:r>
+          <w:rPr>
+            <w:noProof/>
+            <w:webHidden/>
+          </w:rPr>
+          <w:t>13</w:t>
+        </w:r>
+        <w:r>
+          <w:rPr>
+            <w:noProof/>
+            <w:webHidden/>
+          </w:rPr>
+          <w:fldChar w:fldCharType="end"/>
+        </w:r>
+      </w:hyperlink>
+    </w:p>
+    <w:p>
+      <w:pPr>
+        <w:pStyle w:val="Seznamobrzk"/>
+        <w:tabs>
+          <w:tab w:val="right" w:leader="dot" w:pos="9062"/>
+        </w:tabs>
+        <w:rPr>
+          <w:rFonts w:eastAsiaTheme="minorEastAsia"/>
+          <w:noProof/>
+          <w:lang w:eastAsia="cs-CZ"/>
+        </w:rPr>
+      </w:pPr>
+      <w:hyperlink w:anchor="_Toc299623890" w:history="1">
+        <w:r>
+          <w:rPr>
+            <w:rStyle w:val="Hypertextovodkaz"/>
+            <w:noProof/>
+          </w:rPr>
+          <w:t>Kód 4.14 chybný výstup při kontrole „mrtvého kódu“ v souboru phpdcd03-bug-private-method.php</w:t>
+        </w:r>
+        <w:r>
+          <w:rPr>
+            <w:noProof/>
+            <w:webHidden/>
+          </w:rPr>
+          <w:tab/>
+        </w:r>
+        <w:r>
+          <w:rPr>
+            <w:noProof/>
+            <w:webHidden/>
+          </w:rPr>
+          <w:fldChar w:fldCharType="begin"/>
+        </w:r>
+        <w:r>
+          <w:rPr>
+            <w:noProof/>
+            <w:webHidden/>
+          </w:rPr>
+          <w:instrText xml:space="preserve"> PAGEREF _Toc299623890 \h </w:instrText>
+        </w:r>
+        <w:r>
+          <w:rPr>
+            <w:noProof/>
+            <w:webHidden/>
+          </w:rPr>
+        </w:r>
+        <w:r>
+          <w:rPr>
+            <w:noProof/>
+            <w:webHidden/>
+          </w:rPr>
+          <w:fldChar w:fldCharType="separate"/>
+        </w:r>
+        <w:r>
+          <w:rPr>
+            <w:noProof/>
+            <w:webHidden/>
+          </w:rPr>
+          <w:t>13</w:t>
         </w:r>
         <w:r>
           <w:rPr>
@@ -6792,6 +7200,42 @@
                   <w:bCs/>
                   <w:noProof/>
                 </w:rPr>
+                <w:t>Menšík, Vlastimil. 2009.</w:t>
+              </w:r>
+              <w:r>
+                <w:rPr>
+                  <w:noProof/>
+                </w:rPr>
+                <w:t xml:space="preserve"> CI za použití Hudsonu a Mavenu. </w:t>
+              </w:r>
+              <w:r>
+                <w:rPr>
+                  <w:i/>
+                  <w:iCs/>
+                  <w:noProof/>
+                </w:rPr>
+                <w:t xml:space="preserve">ET NETERA. </w:t>
+              </w:r>
+              <w:r>
+                <w:rPr>
+                  <w:noProof/>
+                </w:rPr>
+                <w:t>[Online] ET NETERA, 20. říjen 2009. [Citace: 27. červenec 2011.] http://www.etnetera.cz/cz/21447-tech_streda/ci_za_pouziti_hudsonu_a_mavenu.html.</w:t>
+              </w:r>
+            </w:p>
+            <w:p>
+              <w:pPr>
+                <w:pStyle w:val="Bibliografie"/>
+                <w:rPr>
+                  <w:noProof/>
+                </w:rPr>
+              </w:pPr>
+              <w:r>
+                <w:rPr>
+                  <w:b/>
+                  <w:bCs/>
+                  <w:noProof/>
+                </w:rPr>
                 <w:t>Wikipedia contributors. 2011.</w:t>
               </w:r>
               <w:r>
@@ -6852,12 +7296,12 @@
     </w:sdt>
     <w:p/>
     <w:sectPr>
-      <w:headerReference w:type="even" r:id="rId25"/>
-      <w:headerReference w:type="default" r:id="rId26"/>
-      <w:footerReference w:type="even" r:id="rId27"/>
-      <w:footerReference w:type="default" r:id="rId28"/>
-      <w:headerReference w:type="first" r:id="rId29"/>
-      <w:footerReference w:type="first" r:id="rId30"/>
+      <w:headerReference w:type="even" r:id="rId26"/>
+      <w:headerReference w:type="default" r:id="rId27"/>
+      <w:footerReference w:type="even" r:id="rId28"/>
+      <w:footerReference w:type="default" r:id="rId29"/>
+      <w:headerReference w:type="first" r:id="rId30"/>
+      <w:footerReference w:type="first" r:id="rId31"/>
       <w:pgSz w:w="11906" w:h="16838"/>
       <w:pgMar w:top="1417" w:right="1417" w:bottom="1417" w:left="1417" w:header="708" w:footer="708" w:gutter="0"/>
       <w:cols w:space="708"/>
@@ -7636,6 +8080,22 @@
       </w:r>
       <w:r>
         <w:t>Spíš to bude Přehled než srovnání - asi bude pak potřeba upravit cíle v zadání</w:t>
+      </w:r>
+    </w:p>
+  </w:comment>
+  <w:comment w:id="33" w:author="Martin" w:date="2011-07-28T13:38:00Z" w:initials="M">
+    <w:p>
+      <w:pPr>
+        <w:pStyle w:val="Textkomente"/>
+      </w:pPr>
+      <w:r>
+        <w:rPr>
+          <w:rStyle w:val="Odkaznakoment"/>
+        </w:rPr>
+        <w:annotationRef/>
+      </w:r>
+      <w:r>
+        <w:t>asi by to chtělo nějaký zdroj, což?</w:t>
       </w:r>
     </w:p>
   </w:comment>
@@ -8629,7 +9089,7 @@
       </w:r>
       <w:sdt>
         <w:sdtPr>
-          <w:id w:val="193194195"/>
+          <w:id w:val="508260782"/>
           <w:citation/>
         </w:sdtPr>
         <w:sdtContent>
@@ -8670,10 +9130,8 @@
         <w:t xml:space="preserve"> Viz </w:t>
       </w:r>
       <w:r>
-        <w:t>https://github.com/sebastianbergmann/phpdcd</w:t>
-      </w:r>
-      <w:bookmarkStart w:id="35" w:name="_GoBack"/>
-      <w:bookmarkEnd w:id="35"/>
+        <w:t>http://blueparabola.com/blog/subversion-commit-hooks-php</w:t>
+      </w:r>
     </w:p>
   </w:footnote>
   <w:footnote w:id="39">
@@ -8691,11 +9149,68 @@
         <w:t xml:space="preserve"> Viz </w:t>
       </w:r>
       <w:r>
-        <w:t>https://github.com/sebastianbergmann/phpdcd/issues/5</w:t>
+        <w:t>http://phpadvent.org/2008/dont-commit-that-error-by-travis-swicegood</w:t>
       </w:r>
     </w:p>
   </w:footnote>
   <w:footnote w:id="40">
+    <w:p>
+      <w:pPr>
+        <w:pStyle w:val="Textpoznpodarou"/>
+      </w:pPr>
+      <w:r>
+        <w:rPr>
+          <w:rStyle w:val="Znakapoznpodarou"/>
+        </w:rPr>
+        <w:footnoteRef/>
+      </w:r>
+      <w:r>
+        <w:t xml:space="preserve"> Viz </w:t>
+      </w:r>
+      <w:r>
+        <w:t>http://framework.zend.com/</w:t>
+      </w:r>
+    </w:p>
+  </w:footnote>
+  <w:footnote w:id="41">
+    <w:p>
+      <w:pPr>
+        <w:pStyle w:val="Textpoznpodarou"/>
+      </w:pPr>
+      <w:r>
+        <w:rPr>
+          <w:rStyle w:val="Znakapoznpodarou"/>
+        </w:rPr>
+        <w:footnoteRef/>
+      </w:r>
+      <w:r>
+        <w:t xml:space="preserve"> Viz </w:t>
+      </w:r>
+      <w:r>
+        <w:t>https://github.com/sebastianbergmann/phpdcd</w:t>
+      </w:r>
+    </w:p>
+  </w:footnote>
+  <w:footnote w:id="42">
+    <w:p>
+      <w:pPr>
+        <w:pStyle w:val="Textpoznpodarou"/>
+      </w:pPr>
+      <w:r>
+        <w:rPr>
+          <w:rStyle w:val="Znakapoznpodarou"/>
+        </w:rPr>
+        <w:footnoteRef/>
+      </w:r>
+      <w:r>
+        <w:t xml:space="preserve"> Viz </w:t>
+      </w:r>
+      <w:r>
+        <w:t>https://github.com/sebastianbergmann/phpdcd/issues/5</w:t>
+      </w:r>
+    </w:p>
+  </w:footnote>
+  <w:footnote w:id="43">
     <w:p>
       <w:pPr>
         <w:pStyle w:val="Textpoznpodarou"/>
@@ -8984,6 +9499,119 @@
     </w:lvl>
   </w:abstractNum>
   <w:abstractNum w:abstractNumId="2">
+    <w:nsid w:val="17DE5ED9"/>
+    <w:multiLevelType w:val="hybridMultilevel"/>
+    <w:tmpl w:val="D12639E4"/>
+    <w:lvl w:ilvl="0" w:tplc="04050001">
+      <w:start w:val="1"/>
+      <w:numFmt w:val="bullet"/>
+      <w:lvlText w:val=""/>
+      <w:lvlJc w:val="left"/>
+      <w:pPr>
+        <w:ind w:left="720" w:hanging="360"/>
+      </w:pPr>
+      <w:rPr>
+        <w:rFonts w:ascii="Symbol" w:hAnsi="Symbol" w:hint="default"/>
+      </w:rPr>
+    </w:lvl>
+    <w:lvl w:ilvl="1" w:tplc="04050003" w:tentative="1">
+      <w:start w:val="1"/>
+      <w:numFmt w:val="bullet"/>
+      <w:lvlText w:val="o"/>
+      <w:lvlJc w:val="left"/>
+      <w:pPr>
+        <w:ind w:left="1440" w:hanging="360"/>
+      </w:pPr>
+      <w:rPr>
+        <w:rFonts w:ascii="Courier New" w:hAnsi="Courier New" w:cs="Courier New" w:hint="default"/>
+      </w:rPr>
+    </w:lvl>
+    <w:lvl w:ilvl="2" w:tplc="04050005" w:tentative="1">
+      <w:start w:val="1"/>
+      <w:numFmt w:val="bullet"/>
+      <w:lvlText w:val=""/>
+      <w:lvlJc w:val="left"/>
+      <w:pPr>
+        <w:ind w:left="2160" w:hanging="360"/>
+      </w:pPr>
+      <w:rPr>
+        <w:rFonts w:ascii="Wingdings" w:hAnsi="Wingdings" w:hint="default"/>
+      </w:rPr>
+    </w:lvl>
+    <w:lvl w:ilvl="3" w:tplc="04050001" w:tentative="1">
+      <w:start w:val="1"/>
+      <w:numFmt w:val="bullet"/>
+      <w:lvlText w:val=""/>
+      <w:lvlJc w:val="left"/>
+      <w:pPr>
+        <w:ind w:left="2880" w:hanging="360"/>
+      </w:pPr>
+      <w:rPr>
+        <w:rFonts w:ascii="Symbol" w:hAnsi="Symbol" w:hint="default"/>
+      </w:rPr>
+    </w:lvl>
+    <w:lvl w:ilvl="4" w:tplc="04050003" w:tentative="1">
+      <w:start w:val="1"/>
+      <w:numFmt w:val="bullet"/>
+      <w:lvlText w:val="o"/>
+      <w:lvlJc w:val="left"/>
+      <w:pPr>
+        <w:ind w:left="3600" w:hanging="360"/>
+      </w:pPr>
+      <w:rPr>
+        <w:rFonts w:ascii="Courier New" w:hAnsi="Courier New" w:cs="Courier New" w:hint="default"/>
+      </w:rPr>
+    </w:lvl>
+    <w:lvl w:ilvl="5" w:tplc="04050005" w:tentative="1">
+      <w:start w:val="1"/>
+      <w:numFmt w:val="bullet"/>
+      <w:lvlText w:val=""/>
+      <w:lvlJc w:val="left"/>
+      <w:pPr>
+        <w:ind w:left="4320" w:hanging="360"/>
+      </w:pPr>
+      <w:rPr>
+        <w:rFonts w:ascii="Wingdings" w:hAnsi="Wingdings" w:hint="default"/>
+      </w:rPr>
+    </w:lvl>
+    <w:lvl w:ilvl="6" w:tplc="04050001" w:tentative="1">
+      <w:start w:val="1"/>
+      <w:numFmt w:val="bullet"/>
+      <w:lvlText w:val=""/>
+      <w:lvlJc w:val="left"/>
+      <w:pPr>
+        <w:ind w:left="5040" w:hanging="360"/>
+      </w:pPr>
+      <w:rPr>
+        <w:rFonts w:ascii="Symbol" w:hAnsi="Symbol" w:hint="default"/>
+      </w:rPr>
+    </w:lvl>
+    <w:lvl w:ilvl="7" w:tplc="04050003" w:tentative="1">
+      <w:start w:val="1"/>
+      <w:numFmt w:val="bullet"/>
+      <w:lvlText w:val="o"/>
+      <w:lvlJc w:val="left"/>
+      <w:pPr>
+        <w:ind w:left="5760" w:hanging="360"/>
+      </w:pPr>
+      <w:rPr>
+        <w:rFonts w:ascii="Courier New" w:hAnsi="Courier New" w:cs="Courier New" w:hint="default"/>
+      </w:rPr>
+    </w:lvl>
+    <w:lvl w:ilvl="8" w:tplc="04050005" w:tentative="1">
+      <w:start w:val="1"/>
+      <w:numFmt w:val="bullet"/>
+      <w:lvlText w:val=""/>
+      <w:lvlJc w:val="left"/>
+      <w:pPr>
+        <w:ind w:left="6480" w:hanging="360"/>
+      </w:pPr>
+      <w:rPr>
+        <w:rFonts w:ascii="Wingdings" w:hAnsi="Wingdings" w:hint="default"/>
+      </w:rPr>
+    </w:lvl>
+  </w:abstractNum>
+  <w:abstractNum w:abstractNumId="3">
     <w:nsid w:val="2C532C49"/>
     <w:multiLevelType w:val="hybridMultilevel"/>
     <w:tmpl w:val="423C8182"/>
@@ -9096,7 +9724,7 @@
       </w:rPr>
     </w:lvl>
   </w:abstractNum>
-  <w:abstractNum w:abstractNumId="3">
+  <w:abstractNum w:abstractNumId="4">
     <w:nsid w:val="394E30C8"/>
     <w:multiLevelType w:val="hybridMultilevel"/>
     <w:tmpl w:val="6E0C2A24"/>
@@ -9185,7 +9813,7 @@
       </w:pPr>
     </w:lvl>
   </w:abstractNum>
-  <w:abstractNum w:abstractNumId="4">
+  <w:abstractNum w:abstractNumId="5">
     <w:nsid w:val="3FAC6026"/>
     <w:multiLevelType w:val="hybridMultilevel"/>
     <w:tmpl w:val="CD864C98"/>
@@ -9296,7 +9924,7 @@
       </w:rPr>
     </w:lvl>
   </w:abstractNum>
-  <w:abstractNum w:abstractNumId="5">
+  <w:abstractNum w:abstractNumId="6">
     <w:nsid w:val="4C4F3FD0"/>
     <w:multiLevelType w:val="hybridMultilevel"/>
     <w:tmpl w:val="C8A4ECC6"/>
@@ -9382,7 +10010,7 @@
       </w:pPr>
     </w:lvl>
   </w:abstractNum>
-  <w:abstractNum w:abstractNumId="6">
+  <w:abstractNum w:abstractNumId="7">
     <w:nsid w:val="4E37470D"/>
     <w:multiLevelType w:val="hybridMultilevel"/>
     <w:tmpl w:val="4CF816F0"/>
@@ -9495,7 +10123,7 @@
       </w:rPr>
     </w:lvl>
   </w:abstractNum>
-  <w:abstractNum w:abstractNumId="7">
+  <w:abstractNum w:abstractNumId="8">
     <w:nsid w:val="682E69D3"/>
     <w:multiLevelType w:val="hybridMultilevel"/>
     <w:tmpl w:val="0376176A"/>
@@ -9581,7 +10209,7 @@
       </w:pPr>
     </w:lvl>
   </w:abstractNum>
-  <w:abstractNum w:abstractNumId="8">
+  <w:abstractNum w:abstractNumId="9">
     <w:nsid w:val="695D72B6"/>
     <w:multiLevelType w:val="hybridMultilevel"/>
     <w:tmpl w:val="FC248000"/>
@@ -9694,7 +10322,7 @@
       </w:rPr>
     </w:lvl>
   </w:abstractNum>
-  <w:abstractNum w:abstractNumId="9">
+  <w:abstractNum w:abstractNumId="10">
     <w:nsid w:val="72962EF9"/>
     <w:multiLevelType w:val="hybridMultilevel"/>
     <w:tmpl w:val="9028B218"/>
@@ -9807,7 +10435,7 @@
       </w:rPr>
     </w:lvl>
   </w:abstractNum>
-  <w:abstractNum w:abstractNumId="10">
+  <w:abstractNum w:abstractNumId="11">
     <w:nsid w:val="79726449"/>
     <w:multiLevelType w:val="hybridMultilevel"/>
     <w:tmpl w:val="19981BA8"/>
@@ -9924,34 +10552,37 @@
     <w:abstractNumId w:val="1"/>
   </w:num>
   <w:num w:numId="2">
-    <w:abstractNumId w:val="9"/>
+    <w:abstractNumId w:val="10"/>
   </w:num>
   <w:num w:numId="3">
-    <w:abstractNumId w:val="4"/>
+    <w:abstractNumId w:val="5"/>
   </w:num>
   <w:num w:numId="4">
     <w:abstractNumId w:val="0"/>
   </w:num>
   <w:num w:numId="5">
-    <w:abstractNumId w:val="10"/>
+    <w:abstractNumId w:val="11"/>
   </w:num>
   <w:num w:numId="6">
+    <w:abstractNumId w:val="7"/>
+  </w:num>
+  <w:num w:numId="7">
+    <w:abstractNumId w:val="9"/>
+  </w:num>
+  <w:num w:numId="8">
+    <w:abstractNumId w:val="3"/>
+  </w:num>
+  <w:num w:numId="9">
     <w:abstractNumId w:val="6"/>
   </w:num>
-  <w:num w:numId="7">
+  <w:num w:numId="10">
+    <w:abstractNumId w:val="4"/>
+  </w:num>
+  <w:num w:numId="11">
     <w:abstractNumId w:val="8"/>
   </w:num>
-  <w:num w:numId="8">
+  <w:num w:numId="12">
     <w:abstractNumId w:val="2"/>
-  </w:num>
-  <w:num w:numId="9">
-    <w:abstractNumId w:val="5"/>
-  </w:num>
-  <w:num w:numId="10">
-    <w:abstractNumId w:val="3"/>
-  </w:num>
-  <w:num w:numId="11">
-    <w:abstractNumId w:val="7"/>
   </w:num>
 </w:numbering>
 </file>
@@ -13385,59 +14016,59 @@
   </dgm:ptLst>
   <dgm:cxnLst>
     <dgm:cxn modelId="{53F48137-2B45-4F8E-9160-D1D565B83390}" srcId="{41484459-614D-43CF-92CA-8D313F51A413}" destId="{0223194E-30A8-4B40-BD8E-D0379B57D8E5}" srcOrd="0" destOrd="0" parTransId="{361B56C8-0F66-4C08-9A3B-7506F4C6B7BB}" sibTransId="{37A0CB93-F24E-45D6-9A8F-D71CF0EA0E0D}"/>
-    <dgm:cxn modelId="{B3DF5AA7-CE64-44BA-818C-A07DD6E694DA}" type="presOf" srcId="{657F79D8-E43E-4996-A4B8-C1C112B1CB01}" destId="{811A72A9-3A17-4221-9359-858F62938F0B}" srcOrd="0" destOrd="0" presId="urn:microsoft.com/office/officeart/2005/8/layout/StepDownProcess"/>
-    <dgm:cxn modelId="{1DE27A5D-16B4-4626-A074-87446C1C44A2}" type="presOf" srcId="{0223194E-30A8-4B40-BD8E-D0379B57D8E5}" destId="{6EFFE3A5-64F9-4917-8E57-A94269B61513}" srcOrd="0" destOrd="0" presId="urn:microsoft.com/office/officeart/2005/8/layout/StepDownProcess"/>
+    <dgm:cxn modelId="{823B5D0C-8475-473F-9BA3-88A4F0BB3D13}" type="presOf" srcId="{D51874B1-B0EC-46A5-BDD4-A6B5E9DD48AE}" destId="{C65F359C-F4C1-4FD4-801F-284070CE2DE9}" srcOrd="0" destOrd="0" presId="urn:microsoft.com/office/officeart/2005/8/layout/StepDownProcess"/>
     <dgm:cxn modelId="{122E3A5C-01D0-4B8C-8407-AB6E162A23BA}" srcId="{41484459-614D-43CF-92CA-8D313F51A413}" destId="{AF56E2D4-78D3-456C-8F80-83C1438CC418}" srcOrd="7" destOrd="0" parTransId="{75BD709D-C451-4F85-B307-2136E8E4872C}" sibTransId="{A78A255B-3F32-46E0-886A-32A3727AD99E}"/>
-    <dgm:cxn modelId="{0CE82D18-7E49-454A-8B41-4DF90C37C79A}" type="presOf" srcId="{41484459-614D-43CF-92CA-8D313F51A413}" destId="{112223B1-EB19-45F7-85DE-A4682110A034}" srcOrd="0" destOrd="0" presId="urn:microsoft.com/office/officeart/2005/8/layout/StepDownProcess"/>
     <dgm:cxn modelId="{1933669E-E20C-4D4B-A177-5CF868BE0DBB}" srcId="{41484459-614D-43CF-92CA-8D313F51A413}" destId="{657F79D8-E43E-4996-A4B8-C1C112B1CB01}" srcOrd="5" destOrd="0" parTransId="{6DBBD0B0-3826-4DA9-860E-7AABEDA77767}" sibTransId="{688FDCCD-8918-43BB-B31A-393752B6CC58}"/>
-    <dgm:cxn modelId="{BD5E0C14-087A-4CDD-97CC-C350A0B8D3E8}" type="presOf" srcId="{88DC4135-5ED7-46C5-B9C6-24217441384B}" destId="{95671268-52B7-4017-834C-FFC0AD44572A}" srcOrd="0" destOrd="0" presId="urn:microsoft.com/office/officeart/2005/8/layout/StepDownProcess"/>
-    <dgm:cxn modelId="{3796F3A4-57B6-46BB-B42B-953374991A5B}" type="presOf" srcId="{5B24B5E1-0EE9-41CF-8A31-4C3F82DD8654}" destId="{147698AB-B1CA-4A31-8AE1-3BAA72959147}" srcOrd="0" destOrd="0" presId="urn:microsoft.com/office/officeart/2005/8/layout/StepDownProcess"/>
-    <dgm:cxn modelId="{4AF19D1E-AEC1-46C4-8C2F-D3C903014AD7}" type="presOf" srcId="{D51874B1-B0EC-46A5-BDD4-A6B5E9DD48AE}" destId="{C65F359C-F4C1-4FD4-801F-284070CE2DE9}" srcOrd="0" destOrd="0" presId="urn:microsoft.com/office/officeart/2005/8/layout/StepDownProcess"/>
-    <dgm:cxn modelId="{E009FA4B-0E60-4FDF-BF03-FAEDFC4BC501}" type="presOf" srcId="{7D43941E-5428-4DEC-98F0-8DB3FB07FC6F}" destId="{AC1CC74C-E6B1-4B9D-8F1E-A4F2EBCA1C3F}" srcOrd="0" destOrd="0" presId="urn:microsoft.com/office/officeart/2005/8/layout/StepDownProcess"/>
+    <dgm:cxn modelId="{300F6590-0EA9-4955-8C6C-495EB9A45E1B}" type="presOf" srcId="{7D43941E-5428-4DEC-98F0-8DB3FB07FC6F}" destId="{AC1CC74C-E6B1-4B9D-8F1E-A4F2EBCA1C3F}" srcOrd="0" destOrd="0" presId="urn:microsoft.com/office/officeart/2005/8/layout/StepDownProcess"/>
+    <dgm:cxn modelId="{8A7D96BF-0CF8-4790-AE40-401C3B1EFB07}" type="presOf" srcId="{AF56E2D4-78D3-456C-8F80-83C1438CC418}" destId="{FA3FABA7-471D-4BA9-AB4E-A0881261E3FC}" srcOrd="0" destOrd="0" presId="urn:microsoft.com/office/officeart/2005/8/layout/StepDownProcess"/>
+    <dgm:cxn modelId="{C3DD237B-5AC3-46BB-B63D-D75BA8D30973}" type="presOf" srcId="{5B24B5E1-0EE9-41CF-8A31-4C3F82DD8654}" destId="{147698AB-B1CA-4A31-8AE1-3BAA72959147}" srcOrd="0" destOrd="0" presId="urn:microsoft.com/office/officeart/2005/8/layout/StepDownProcess"/>
+    <dgm:cxn modelId="{1623E8C9-8B5D-49FF-9880-77DD9FF5E4A1}" type="presOf" srcId="{88DC4135-5ED7-46C5-B9C6-24217441384B}" destId="{95671268-52B7-4017-834C-FFC0AD44572A}" srcOrd="0" destOrd="0" presId="urn:microsoft.com/office/officeart/2005/8/layout/StepDownProcess"/>
+    <dgm:cxn modelId="{8DF4AA27-632C-4296-81FD-BB18C341F3CA}" type="presOf" srcId="{0223194E-30A8-4B40-BD8E-D0379B57D8E5}" destId="{6EFFE3A5-64F9-4917-8E57-A94269B61513}" srcOrd="0" destOrd="0" presId="urn:microsoft.com/office/officeart/2005/8/layout/StepDownProcess"/>
     <dgm:cxn modelId="{D4063FCF-DCFD-429D-A1D5-682A51B31EED}" srcId="{41484459-614D-43CF-92CA-8D313F51A413}" destId="{7D43941E-5428-4DEC-98F0-8DB3FB07FC6F}" srcOrd="1" destOrd="0" parTransId="{332546E9-5B89-478C-BD46-DA782D872538}" sibTransId="{9D1A80F8-F9C6-4D49-A1F9-0A537471C1D1}"/>
+    <dgm:cxn modelId="{890D36C7-9AFC-480E-8E9B-CDF1A57CA62F}" type="presOf" srcId="{657F79D8-E43E-4996-A4B8-C1C112B1CB01}" destId="{811A72A9-3A17-4221-9359-858F62938F0B}" srcOrd="0" destOrd="0" presId="urn:microsoft.com/office/officeart/2005/8/layout/StepDownProcess"/>
     <dgm:cxn modelId="{C4554F4C-305F-4B9C-9C45-4E51D6AF5876}" srcId="{41484459-614D-43CF-92CA-8D313F51A413}" destId="{D9E39184-3306-4DC5-950E-99ABB612285E}" srcOrd="2" destOrd="0" parTransId="{B76C610E-ABD2-49B6-A8D2-EBF833582C21}" sibTransId="{5FCD33BF-B0C2-4949-85F8-966DB9C24EC2}"/>
     <dgm:cxn modelId="{42E7B38D-F080-4C0D-A9B1-9F1CFBA4A700}" srcId="{41484459-614D-43CF-92CA-8D313F51A413}" destId="{88DC4135-5ED7-46C5-B9C6-24217441384B}" srcOrd="4" destOrd="0" parTransId="{DAF92EE3-65C7-4447-803D-62E6CF20B28E}" sibTransId="{2BC43844-EF82-419E-85D0-DD1287411E39}"/>
     <dgm:cxn modelId="{55F1D653-6F09-4F2A-8219-EE4C69832266}" srcId="{41484459-614D-43CF-92CA-8D313F51A413}" destId="{D51874B1-B0EC-46A5-BDD4-A6B5E9DD48AE}" srcOrd="3" destOrd="0" parTransId="{EDB835D4-5723-4528-BB9E-C25E2AB0BEB0}" sibTransId="{99B5A1AB-B20D-4E34-A2DD-FC0B4E36FB32}"/>
-    <dgm:cxn modelId="{A66A4A01-BDFB-4AEA-BCF3-5D2D0CB880E3}" type="presOf" srcId="{D9E39184-3306-4DC5-950E-99ABB612285E}" destId="{82A5EEBE-34CB-407C-905B-A282E53B38D4}" srcOrd="0" destOrd="0" presId="urn:microsoft.com/office/officeart/2005/8/layout/StepDownProcess"/>
+    <dgm:cxn modelId="{6EAF47CC-8DB7-415A-AAE0-2A8EE54D3CD5}" type="presOf" srcId="{41484459-614D-43CF-92CA-8D313F51A413}" destId="{112223B1-EB19-45F7-85DE-A4682110A034}" srcOrd="0" destOrd="0" presId="urn:microsoft.com/office/officeart/2005/8/layout/StepDownProcess"/>
     <dgm:cxn modelId="{185C9282-4E2A-4A1C-8617-CAD5FBD761A1}" srcId="{41484459-614D-43CF-92CA-8D313F51A413}" destId="{5B24B5E1-0EE9-41CF-8A31-4C3F82DD8654}" srcOrd="6" destOrd="0" parTransId="{118D5149-0217-4045-AE9E-2E6FAA8AF298}" sibTransId="{087138DD-0184-46F2-AD54-42E1B3A00876}"/>
-    <dgm:cxn modelId="{992AE77E-94C6-42EF-BFDF-6BD6B7FB84D0}" type="presOf" srcId="{AF56E2D4-78D3-456C-8F80-83C1438CC418}" destId="{FA3FABA7-471D-4BA9-AB4E-A0881261E3FC}" srcOrd="0" destOrd="0" presId="urn:microsoft.com/office/officeart/2005/8/layout/StepDownProcess"/>
-    <dgm:cxn modelId="{D31D8EB6-5E8D-47DA-B0F6-992BBC178F80}" type="presParOf" srcId="{112223B1-EB19-45F7-85DE-A4682110A034}" destId="{5B2565DC-0A3D-4BD1-97AC-F46CABC5CD58}" srcOrd="0" destOrd="0" presId="urn:microsoft.com/office/officeart/2005/8/layout/StepDownProcess"/>
-    <dgm:cxn modelId="{CF3DB5B5-E9A1-4DD9-BFBB-1355F499F75F}" type="presParOf" srcId="{5B2565DC-0A3D-4BD1-97AC-F46CABC5CD58}" destId="{035DA421-593E-4656-ACEC-B9F585C23B7E}" srcOrd="0" destOrd="0" presId="urn:microsoft.com/office/officeart/2005/8/layout/StepDownProcess"/>
-    <dgm:cxn modelId="{23C10A25-B149-4140-979B-A7BD8C991406}" type="presParOf" srcId="{5B2565DC-0A3D-4BD1-97AC-F46CABC5CD58}" destId="{6EFFE3A5-64F9-4917-8E57-A94269B61513}" srcOrd="1" destOrd="0" presId="urn:microsoft.com/office/officeart/2005/8/layout/StepDownProcess"/>
-    <dgm:cxn modelId="{2B73A5C5-75F0-4C7B-8353-85855993D7B0}" type="presParOf" srcId="{5B2565DC-0A3D-4BD1-97AC-F46CABC5CD58}" destId="{707F9C08-3A81-4DDE-A3BE-EE49E5D3A3CF}" srcOrd="2" destOrd="0" presId="urn:microsoft.com/office/officeart/2005/8/layout/StepDownProcess"/>
-    <dgm:cxn modelId="{F2FD75AA-BE20-4889-A24C-6EC03B17B10E}" type="presParOf" srcId="{112223B1-EB19-45F7-85DE-A4682110A034}" destId="{D8FFD278-BF01-4C75-B6FC-A92BC23FBA87}" srcOrd="1" destOrd="0" presId="urn:microsoft.com/office/officeart/2005/8/layout/StepDownProcess"/>
-    <dgm:cxn modelId="{3B8B1576-9A49-49FB-8B8F-ADD2AB6D2CE5}" type="presParOf" srcId="{112223B1-EB19-45F7-85DE-A4682110A034}" destId="{D0507879-5D59-49E7-9AD0-9AE3F4EA78B8}" srcOrd="2" destOrd="0" presId="urn:microsoft.com/office/officeart/2005/8/layout/StepDownProcess"/>
-    <dgm:cxn modelId="{870A933F-BF6E-42A6-9590-983C5DC251FF}" type="presParOf" srcId="{D0507879-5D59-49E7-9AD0-9AE3F4EA78B8}" destId="{E6FC186D-5626-4039-BFC4-9FA60D42B3B4}" srcOrd="0" destOrd="0" presId="urn:microsoft.com/office/officeart/2005/8/layout/StepDownProcess"/>
-    <dgm:cxn modelId="{ECE9757A-7A59-4302-BE07-EC9342FFE3AD}" type="presParOf" srcId="{D0507879-5D59-49E7-9AD0-9AE3F4EA78B8}" destId="{AC1CC74C-E6B1-4B9D-8F1E-A4F2EBCA1C3F}" srcOrd="1" destOrd="0" presId="urn:microsoft.com/office/officeart/2005/8/layout/StepDownProcess"/>
-    <dgm:cxn modelId="{3F95FCE7-ADC7-45B4-9FA1-72BA6D071AFD}" type="presParOf" srcId="{D0507879-5D59-49E7-9AD0-9AE3F4EA78B8}" destId="{4940A66E-C33E-4A74-AADA-5E7112FAFDE5}" srcOrd="2" destOrd="0" presId="urn:microsoft.com/office/officeart/2005/8/layout/StepDownProcess"/>
-    <dgm:cxn modelId="{BEFBACDD-8A37-4976-9C9D-F5BE0FF1BFE2}" type="presParOf" srcId="{112223B1-EB19-45F7-85DE-A4682110A034}" destId="{3DA8A9DD-4DBB-4D06-9AA2-A1FA08A06D11}" srcOrd="3" destOrd="0" presId="urn:microsoft.com/office/officeart/2005/8/layout/StepDownProcess"/>
-    <dgm:cxn modelId="{BB8DF549-74A6-410A-B948-F633ED19C24F}" type="presParOf" srcId="{112223B1-EB19-45F7-85DE-A4682110A034}" destId="{E378474B-B4B0-4C40-9A5A-3E179F200B8B}" srcOrd="4" destOrd="0" presId="urn:microsoft.com/office/officeart/2005/8/layout/StepDownProcess"/>
-    <dgm:cxn modelId="{C8DA4AA0-9D79-4501-B5F6-85A04B25F956}" type="presParOf" srcId="{E378474B-B4B0-4C40-9A5A-3E179F200B8B}" destId="{0CAD5D04-D9F9-46D2-B3AC-EEA1F1E021D6}" srcOrd="0" destOrd="0" presId="urn:microsoft.com/office/officeart/2005/8/layout/StepDownProcess"/>
-    <dgm:cxn modelId="{4655DA54-3531-4127-989B-44988D91CCA9}" type="presParOf" srcId="{E378474B-B4B0-4C40-9A5A-3E179F200B8B}" destId="{82A5EEBE-34CB-407C-905B-A282E53B38D4}" srcOrd="1" destOrd="0" presId="urn:microsoft.com/office/officeart/2005/8/layout/StepDownProcess"/>
-    <dgm:cxn modelId="{748130CD-4907-4BC5-A422-AF42E2BE95EA}" type="presParOf" srcId="{E378474B-B4B0-4C40-9A5A-3E179F200B8B}" destId="{E4921EDE-51CB-4A75-B54E-47A857C90CD6}" srcOrd="2" destOrd="0" presId="urn:microsoft.com/office/officeart/2005/8/layout/StepDownProcess"/>
-    <dgm:cxn modelId="{4D0BCB2F-9AE7-49C0-BCD4-F461A5BD568E}" type="presParOf" srcId="{112223B1-EB19-45F7-85DE-A4682110A034}" destId="{FDC0D58C-C5AD-401F-B22E-8DD5024BF6E7}" srcOrd="5" destOrd="0" presId="urn:microsoft.com/office/officeart/2005/8/layout/StepDownProcess"/>
-    <dgm:cxn modelId="{67EDC6BE-A0D9-4653-B59D-449A55B335D5}" type="presParOf" srcId="{112223B1-EB19-45F7-85DE-A4682110A034}" destId="{50833944-0788-4F85-B187-9EBE2B044880}" srcOrd="6" destOrd="0" presId="urn:microsoft.com/office/officeart/2005/8/layout/StepDownProcess"/>
-    <dgm:cxn modelId="{E85D5592-ADB2-4215-96B0-DC4607CB0D2F}" type="presParOf" srcId="{50833944-0788-4F85-B187-9EBE2B044880}" destId="{181B2FDF-3D27-4D06-8284-39E32B0394A8}" srcOrd="0" destOrd="0" presId="urn:microsoft.com/office/officeart/2005/8/layout/StepDownProcess"/>
-    <dgm:cxn modelId="{2A615711-5761-47D0-913C-C060DBC864C6}" type="presParOf" srcId="{50833944-0788-4F85-B187-9EBE2B044880}" destId="{C65F359C-F4C1-4FD4-801F-284070CE2DE9}" srcOrd="1" destOrd="0" presId="urn:microsoft.com/office/officeart/2005/8/layout/StepDownProcess"/>
-    <dgm:cxn modelId="{C43D5CD8-3B23-41FE-BB52-70048CB2EB43}" type="presParOf" srcId="{50833944-0788-4F85-B187-9EBE2B044880}" destId="{0A3AB8E0-4F2F-4257-BA67-F2B495084922}" srcOrd="2" destOrd="0" presId="urn:microsoft.com/office/officeart/2005/8/layout/StepDownProcess"/>
-    <dgm:cxn modelId="{1EFE31C1-9BDC-4DBB-99B8-7458AC7071FF}" type="presParOf" srcId="{112223B1-EB19-45F7-85DE-A4682110A034}" destId="{05911D22-B84D-458A-82A1-7F86083A1F13}" srcOrd="7" destOrd="0" presId="urn:microsoft.com/office/officeart/2005/8/layout/StepDownProcess"/>
-    <dgm:cxn modelId="{A77423C5-FBEE-421F-9D72-7D59F1D0F7BD}" type="presParOf" srcId="{112223B1-EB19-45F7-85DE-A4682110A034}" destId="{40640178-BA62-4BA1-94AA-B7C430C9478B}" srcOrd="8" destOrd="0" presId="urn:microsoft.com/office/officeart/2005/8/layout/StepDownProcess"/>
-    <dgm:cxn modelId="{35411A9A-E814-40C9-BD9D-D8CD76604650}" type="presParOf" srcId="{40640178-BA62-4BA1-94AA-B7C430C9478B}" destId="{42695676-6EF0-4711-8DDE-6A3E7031F153}" srcOrd="0" destOrd="0" presId="urn:microsoft.com/office/officeart/2005/8/layout/StepDownProcess"/>
-    <dgm:cxn modelId="{DC568A89-E01C-469A-90F0-5F4E883CE6B8}" type="presParOf" srcId="{40640178-BA62-4BA1-94AA-B7C430C9478B}" destId="{95671268-52B7-4017-834C-FFC0AD44572A}" srcOrd="1" destOrd="0" presId="urn:microsoft.com/office/officeart/2005/8/layout/StepDownProcess"/>
-    <dgm:cxn modelId="{B4E54981-F9C9-451B-B68B-50AEEBB1F5BA}" type="presParOf" srcId="{40640178-BA62-4BA1-94AA-B7C430C9478B}" destId="{31CB378A-F77C-4259-B7BB-A31423C5669C}" srcOrd="2" destOrd="0" presId="urn:microsoft.com/office/officeart/2005/8/layout/StepDownProcess"/>
-    <dgm:cxn modelId="{94D6BA4C-4A6A-4774-A2B2-981BD8D3E748}" type="presParOf" srcId="{112223B1-EB19-45F7-85DE-A4682110A034}" destId="{63F302B2-A341-49F7-939D-46D16C52F01B}" srcOrd="9" destOrd="0" presId="urn:microsoft.com/office/officeart/2005/8/layout/StepDownProcess"/>
-    <dgm:cxn modelId="{9220A097-41F8-4BC9-A989-DB51DC8912E0}" type="presParOf" srcId="{112223B1-EB19-45F7-85DE-A4682110A034}" destId="{995D46F9-46F9-4E22-AEBB-FEC62B36A91F}" srcOrd="10" destOrd="0" presId="urn:microsoft.com/office/officeart/2005/8/layout/StepDownProcess"/>
-    <dgm:cxn modelId="{0530FAD4-3056-4046-B021-E6809579956A}" type="presParOf" srcId="{995D46F9-46F9-4E22-AEBB-FEC62B36A91F}" destId="{F402D733-CBB0-465C-8C99-A1CE6D08485D}" srcOrd="0" destOrd="0" presId="urn:microsoft.com/office/officeart/2005/8/layout/StepDownProcess"/>
-    <dgm:cxn modelId="{6A987BAF-BA2F-445E-83F0-6F9CB3F2A64C}" type="presParOf" srcId="{995D46F9-46F9-4E22-AEBB-FEC62B36A91F}" destId="{811A72A9-3A17-4221-9359-858F62938F0B}" srcOrd="1" destOrd="0" presId="urn:microsoft.com/office/officeart/2005/8/layout/StepDownProcess"/>
-    <dgm:cxn modelId="{A8F7C35D-DC39-48EC-885E-B54E3CD5AA47}" type="presParOf" srcId="{995D46F9-46F9-4E22-AEBB-FEC62B36A91F}" destId="{524029C4-0BB5-40F5-A713-556B5FFE7199}" srcOrd="2" destOrd="0" presId="urn:microsoft.com/office/officeart/2005/8/layout/StepDownProcess"/>
-    <dgm:cxn modelId="{81BD59A9-69A7-471A-8FF8-D8973EF962CA}" type="presParOf" srcId="{112223B1-EB19-45F7-85DE-A4682110A034}" destId="{44062AA1-D835-4093-9592-FD68312ECC99}" srcOrd="11" destOrd="0" presId="urn:microsoft.com/office/officeart/2005/8/layout/StepDownProcess"/>
-    <dgm:cxn modelId="{C99DC73A-CFFB-4B52-BA65-01CD9F03BDF8}" type="presParOf" srcId="{112223B1-EB19-45F7-85DE-A4682110A034}" destId="{12424C59-7572-4197-A3CE-17B7785B7B95}" srcOrd="12" destOrd="0" presId="urn:microsoft.com/office/officeart/2005/8/layout/StepDownProcess"/>
-    <dgm:cxn modelId="{5D4A63DD-45CF-445F-84D5-57FB481A6346}" type="presParOf" srcId="{12424C59-7572-4197-A3CE-17B7785B7B95}" destId="{269B4D2B-92D0-4E9E-AABA-E91E2936188C}" srcOrd="0" destOrd="0" presId="urn:microsoft.com/office/officeart/2005/8/layout/StepDownProcess"/>
-    <dgm:cxn modelId="{9FAEC1CD-9B13-48DE-A822-880EE0D23B3D}" type="presParOf" srcId="{12424C59-7572-4197-A3CE-17B7785B7B95}" destId="{147698AB-B1CA-4A31-8AE1-3BAA72959147}" srcOrd="1" destOrd="0" presId="urn:microsoft.com/office/officeart/2005/8/layout/StepDownProcess"/>
-    <dgm:cxn modelId="{07904A4E-9C29-4105-8616-0C7F31F1A0AF}" type="presParOf" srcId="{12424C59-7572-4197-A3CE-17B7785B7B95}" destId="{0984F0E0-0095-445F-B20A-B8C9AA4831FC}" srcOrd="2" destOrd="0" presId="urn:microsoft.com/office/officeart/2005/8/layout/StepDownProcess"/>
-    <dgm:cxn modelId="{8F5A28FC-0892-49E8-A23B-BDBB928573F6}" type="presParOf" srcId="{112223B1-EB19-45F7-85DE-A4682110A034}" destId="{DBF55348-3688-45A4-8952-83B8358B5FEC}" srcOrd="13" destOrd="0" presId="urn:microsoft.com/office/officeart/2005/8/layout/StepDownProcess"/>
-    <dgm:cxn modelId="{C77B052B-1D29-4171-95B2-0BC05DDF183B}" type="presParOf" srcId="{112223B1-EB19-45F7-85DE-A4682110A034}" destId="{77A6860A-785B-4B2E-B4D9-4D820076322D}" srcOrd="14" destOrd="0" presId="urn:microsoft.com/office/officeart/2005/8/layout/StepDownProcess"/>
-    <dgm:cxn modelId="{00B90E61-4775-4DD4-A023-B870AB58867C}" type="presParOf" srcId="{77A6860A-785B-4B2E-B4D9-4D820076322D}" destId="{FA3FABA7-471D-4BA9-AB4E-A0881261E3FC}" srcOrd="0" destOrd="0" presId="urn:microsoft.com/office/officeart/2005/8/layout/StepDownProcess"/>
+    <dgm:cxn modelId="{A21ABC34-9D28-4423-9FFD-41F7B0BB2406}" type="presOf" srcId="{D9E39184-3306-4DC5-950E-99ABB612285E}" destId="{82A5EEBE-34CB-407C-905B-A282E53B38D4}" srcOrd="0" destOrd="0" presId="urn:microsoft.com/office/officeart/2005/8/layout/StepDownProcess"/>
+    <dgm:cxn modelId="{D69DC4AE-E79E-4FFE-8F0D-9352C0E21C6A}" type="presParOf" srcId="{112223B1-EB19-45F7-85DE-A4682110A034}" destId="{5B2565DC-0A3D-4BD1-97AC-F46CABC5CD58}" srcOrd="0" destOrd="0" presId="urn:microsoft.com/office/officeart/2005/8/layout/StepDownProcess"/>
+    <dgm:cxn modelId="{2A0F2872-172C-4E1A-8C1F-FB28AAB5F461}" type="presParOf" srcId="{5B2565DC-0A3D-4BD1-97AC-F46CABC5CD58}" destId="{035DA421-593E-4656-ACEC-B9F585C23B7E}" srcOrd="0" destOrd="0" presId="urn:microsoft.com/office/officeart/2005/8/layout/StepDownProcess"/>
+    <dgm:cxn modelId="{167CF2C5-FFF2-46A7-97D0-593E23EE0C3F}" type="presParOf" srcId="{5B2565DC-0A3D-4BD1-97AC-F46CABC5CD58}" destId="{6EFFE3A5-64F9-4917-8E57-A94269B61513}" srcOrd="1" destOrd="0" presId="urn:microsoft.com/office/officeart/2005/8/layout/StepDownProcess"/>
+    <dgm:cxn modelId="{0C26A0DD-C40D-4BD6-ACF5-E3231D01A7F3}" type="presParOf" srcId="{5B2565DC-0A3D-4BD1-97AC-F46CABC5CD58}" destId="{707F9C08-3A81-4DDE-A3BE-EE49E5D3A3CF}" srcOrd="2" destOrd="0" presId="urn:microsoft.com/office/officeart/2005/8/layout/StepDownProcess"/>
+    <dgm:cxn modelId="{0A359DEB-6498-4811-94AB-8F5F3867DBA3}" type="presParOf" srcId="{112223B1-EB19-45F7-85DE-A4682110A034}" destId="{D8FFD278-BF01-4C75-B6FC-A92BC23FBA87}" srcOrd="1" destOrd="0" presId="urn:microsoft.com/office/officeart/2005/8/layout/StepDownProcess"/>
+    <dgm:cxn modelId="{7AA6ED4D-A4F4-4CF7-BEE5-367B5854346A}" type="presParOf" srcId="{112223B1-EB19-45F7-85DE-A4682110A034}" destId="{D0507879-5D59-49E7-9AD0-9AE3F4EA78B8}" srcOrd="2" destOrd="0" presId="urn:microsoft.com/office/officeart/2005/8/layout/StepDownProcess"/>
+    <dgm:cxn modelId="{4D494C61-BC02-46EA-95E7-DF6EF1669509}" type="presParOf" srcId="{D0507879-5D59-49E7-9AD0-9AE3F4EA78B8}" destId="{E6FC186D-5626-4039-BFC4-9FA60D42B3B4}" srcOrd="0" destOrd="0" presId="urn:microsoft.com/office/officeart/2005/8/layout/StepDownProcess"/>
+    <dgm:cxn modelId="{B5542AD2-3F0F-491A-BDAB-32B00DA67D59}" type="presParOf" srcId="{D0507879-5D59-49E7-9AD0-9AE3F4EA78B8}" destId="{AC1CC74C-E6B1-4B9D-8F1E-A4F2EBCA1C3F}" srcOrd="1" destOrd="0" presId="urn:microsoft.com/office/officeart/2005/8/layout/StepDownProcess"/>
+    <dgm:cxn modelId="{CECDC209-0EAB-49EC-95ED-0AAE4984BECA}" type="presParOf" srcId="{D0507879-5D59-49E7-9AD0-9AE3F4EA78B8}" destId="{4940A66E-C33E-4A74-AADA-5E7112FAFDE5}" srcOrd="2" destOrd="0" presId="urn:microsoft.com/office/officeart/2005/8/layout/StepDownProcess"/>
+    <dgm:cxn modelId="{B3F1ACC3-AD1B-47E3-9A40-D0EBB7B49720}" type="presParOf" srcId="{112223B1-EB19-45F7-85DE-A4682110A034}" destId="{3DA8A9DD-4DBB-4D06-9AA2-A1FA08A06D11}" srcOrd="3" destOrd="0" presId="urn:microsoft.com/office/officeart/2005/8/layout/StepDownProcess"/>
+    <dgm:cxn modelId="{B0A47849-BE42-492B-8AB1-6A89FB706E62}" type="presParOf" srcId="{112223B1-EB19-45F7-85DE-A4682110A034}" destId="{E378474B-B4B0-4C40-9A5A-3E179F200B8B}" srcOrd="4" destOrd="0" presId="urn:microsoft.com/office/officeart/2005/8/layout/StepDownProcess"/>
+    <dgm:cxn modelId="{3DEF77BE-1E8D-4B72-84AB-585ED4E5FD34}" type="presParOf" srcId="{E378474B-B4B0-4C40-9A5A-3E179F200B8B}" destId="{0CAD5D04-D9F9-46D2-B3AC-EEA1F1E021D6}" srcOrd="0" destOrd="0" presId="urn:microsoft.com/office/officeart/2005/8/layout/StepDownProcess"/>
+    <dgm:cxn modelId="{66B77A05-E1C7-492B-8EE1-E275DBFE8BA7}" type="presParOf" srcId="{E378474B-B4B0-4C40-9A5A-3E179F200B8B}" destId="{82A5EEBE-34CB-407C-905B-A282E53B38D4}" srcOrd="1" destOrd="0" presId="urn:microsoft.com/office/officeart/2005/8/layout/StepDownProcess"/>
+    <dgm:cxn modelId="{7AF1BBCA-130F-41F9-ADB2-A35D2DCAB9E8}" type="presParOf" srcId="{E378474B-B4B0-4C40-9A5A-3E179F200B8B}" destId="{E4921EDE-51CB-4A75-B54E-47A857C90CD6}" srcOrd="2" destOrd="0" presId="urn:microsoft.com/office/officeart/2005/8/layout/StepDownProcess"/>
+    <dgm:cxn modelId="{3A709785-DC50-4C01-8864-4ED410FD8B98}" type="presParOf" srcId="{112223B1-EB19-45F7-85DE-A4682110A034}" destId="{FDC0D58C-C5AD-401F-B22E-8DD5024BF6E7}" srcOrd="5" destOrd="0" presId="urn:microsoft.com/office/officeart/2005/8/layout/StepDownProcess"/>
+    <dgm:cxn modelId="{CEEA3C47-1D19-4DC5-877F-AD29085FAAC4}" type="presParOf" srcId="{112223B1-EB19-45F7-85DE-A4682110A034}" destId="{50833944-0788-4F85-B187-9EBE2B044880}" srcOrd="6" destOrd="0" presId="urn:microsoft.com/office/officeart/2005/8/layout/StepDownProcess"/>
+    <dgm:cxn modelId="{67E9FFF9-1BDA-4DBC-ABB2-4D564D78DCB0}" type="presParOf" srcId="{50833944-0788-4F85-B187-9EBE2B044880}" destId="{181B2FDF-3D27-4D06-8284-39E32B0394A8}" srcOrd="0" destOrd="0" presId="urn:microsoft.com/office/officeart/2005/8/layout/StepDownProcess"/>
+    <dgm:cxn modelId="{80EBE0F5-5B29-40CF-8171-D5AE01D984C1}" type="presParOf" srcId="{50833944-0788-4F85-B187-9EBE2B044880}" destId="{C65F359C-F4C1-4FD4-801F-284070CE2DE9}" srcOrd="1" destOrd="0" presId="urn:microsoft.com/office/officeart/2005/8/layout/StepDownProcess"/>
+    <dgm:cxn modelId="{F188B8CC-993C-492A-80EA-C640580776A9}" type="presParOf" srcId="{50833944-0788-4F85-B187-9EBE2B044880}" destId="{0A3AB8E0-4F2F-4257-BA67-F2B495084922}" srcOrd="2" destOrd="0" presId="urn:microsoft.com/office/officeart/2005/8/layout/StepDownProcess"/>
+    <dgm:cxn modelId="{FB4D419E-4C01-4FD4-BAA1-39590FC3E3BD}" type="presParOf" srcId="{112223B1-EB19-45F7-85DE-A4682110A034}" destId="{05911D22-B84D-458A-82A1-7F86083A1F13}" srcOrd="7" destOrd="0" presId="urn:microsoft.com/office/officeart/2005/8/layout/StepDownProcess"/>
+    <dgm:cxn modelId="{543A4DAB-6A43-406F-A1E7-6FFCAAB99E65}" type="presParOf" srcId="{112223B1-EB19-45F7-85DE-A4682110A034}" destId="{40640178-BA62-4BA1-94AA-B7C430C9478B}" srcOrd="8" destOrd="0" presId="urn:microsoft.com/office/officeart/2005/8/layout/StepDownProcess"/>
+    <dgm:cxn modelId="{EF517878-48F8-4161-AB78-CD969B25DB43}" type="presParOf" srcId="{40640178-BA62-4BA1-94AA-B7C430C9478B}" destId="{42695676-6EF0-4711-8DDE-6A3E7031F153}" srcOrd="0" destOrd="0" presId="urn:microsoft.com/office/officeart/2005/8/layout/StepDownProcess"/>
+    <dgm:cxn modelId="{3A3BF44A-1ED4-44AE-AF6B-BEF5E269E5B2}" type="presParOf" srcId="{40640178-BA62-4BA1-94AA-B7C430C9478B}" destId="{95671268-52B7-4017-834C-FFC0AD44572A}" srcOrd="1" destOrd="0" presId="urn:microsoft.com/office/officeart/2005/8/layout/StepDownProcess"/>
+    <dgm:cxn modelId="{3F9D9885-6200-41B3-AE56-04F6493E7B6A}" type="presParOf" srcId="{40640178-BA62-4BA1-94AA-B7C430C9478B}" destId="{31CB378A-F77C-4259-B7BB-A31423C5669C}" srcOrd="2" destOrd="0" presId="urn:microsoft.com/office/officeart/2005/8/layout/StepDownProcess"/>
+    <dgm:cxn modelId="{9F79691E-323E-470A-8398-7EE5F9607029}" type="presParOf" srcId="{112223B1-EB19-45F7-85DE-A4682110A034}" destId="{63F302B2-A341-49F7-939D-46D16C52F01B}" srcOrd="9" destOrd="0" presId="urn:microsoft.com/office/officeart/2005/8/layout/StepDownProcess"/>
+    <dgm:cxn modelId="{DEB69BD2-52D9-4F07-8A8E-0C0B7EE4E2AD}" type="presParOf" srcId="{112223B1-EB19-45F7-85DE-A4682110A034}" destId="{995D46F9-46F9-4E22-AEBB-FEC62B36A91F}" srcOrd="10" destOrd="0" presId="urn:microsoft.com/office/officeart/2005/8/layout/StepDownProcess"/>
+    <dgm:cxn modelId="{DEA3EE03-B358-49AE-B37B-F779103E251E}" type="presParOf" srcId="{995D46F9-46F9-4E22-AEBB-FEC62B36A91F}" destId="{F402D733-CBB0-465C-8C99-A1CE6D08485D}" srcOrd="0" destOrd="0" presId="urn:microsoft.com/office/officeart/2005/8/layout/StepDownProcess"/>
+    <dgm:cxn modelId="{8E4CE957-38C1-4B6B-9A86-5FFF5F4E5F29}" type="presParOf" srcId="{995D46F9-46F9-4E22-AEBB-FEC62B36A91F}" destId="{811A72A9-3A17-4221-9359-858F62938F0B}" srcOrd="1" destOrd="0" presId="urn:microsoft.com/office/officeart/2005/8/layout/StepDownProcess"/>
+    <dgm:cxn modelId="{52F3DAC3-123F-4D78-BD6B-D10948232D99}" type="presParOf" srcId="{995D46F9-46F9-4E22-AEBB-FEC62B36A91F}" destId="{524029C4-0BB5-40F5-A713-556B5FFE7199}" srcOrd="2" destOrd="0" presId="urn:microsoft.com/office/officeart/2005/8/layout/StepDownProcess"/>
+    <dgm:cxn modelId="{8D234610-59F4-4CF6-9A8E-7783FB12B912}" type="presParOf" srcId="{112223B1-EB19-45F7-85DE-A4682110A034}" destId="{44062AA1-D835-4093-9592-FD68312ECC99}" srcOrd="11" destOrd="0" presId="urn:microsoft.com/office/officeart/2005/8/layout/StepDownProcess"/>
+    <dgm:cxn modelId="{989B262F-358D-4A75-8B4E-C9D9CEA8E967}" type="presParOf" srcId="{112223B1-EB19-45F7-85DE-A4682110A034}" destId="{12424C59-7572-4197-A3CE-17B7785B7B95}" srcOrd="12" destOrd="0" presId="urn:microsoft.com/office/officeart/2005/8/layout/StepDownProcess"/>
+    <dgm:cxn modelId="{38EFEB82-825C-40F7-8BF7-1CE4EEF75A11}" type="presParOf" srcId="{12424C59-7572-4197-A3CE-17B7785B7B95}" destId="{269B4D2B-92D0-4E9E-AABA-E91E2936188C}" srcOrd="0" destOrd="0" presId="urn:microsoft.com/office/officeart/2005/8/layout/StepDownProcess"/>
+    <dgm:cxn modelId="{8A2899A1-4384-49DD-B079-7F8912491171}" type="presParOf" srcId="{12424C59-7572-4197-A3CE-17B7785B7B95}" destId="{147698AB-B1CA-4A31-8AE1-3BAA72959147}" srcOrd="1" destOrd="0" presId="urn:microsoft.com/office/officeart/2005/8/layout/StepDownProcess"/>
+    <dgm:cxn modelId="{61E648B4-32BE-4FAE-918C-E7F1A8A0F9A4}" type="presParOf" srcId="{12424C59-7572-4197-A3CE-17B7785B7B95}" destId="{0984F0E0-0095-445F-B20A-B8C9AA4831FC}" srcOrd="2" destOrd="0" presId="urn:microsoft.com/office/officeart/2005/8/layout/StepDownProcess"/>
+    <dgm:cxn modelId="{45EF3263-082C-4C6D-A1D8-43A6AAAAAA95}" type="presParOf" srcId="{112223B1-EB19-45F7-85DE-A4682110A034}" destId="{DBF55348-3688-45A4-8952-83B8358B5FEC}" srcOrd="13" destOrd="0" presId="urn:microsoft.com/office/officeart/2005/8/layout/StepDownProcess"/>
+    <dgm:cxn modelId="{5B46BE68-E8BD-4AF5-99CD-5804B641B3FD}" type="presParOf" srcId="{112223B1-EB19-45F7-85DE-A4682110A034}" destId="{77A6860A-785B-4B2E-B4D9-4D820076322D}" srcOrd="14" destOrd="0" presId="urn:microsoft.com/office/officeart/2005/8/layout/StepDownProcess"/>
+    <dgm:cxn modelId="{DEFC2CE7-9052-42FA-9596-A41ACFAE4FEA}" type="presParOf" srcId="{77A6860A-785B-4B2E-B4D9-4D820076322D}" destId="{FA3FABA7-471D-4BA9-AB4E-A0881261E3FC}" srcOrd="0" destOrd="0" presId="urn:microsoft.com/office/officeart/2005/8/layout/StepDownProcess"/>
   </dgm:cxnLst>
   <dgm:bg/>
   <dgm:whole/>
@@ -16355,7 +16986,7 @@
     </b:Author>
     <b:City>Boston, MA</b:City>
     <b:Publisher>Addison-Wesley</b:Publisher>
-    <b:RefOrder>3</b:RefOrder>
+    <b:RefOrder>4</b:RefOrder>
   </b:Source>
   <b:Source>
     <b:Tag>Duv07</b:Tag>
@@ -16410,7 +17041,7 @@
         </b:NameList>
       </b:Author>
     </b:Author>
-    <b:RefOrder>6</b:RefOrder>
+    <b:RefOrder>7</b:RefOrder>
   </b:Source>
   <b:Source>
     <b:Tag>Bec02</b:Tag>
@@ -16431,7 +17062,7 @@
         </b:NameList>
       </b:Author>
     </b:Author>
-    <b:RefOrder>7</b:RefOrder>
+    <b:RefOrder>8</b:RefOrder>
   </b:Source>
   <b:Source>
     <b:Tag>Wik11</b:Tag>
@@ -16452,7 +17083,7 @@
     <b:MonthAccessed>červenec</b:MonthAccessed>
     <b:DayAccessed>27</b:DayAccessed>
     <b:URL>http://en.wikipedia.org/w/index.php?title=Continuous_integration&amp;oldid=440518476</b:URL>
-    <b:RefOrder>8</b:RefOrder>
+    <b:RefOrder>9</b:RefOrder>
   </b:Source>
   <b:Source>
     <b:Tag>Zik11</b:Tag>
@@ -16472,7 +17103,7 @@
         </b:NameList>
       </b:Author>
     </b:Author>
-    <b:RefOrder>5</b:RefOrder>
+    <b:RefOrder>6</b:RefOrder>
   </b:Source>
   <b:Source>
     <b:Tag>Hum10</b:Tag>
@@ -16497,13 +17128,39 @@
         </b:NameList>
       </b:Author>
     </b:Author>
-    <b:RefOrder>4</b:RefOrder>
+    <b:RefOrder>5</b:RefOrder>
+  </b:Source>
+  <b:Source>
+    <b:Tag>Men09</b:Tag>
+    <b:SourceType>InternetSite</b:SourceType>
+    <b:Guid>{8C7AE0C6-6A33-4D29-A8BB-0CC3BC9E1C22}</b:Guid>
+    <b:Title>CI za použití Hudsonu a Mavenu</b:Title>
+    <b:Year>2009</b:Year>
+    <b:Author>
+      <b:Author>
+        <b:NameList>
+          <b:Person>
+            <b:Last>Menšík</b:Last>
+            <b:First>Vlastimil</b:First>
+          </b:Person>
+        </b:NameList>
+      </b:Author>
+    </b:Author>
+    <b:InternetSiteTitle>ET NETERA</b:InternetSiteTitle>
+    <b:ProductionCompany>ET NETERA</b:ProductionCompany>
+    <b:Month>říjen</b:Month>
+    <b:Day>20</b:Day>
+    <b:YearAccessed>2011</b:YearAccessed>
+    <b:MonthAccessed>červenec</b:MonthAccessed>
+    <b:DayAccessed>27</b:DayAccessed>
+    <b:URL>http://www.etnetera.cz/cz/21447-tech_streda/ci_za_pouziti_hudsonu_a_mavenu.html</b:URL>
+    <b:RefOrder>3</b:RefOrder>
   </b:Source>
 </b:Sources>
 </file>
 
 <file path=customXml/itemProps1.xml><?xml version="1.0" encoding="utf-8"?>
-<ds:datastoreItem xmlns:ds="http://schemas.openxmlformats.org/officeDocument/2006/customXml" ds:itemID="{5F3BB4FB-A2E0-4E6B-AD73-7F770564D44A}">
+<ds:datastoreItem xmlns:ds="http://schemas.openxmlformats.org/officeDocument/2006/customXml" ds:itemID="{27053440-D67B-41D8-9AEB-A0DE334E33BD}">
   <ds:schemaRefs>
     <ds:schemaRef ds:uri="http://schemas.openxmlformats.org/officeDocument/2006/bibliography"/>
   </ds:schemaRefs>

</xml_diff>

<commit_message>
jenkins - způsoby konfigurace
</commit_message>
<xml_diff>
--- a/BP.docx
+++ b/BP.docx
@@ -2150,25 +2150,51 @@
                             <w:r>
                               <w:t xml:space="preserve">Obrázek </w:t>
                             </w:r>
-                            <w:fldSimple w:instr=" STYLEREF 1 \s ">
-                              <w:r>
-                                <w:rPr>
-                                  <w:noProof/>
-                                </w:rPr>
-                                <w:t>1</w:t>
-                              </w:r>
-                            </w:fldSimple>
+                            <w:r>
+                              <w:fldChar w:fldCharType="begin"/>
+                            </w:r>
+                            <w:r>
+                              <w:instrText xml:space="preserve"> STYLEREF 1 \s </w:instrText>
+                            </w:r>
+                            <w:r>
+                              <w:fldChar w:fldCharType="separate"/>
+                            </w:r>
+                            <w:r>
+                              <w:rPr>
+                                <w:noProof/>
+                              </w:rPr>
+                              <w:t>1</w:t>
+                            </w:r>
+                            <w:r>
+                              <w:rPr>
+                                <w:noProof/>
+                              </w:rPr>
+                              <w:fldChar w:fldCharType="end"/>
+                            </w:r>
                             <w:r>
                               <w:t>.</w:t>
                             </w:r>
-                            <w:fldSimple w:instr=" SEQ Obrázek \* ARABIC \s 1 ">
-                              <w:r>
-                                <w:rPr>
-                                  <w:noProof/>
-                                </w:rPr>
-                                <w:t>1</w:t>
-                              </w:r>
-                            </w:fldSimple>
+                            <w:r>
+                              <w:fldChar w:fldCharType="begin"/>
+                            </w:r>
+                            <w:r>
+                              <w:instrText xml:space="preserve"> SEQ Obrázek \* ARABIC \s 1 </w:instrText>
+                            </w:r>
+                            <w:r>
+                              <w:fldChar w:fldCharType="separate"/>
+                            </w:r>
+                            <w:r>
+                              <w:rPr>
+                                <w:noProof/>
+                              </w:rPr>
+                              <w:t>1</w:t>
+                            </w:r>
+                            <w:r>
+                              <w:rPr>
+                                <w:noProof/>
+                              </w:rPr>
+                              <w:fldChar w:fldCharType="end"/>
+                            </w:r>
                             <w:bookmarkEnd w:id="3"/>
                             <w:r>
                               <w:t xml:space="preserve"> Schéma</w:t>
@@ -5777,14 +5803,27 @@
       <w:r>
         <w:t xml:space="preserve">Tabulka </w:t>
       </w:r>
-      <w:fldSimple w:instr=" SEQ Tabulka \* ARABIC ">
-        <w:r>
-          <w:rPr>
-            <w:noProof/>
-          </w:rPr>
-          <w:t>1</w:t>
-        </w:r>
-      </w:fldSimple>
+      <w:r>
+        <w:fldChar w:fldCharType="begin"/>
+      </w:r>
+      <w:r>
+        <w:instrText xml:space="preserve"> SEQ Tabulka \* ARABIC </w:instrText>
+      </w:r>
+      <w:r>
+        <w:fldChar w:fldCharType="separate"/>
+      </w:r>
+      <w:r>
+        <w:rPr>
+          <w:noProof/>
+        </w:rPr>
+        <w:t>1</w:t>
+      </w:r>
+      <w:r>
+        <w:rPr>
+          <w:noProof/>
+        </w:rPr>
+        <w:fldChar w:fldCharType="end"/>
+      </w:r>
       <w:r>
         <w:rPr>
           <w:noProof/>
@@ -8790,27 +8829,14 @@
       <w:r>
         <w:t>.</w:t>
       </w:r>
-      <w:r>
-        <w:fldChar w:fldCharType="begin"/>
-      </w:r>
-      <w:r>
-        <w:instrText xml:space="preserve"> SEQ Kód \* ARABIC \s 1 </w:instrText>
-      </w:r>
-      <w:r>
-        <w:fldChar w:fldCharType="separate"/>
-      </w:r>
-      <w:r>
-        <w:rPr>
-          <w:noProof/>
-        </w:rPr>
-        <w:t>10</w:t>
-      </w:r>
-      <w:r>
-        <w:rPr>
-          <w:noProof/>
-        </w:rPr>
-        <w:fldChar w:fldCharType="end"/>
-      </w:r>
+      <w:fldSimple w:instr=" SEQ Kód \* ARABIC \s 1 ">
+        <w:r>
+          <w:rPr>
+            <w:noProof/>
+          </w:rPr>
+          <w:t>10</w:t>
+        </w:r>
+      </w:fldSimple>
       <w:bookmarkEnd w:id="108"/>
       <w:r>
         <w:t xml:space="preserve"> Ukázkový výstup z aplikace </w:t>
@@ -9137,27 +9163,14 @@
       <w:r>
         <w:t>.</w:t>
       </w:r>
-      <w:r>
-        <w:fldChar w:fldCharType="begin"/>
-      </w:r>
-      <w:r>
-        <w:instrText xml:space="preserve"> SEQ Kód \* ARABIC \s 1 </w:instrText>
-      </w:r>
-      <w:r>
-        <w:fldChar w:fldCharType="separate"/>
-      </w:r>
-      <w:r>
-        <w:rPr>
-          <w:noProof/>
-        </w:rPr>
-        <w:t>11</w:t>
-      </w:r>
-      <w:r>
-        <w:rPr>
-          <w:noProof/>
-        </w:rPr>
-        <w:fldChar w:fldCharType="end"/>
-      </w:r>
+      <w:fldSimple w:instr=" SEQ Kód \* ARABIC \s 1 ">
+        <w:r>
+          <w:rPr>
+            <w:noProof/>
+          </w:rPr>
+          <w:t>11</w:t>
+        </w:r>
+      </w:fldSimple>
       <w:r>
         <w:t xml:space="preserve">: Ukázka možnosti využití </w:t>
       </w:r>
@@ -9329,14 +9342,27 @@
       <w:r>
         <w:t xml:space="preserve">Obrázek </w:t>
       </w:r>
-      <w:fldSimple w:instr=" SEQ Obrázek \* ARABIC ">
-        <w:r>
-          <w:rPr>
-            <w:noProof/>
-          </w:rPr>
-          <w:t>3</w:t>
-        </w:r>
-      </w:fldSimple>
+      <w:r>
+        <w:fldChar w:fldCharType="begin"/>
+      </w:r>
+      <w:r>
+        <w:instrText xml:space="preserve"> SEQ Obrázek \* ARABIC </w:instrText>
+      </w:r>
+      <w:r>
+        <w:fldChar w:fldCharType="separate"/>
+      </w:r>
+      <w:r>
+        <w:rPr>
+          <w:noProof/>
+        </w:rPr>
+        <w:t>3</w:t>
+      </w:r>
+      <w:r>
+        <w:rPr>
+          <w:noProof/>
+        </w:rPr>
+        <w:fldChar w:fldCharType="end"/>
+      </w:r>
       <w:bookmarkEnd w:id="113"/>
       <w:r>
         <w:t xml:space="preserve">: </w:t>
@@ -9608,14 +9634,27 @@
       <w:r>
         <w:t xml:space="preserve">Obrázek </w:t>
       </w:r>
-      <w:fldSimple w:instr=" SEQ Obrázek \* ARABIC ">
-        <w:r>
-          <w:rPr>
-            <w:noProof/>
-          </w:rPr>
-          <w:t>4</w:t>
-        </w:r>
-      </w:fldSimple>
+      <w:r>
+        <w:fldChar w:fldCharType="begin"/>
+      </w:r>
+      <w:r>
+        <w:instrText xml:space="preserve"> SEQ Obrázek \* ARABIC </w:instrText>
+      </w:r>
+      <w:r>
+        <w:fldChar w:fldCharType="separate"/>
+      </w:r>
+      <w:r>
+        <w:rPr>
+          <w:noProof/>
+        </w:rPr>
+        <w:t>4</w:t>
+      </w:r>
+      <w:r>
+        <w:rPr>
+          <w:noProof/>
+        </w:rPr>
+        <w:fldChar w:fldCharType="end"/>
+      </w:r>
       <w:bookmarkEnd w:id="117"/>
       <w:r>
         <w:t xml:space="preserve">: Ukázka dokumentace vygenerované nástrojem </w:t>
@@ -9893,14 +9932,30 @@
       <w:r>
         <w:t xml:space="preserve">Obrázek </w:t>
       </w:r>
-      <w:fldSimple w:instr=" SEQ Obrázek \* ARABIC ">
-        <w:r>
-          <w:rPr>
-            <w:noProof/>
-          </w:rPr>
-          <w:t>5</w:t>
-        </w:r>
-      </w:fldSimple>
+      <w:r>
+        <w:fldChar w:fldCharType="begin"/>
+      </w:r>
+      <w:r>
+        <w:instrText xml:space="preserve"> SEQ Obráz</w:instrText>
+      </w:r>
+      <w:r>
+        <w:instrText xml:space="preserve">ek \* ARABIC </w:instrText>
+      </w:r>
+      <w:r>
+        <w:fldChar w:fldCharType="separate"/>
+      </w:r>
+      <w:r>
+        <w:rPr>
+          <w:noProof/>
+        </w:rPr>
+        <w:t>5</w:t>
+      </w:r>
+      <w:r>
+        <w:rPr>
+          <w:noProof/>
+        </w:rPr>
+        <w:fldChar w:fldCharType="end"/>
+      </w:r>
       <w:bookmarkEnd w:id="120"/>
       <w:r>
         <w:t xml:space="preserve">: Ukázka dokumentace vygenerovaná nástrojem </w:t>
@@ -10284,6 +10339,14 @@
     </w:p>
     <w:p>
       <w:pPr>
+        <w:pStyle w:val="Nadpis2"/>
+      </w:pPr>
+      <w:r>
+        <w:t>Skript pro sestavení aplikace</w:t>
+      </w:r>
+    </w:p>
+    <w:p>
+      <w:pPr>
         <w:pStyle w:val="OdstavecNormln"/>
       </w:pPr>
       <w:r>
@@ -10442,18 +10505,22 @@
     </w:p>
     <w:p>
       <w:pPr>
-        <w:pStyle w:val="Nadpis2"/>
-      </w:pPr>
-      <w:r>
-        <w:t>Skript pro sestavení aplikace</w:t>
-      </w:r>
-    </w:p>
-    <w:p>
-      <w:pPr>
         <w:pStyle w:val="OdstavecNormln"/>
       </w:pPr>
       <w:r>
-        <w:t>Jako první krok tvorby skriptu pro sestavení aplikace jsem si v kořenovém adresáři projektu vytvořil prázdný soubor build.xml. Do něj jsem vložil kostru projektu a jednoduchý „</w:t>
+        <w:t>Jako první krok tvorby skriptu pro sestavení aplikace jsem si v koř</w:t>
+      </w:r>
+      <w:r>
+        <w:t>enovém adresáři projektu vytvoříme</w:t>
+      </w:r>
+      <w:r>
+        <w:t xml:space="preserve"> prázdný soubor build.xml. Do něj </w:t>
+      </w:r>
+      <w:r>
+        <w:t>vložíme</w:t>
+      </w:r>
+      <w:r>
+        <w:t xml:space="preserve"> kostru projektu a jednoduchý „</w:t>
       </w:r>
       <w:proofErr w:type="spellStart"/>
       <w:r>
@@ -10470,7 +10537,19 @@
         <w:t>echo</w:t>
       </w:r>
       <w:r>
-        <w:t xml:space="preserve">, abych ověřil, že </w:t>
+        <w:t>, abych</w:t>
+      </w:r>
+      <w:r>
+        <w:t>om</w:t>
+      </w:r>
+      <w:r>
+        <w:t xml:space="preserve"> ověřil</w:t>
+      </w:r>
+      <w:r>
+        <w:t>i</w:t>
+      </w:r>
+      <w:r>
+        <w:t xml:space="preserve">, že </w:t>
       </w:r>
       <w:proofErr w:type="spellStart"/>
       <w:r>
@@ -10633,11 +10712,7 @@
       </w:r>
       <w:proofErr w:type="spellEnd"/>
       <w:r>
-        <w:t xml:space="preserve"> (viz </w:t>
-      </w:r>
-      <w:proofErr w:type="gramStart"/>
-      <w:r>
-        <w:t xml:space="preserve">kapitola </w:t>
+        <w:t xml:space="preserve"> (viz kapitola </w:t>
       </w:r>
       <w:r>
         <w:fldChar w:fldCharType="begin"/>
@@ -10657,7 +10732,6 @@
       <w:r>
         <w:t>).</w:t>
       </w:r>
-      <w:proofErr w:type="gramEnd"/>
     </w:p>
     <w:p>
       <w:pPr>
@@ -10672,7 +10746,13 @@
       </w:r>
       <w:proofErr w:type="spellEnd"/>
       <w:r>
-        <w:t xml:space="preserve"> skriptu jsem přidal nový </w:t>
+        <w:t xml:space="preserve"> skriptu </w:t>
+      </w:r>
+      <w:r>
+        <w:t>přidáme</w:t>
+      </w:r>
+      <w:r>
+        <w:t xml:space="preserve"> nový </w:t>
       </w:r>
       <w:proofErr w:type="spellStart"/>
       <w:r>
@@ -10853,22 +10933,15 @@
       </w:r>
       <w:proofErr w:type="spellStart"/>
       <w:r>
-        <w:t>project.</w:t>
-      </w:r>
-      <w:proofErr w:type="gramStart"/>
-      <w:r>
-        <w:t>basedir</w:t>
-      </w:r>
-      <w:proofErr w:type="spellEnd"/>
-      <w:r>
-        <w:t>} .. @</w:t>
-      </w:r>
-      <w:proofErr w:type="spellStart"/>
-      <w:r>
-        <w:t>todo</w:t>
-      </w:r>
-      <w:proofErr w:type="spellEnd"/>
-      <w:proofErr w:type="gramEnd"/>
+        <w:t>project.basedir</w:t>
+      </w:r>
+      <w:proofErr w:type="spellEnd"/>
+      <w:r>
+        <w:t>}</w:t>
+      </w:r>
+      <w:r>
+        <w:t xml:space="preserve"> se automaticky nastaví na adresář, který je nadřazený souboru build.xml.</w:t>
+      </w:r>
     </w:p>
     <w:p>
       <w:pPr>
@@ -11229,18 +11302,13 @@
       </w:r>
       <w:proofErr w:type="spellEnd"/>
       <w:r>
-        <w:t xml:space="preserve"> je k dispozici jak ve formátu Java Web </w:t>
-      </w:r>
-      <w:proofErr w:type="gramStart"/>
-      <w:r>
-        <w:t>Archive (.</w:t>
+        <w:t xml:space="preserve"> je k dispozici jak ve formátu Java Web Archive (.</w:t>
       </w:r>
       <w:proofErr w:type="spellStart"/>
       <w:r>
         <w:t>war</w:t>
       </w:r>
       <w:proofErr w:type="spellEnd"/>
-      <w:proofErr w:type="gramEnd"/>
       <w:r>
         <w:t xml:space="preserve">), tak i jako </w:t>
       </w:r>
@@ -11275,18 +11343,13 @@
         <w:pStyle w:val="OdstavecNormln"/>
       </w:pPr>
       <w:r>
-        <w:t xml:space="preserve">Instalaci začneme stažením balíčku ve </w:t>
-      </w:r>
-      <w:proofErr w:type="gramStart"/>
-      <w:r>
-        <w:t>formátu .</w:t>
+        <w:t>Instalaci začneme stažením balíčku ve formátu .</w:t>
       </w:r>
       <w:proofErr w:type="spellStart"/>
       <w:r>
         <w:t>war</w:t>
       </w:r>
       <w:proofErr w:type="spellEnd"/>
-      <w:proofErr w:type="gramEnd"/>
       <w:r>
         <w:t xml:space="preserve">, který umístíme do vybrané složky (v mém případě </w:t>
       </w:r>
@@ -11573,6 +11636,282 @@
         <w:pStyle w:val="Nadpis2"/>
       </w:pPr>
       <w:r>
+        <w:t>Možnosti konfigurace</w:t>
+      </w:r>
+    </w:p>
+    <w:p>
+      <w:pPr>
+        <w:pStyle w:val="OdstavecNormln"/>
+      </w:pPr>
+      <w:r>
+        <w:t xml:space="preserve">Jedna z možností, jak ovládat a </w:t>
+      </w:r>
+      <w:r>
+        <w:t>konfigurovat</w:t>
+      </w:r>
+      <w:r>
+        <w:t xml:space="preserve"> </w:t>
+      </w:r>
+      <w:proofErr w:type="spellStart"/>
+      <w:r>
+        <w:t>Jenkins</w:t>
+      </w:r>
+      <w:proofErr w:type="spellEnd"/>
+      <w:r>
+        <w:t xml:space="preserve"> </w:t>
+      </w:r>
+      <w:r>
+        <w:t>je přes</w:t>
+      </w:r>
+      <w:r>
+        <w:t xml:space="preserve"> webové </w:t>
+      </w:r>
+      <w:proofErr w:type="spellStart"/>
+      <w:r>
+        <w:t>rozhranní</w:t>
+      </w:r>
+      <w:proofErr w:type="spellEnd"/>
+      <w:r>
+        <w:t xml:space="preserve">, jak jsme viděli výše. Další možností je pomocí klienta příkazové řádky. Jeho výhodou je možnost snadno spustit více příkazů za sebou, bez nutnosti manuálního procházení webových stránek. Nevýhodou je nemožnost ovládat vše, co je možné z webového rozhraní. Potřebnou verzi CLI klienta lze snadno získat přímo z našeho </w:t>
+      </w:r>
+      <w:proofErr w:type="spellStart"/>
+      <w:r>
+        <w:t>Jenkins</w:t>
+      </w:r>
+      <w:proofErr w:type="spellEnd"/>
+      <w:r>
+        <w:t xml:space="preserve"> serveru pomocí příkazu:</w:t>
+      </w:r>
+    </w:p>
+    <w:p>
+      <w:pPr>
+        <w:pStyle w:val="Kd"/>
+      </w:pPr>
+      <w:r>
+        <w:t>wget http://localhost:8080/jnlpJars/jenkins-cli.jar</w:t>
+      </w:r>
+    </w:p>
+    <w:p>
+      <w:pPr>
+        <w:pStyle w:val="OdstavecNormln"/>
+      </w:pPr>
+      <w:r>
+        <w:t xml:space="preserve">Možná jste si všimli, že se </w:t>
+      </w:r>
+      <w:proofErr w:type="spellStart"/>
+      <w:r>
+        <w:t>Jenkins</w:t>
+      </w:r>
+      <w:proofErr w:type="spellEnd"/>
+      <w:r>
+        <w:t xml:space="preserve"> automaticky načetl v jazyce, který máte nastavený jako výchozí ve webovém prohlížeči. S největší pravděpodobností to tedy byla čeština. Český překlad </w:t>
+      </w:r>
+      <w:proofErr w:type="spellStart"/>
+      <w:r>
+        <w:t>Jenkinsu</w:t>
+      </w:r>
+      <w:proofErr w:type="spellEnd"/>
+      <w:r>
+        <w:t xml:space="preserve"> není kompletní, což by znepříjemňovalo práci a zároveň mohlo být v některých situacích matoucí. Lze to vyřešit buď nastavením prohlížeče, aby požadoval webové stránky v angličtině, což by museli provést všichni, kteří budou </w:t>
+      </w:r>
+      <w:proofErr w:type="spellStart"/>
+      <w:r>
+        <w:t>Jenkins</w:t>
+      </w:r>
+      <w:proofErr w:type="spellEnd"/>
+      <w:r>
+        <w:t xml:space="preserve"> využívat. Vhodnějším řešením je instalace rozšíření </w:t>
+      </w:r>
+      <w:proofErr w:type="spellStart"/>
+      <w:r>
+        <w:t>Locale</w:t>
+      </w:r>
+      <w:proofErr w:type="spellEnd"/>
+      <w:r>
+        <w:t xml:space="preserve"> [https://wiki.jenkins-ci.org/display/JENKINS/</w:t>
+      </w:r>
+      <w:proofErr w:type="spellStart"/>
+      <w:r>
+        <w:t>Locale+Plugin</w:t>
+      </w:r>
+      <w:proofErr w:type="spellEnd"/>
+      <w:r>
+        <w:t>], které umožňuje nastavit jazyk napevno, bez ohledu na konfiguraci webového prohlížeče. Rozšíření nainstalujeme takto:</w:t>
+      </w:r>
+    </w:p>
+    <w:p>
+      <w:pPr>
+        <w:pStyle w:val="Kd"/>
+      </w:pPr>
+      <w:r>
+        <w:t>java -jar jenkins-cli.jar -s http://localhost:8080 install-plugin locale</w:t>
+      </w:r>
+    </w:p>
+    <w:p>
+      <w:pPr>
+        <w:pStyle w:val="OdstavecNormln"/>
+      </w:pPr>
+      <w:r>
+        <w:t>Server je po instalaci rozšíření vždy nutné restartovat, což lze provést příkazem:</w:t>
+      </w:r>
+    </w:p>
+    <w:p>
+      <w:pPr>
+        <w:pStyle w:val="Kd"/>
+      </w:pPr>
+      <w:r>
+        <w:t>java -jar jenkins-cli.jar -s http://localhost:8080 safe-restart</w:t>
+      </w:r>
+    </w:p>
+    <w:p>
+      <w:pPr>
+        <w:pStyle w:val="OdstavecNormln"/>
+      </w:pPr>
+    </w:p>
+    <w:p>
+      <w:pPr>
+        <w:pStyle w:val="OdstavecNormln"/>
+      </w:pPr>
+      <w:r>
+        <w:lastRenderedPageBreak/>
+        <w:t xml:space="preserve">(Nicméně pokud je server spuštěný je pomocí </w:t>
+      </w:r>
+      <w:r>
+        <w:rPr>
+          <w:rStyle w:val="KdInline"/>
+        </w:rPr>
+        <w:t>java -jar jenkins.war</w:t>
+      </w:r>
+      <w:r>
+        <w:t>, tak restart nelze provést a je potřeba server ukončit a poté opět spustit.)</w:t>
+      </w:r>
+    </w:p>
+    <w:p>
+      <w:pPr>
+        <w:pStyle w:val="OdstavecNormln"/>
+      </w:pPr>
+      <w:r>
+        <w:t>Teď už je rozšíření aktivní, takže můžeme přejít do nastavení systému (</w:t>
+      </w:r>
+      <w:r>
+        <w:rPr>
+          <w:rStyle w:val="KdInline"/>
+        </w:rPr>
+        <w:t>http://localhost:8080/</w:t>
+      </w:r>
+      <w:proofErr w:type="spellStart"/>
+      <w:r>
+        <w:rPr>
+          <w:rStyle w:val="KdInline"/>
+        </w:rPr>
+        <w:t>configure</w:t>
+      </w:r>
+      <w:proofErr w:type="spellEnd"/>
+      <w:r>
+        <w:t xml:space="preserve">) a sekci </w:t>
+      </w:r>
+      <w:proofErr w:type="spellStart"/>
+      <w:r>
+        <w:t>Locale</w:t>
+      </w:r>
+      <w:proofErr w:type="spellEnd"/>
+      <w:r>
+        <w:t xml:space="preserve"> upravit takto:</w:t>
+      </w:r>
+    </w:p>
+    <w:p>
+      <w:pPr>
+        <w:pStyle w:val="OdstavecNormln"/>
+        <w:keepNext/>
+      </w:pPr>
+      <w:r>
+        <w:rPr>
+          <w:noProof/>
+          <w:lang w:eastAsia="cs-CZ"/>
+        </w:rPr>
+        <w:drawing>
+          <wp:inline distT="0" distB="0" distL="0" distR="0" wp14:anchorId="75A1E65B" wp14:editId="5F0F3920">
+            <wp:extent cx="4867275" cy="933450"/>
+            <wp:effectExtent l="0" t="0" r="9525" b="0"/>
+            <wp:docPr id="8" name="Obrázek 8" descr="I:\_BP\jenkins\jenkins-locale.png"/>
+            <wp:cNvGraphicFramePr>
+              <a:graphicFrameLocks xmlns:a="http://schemas.openxmlformats.org/drawingml/2006/main" noChangeAspect="1"/>
+            </wp:cNvGraphicFramePr>
+            <a:graphic xmlns:a="http://schemas.openxmlformats.org/drawingml/2006/main">
+              <a:graphicData uri="http://schemas.openxmlformats.org/drawingml/2006/picture">
+                <pic:pic xmlns:pic="http://schemas.openxmlformats.org/drawingml/2006/picture">
+                  <pic:nvPicPr>
+                    <pic:cNvPr id="0" name="Picture 1" descr="I:\_BP\jenkins\jenkins-locale.png"/>
+                    <pic:cNvPicPr>
+                      <a:picLocks noChangeAspect="1" noChangeArrowheads="1"/>
+                    </pic:cNvPicPr>
+                  </pic:nvPicPr>
+                  <pic:blipFill>
+                    <a:blip r:embed="rId27">
+                      <a:extLst>
+                        <a:ext uri="{28A0092B-C50C-407E-A947-70E740481C1C}">
+                          <a14:useLocalDpi xmlns:a14="http://schemas.microsoft.com/office/drawing/2010/main" val="0"/>
+                        </a:ext>
+                      </a:extLst>
+                    </a:blip>
+                    <a:srcRect/>
+                    <a:stretch>
+                      <a:fillRect/>
+                    </a:stretch>
+                  </pic:blipFill>
+                  <pic:spPr bwMode="auto">
+                    <a:xfrm>
+                      <a:off x="0" y="0"/>
+                      <a:ext cx="4867275" cy="933450"/>
+                    </a:xfrm>
+                    <a:prstGeom prst="rect">
+                      <a:avLst/>
+                    </a:prstGeom>
+                    <a:noFill/>
+                    <a:ln>
+                      <a:noFill/>
+                    </a:ln>
+                  </pic:spPr>
+                </pic:pic>
+              </a:graphicData>
+            </a:graphic>
+          </wp:inline>
+        </w:drawing>
+      </w:r>
+    </w:p>
+    <w:p>
+      <w:pPr>
+        <w:pStyle w:val="Titulek"/>
+        <w:jc w:val="both"/>
+      </w:pPr>
+      <w:r>
+        <w:t xml:space="preserve">Obrázek </w:t>
+      </w:r>
+      <w:fldSimple w:instr=" SEQ Obrázek \* ARABIC ">
+        <w:r>
+          <w:rPr>
+            <w:noProof/>
+          </w:rPr>
+          <w:t>7</w:t>
+        </w:r>
+      </w:fldSimple>
+      <w:r>
+        <w:t xml:space="preserve">: </w:t>
+      </w:r>
+      <w:proofErr w:type="spellStart"/>
+      <w:r>
+        <w:t>Jenkins</w:t>
+      </w:r>
+      <w:proofErr w:type="spellEnd"/>
+      <w:r>
+        <w:t xml:space="preserve"> - nastavení anglického prostředí</w:t>
+      </w:r>
+    </w:p>
+    <w:p>
+      <w:pPr>
+        <w:pStyle w:val="Nadpis2"/>
+      </w:pPr>
+      <w:r>
         <w:t>Vytvoření projektu</w:t>
       </w:r>
     </w:p>
@@ -11967,7 +12306,7 @@
       <w:r>
         <w:t xml:space="preserve">- </w:t>
       </w:r>
-      <w:hyperlink r:id="rId27" w:history="1">
+      <w:hyperlink r:id="rId28" w:history="1">
         <w:r>
           <w:rPr>
             <w:rStyle w:val="Hypertextovodkaz"/>
@@ -11977,7 +12316,7 @@
       </w:hyperlink>
     </w:p>
     <w:p>
-      <w:hyperlink r:id="rId28" w:history="1">
+      <w:hyperlink r:id="rId29" w:history="1">
         <w:r>
           <w:rPr>
             <w:rStyle w:val="Hypertextovodkaz"/>
@@ -12077,7 +12416,7 @@
           <w:u w:val="none"/>
         </w:rPr>
       </w:pPr>
-      <w:hyperlink r:id="rId29" w:history="1">
+      <w:hyperlink r:id="rId30" w:history="1">
         <w:r>
           <w:rPr>
             <w:rStyle w:val="Hypertextovodkaz"/>
@@ -12123,7 +12462,7 @@
       <w:r>
         <w:t xml:space="preserve"> </w:t>
       </w:r>
-      <w:hyperlink r:id="rId30" w:history="1">
+      <w:hyperlink r:id="rId31" w:history="1">
         <w:r>
           <w:rPr>
             <w:rStyle w:val="Hypertextovodkaz"/>
@@ -12942,7 +13281,7 @@
       <w:r>
         <w:fldChar w:fldCharType="separate"/>
       </w:r>
-      <w:hyperlink r:id="rId31" w:anchor="_Toc318898220" w:history="1">
+      <w:hyperlink r:id="rId32" w:anchor="_Toc318898220" w:history="1">
         <w:r>
           <w:rPr>
             <w:rStyle w:val="Hypertextovodkaz"/>
@@ -14184,7 +14523,7 @@
       </w:r>
     </w:p>
     <w:sectPr>
-      <w:footerReference w:type="default" r:id="rId32"/>
+      <w:footerReference w:type="default" r:id="rId33"/>
       <w:pgSz w:w="11906" w:h="16838"/>
       <w:pgMar w:top="1418" w:right="1134" w:bottom="1418" w:left="1701" w:header="709" w:footer="709" w:gutter="0"/>
       <w:cols w:space="708"/>
@@ -14267,7 +14606,7 @@
           <w:rPr>
             <w:noProof/>
           </w:rPr>
-          <w:t>33</w:t>
+          <w:t>34</w:t>
         </w:r>
         <w:r>
           <w:fldChar w:fldCharType="end"/>
@@ -22170,59 +22509,59 @@
   </dgm:ptLst>
   <dgm:cxnLst>
     <dgm:cxn modelId="{53F48137-2B45-4F8E-9160-D1D565B83390}" srcId="{41484459-614D-43CF-92CA-8D313F51A413}" destId="{0223194E-30A8-4B40-BD8E-D0379B57D8E5}" srcOrd="0" destOrd="0" parTransId="{361B56C8-0F66-4C08-9A3B-7506F4C6B7BB}" sibTransId="{37A0CB93-F24E-45D6-9A8F-D71CF0EA0E0D}"/>
-    <dgm:cxn modelId="{6BDD28CB-B143-4DD3-A503-8EE8D692F450}" type="presOf" srcId="{7D43941E-5428-4DEC-98F0-8DB3FB07FC6F}" destId="{AC1CC74C-E6B1-4B9D-8F1E-A4F2EBCA1C3F}" srcOrd="0" destOrd="0" presId="urn:microsoft.com/office/officeart/2005/8/layout/StepDownProcess"/>
     <dgm:cxn modelId="{122E3A5C-01D0-4B8C-8407-AB6E162A23BA}" srcId="{41484459-614D-43CF-92CA-8D313F51A413}" destId="{AF56E2D4-78D3-456C-8F80-83C1438CC418}" srcOrd="7" destOrd="0" parTransId="{75BD709D-C451-4F85-B307-2136E8E4872C}" sibTransId="{A78A255B-3F32-46E0-886A-32A3727AD99E}"/>
     <dgm:cxn modelId="{1933669E-E20C-4D4B-A177-5CF868BE0DBB}" srcId="{41484459-614D-43CF-92CA-8D313F51A413}" destId="{657F79D8-E43E-4996-A4B8-C1C112B1CB01}" srcOrd="5" destOrd="0" parTransId="{6DBBD0B0-3826-4DA9-860E-7AABEDA77767}" sibTransId="{688FDCCD-8918-43BB-B31A-393752B6CC58}"/>
-    <dgm:cxn modelId="{65F27B86-D051-4749-A580-32068FFD660C}" type="presOf" srcId="{AF56E2D4-78D3-456C-8F80-83C1438CC418}" destId="{FA3FABA7-471D-4BA9-AB4E-A0881261E3FC}" srcOrd="0" destOrd="0" presId="urn:microsoft.com/office/officeart/2005/8/layout/StepDownProcess"/>
-    <dgm:cxn modelId="{07AE78CA-DBED-4822-A1F6-A043D96909EB}" type="presOf" srcId="{5B24B5E1-0EE9-41CF-8A31-4C3F82DD8654}" destId="{147698AB-B1CA-4A31-8AE1-3BAA72959147}" srcOrd="0" destOrd="0" presId="urn:microsoft.com/office/officeart/2005/8/layout/StepDownProcess"/>
-    <dgm:cxn modelId="{C5802084-D37A-4ADE-8EF6-E45C3D49D01A}" type="presOf" srcId="{D9E39184-3306-4DC5-950E-99ABB612285E}" destId="{82A5EEBE-34CB-407C-905B-A282E53B38D4}" srcOrd="0" destOrd="0" presId="urn:microsoft.com/office/officeart/2005/8/layout/StepDownProcess"/>
-    <dgm:cxn modelId="{B386D3A2-A6E6-4667-B1B0-2A0C196BCC39}" type="presOf" srcId="{657F79D8-E43E-4996-A4B8-C1C112B1CB01}" destId="{811A72A9-3A17-4221-9359-858F62938F0B}" srcOrd="0" destOrd="0" presId="urn:microsoft.com/office/officeart/2005/8/layout/StepDownProcess"/>
-    <dgm:cxn modelId="{01FC4F55-7EB5-4DE7-84C7-0B179EF9C4AC}" type="presOf" srcId="{D51874B1-B0EC-46A5-BDD4-A6B5E9DD48AE}" destId="{C65F359C-F4C1-4FD4-801F-284070CE2DE9}" srcOrd="0" destOrd="0" presId="urn:microsoft.com/office/officeart/2005/8/layout/StepDownProcess"/>
-    <dgm:cxn modelId="{C6D89B1B-D175-4223-A7AF-84DDCE43A496}" type="presOf" srcId="{41484459-614D-43CF-92CA-8D313F51A413}" destId="{112223B1-EB19-45F7-85DE-A4682110A034}" srcOrd="0" destOrd="0" presId="urn:microsoft.com/office/officeart/2005/8/layout/StepDownProcess"/>
-    <dgm:cxn modelId="{27ACF895-83C8-424E-B1B9-E9E156E62E41}" type="presOf" srcId="{0223194E-30A8-4B40-BD8E-D0379B57D8E5}" destId="{6EFFE3A5-64F9-4917-8E57-A94269B61513}" srcOrd="0" destOrd="0" presId="urn:microsoft.com/office/officeart/2005/8/layout/StepDownProcess"/>
+    <dgm:cxn modelId="{C07EE34F-5886-45B1-9754-40849F65E6B4}" type="presOf" srcId="{41484459-614D-43CF-92CA-8D313F51A413}" destId="{112223B1-EB19-45F7-85DE-A4682110A034}" srcOrd="0" destOrd="0" presId="urn:microsoft.com/office/officeart/2005/8/layout/StepDownProcess"/>
+    <dgm:cxn modelId="{8682E0AC-2639-46C1-8864-2A2C9CF099A5}" type="presOf" srcId="{7D43941E-5428-4DEC-98F0-8DB3FB07FC6F}" destId="{AC1CC74C-E6B1-4B9D-8F1E-A4F2EBCA1C3F}" srcOrd="0" destOrd="0" presId="urn:microsoft.com/office/officeart/2005/8/layout/StepDownProcess"/>
+    <dgm:cxn modelId="{83D785B2-9610-4880-89AD-6128AEE52802}" type="presOf" srcId="{AF56E2D4-78D3-456C-8F80-83C1438CC418}" destId="{FA3FABA7-471D-4BA9-AB4E-A0881261E3FC}" srcOrd="0" destOrd="0" presId="urn:microsoft.com/office/officeart/2005/8/layout/StepDownProcess"/>
+    <dgm:cxn modelId="{E91E0756-768F-4600-8A80-90E4F8FC3531}" type="presOf" srcId="{D51874B1-B0EC-46A5-BDD4-A6B5E9DD48AE}" destId="{C65F359C-F4C1-4FD4-801F-284070CE2DE9}" srcOrd="0" destOrd="0" presId="urn:microsoft.com/office/officeart/2005/8/layout/StepDownProcess"/>
+    <dgm:cxn modelId="{64242D4E-0784-453F-84DC-7E3B2331B124}" type="presOf" srcId="{0223194E-30A8-4B40-BD8E-D0379B57D8E5}" destId="{6EFFE3A5-64F9-4917-8E57-A94269B61513}" srcOrd="0" destOrd="0" presId="urn:microsoft.com/office/officeart/2005/8/layout/StepDownProcess"/>
+    <dgm:cxn modelId="{7B5A613F-47CE-4410-960C-FDB2CE1D9E4E}" type="presOf" srcId="{88DC4135-5ED7-46C5-B9C6-24217441384B}" destId="{95671268-52B7-4017-834C-FFC0AD44572A}" srcOrd="0" destOrd="0" presId="urn:microsoft.com/office/officeart/2005/8/layout/StepDownProcess"/>
+    <dgm:cxn modelId="{15645146-6C18-4550-ADD7-4C9F99ED3396}" type="presOf" srcId="{D9E39184-3306-4DC5-950E-99ABB612285E}" destId="{82A5EEBE-34CB-407C-905B-A282E53B38D4}" srcOrd="0" destOrd="0" presId="urn:microsoft.com/office/officeart/2005/8/layout/StepDownProcess"/>
     <dgm:cxn modelId="{D4063FCF-DCFD-429D-A1D5-682A51B31EED}" srcId="{41484459-614D-43CF-92CA-8D313F51A413}" destId="{7D43941E-5428-4DEC-98F0-8DB3FB07FC6F}" srcOrd="1" destOrd="0" parTransId="{332546E9-5B89-478C-BD46-DA782D872538}" sibTransId="{9D1A80F8-F9C6-4D49-A1F9-0A537471C1D1}"/>
     <dgm:cxn modelId="{C4554F4C-305F-4B9C-9C45-4E51D6AF5876}" srcId="{41484459-614D-43CF-92CA-8D313F51A413}" destId="{D9E39184-3306-4DC5-950E-99ABB612285E}" srcOrd="2" destOrd="0" parTransId="{B76C610E-ABD2-49B6-A8D2-EBF833582C21}" sibTransId="{5FCD33BF-B0C2-4949-85F8-966DB9C24EC2}"/>
-    <dgm:cxn modelId="{7EA194D8-5465-40ED-957A-910BFA662CD6}" type="presOf" srcId="{88DC4135-5ED7-46C5-B9C6-24217441384B}" destId="{95671268-52B7-4017-834C-FFC0AD44572A}" srcOrd="0" destOrd="0" presId="urn:microsoft.com/office/officeart/2005/8/layout/StepDownProcess"/>
     <dgm:cxn modelId="{42E7B38D-F080-4C0D-A9B1-9F1CFBA4A700}" srcId="{41484459-614D-43CF-92CA-8D313F51A413}" destId="{88DC4135-5ED7-46C5-B9C6-24217441384B}" srcOrd="4" destOrd="0" parTransId="{DAF92EE3-65C7-4447-803D-62E6CF20B28E}" sibTransId="{2BC43844-EF82-419E-85D0-DD1287411E39}"/>
     <dgm:cxn modelId="{55F1D653-6F09-4F2A-8219-EE4C69832266}" srcId="{41484459-614D-43CF-92CA-8D313F51A413}" destId="{D51874B1-B0EC-46A5-BDD4-A6B5E9DD48AE}" srcOrd="3" destOrd="0" parTransId="{EDB835D4-5723-4528-BB9E-C25E2AB0BEB0}" sibTransId="{99B5A1AB-B20D-4E34-A2DD-FC0B4E36FB32}"/>
+    <dgm:cxn modelId="{E62A1FA7-26B6-4553-A242-364DD141E4D3}" type="presOf" srcId="{5B24B5E1-0EE9-41CF-8A31-4C3F82DD8654}" destId="{147698AB-B1CA-4A31-8AE1-3BAA72959147}" srcOrd="0" destOrd="0" presId="urn:microsoft.com/office/officeart/2005/8/layout/StepDownProcess"/>
     <dgm:cxn modelId="{185C9282-4E2A-4A1C-8617-CAD5FBD761A1}" srcId="{41484459-614D-43CF-92CA-8D313F51A413}" destId="{5B24B5E1-0EE9-41CF-8A31-4C3F82DD8654}" srcOrd="6" destOrd="0" parTransId="{118D5149-0217-4045-AE9E-2E6FAA8AF298}" sibTransId="{087138DD-0184-46F2-AD54-42E1B3A00876}"/>
-    <dgm:cxn modelId="{DD6CE895-4921-4FC6-965B-8223891813BB}" type="presParOf" srcId="{112223B1-EB19-45F7-85DE-A4682110A034}" destId="{5B2565DC-0A3D-4BD1-97AC-F46CABC5CD58}" srcOrd="0" destOrd="0" presId="urn:microsoft.com/office/officeart/2005/8/layout/StepDownProcess"/>
-    <dgm:cxn modelId="{74670590-9CB7-4AEF-BC73-AAAC91EDBFE3}" type="presParOf" srcId="{5B2565DC-0A3D-4BD1-97AC-F46CABC5CD58}" destId="{035DA421-593E-4656-ACEC-B9F585C23B7E}" srcOrd="0" destOrd="0" presId="urn:microsoft.com/office/officeart/2005/8/layout/StepDownProcess"/>
-    <dgm:cxn modelId="{FF5A3D65-18A8-42A9-B8CF-A0B269031FA3}" type="presParOf" srcId="{5B2565DC-0A3D-4BD1-97AC-F46CABC5CD58}" destId="{6EFFE3A5-64F9-4917-8E57-A94269B61513}" srcOrd="1" destOrd="0" presId="urn:microsoft.com/office/officeart/2005/8/layout/StepDownProcess"/>
-    <dgm:cxn modelId="{052D95D5-B905-4265-8D77-C0C0436D7AB5}" type="presParOf" srcId="{5B2565DC-0A3D-4BD1-97AC-F46CABC5CD58}" destId="{707F9C08-3A81-4DDE-A3BE-EE49E5D3A3CF}" srcOrd="2" destOrd="0" presId="urn:microsoft.com/office/officeart/2005/8/layout/StepDownProcess"/>
-    <dgm:cxn modelId="{9A8D5026-ED75-4EB2-A388-2C97B7DC46E3}" type="presParOf" srcId="{112223B1-EB19-45F7-85DE-A4682110A034}" destId="{D8FFD278-BF01-4C75-B6FC-A92BC23FBA87}" srcOrd="1" destOrd="0" presId="urn:microsoft.com/office/officeart/2005/8/layout/StepDownProcess"/>
-    <dgm:cxn modelId="{C0C2AA3B-89C7-4776-87C2-08CDE857AF6E}" type="presParOf" srcId="{112223B1-EB19-45F7-85DE-A4682110A034}" destId="{D0507879-5D59-49E7-9AD0-9AE3F4EA78B8}" srcOrd="2" destOrd="0" presId="urn:microsoft.com/office/officeart/2005/8/layout/StepDownProcess"/>
-    <dgm:cxn modelId="{C1F22D29-B2D3-4FB2-9F11-9D0E4B3A6CA0}" type="presParOf" srcId="{D0507879-5D59-49E7-9AD0-9AE3F4EA78B8}" destId="{E6FC186D-5626-4039-BFC4-9FA60D42B3B4}" srcOrd="0" destOrd="0" presId="urn:microsoft.com/office/officeart/2005/8/layout/StepDownProcess"/>
-    <dgm:cxn modelId="{D0136AD3-4025-4C0E-BB4C-C383D8BC48D6}" type="presParOf" srcId="{D0507879-5D59-49E7-9AD0-9AE3F4EA78B8}" destId="{AC1CC74C-E6B1-4B9D-8F1E-A4F2EBCA1C3F}" srcOrd="1" destOrd="0" presId="urn:microsoft.com/office/officeart/2005/8/layout/StepDownProcess"/>
-    <dgm:cxn modelId="{8899AC0B-71C0-4506-A802-88D853B4C5D3}" type="presParOf" srcId="{D0507879-5D59-49E7-9AD0-9AE3F4EA78B8}" destId="{4940A66E-C33E-4A74-AADA-5E7112FAFDE5}" srcOrd="2" destOrd="0" presId="urn:microsoft.com/office/officeart/2005/8/layout/StepDownProcess"/>
-    <dgm:cxn modelId="{B8AC400A-105C-4CD1-953E-763E62DF5488}" type="presParOf" srcId="{112223B1-EB19-45F7-85DE-A4682110A034}" destId="{3DA8A9DD-4DBB-4D06-9AA2-A1FA08A06D11}" srcOrd="3" destOrd="0" presId="urn:microsoft.com/office/officeart/2005/8/layout/StepDownProcess"/>
-    <dgm:cxn modelId="{820EC114-2588-4457-A464-1DC42E809B99}" type="presParOf" srcId="{112223B1-EB19-45F7-85DE-A4682110A034}" destId="{E378474B-B4B0-4C40-9A5A-3E179F200B8B}" srcOrd="4" destOrd="0" presId="urn:microsoft.com/office/officeart/2005/8/layout/StepDownProcess"/>
-    <dgm:cxn modelId="{BBAD2E2B-69CE-4EDD-B938-754DCAD98180}" type="presParOf" srcId="{E378474B-B4B0-4C40-9A5A-3E179F200B8B}" destId="{0CAD5D04-D9F9-46D2-B3AC-EEA1F1E021D6}" srcOrd="0" destOrd="0" presId="urn:microsoft.com/office/officeart/2005/8/layout/StepDownProcess"/>
-    <dgm:cxn modelId="{3CCB12E1-87C4-45B6-ADD9-8509A595A1DC}" type="presParOf" srcId="{E378474B-B4B0-4C40-9A5A-3E179F200B8B}" destId="{82A5EEBE-34CB-407C-905B-A282E53B38D4}" srcOrd="1" destOrd="0" presId="urn:microsoft.com/office/officeart/2005/8/layout/StepDownProcess"/>
-    <dgm:cxn modelId="{B3982BC6-12E0-41AB-A505-5F48AEC583A4}" type="presParOf" srcId="{E378474B-B4B0-4C40-9A5A-3E179F200B8B}" destId="{E4921EDE-51CB-4A75-B54E-47A857C90CD6}" srcOrd="2" destOrd="0" presId="urn:microsoft.com/office/officeart/2005/8/layout/StepDownProcess"/>
-    <dgm:cxn modelId="{AC348DF3-C922-4E74-BCDC-FF6010FE186F}" type="presParOf" srcId="{112223B1-EB19-45F7-85DE-A4682110A034}" destId="{FDC0D58C-C5AD-401F-B22E-8DD5024BF6E7}" srcOrd="5" destOrd="0" presId="urn:microsoft.com/office/officeart/2005/8/layout/StepDownProcess"/>
-    <dgm:cxn modelId="{0ABBE5B3-B6CF-4733-82A8-3513441C6C9D}" type="presParOf" srcId="{112223B1-EB19-45F7-85DE-A4682110A034}" destId="{50833944-0788-4F85-B187-9EBE2B044880}" srcOrd="6" destOrd="0" presId="urn:microsoft.com/office/officeart/2005/8/layout/StepDownProcess"/>
-    <dgm:cxn modelId="{4AC93B0A-226D-420D-BBE8-C11C0EDD8C96}" type="presParOf" srcId="{50833944-0788-4F85-B187-9EBE2B044880}" destId="{181B2FDF-3D27-4D06-8284-39E32B0394A8}" srcOrd="0" destOrd="0" presId="urn:microsoft.com/office/officeart/2005/8/layout/StepDownProcess"/>
-    <dgm:cxn modelId="{2E78E71F-23CA-4AD1-AC99-3EBE2D6683D2}" type="presParOf" srcId="{50833944-0788-4F85-B187-9EBE2B044880}" destId="{C65F359C-F4C1-4FD4-801F-284070CE2DE9}" srcOrd="1" destOrd="0" presId="urn:microsoft.com/office/officeart/2005/8/layout/StepDownProcess"/>
-    <dgm:cxn modelId="{EC45E5CE-5AE2-472E-B2D8-45E1E23C160B}" type="presParOf" srcId="{50833944-0788-4F85-B187-9EBE2B044880}" destId="{0A3AB8E0-4F2F-4257-BA67-F2B495084922}" srcOrd="2" destOrd="0" presId="urn:microsoft.com/office/officeart/2005/8/layout/StepDownProcess"/>
-    <dgm:cxn modelId="{D2CD3AD3-2B39-41F1-AD45-293F0A6D4CE5}" type="presParOf" srcId="{112223B1-EB19-45F7-85DE-A4682110A034}" destId="{05911D22-B84D-458A-82A1-7F86083A1F13}" srcOrd="7" destOrd="0" presId="urn:microsoft.com/office/officeart/2005/8/layout/StepDownProcess"/>
-    <dgm:cxn modelId="{97FE7415-6724-469B-96F1-62F43849A9FE}" type="presParOf" srcId="{112223B1-EB19-45F7-85DE-A4682110A034}" destId="{40640178-BA62-4BA1-94AA-B7C430C9478B}" srcOrd="8" destOrd="0" presId="urn:microsoft.com/office/officeart/2005/8/layout/StepDownProcess"/>
-    <dgm:cxn modelId="{1FA9240C-6A4F-4DD9-B2A1-04384335A04C}" type="presParOf" srcId="{40640178-BA62-4BA1-94AA-B7C430C9478B}" destId="{42695676-6EF0-4711-8DDE-6A3E7031F153}" srcOrd="0" destOrd="0" presId="urn:microsoft.com/office/officeart/2005/8/layout/StepDownProcess"/>
-    <dgm:cxn modelId="{FBD417BB-0FAF-402C-8E9B-03646592F1B0}" type="presParOf" srcId="{40640178-BA62-4BA1-94AA-B7C430C9478B}" destId="{95671268-52B7-4017-834C-FFC0AD44572A}" srcOrd="1" destOrd="0" presId="urn:microsoft.com/office/officeart/2005/8/layout/StepDownProcess"/>
-    <dgm:cxn modelId="{5FB4E170-B91E-453F-9E7F-A6FC93A56B2C}" type="presParOf" srcId="{40640178-BA62-4BA1-94AA-B7C430C9478B}" destId="{31CB378A-F77C-4259-B7BB-A31423C5669C}" srcOrd="2" destOrd="0" presId="urn:microsoft.com/office/officeart/2005/8/layout/StepDownProcess"/>
-    <dgm:cxn modelId="{AC086F6F-0599-486A-8982-D0E81F46BD84}" type="presParOf" srcId="{112223B1-EB19-45F7-85DE-A4682110A034}" destId="{63F302B2-A341-49F7-939D-46D16C52F01B}" srcOrd="9" destOrd="0" presId="urn:microsoft.com/office/officeart/2005/8/layout/StepDownProcess"/>
-    <dgm:cxn modelId="{0611C551-87CD-44D2-844F-93B0AB734DF6}" type="presParOf" srcId="{112223B1-EB19-45F7-85DE-A4682110A034}" destId="{995D46F9-46F9-4E22-AEBB-FEC62B36A91F}" srcOrd="10" destOrd="0" presId="urn:microsoft.com/office/officeart/2005/8/layout/StepDownProcess"/>
-    <dgm:cxn modelId="{044DD6E7-AB68-4AF0-84D9-48EB9613843F}" type="presParOf" srcId="{995D46F9-46F9-4E22-AEBB-FEC62B36A91F}" destId="{F402D733-CBB0-465C-8C99-A1CE6D08485D}" srcOrd="0" destOrd="0" presId="urn:microsoft.com/office/officeart/2005/8/layout/StepDownProcess"/>
-    <dgm:cxn modelId="{58466FA8-679E-40A6-BAEF-685BDE18CE08}" type="presParOf" srcId="{995D46F9-46F9-4E22-AEBB-FEC62B36A91F}" destId="{811A72A9-3A17-4221-9359-858F62938F0B}" srcOrd="1" destOrd="0" presId="urn:microsoft.com/office/officeart/2005/8/layout/StepDownProcess"/>
-    <dgm:cxn modelId="{065DB443-CF55-4681-80EA-0ADDED68AB5F}" type="presParOf" srcId="{995D46F9-46F9-4E22-AEBB-FEC62B36A91F}" destId="{524029C4-0BB5-40F5-A713-556B5FFE7199}" srcOrd="2" destOrd="0" presId="urn:microsoft.com/office/officeart/2005/8/layout/StepDownProcess"/>
-    <dgm:cxn modelId="{6FDF8A89-4A1A-4DCB-AC72-75827796F505}" type="presParOf" srcId="{112223B1-EB19-45F7-85DE-A4682110A034}" destId="{44062AA1-D835-4093-9592-FD68312ECC99}" srcOrd="11" destOrd="0" presId="urn:microsoft.com/office/officeart/2005/8/layout/StepDownProcess"/>
-    <dgm:cxn modelId="{967DA9A4-8DE8-4596-83D2-5E7C3C45A7E6}" type="presParOf" srcId="{112223B1-EB19-45F7-85DE-A4682110A034}" destId="{12424C59-7572-4197-A3CE-17B7785B7B95}" srcOrd="12" destOrd="0" presId="urn:microsoft.com/office/officeart/2005/8/layout/StepDownProcess"/>
-    <dgm:cxn modelId="{BC12FC2D-6C19-4A29-9585-88C180C08DF5}" type="presParOf" srcId="{12424C59-7572-4197-A3CE-17B7785B7B95}" destId="{269B4D2B-92D0-4E9E-AABA-E91E2936188C}" srcOrd="0" destOrd="0" presId="urn:microsoft.com/office/officeart/2005/8/layout/StepDownProcess"/>
-    <dgm:cxn modelId="{EEDD27F1-FD2C-4378-B753-0F3F5BDA35BB}" type="presParOf" srcId="{12424C59-7572-4197-A3CE-17B7785B7B95}" destId="{147698AB-B1CA-4A31-8AE1-3BAA72959147}" srcOrd="1" destOrd="0" presId="urn:microsoft.com/office/officeart/2005/8/layout/StepDownProcess"/>
-    <dgm:cxn modelId="{B9D57C3A-5B0F-4CCA-B178-70CA3AA08239}" type="presParOf" srcId="{12424C59-7572-4197-A3CE-17B7785B7B95}" destId="{0984F0E0-0095-445F-B20A-B8C9AA4831FC}" srcOrd="2" destOrd="0" presId="urn:microsoft.com/office/officeart/2005/8/layout/StepDownProcess"/>
-    <dgm:cxn modelId="{08AF1C24-B2D8-423D-BCB0-72BD3BD43122}" type="presParOf" srcId="{112223B1-EB19-45F7-85DE-A4682110A034}" destId="{DBF55348-3688-45A4-8952-83B8358B5FEC}" srcOrd="13" destOrd="0" presId="urn:microsoft.com/office/officeart/2005/8/layout/StepDownProcess"/>
-    <dgm:cxn modelId="{FCDEDD75-E563-4504-9027-CA2D659EDECD}" type="presParOf" srcId="{112223B1-EB19-45F7-85DE-A4682110A034}" destId="{77A6860A-785B-4B2E-B4D9-4D820076322D}" srcOrd="14" destOrd="0" presId="urn:microsoft.com/office/officeart/2005/8/layout/StepDownProcess"/>
-    <dgm:cxn modelId="{A7C3954E-6990-4A22-88F6-54A687B7A4CF}" type="presParOf" srcId="{77A6860A-785B-4B2E-B4D9-4D820076322D}" destId="{FA3FABA7-471D-4BA9-AB4E-A0881261E3FC}" srcOrd="0" destOrd="0" presId="urn:microsoft.com/office/officeart/2005/8/layout/StepDownProcess"/>
+    <dgm:cxn modelId="{80F4EFF9-6A4B-49BC-BEF8-2679F58B595C}" type="presOf" srcId="{657F79D8-E43E-4996-A4B8-C1C112B1CB01}" destId="{811A72A9-3A17-4221-9359-858F62938F0B}" srcOrd="0" destOrd="0" presId="urn:microsoft.com/office/officeart/2005/8/layout/StepDownProcess"/>
+    <dgm:cxn modelId="{B99C09B4-95A8-4484-8BB9-4FFD8CE0C69D}" type="presParOf" srcId="{112223B1-EB19-45F7-85DE-A4682110A034}" destId="{5B2565DC-0A3D-4BD1-97AC-F46CABC5CD58}" srcOrd="0" destOrd="0" presId="urn:microsoft.com/office/officeart/2005/8/layout/StepDownProcess"/>
+    <dgm:cxn modelId="{F80268C3-72C1-4312-AD7A-A1FB75D95C1E}" type="presParOf" srcId="{5B2565DC-0A3D-4BD1-97AC-F46CABC5CD58}" destId="{035DA421-593E-4656-ACEC-B9F585C23B7E}" srcOrd="0" destOrd="0" presId="urn:microsoft.com/office/officeart/2005/8/layout/StepDownProcess"/>
+    <dgm:cxn modelId="{A25FD896-FD9C-4F49-A770-4E759868A927}" type="presParOf" srcId="{5B2565DC-0A3D-4BD1-97AC-F46CABC5CD58}" destId="{6EFFE3A5-64F9-4917-8E57-A94269B61513}" srcOrd="1" destOrd="0" presId="urn:microsoft.com/office/officeart/2005/8/layout/StepDownProcess"/>
+    <dgm:cxn modelId="{F97E5B04-2B5B-4B7F-A436-5A11A33F260A}" type="presParOf" srcId="{5B2565DC-0A3D-4BD1-97AC-F46CABC5CD58}" destId="{707F9C08-3A81-4DDE-A3BE-EE49E5D3A3CF}" srcOrd="2" destOrd="0" presId="urn:microsoft.com/office/officeart/2005/8/layout/StepDownProcess"/>
+    <dgm:cxn modelId="{AEE1C1AF-3D45-43F8-A679-AE52E20B1A4D}" type="presParOf" srcId="{112223B1-EB19-45F7-85DE-A4682110A034}" destId="{D8FFD278-BF01-4C75-B6FC-A92BC23FBA87}" srcOrd="1" destOrd="0" presId="urn:microsoft.com/office/officeart/2005/8/layout/StepDownProcess"/>
+    <dgm:cxn modelId="{0ED6614A-363E-45E1-907A-4BD5F8A38C65}" type="presParOf" srcId="{112223B1-EB19-45F7-85DE-A4682110A034}" destId="{D0507879-5D59-49E7-9AD0-9AE3F4EA78B8}" srcOrd="2" destOrd="0" presId="urn:microsoft.com/office/officeart/2005/8/layout/StepDownProcess"/>
+    <dgm:cxn modelId="{095FD7F5-2AD1-40D2-8673-C6A46123C1B1}" type="presParOf" srcId="{D0507879-5D59-49E7-9AD0-9AE3F4EA78B8}" destId="{E6FC186D-5626-4039-BFC4-9FA60D42B3B4}" srcOrd="0" destOrd="0" presId="urn:microsoft.com/office/officeart/2005/8/layout/StepDownProcess"/>
+    <dgm:cxn modelId="{3D4D00E2-0313-41CD-BD99-5DCD0007B86D}" type="presParOf" srcId="{D0507879-5D59-49E7-9AD0-9AE3F4EA78B8}" destId="{AC1CC74C-E6B1-4B9D-8F1E-A4F2EBCA1C3F}" srcOrd="1" destOrd="0" presId="urn:microsoft.com/office/officeart/2005/8/layout/StepDownProcess"/>
+    <dgm:cxn modelId="{FFE3EABC-C173-4AEF-B086-2B5E0A0C60AC}" type="presParOf" srcId="{D0507879-5D59-49E7-9AD0-9AE3F4EA78B8}" destId="{4940A66E-C33E-4A74-AADA-5E7112FAFDE5}" srcOrd="2" destOrd="0" presId="urn:microsoft.com/office/officeart/2005/8/layout/StepDownProcess"/>
+    <dgm:cxn modelId="{5DA25F1D-5F35-42F2-8F01-38B69CE6C252}" type="presParOf" srcId="{112223B1-EB19-45F7-85DE-A4682110A034}" destId="{3DA8A9DD-4DBB-4D06-9AA2-A1FA08A06D11}" srcOrd="3" destOrd="0" presId="urn:microsoft.com/office/officeart/2005/8/layout/StepDownProcess"/>
+    <dgm:cxn modelId="{B27F10D2-8530-4B36-BF26-997E600603FE}" type="presParOf" srcId="{112223B1-EB19-45F7-85DE-A4682110A034}" destId="{E378474B-B4B0-4C40-9A5A-3E179F200B8B}" srcOrd="4" destOrd="0" presId="urn:microsoft.com/office/officeart/2005/8/layout/StepDownProcess"/>
+    <dgm:cxn modelId="{15D915DF-0ABC-450C-8F2F-26AFD907A986}" type="presParOf" srcId="{E378474B-B4B0-4C40-9A5A-3E179F200B8B}" destId="{0CAD5D04-D9F9-46D2-B3AC-EEA1F1E021D6}" srcOrd="0" destOrd="0" presId="urn:microsoft.com/office/officeart/2005/8/layout/StepDownProcess"/>
+    <dgm:cxn modelId="{B8C29762-2F28-468D-98D9-FEC3E58BFF35}" type="presParOf" srcId="{E378474B-B4B0-4C40-9A5A-3E179F200B8B}" destId="{82A5EEBE-34CB-407C-905B-A282E53B38D4}" srcOrd="1" destOrd="0" presId="urn:microsoft.com/office/officeart/2005/8/layout/StepDownProcess"/>
+    <dgm:cxn modelId="{43335B8F-79A2-423A-ACF6-42F1DDA07E39}" type="presParOf" srcId="{E378474B-B4B0-4C40-9A5A-3E179F200B8B}" destId="{E4921EDE-51CB-4A75-B54E-47A857C90CD6}" srcOrd="2" destOrd="0" presId="urn:microsoft.com/office/officeart/2005/8/layout/StepDownProcess"/>
+    <dgm:cxn modelId="{7CF0E03C-EEC7-45B7-9CD5-1FC95696F51D}" type="presParOf" srcId="{112223B1-EB19-45F7-85DE-A4682110A034}" destId="{FDC0D58C-C5AD-401F-B22E-8DD5024BF6E7}" srcOrd="5" destOrd="0" presId="urn:microsoft.com/office/officeart/2005/8/layout/StepDownProcess"/>
+    <dgm:cxn modelId="{82D94202-2BE8-4784-8CFC-BE09608E62F3}" type="presParOf" srcId="{112223B1-EB19-45F7-85DE-A4682110A034}" destId="{50833944-0788-4F85-B187-9EBE2B044880}" srcOrd="6" destOrd="0" presId="urn:microsoft.com/office/officeart/2005/8/layout/StepDownProcess"/>
+    <dgm:cxn modelId="{08489B9D-34A9-40A3-A577-C143FEB7290C}" type="presParOf" srcId="{50833944-0788-4F85-B187-9EBE2B044880}" destId="{181B2FDF-3D27-4D06-8284-39E32B0394A8}" srcOrd="0" destOrd="0" presId="urn:microsoft.com/office/officeart/2005/8/layout/StepDownProcess"/>
+    <dgm:cxn modelId="{7781A101-A301-4050-B8D9-E975DEF82C10}" type="presParOf" srcId="{50833944-0788-4F85-B187-9EBE2B044880}" destId="{C65F359C-F4C1-4FD4-801F-284070CE2DE9}" srcOrd="1" destOrd="0" presId="urn:microsoft.com/office/officeart/2005/8/layout/StepDownProcess"/>
+    <dgm:cxn modelId="{F148CBBF-029C-4F8A-9AB3-109A2E955DA5}" type="presParOf" srcId="{50833944-0788-4F85-B187-9EBE2B044880}" destId="{0A3AB8E0-4F2F-4257-BA67-F2B495084922}" srcOrd="2" destOrd="0" presId="urn:microsoft.com/office/officeart/2005/8/layout/StepDownProcess"/>
+    <dgm:cxn modelId="{FA3E3F7B-D605-4CB4-93C0-B62998E7B761}" type="presParOf" srcId="{112223B1-EB19-45F7-85DE-A4682110A034}" destId="{05911D22-B84D-458A-82A1-7F86083A1F13}" srcOrd="7" destOrd="0" presId="urn:microsoft.com/office/officeart/2005/8/layout/StepDownProcess"/>
+    <dgm:cxn modelId="{CAE91ACE-0A1D-40D1-9733-6D3B125DC8B2}" type="presParOf" srcId="{112223B1-EB19-45F7-85DE-A4682110A034}" destId="{40640178-BA62-4BA1-94AA-B7C430C9478B}" srcOrd="8" destOrd="0" presId="urn:microsoft.com/office/officeart/2005/8/layout/StepDownProcess"/>
+    <dgm:cxn modelId="{CD9F18FE-0D62-4BF4-B8E9-0745715371F0}" type="presParOf" srcId="{40640178-BA62-4BA1-94AA-B7C430C9478B}" destId="{42695676-6EF0-4711-8DDE-6A3E7031F153}" srcOrd="0" destOrd="0" presId="urn:microsoft.com/office/officeart/2005/8/layout/StepDownProcess"/>
+    <dgm:cxn modelId="{B85403F9-E7A1-47B0-A9AD-83279CB1FA41}" type="presParOf" srcId="{40640178-BA62-4BA1-94AA-B7C430C9478B}" destId="{95671268-52B7-4017-834C-FFC0AD44572A}" srcOrd="1" destOrd="0" presId="urn:microsoft.com/office/officeart/2005/8/layout/StepDownProcess"/>
+    <dgm:cxn modelId="{70B2F55E-568B-48A1-AFA9-D7BC72D26E71}" type="presParOf" srcId="{40640178-BA62-4BA1-94AA-B7C430C9478B}" destId="{31CB378A-F77C-4259-B7BB-A31423C5669C}" srcOrd="2" destOrd="0" presId="urn:microsoft.com/office/officeart/2005/8/layout/StepDownProcess"/>
+    <dgm:cxn modelId="{BE024C1E-50E7-4EDB-86C1-B5018A26178F}" type="presParOf" srcId="{112223B1-EB19-45F7-85DE-A4682110A034}" destId="{63F302B2-A341-49F7-939D-46D16C52F01B}" srcOrd="9" destOrd="0" presId="urn:microsoft.com/office/officeart/2005/8/layout/StepDownProcess"/>
+    <dgm:cxn modelId="{BBC3FAB1-37AB-4E85-8F39-A0B174BF1D06}" type="presParOf" srcId="{112223B1-EB19-45F7-85DE-A4682110A034}" destId="{995D46F9-46F9-4E22-AEBB-FEC62B36A91F}" srcOrd="10" destOrd="0" presId="urn:microsoft.com/office/officeart/2005/8/layout/StepDownProcess"/>
+    <dgm:cxn modelId="{BECCBD18-7E2F-4CDD-8BB8-4069580879F1}" type="presParOf" srcId="{995D46F9-46F9-4E22-AEBB-FEC62B36A91F}" destId="{F402D733-CBB0-465C-8C99-A1CE6D08485D}" srcOrd="0" destOrd="0" presId="urn:microsoft.com/office/officeart/2005/8/layout/StepDownProcess"/>
+    <dgm:cxn modelId="{32DB7144-DAC5-444C-9053-C8F6082D6ABE}" type="presParOf" srcId="{995D46F9-46F9-4E22-AEBB-FEC62B36A91F}" destId="{811A72A9-3A17-4221-9359-858F62938F0B}" srcOrd="1" destOrd="0" presId="urn:microsoft.com/office/officeart/2005/8/layout/StepDownProcess"/>
+    <dgm:cxn modelId="{A3BBA481-BF91-4189-904B-62F69557FE91}" type="presParOf" srcId="{995D46F9-46F9-4E22-AEBB-FEC62B36A91F}" destId="{524029C4-0BB5-40F5-A713-556B5FFE7199}" srcOrd="2" destOrd="0" presId="urn:microsoft.com/office/officeart/2005/8/layout/StepDownProcess"/>
+    <dgm:cxn modelId="{B97D2CB4-BD16-413D-A6BF-02133A8C5488}" type="presParOf" srcId="{112223B1-EB19-45F7-85DE-A4682110A034}" destId="{44062AA1-D835-4093-9592-FD68312ECC99}" srcOrd="11" destOrd="0" presId="urn:microsoft.com/office/officeart/2005/8/layout/StepDownProcess"/>
+    <dgm:cxn modelId="{7307796D-B296-4985-95AB-6E1AB6015056}" type="presParOf" srcId="{112223B1-EB19-45F7-85DE-A4682110A034}" destId="{12424C59-7572-4197-A3CE-17B7785B7B95}" srcOrd="12" destOrd="0" presId="urn:microsoft.com/office/officeart/2005/8/layout/StepDownProcess"/>
+    <dgm:cxn modelId="{503D8067-E346-4F6B-B749-F0BBF9232FF4}" type="presParOf" srcId="{12424C59-7572-4197-A3CE-17B7785B7B95}" destId="{269B4D2B-92D0-4E9E-AABA-E91E2936188C}" srcOrd="0" destOrd="0" presId="urn:microsoft.com/office/officeart/2005/8/layout/StepDownProcess"/>
+    <dgm:cxn modelId="{FDF81CDA-A100-40EB-B5CF-8C2C95FB79CD}" type="presParOf" srcId="{12424C59-7572-4197-A3CE-17B7785B7B95}" destId="{147698AB-B1CA-4A31-8AE1-3BAA72959147}" srcOrd="1" destOrd="0" presId="urn:microsoft.com/office/officeart/2005/8/layout/StepDownProcess"/>
+    <dgm:cxn modelId="{D04A86F9-A5A6-4FEC-BF66-6287605C966D}" type="presParOf" srcId="{12424C59-7572-4197-A3CE-17B7785B7B95}" destId="{0984F0E0-0095-445F-B20A-B8C9AA4831FC}" srcOrd="2" destOrd="0" presId="urn:microsoft.com/office/officeart/2005/8/layout/StepDownProcess"/>
+    <dgm:cxn modelId="{07B00151-2E35-4CED-B01F-FB7D5EFE7619}" type="presParOf" srcId="{112223B1-EB19-45F7-85DE-A4682110A034}" destId="{DBF55348-3688-45A4-8952-83B8358B5FEC}" srcOrd="13" destOrd="0" presId="urn:microsoft.com/office/officeart/2005/8/layout/StepDownProcess"/>
+    <dgm:cxn modelId="{C4098F94-DC59-42E9-9665-ED6AA126C15E}" type="presParOf" srcId="{112223B1-EB19-45F7-85DE-A4682110A034}" destId="{77A6860A-785B-4B2E-B4D9-4D820076322D}" srcOrd="14" destOrd="0" presId="urn:microsoft.com/office/officeart/2005/8/layout/StepDownProcess"/>
+    <dgm:cxn modelId="{E3775738-ABF6-44CA-BFAF-A316E2156AF7}" type="presParOf" srcId="{77A6860A-785B-4B2E-B4D9-4D820076322D}" destId="{FA3FABA7-471D-4BA9-AB4E-A0881261E3FC}" srcOrd="0" destOrd="0" presId="urn:microsoft.com/office/officeart/2005/8/layout/StepDownProcess"/>
   </dgm:cxnLst>
   <dgm:bg/>
   <dgm:whole/>
@@ -25405,7 +25744,7 @@
 </file>
 
 <file path=customXml/itemProps1.xml><?xml version="1.0" encoding="utf-8"?>
-<ds:datastoreItem xmlns:ds="http://schemas.openxmlformats.org/officeDocument/2006/customXml" ds:itemID="{FFB72738-6B8F-4597-BBB5-5B3AF80E3F62}">
+<ds:datastoreItem xmlns:ds="http://schemas.openxmlformats.org/officeDocument/2006/customXml" ds:itemID="{46E14E99-F00C-44EF-A8C1-A90A67F65D45}">
   <ds:schemaRefs>
     <ds:schemaRef ds:uri="http://schemas.openxmlformats.org/officeDocument/2006/bibliography"/>
   </ds:schemaRefs>

</xml_diff>

<commit_message>
"V" Model - namalovat v CZ
</commit_message>
<xml_diff>
--- a/BP.docx
+++ b/BP.docx
@@ -4933,17 +4933,8 @@
       <w:r>
         <w:t xml:space="preserve"> V dolní části obrácené pyramidy převládá automatizované testování, v horní části naopak manuální.</w:t>
       </w:r>
-      <w:r>
-        <w:t xml:space="preserve"> @</w:t>
-      </w:r>
-      <w:proofErr w:type="spellStart"/>
-      <w:r>
-        <w:t>todo</w:t>
-      </w:r>
-      <w:proofErr w:type="spellEnd"/>
-      <w:r>
-        <w:t xml:space="preserve"> přemalovat obrázek do CZ</w:t>
-      </w:r>
+      <w:bookmarkStart w:id="36" w:name="_GoBack"/>
+      <w:bookmarkEnd w:id="36"/>
     </w:p>
     <w:p>
       <w:pPr>
@@ -4956,10 +4947,10 @@
           <w:lang w:eastAsia="cs-CZ"/>
         </w:rPr>
         <w:drawing>
-          <wp:inline distT="0" distB="0" distL="0" distR="0" wp14:anchorId="06A1EA7D" wp14:editId="0CAD6B6B">
-            <wp:extent cx="4149612" cy="2886075"/>
-            <wp:effectExtent l="0" t="0" r="3810" b="0"/>
-            <wp:docPr id="10" name="Obrázek 10" descr="I:\_BP\images\VModel.png"/>
+          <wp:inline distT="0" distB="0" distL="0" distR="0">
+            <wp:extent cx="4398525" cy="3009900"/>
+            <wp:effectExtent l="0" t="0" r="2540" b="0"/>
+            <wp:docPr id="11" name="Obrázek 11" descr="I:\_BP\images\VModel-my.png"/>
             <wp:cNvGraphicFramePr>
               <a:graphicFrameLocks xmlns:a="http://schemas.openxmlformats.org/drawingml/2006/main" noChangeAspect="1"/>
             </wp:cNvGraphicFramePr>
@@ -4967,7 +4958,7 @@
               <a:graphicData uri="http://schemas.openxmlformats.org/drawingml/2006/picture">
                 <pic:pic xmlns:pic="http://schemas.openxmlformats.org/drawingml/2006/picture">
                   <pic:nvPicPr>
-                    <pic:cNvPr id="0" name="Picture 1" descr="I:\_BP\images\VModel.png"/>
+                    <pic:cNvPr id="0" name="Picture 1" descr="I:\_BP\images\VModel-my.png"/>
                     <pic:cNvPicPr>
                       <a:picLocks noChangeAspect="1" noChangeArrowheads="1"/>
                     </pic:cNvPicPr>
@@ -4988,7 +4979,7 @@
                   <pic:spPr bwMode="auto">
                     <a:xfrm>
                       <a:off x="0" y="0"/>
-                      <a:ext cx="4151446" cy="2887351"/>
+                      <a:ext cx="4398713" cy="3010028"/>
                     </a:xfrm>
                     <a:prstGeom prst="rect">
                       <a:avLst/>
@@ -5010,7 +5001,7 @@
         <w:pStyle w:val="Titulek"/>
         <w:jc w:val="both"/>
       </w:pPr>
-      <w:bookmarkStart w:id="36" w:name="_Ref320346236"/>
+      <w:bookmarkStart w:id="37" w:name="_Ref320346236"/>
       <w:r>
         <w:t xml:space="preserve">Obrázek </w:t>
       </w:r>
@@ -5035,7 +5026,7 @@
         </w:rPr>
         <w:fldChar w:fldCharType="end"/>
       </w:r>
-      <w:bookmarkEnd w:id="36"/>
+      <w:bookmarkEnd w:id="37"/>
       <w:r>
         <w:t xml:space="preserve">: "V" model testování software </w:t>
       </w:r>
@@ -5139,8 +5130,8 @@
       <w:pPr>
         <w:pStyle w:val="Nadpis2"/>
       </w:pPr>
-      <w:bookmarkStart w:id="37" w:name="_Toc318101242"/>
-      <w:bookmarkStart w:id="38" w:name="_Toc318565595"/>
+      <w:bookmarkStart w:id="38" w:name="_Toc318101242"/>
+      <w:bookmarkStart w:id="39" w:name="_Toc318565595"/>
       <w:r>
         <w:t>Statická analýza kódu</w:t>
       </w:r>
@@ -5148,8 +5139,8 @@
       <w:r>
         <w:t>, kontrola kvality</w:t>
       </w:r>
-      <w:bookmarkEnd w:id="37"/>
       <w:bookmarkEnd w:id="38"/>
+      <w:bookmarkEnd w:id="39"/>
     </w:p>
     <w:p>
       <w:pPr>
@@ -5464,13 +5455,13 @@
       <w:pPr>
         <w:pStyle w:val="Nadpis3"/>
       </w:pPr>
-      <w:bookmarkStart w:id="39" w:name="_Toc318565596"/>
-      <w:bookmarkStart w:id="40" w:name="_Ref319777057"/>
+      <w:bookmarkStart w:id="40" w:name="_Toc318565596"/>
+      <w:bookmarkStart w:id="41" w:name="_Ref319777057"/>
       <w:r>
         <w:t>Standardy pro psaní kódu</w:t>
       </w:r>
-      <w:bookmarkEnd w:id="39"/>
       <w:bookmarkEnd w:id="40"/>
+      <w:bookmarkEnd w:id="41"/>
     </w:p>
     <w:p>
       <w:pPr>
@@ -5863,7 +5854,7 @@
       <w:pPr>
         <w:pStyle w:val="Nadpis3"/>
       </w:pPr>
-      <w:bookmarkStart w:id="41" w:name="_Toc318565597"/>
+      <w:bookmarkStart w:id="42" w:name="_Toc318565597"/>
       <w:r>
         <w:t xml:space="preserve">CPD, </w:t>
       </w:r>
@@ -5883,7 +5874,7 @@
       <w:r>
         <w:t>,</w:t>
       </w:r>
-      <w:bookmarkEnd w:id="41"/>
+      <w:bookmarkEnd w:id="42"/>
       <w:r>
         <w:t xml:space="preserve"> @</w:t>
       </w:r>
@@ -5898,7 +5889,7 @@
       <w:pPr>
         <w:pStyle w:val="Nadpis3"/>
       </w:pPr>
-      <w:bookmarkStart w:id="42" w:name="_Toc318565598"/>
+      <w:bookmarkStart w:id="43" w:name="_Toc318565598"/>
       <w:r>
         <w:t>D</w:t>
       </w:r>
@@ -5925,7 +5916,7 @@
       <w:r>
         <w:t>todo</w:t>
       </w:r>
-      <w:bookmarkEnd w:id="42"/>
+      <w:bookmarkEnd w:id="43"/>
       <w:proofErr w:type="spellEnd"/>
     </w:p>
     <w:p/>
@@ -5933,12 +5924,12 @@
       <w:pPr>
         <w:pStyle w:val="Nadpis2"/>
       </w:pPr>
-      <w:bookmarkStart w:id="43" w:name="_Toc318101236"/>
-      <w:bookmarkStart w:id="44" w:name="_Toc318565599"/>
+      <w:bookmarkStart w:id="44" w:name="_Toc318101236"/>
+      <w:bookmarkStart w:id="45" w:name="_Toc318565599"/>
       <w:r>
         <w:t>Přínosy CI</w:t>
       </w:r>
-      <w:bookmarkEnd w:id="43"/>
+      <w:bookmarkEnd w:id="44"/>
       <w:r>
         <w:t xml:space="preserve"> (//</w:t>
       </w:r>
@@ -5967,7 +5958,7 @@
       <w:r>
         <w:t>)</w:t>
       </w:r>
-      <w:bookmarkEnd w:id="44"/>
+      <w:bookmarkEnd w:id="45"/>
     </w:p>
     <w:p>
       <w:pPr>
@@ -6011,13 +6002,13 @@
       <w:pPr>
         <w:pStyle w:val="Nadpis3"/>
       </w:pPr>
-      <w:bookmarkStart w:id="45" w:name="_Toc318101237"/>
-      <w:bookmarkStart w:id="46" w:name="_Toc318565600"/>
+      <w:bookmarkStart w:id="46" w:name="_Toc318101237"/>
+      <w:bookmarkStart w:id="47" w:name="_Toc318565600"/>
       <w:r>
         <w:t>Snížení rizik</w:t>
       </w:r>
-      <w:bookmarkEnd w:id="45"/>
       <w:bookmarkEnd w:id="46"/>
+      <w:bookmarkEnd w:id="47"/>
     </w:p>
     <w:p>
       <w:pPr>
@@ -6062,20 +6053,20 @@
       <w:pPr>
         <w:pStyle w:val="Nadpis3"/>
       </w:pPr>
-      <w:bookmarkStart w:id="47" w:name="_Toc318101238"/>
-      <w:bookmarkStart w:id="48" w:name="_Toc318565601"/>
+      <w:bookmarkStart w:id="48" w:name="_Toc318101238"/>
+      <w:bookmarkStart w:id="49" w:name="_Toc318565601"/>
       <w:r>
         <w:t>Snížení množství manuálních činností</w:t>
       </w:r>
-      <w:bookmarkEnd w:id="47"/>
       <w:bookmarkEnd w:id="48"/>
+      <w:bookmarkEnd w:id="49"/>
     </w:p>
     <w:p/>
     <w:p>
       <w:pPr>
         <w:pStyle w:val="Nadpis3"/>
       </w:pPr>
-      <w:bookmarkStart w:id="49" w:name="_Toc318565602"/>
+      <w:bookmarkStart w:id="50" w:name="_Toc318565602"/>
       <w:proofErr w:type="spellStart"/>
       <w:r>
         <w:t>Nasaditelný</w:t>
@@ -6090,45 +6081,45 @@
       <w:r>
         <w:t>dispozici</w:t>
       </w:r>
-      <w:bookmarkEnd w:id="49"/>
+      <w:bookmarkEnd w:id="50"/>
     </w:p>
     <w:p/>
     <w:p>
       <w:pPr>
         <w:pStyle w:val="Nadpis3"/>
       </w:pPr>
-      <w:bookmarkStart w:id="50" w:name="_Toc318565603"/>
+      <w:bookmarkStart w:id="51" w:name="_Toc318565603"/>
       <w:r>
         <w:lastRenderedPageBreak/>
         <w:t>Viditelnost projektu</w:t>
       </w:r>
-      <w:bookmarkEnd w:id="50"/>
+      <w:bookmarkEnd w:id="51"/>
     </w:p>
     <w:p/>
     <w:p>
       <w:pPr>
         <w:pStyle w:val="Nadpis3"/>
       </w:pPr>
-      <w:bookmarkStart w:id="51" w:name="_Toc318565604"/>
+      <w:bookmarkStart w:id="52" w:name="_Toc318565604"/>
       <w:r>
         <w:t>Větší důvěra týmu v kvalitu</w:t>
       </w:r>
-      <w:bookmarkEnd w:id="51"/>
+      <w:bookmarkEnd w:id="52"/>
     </w:p>
     <w:p>
       <w:pPr>
         <w:pStyle w:val="Nadpis1"/>
       </w:pPr>
-      <w:bookmarkStart w:id="52" w:name="_Toc298752269"/>
-      <w:bookmarkStart w:id="53" w:name="_Toc318101243"/>
-      <w:bookmarkStart w:id="54" w:name="_Toc318565605"/>
+      <w:bookmarkStart w:id="53" w:name="_Toc298752269"/>
+      <w:bookmarkStart w:id="54" w:name="_Toc318101243"/>
+      <w:bookmarkStart w:id="55" w:name="_Toc318565605"/>
       <w:r>
         <w:lastRenderedPageBreak/>
         <w:t>Výběr vhodného integračního serveru</w:t>
       </w:r>
-      <w:bookmarkEnd w:id="52"/>
       <w:bookmarkEnd w:id="53"/>
       <w:bookmarkEnd w:id="54"/>
+      <w:bookmarkEnd w:id="55"/>
       <w:r>
         <w:t xml:space="preserve"> a jeho konfigurace</w:t>
       </w:r>
@@ -6148,16 +6139,16 @@
       <w:pPr>
         <w:pStyle w:val="Nadpis2"/>
       </w:pPr>
-      <w:bookmarkStart w:id="55" w:name="_Toc318101244"/>
-      <w:bookmarkStart w:id="56" w:name="_Toc318565606"/>
+      <w:bookmarkStart w:id="56" w:name="_Toc318101244"/>
+      <w:bookmarkStart w:id="57" w:name="_Toc318565606"/>
       <w:r>
         <w:t>Přehled trhu s</w:t>
       </w:r>
       <w:r>
         <w:t>erverů pro kontinuální integraci</w:t>
       </w:r>
-      <w:bookmarkEnd w:id="55"/>
       <w:bookmarkEnd w:id="56"/>
+      <w:bookmarkEnd w:id="57"/>
     </w:p>
     <w:p>
       <w:pPr>
@@ -6434,11 +6425,11 @@
       <w:pPr>
         <w:pStyle w:val="Nadpis3"/>
       </w:pPr>
-      <w:bookmarkStart w:id="57" w:name="_Toc318565607"/>
+      <w:bookmarkStart w:id="58" w:name="_Toc318565607"/>
       <w:r>
         <w:t>Příbuzný software</w:t>
       </w:r>
-      <w:bookmarkEnd w:id="57"/>
+      <w:bookmarkEnd w:id="58"/>
     </w:p>
     <w:p>
       <w:pPr>
@@ -6574,9 +6565,9 @@
       <w:pPr>
         <w:pStyle w:val="Nadpis2"/>
       </w:pPr>
-      <w:bookmarkStart w:id="58" w:name="_Toc318101245"/>
-      <w:bookmarkStart w:id="59" w:name="_Toc318565608"/>
-      <w:bookmarkStart w:id="60" w:name="_Ref319744698"/>
+      <w:bookmarkStart w:id="59" w:name="_Toc318101245"/>
+      <w:bookmarkStart w:id="60" w:name="_Toc318565608"/>
+      <w:bookmarkStart w:id="61" w:name="_Ref319744698"/>
       <w:proofErr w:type="spellStart"/>
       <w:r>
         <w:t>Jenkins</w:t>
@@ -6585,9 +6576,9 @@
       <w:r>
         <w:t xml:space="preserve"> / Hudson</w:t>
       </w:r>
-      <w:bookmarkEnd w:id="58"/>
       <w:bookmarkEnd w:id="59"/>
       <w:bookmarkEnd w:id="60"/>
+      <w:bookmarkEnd w:id="61"/>
     </w:p>
     <w:p>
       <w:pPr>
@@ -6831,7 +6822,7 @@
         <w:pStyle w:val="Titulek"/>
         <w:keepNext/>
       </w:pPr>
-      <w:bookmarkStart w:id="61" w:name="_Toc319244233"/>
+      <w:bookmarkStart w:id="62" w:name="_Toc319244233"/>
       <w:r>
         <w:t xml:space="preserve">Tabulka </w:t>
       </w:r>
@@ -6862,7 +6853,7 @@
         </w:rPr>
         <w:t>: Srovnání aktivity u projektů Hudson a Jenkins na serveru GitHub.com</w:t>
       </w:r>
-      <w:bookmarkEnd w:id="61"/>
+      <w:bookmarkEnd w:id="62"/>
     </w:p>
     <w:tbl>
       <w:tblPr>
@@ -7260,10 +7251,10 @@
       <w:pPr>
         <w:pStyle w:val="Nadpis2"/>
       </w:pPr>
-      <w:bookmarkStart w:id="62" w:name="_Ref319242939"/>
-      <w:bookmarkStart w:id="63" w:name="_Toc298752270"/>
-      <w:bookmarkStart w:id="64" w:name="_Toc318101246"/>
-      <w:bookmarkStart w:id="65" w:name="_Toc318565609"/>
+      <w:bookmarkStart w:id="63" w:name="_Ref319242939"/>
+      <w:bookmarkStart w:id="64" w:name="_Toc298752270"/>
+      <w:bookmarkStart w:id="65" w:name="_Toc318101246"/>
+      <w:bookmarkStart w:id="66" w:name="_Toc318565609"/>
       <w:r>
         <w:lastRenderedPageBreak/>
         <w:t xml:space="preserve">Instalace serveru </w:t>
@@ -7272,7 +7263,7 @@
       <w:r>
         <w:t>Jenkins</w:t>
       </w:r>
-      <w:bookmarkEnd w:id="62"/>
+      <w:bookmarkEnd w:id="63"/>
       <w:proofErr w:type="spellEnd"/>
     </w:p>
     <w:p>
@@ -7618,8 +7609,8 @@
         <w:pStyle w:val="Titulek"/>
         <w:jc w:val="both"/>
       </w:pPr>
-      <w:bookmarkStart w:id="66" w:name="_Ref319055938"/>
-      <w:bookmarkStart w:id="67" w:name="_Toc319244226"/>
+      <w:bookmarkStart w:id="67" w:name="_Ref319055938"/>
+      <w:bookmarkStart w:id="68" w:name="_Toc319244226"/>
       <w:r>
         <w:t xml:space="preserve">Obrázek </w:t>
       </w:r>
@@ -7644,7 +7635,7 @@
         </w:rPr>
         <w:fldChar w:fldCharType="end"/>
       </w:r>
-      <w:bookmarkEnd w:id="66"/>
+      <w:bookmarkEnd w:id="67"/>
       <w:r>
         <w:t xml:space="preserve">: Hlavní stránka </w:t>
       </w:r>
@@ -7656,17 +7647,17 @@
       <w:r>
         <w:t xml:space="preserve"> po prvním spuštění</w:t>
       </w:r>
-      <w:bookmarkEnd w:id="67"/>
+      <w:bookmarkEnd w:id="68"/>
     </w:p>
     <w:p>
       <w:pPr>
         <w:pStyle w:val="Nadpis2"/>
       </w:pPr>
-      <w:bookmarkStart w:id="68" w:name="_Ref319242956"/>
+      <w:bookmarkStart w:id="69" w:name="_Ref319242956"/>
       <w:r>
         <w:t>Možnosti konfigurace</w:t>
       </w:r>
-      <w:bookmarkEnd w:id="68"/>
+      <w:bookmarkEnd w:id="69"/>
       <w:r>
         <w:t xml:space="preserve"> </w:t>
       </w:r>
@@ -7902,7 +7893,7 @@
         <w:pStyle w:val="Titulek"/>
         <w:jc w:val="both"/>
       </w:pPr>
-      <w:bookmarkStart w:id="69" w:name="_Toc319244227"/>
+      <w:bookmarkStart w:id="70" w:name="_Toc319244227"/>
       <w:r>
         <w:t xml:space="preserve">Obrázek </w:t>
       </w:r>
@@ -7938,7 +7929,7 @@
       <w:r>
         <w:t xml:space="preserve"> - nastavení anglického prostředí</w:t>
       </w:r>
-      <w:bookmarkEnd w:id="69"/>
+      <w:bookmarkEnd w:id="70"/>
     </w:p>
     <w:p>
       <w:pPr>
@@ -8018,9 +8009,9 @@
       <w:r>
         <w:t>PHP</w:t>
       </w:r>
-      <w:bookmarkEnd w:id="63"/>
       <w:bookmarkEnd w:id="64"/>
       <w:bookmarkEnd w:id="65"/>
+      <w:bookmarkEnd w:id="66"/>
     </w:p>
     <w:p>
       <w:pPr>
@@ -8308,7 +8299,7 @@
       <w:r>
         <w:t xml:space="preserve"> Detailní informace o funkčnosti nástroje PEAR lze nalézt </w:t>
       </w:r>
-      <w:commentRangeStart w:id="70"/>
+      <w:commentRangeStart w:id="71"/>
       <w:r>
         <w:t xml:space="preserve">v oficiální dokumentaci: </w:t>
       </w:r>
@@ -8323,22 +8314,22 @@
       <w:r>
         <w:t>.</w:t>
       </w:r>
-      <w:commentRangeEnd w:id="70"/>
+      <w:commentRangeEnd w:id="71"/>
       <w:r>
         <w:rPr>
           <w:rStyle w:val="Odkaznakoment"/>
         </w:rPr>
-        <w:commentReference w:id="70"/>
+        <w:commentReference w:id="71"/>
       </w:r>
     </w:p>
     <w:p>
       <w:pPr>
         <w:pStyle w:val="Nadpis2"/>
       </w:pPr>
-      <w:bookmarkStart w:id="71" w:name="_Toc298752271"/>
-      <w:bookmarkStart w:id="72" w:name="_Toc318101247"/>
-      <w:bookmarkStart w:id="73" w:name="_Toc318565610"/>
-      <w:bookmarkStart w:id="74" w:name="_Ref319052159"/>
+      <w:bookmarkStart w:id="72" w:name="_Toc298752271"/>
+      <w:bookmarkStart w:id="73" w:name="_Toc318101247"/>
+      <w:bookmarkStart w:id="74" w:name="_Toc318565610"/>
+      <w:bookmarkStart w:id="75" w:name="_Ref319052159"/>
       <w:r>
         <w:t xml:space="preserve">PHP </w:t>
       </w:r>
@@ -8346,10 +8337,10 @@
       <w:r>
         <w:t>Lint</w:t>
       </w:r>
-      <w:bookmarkEnd w:id="71"/>
       <w:bookmarkEnd w:id="72"/>
       <w:bookmarkEnd w:id="73"/>
       <w:bookmarkEnd w:id="74"/>
+      <w:bookmarkEnd w:id="75"/>
       <w:proofErr w:type="spellEnd"/>
     </w:p>
     <w:p>
@@ -8571,8 +8562,8 @@
       <w:pPr>
         <w:pStyle w:val="Titulek"/>
       </w:pPr>
-      <w:bookmarkStart w:id="75" w:name="_Ref298940114"/>
-      <w:bookmarkStart w:id="76" w:name="_Toc319244228"/>
+      <w:bookmarkStart w:id="76" w:name="_Ref298940114"/>
+      <w:bookmarkStart w:id="77" w:name="_Toc319244228"/>
       <w:proofErr w:type="gramStart"/>
       <w:r>
         <w:t xml:space="preserve">Obrázek </w:t>
@@ -8605,7 +8596,10 @@
         <w:fldChar w:fldCharType="begin"/>
       </w:r>
       <w:r>
-        <w:instrText xml:space="preserve"> SEQ Obrázek \* ARABIC \s 1 </w:instrText>
+        <w:instrText xml:space="preserve"> SEQ Obrázek \* ARABIC \s </w:instrText>
+      </w:r>
+      <w:r>
+        <w:instrText xml:space="preserve">1 </w:instrText>
       </w:r>
       <w:r>
         <w:fldChar w:fldCharType="separate"/>
@@ -8622,7 +8616,7 @@
         </w:rPr>
         <w:fldChar w:fldCharType="end"/>
       </w:r>
-      <w:bookmarkEnd w:id="75"/>
+      <w:bookmarkEnd w:id="76"/>
       <w:r>
         <w:t xml:space="preserve"> Kontrola</w:t>
       </w:r>
@@ -8638,7 +8632,7 @@
       <w:r>
         <w:t xml:space="preserve"> Studio 8</w:t>
       </w:r>
-      <w:bookmarkEnd w:id="76"/>
+      <w:bookmarkEnd w:id="77"/>
     </w:p>
     <w:p>
       <w:pPr>
@@ -8682,7 +8676,7 @@
       <w:pPr>
         <w:pStyle w:val="OdstavecNormln"/>
       </w:pPr>
-      <w:bookmarkStart w:id="77" w:name="_Toc298752272"/>
+      <w:bookmarkStart w:id="78" w:name="_Toc298752272"/>
       <w:r>
         <w:t>Pokud kontrolu spustíme na skriptu</w:t>
       </w:r>
@@ -8773,8 +8767,8 @@
       <w:pPr>
         <w:pStyle w:val="Titulek"/>
       </w:pPr>
-      <w:bookmarkStart w:id="78" w:name="_Ref298940988"/>
-      <w:bookmarkStart w:id="79" w:name="_Toc319244234"/>
+      <w:bookmarkStart w:id="79" w:name="_Ref298940988"/>
+      <w:bookmarkStart w:id="80" w:name="_Toc319244234"/>
       <w:proofErr w:type="gramStart"/>
       <w:r>
         <w:t xml:space="preserve">Kód </w:t>
@@ -8827,7 +8821,7 @@
       <w:r>
         <w:t xml:space="preserve"> </w:t>
       </w:r>
-      <w:bookmarkStart w:id="80" w:name="_Ref298941041"/>
+      <w:bookmarkStart w:id="81" w:name="_Ref298941041"/>
       <w:r>
         <w:t>test1-error</w:t>
       </w:r>
@@ -8835,9 +8829,9 @@
       <w:r>
         <w:t>.php</w:t>
       </w:r>
-      <w:bookmarkEnd w:id="78"/>
       <w:bookmarkEnd w:id="79"/>
       <w:bookmarkEnd w:id="80"/>
+      <w:bookmarkEnd w:id="81"/>
     </w:p>
     <w:p>
       <w:pPr>
@@ -8876,9 +8870,9 @@
       <w:pPr>
         <w:pStyle w:val="Titulek"/>
       </w:pPr>
-      <w:bookmarkStart w:id="81" w:name="_Ref299520264"/>
-      <w:bookmarkStart w:id="82" w:name="_Ref298941156"/>
-      <w:bookmarkStart w:id="83" w:name="_Toc319244235"/>
+      <w:bookmarkStart w:id="82" w:name="_Ref299520264"/>
+      <w:bookmarkStart w:id="83" w:name="_Ref298941156"/>
+      <w:bookmarkStart w:id="84" w:name="_Toc319244235"/>
       <w:proofErr w:type="gramStart"/>
       <w:r>
         <w:t xml:space="preserve">Kód </w:t>
@@ -8928,7 +8922,7 @@
         </w:rPr>
         <w:fldChar w:fldCharType="end"/>
       </w:r>
-      <w:bookmarkEnd w:id="81"/>
+      <w:bookmarkEnd w:id="82"/>
       <w:r>
         <w:t xml:space="preserve"> </w:t>
       </w:r>
@@ -8943,8 +8937,8 @@
       <w:r>
         <w:t>Lint</w:t>
       </w:r>
-      <w:bookmarkEnd w:id="82"/>
       <w:bookmarkEnd w:id="83"/>
+      <w:bookmarkEnd w:id="84"/>
       <w:proofErr w:type="spellEnd"/>
     </w:p>
     <w:p>
@@ -9059,8 +9053,8 @@
       <w:pPr>
         <w:pStyle w:val="Titulek"/>
       </w:pPr>
-      <w:bookmarkStart w:id="84" w:name="_Ref299519566"/>
-      <w:bookmarkStart w:id="85" w:name="_Toc319244236"/>
+      <w:bookmarkStart w:id="85" w:name="_Ref299519566"/>
+      <w:bookmarkStart w:id="86" w:name="_Toc319244236"/>
       <w:proofErr w:type="gramStart"/>
       <w:r>
         <w:t xml:space="preserve">Kód </w:t>
@@ -9110,7 +9104,7 @@
         </w:rPr>
         <w:fldChar w:fldCharType="end"/>
       </w:r>
-      <w:bookmarkEnd w:id="84"/>
+      <w:bookmarkEnd w:id="85"/>
       <w:r>
         <w:t xml:space="preserve"> Zdrojový</w:t>
       </w:r>
@@ -9118,7 +9112,7 @@
       <w:r>
         <w:t xml:space="preserve"> kód souboru test2-ok.php</w:t>
       </w:r>
-      <w:bookmarkEnd w:id="85"/>
+      <w:bookmarkEnd w:id="86"/>
     </w:p>
     <w:p>
       <w:pPr>
@@ -9143,8 +9137,8 @@
       <w:pPr>
         <w:pStyle w:val="Titulek"/>
       </w:pPr>
-      <w:bookmarkStart w:id="86" w:name="_Ref299519582"/>
-      <w:bookmarkStart w:id="87" w:name="_Toc319244237"/>
+      <w:bookmarkStart w:id="87" w:name="_Ref299519582"/>
+      <w:bookmarkStart w:id="88" w:name="_Toc319244237"/>
       <w:proofErr w:type="gramStart"/>
       <w:r>
         <w:t xml:space="preserve">Kód </w:t>
@@ -9194,7 +9188,7 @@
         </w:rPr>
         <w:fldChar w:fldCharType="end"/>
       </w:r>
-      <w:bookmarkEnd w:id="86"/>
+      <w:bookmarkEnd w:id="87"/>
       <w:r>
         <w:t xml:space="preserve"> </w:t>
       </w:r>
@@ -9213,14 +9207,14 @@
       <w:r>
         <w:t>, když je kód v pořádku</w:t>
       </w:r>
-      <w:bookmarkEnd w:id="87"/>
+      <w:bookmarkEnd w:id="88"/>
     </w:p>
     <w:p>
       <w:pPr>
         <w:pStyle w:val="Nadpis3"/>
       </w:pPr>
-      <w:bookmarkStart w:id="88" w:name="_Toc318101248"/>
-      <w:bookmarkStart w:id="89" w:name="_Toc318565611"/>
+      <w:bookmarkStart w:id="89" w:name="_Toc318101248"/>
+      <w:bookmarkStart w:id="90" w:name="_Toc318565611"/>
       <w:r>
         <w:t xml:space="preserve">Kontrola </w:t>
       </w:r>
@@ -9232,8 +9226,8 @@
       <w:r>
         <w:t xml:space="preserve"> kompatibility</w:t>
       </w:r>
-      <w:bookmarkEnd w:id="88"/>
       <w:bookmarkEnd w:id="89"/>
+      <w:bookmarkEnd w:id="90"/>
     </w:p>
     <w:p>
       <w:pPr>
@@ -9374,8 +9368,8 @@
       <w:pPr>
         <w:pStyle w:val="Titulek"/>
       </w:pPr>
-      <w:bookmarkStart w:id="90" w:name="_Ref299543529"/>
-      <w:bookmarkStart w:id="91" w:name="_Toc319244238"/>
+      <w:bookmarkStart w:id="91" w:name="_Ref299543529"/>
+      <w:bookmarkStart w:id="92" w:name="_Toc319244238"/>
       <w:proofErr w:type="gramStart"/>
       <w:r>
         <w:t xml:space="preserve">Kód </w:t>
@@ -9425,7 +9419,7 @@
         </w:rPr>
         <w:fldChar w:fldCharType="end"/>
       </w:r>
-      <w:bookmarkEnd w:id="90"/>
+      <w:bookmarkEnd w:id="91"/>
       <w:r>
         <w:t xml:space="preserve"> </w:t>
       </w:r>
@@ -9436,7 +9430,7 @@
       <w:r>
         <w:t>.php</w:t>
       </w:r>
-      <w:bookmarkEnd w:id="91"/>
+      <w:bookmarkEnd w:id="92"/>
     </w:p>
     <w:p>
       <w:pPr>
@@ -9458,8 +9452,8 @@
       <w:pPr>
         <w:pStyle w:val="Titulek"/>
       </w:pPr>
-      <w:bookmarkStart w:id="92" w:name="_Ref299543542"/>
-      <w:bookmarkStart w:id="93" w:name="_Toc319244239"/>
+      <w:bookmarkStart w:id="93" w:name="_Ref299543542"/>
+      <w:bookmarkStart w:id="94" w:name="_Toc319244239"/>
       <w:proofErr w:type="gramStart"/>
       <w:r>
         <w:t xml:space="preserve">Kód </w:t>
@@ -9509,7 +9503,7 @@
         </w:rPr>
         <w:fldChar w:fldCharType="end"/>
       </w:r>
-      <w:bookmarkEnd w:id="92"/>
+      <w:bookmarkEnd w:id="93"/>
       <w:r>
         <w:t xml:space="preserve"> </w:t>
       </w:r>
@@ -9528,7 +9522,7 @@
       <w:r>
         <w:t xml:space="preserve"> (verze PHP 5.3) na souboru test3-trait.php</w:t>
       </w:r>
-      <w:bookmarkEnd w:id="93"/>
+      <w:bookmarkEnd w:id="94"/>
     </w:p>
     <w:p>
       <w:pPr>
@@ -9636,8 +9630,8 @@
       <w:pPr>
         <w:pStyle w:val="Titulek"/>
       </w:pPr>
-      <w:bookmarkStart w:id="94" w:name="_Ref299543569"/>
-      <w:bookmarkStart w:id="95" w:name="_Toc319244240"/>
+      <w:bookmarkStart w:id="95" w:name="_Ref299543569"/>
+      <w:bookmarkStart w:id="96" w:name="_Toc319244240"/>
       <w:proofErr w:type="gramStart"/>
       <w:r>
         <w:t xml:space="preserve">Kód </w:t>
@@ -9687,7 +9681,7 @@
         </w:rPr>
         <w:fldChar w:fldCharType="end"/>
       </w:r>
-      <w:bookmarkEnd w:id="94"/>
+      <w:bookmarkEnd w:id="95"/>
       <w:r>
         <w:t xml:space="preserve"> </w:t>
       </w:r>
@@ -9706,7 +9700,7 @@
       <w:r>
         <w:t xml:space="preserve"> (verze PHP 5.4.0alpha2) na souboru test3-trait.php</w:t>
       </w:r>
-      <w:bookmarkEnd w:id="95"/>
+      <w:bookmarkEnd w:id="96"/>
     </w:p>
     <w:p>
       <w:pPr>
@@ -9782,8 +9776,8 @@
       <w:pPr>
         <w:pStyle w:val="Nadpis3"/>
       </w:pPr>
-      <w:bookmarkStart w:id="96" w:name="_Toc318101249"/>
-      <w:bookmarkStart w:id="97" w:name="_Toc318565612"/>
+      <w:bookmarkStart w:id="97" w:name="_Toc318101249"/>
+      <w:bookmarkStart w:id="98" w:name="_Toc318565612"/>
       <w:proofErr w:type="spellStart"/>
       <w:r>
         <w:t>Pre-commit</w:t>
@@ -9796,8 +9790,8 @@
       <w:r>
         <w:t>hook</w:t>
       </w:r>
-      <w:bookmarkEnd w:id="96"/>
       <w:bookmarkEnd w:id="97"/>
+      <w:bookmarkEnd w:id="98"/>
       <w:proofErr w:type="spellEnd"/>
     </w:p>
     <w:p>
@@ -9993,8 +9987,8 @@
       <w:pPr>
         <w:pStyle w:val="Titulek"/>
       </w:pPr>
-      <w:bookmarkStart w:id="98" w:name="_Ref299623779"/>
-      <w:bookmarkStart w:id="99" w:name="_Toc319244241"/>
+      <w:bookmarkStart w:id="99" w:name="_Ref299623779"/>
+      <w:bookmarkStart w:id="100" w:name="_Toc319244241"/>
       <w:proofErr w:type="gramStart"/>
       <w:r>
         <w:lastRenderedPageBreak/>
@@ -10045,7 +10039,7 @@
         </w:rPr>
         <w:fldChar w:fldCharType="end"/>
       </w:r>
-      <w:bookmarkEnd w:id="98"/>
+      <w:bookmarkEnd w:id="99"/>
       <w:r>
         <w:t xml:space="preserve"> Příklad</w:t>
       </w:r>
@@ -10059,23 +10053,23 @@
       <w:r>
         <w:t>)</w:t>
       </w:r>
-      <w:bookmarkEnd w:id="99"/>
+      <w:bookmarkEnd w:id="100"/>
     </w:p>
     <w:p>
       <w:pPr>
         <w:pStyle w:val="Nadpis2"/>
       </w:pPr>
-      <w:bookmarkStart w:id="100" w:name="_Toc298752273"/>
-      <w:bookmarkStart w:id="101" w:name="_Toc318101250"/>
-      <w:bookmarkStart w:id="102" w:name="_Toc318565613"/>
-      <w:bookmarkEnd w:id="77"/>
+      <w:bookmarkStart w:id="101" w:name="_Toc298752273"/>
+      <w:bookmarkStart w:id="102" w:name="_Toc318101250"/>
+      <w:bookmarkStart w:id="103" w:name="_Toc318565613"/>
+      <w:bookmarkEnd w:id="78"/>
       <w:proofErr w:type="spellStart"/>
       <w:r>
         <w:t>PHP_CodeSniffer</w:t>
       </w:r>
-      <w:bookmarkEnd w:id="100"/>
       <w:bookmarkEnd w:id="101"/>
       <w:bookmarkEnd w:id="102"/>
+      <w:bookmarkEnd w:id="103"/>
       <w:proofErr w:type="spellEnd"/>
     </w:p>
     <w:p>
@@ -10519,17 +10513,17 @@
       <w:pPr>
         <w:pStyle w:val="Nadpis2"/>
       </w:pPr>
-      <w:bookmarkStart w:id="103" w:name="_Toc298752274"/>
-      <w:bookmarkStart w:id="104" w:name="_Toc318101252"/>
-      <w:bookmarkStart w:id="105" w:name="_Toc318565614"/>
-      <w:bookmarkStart w:id="106" w:name="_Ref319160869"/>
+      <w:bookmarkStart w:id="104" w:name="_Toc298752274"/>
+      <w:bookmarkStart w:id="105" w:name="_Toc318101252"/>
+      <w:bookmarkStart w:id="106" w:name="_Toc318565614"/>
+      <w:bookmarkStart w:id="107" w:name="_Ref319160869"/>
       <w:r>
         <w:t>PHP CPD</w:t>
       </w:r>
-      <w:bookmarkEnd w:id="103"/>
       <w:bookmarkEnd w:id="104"/>
       <w:bookmarkEnd w:id="105"/>
       <w:bookmarkEnd w:id="106"/>
+      <w:bookmarkEnd w:id="107"/>
     </w:p>
     <w:p>
       <w:pPr>
@@ -10690,8 +10684,8 @@
           <w:noProof/>
         </w:rPr>
       </w:pPr>
-      <w:bookmarkStart w:id="107" w:name="_Ref299626098"/>
-      <w:bookmarkStart w:id="108" w:name="_Toc319244242"/>
+      <w:bookmarkStart w:id="108" w:name="_Ref299626098"/>
+      <w:bookmarkStart w:id="109" w:name="_Toc319244242"/>
       <w:proofErr w:type="gramStart"/>
       <w:r>
         <w:t xml:space="preserve">Kód </w:t>
@@ -10741,7 +10735,7 @@
         </w:rPr>
         <w:fldChar w:fldCharType="end"/>
       </w:r>
-      <w:bookmarkEnd w:id="107"/>
+      <w:bookmarkEnd w:id="108"/>
       <w:r>
         <w:rPr>
           <w:noProof/>
@@ -10755,7 +10749,7 @@
         </w:rPr>
         <w:t xml:space="preserve"> použití PHP CPD</w:t>
       </w:r>
-      <w:bookmarkEnd w:id="108"/>
+      <w:bookmarkEnd w:id="109"/>
     </w:p>
     <w:p>
       <w:pPr>
@@ -10790,18 +10784,18 @@
       <w:pPr>
         <w:pStyle w:val="Nadpis2"/>
       </w:pPr>
-      <w:bookmarkStart w:id="109" w:name="_Toc318101256"/>
-      <w:bookmarkStart w:id="110" w:name="_Toc318565619"/>
-      <w:bookmarkStart w:id="111" w:name="_Ref319221661"/>
-      <w:bookmarkStart w:id="112" w:name="_Toc318101254"/>
-      <w:bookmarkStart w:id="113" w:name="_Toc318565617"/>
-      <w:bookmarkStart w:id="114" w:name="_Ref319222400"/>
+      <w:bookmarkStart w:id="110" w:name="_Toc318101256"/>
+      <w:bookmarkStart w:id="111" w:name="_Toc318565619"/>
+      <w:bookmarkStart w:id="112" w:name="_Ref319221661"/>
+      <w:bookmarkStart w:id="113" w:name="_Toc318101254"/>
+      <w:bookmarkStart w:id="114" w:name="_Toc318565617"/>
+      <w:bookmarkStart w:id="115" w:name="_Ref319222400"/>
       <w:r>
         <w:t>PHPLOC</w:t>
       </w:r>
-      <w:bookmarkEnd w:id="109"/>
       <w:bookmarkEnd w:id="110"/>
       <w:bookmarkEnd w:id="111"/>
+      <w:bookmarkEnd w:id="112"/>
     </w:p>
     <w:p>
       <w:pPr>
@@ -11131,8 +11125,8 @@
       <w:pPr>
         <w:pStyle w:val="Titulek"/>
       </w:pPr>
-      <w:bookmarkStart w:id="115" w:name="_Ref299627711"/>
-      <w:bookmarkStart w:id="116" w:name="_Toc319244243"/>
+      <w:bookmarkStart w:id="116" w:name="_Ref299627711"/>
+      <w:bookmarkStart w:id="117" w:name="_Toc319244243"/>
       <w:proofErr w:type="gramStart"/>
       <w:r>
         <w:t xml:space="preserve">Kód </w:t>
@@ -11183,7 +11177,7 @@
         </w:rPr>
         <w:fldChar w:fldCharType="end"/>
       </w:r>
-      <w:bookmarkEnd w:id="115"/>
+      <w:bookmarkEnd w:id="116"/>
       <w:r>
         <w:t xml:space="preserve"> Ukázkový výstup z aplikace </w:t>
       </w:r>
@@ -11191,7 +11185,7 @@
       <w:r>
         <w:t>phploc</w:t>
       </w:r>
-      <w:bookmarkEnd w:id="116"/>
+      <w:bookmarkEnd w:id="117"/>
       <w:proofErr w:type="spellEnd"/>
     </w:p>
     <w:p>
@@ -11252,9 +11246,9 @@
       <w:r>
         <w:t>Depend</w:t>
       </w:r>
-      <w:bookmarkEnd w:id="112"/>
       <w:bookmarkEnd w:id="113"/>
       <w:bookmarkEnd w:id="114"/>
+      <w:bookmarkEnd w:id="115"/>
       <w:proofErr w:type="spellEnd"/>
     </w:p>
     <w:p>
@@ -11397,13 +11391,13 @@
       <w:pPr>
         <w:pStyle w:val="Nadpis2"/>
       </w:pPr>
-      <w:bookmarkStart w:id="117" w:name="_Toc318101253"/>
-      <w:bookmarkStart w:id="118" w:name="_Toc318565616"/>
+      <w:bookmarkStart w:id="118" w:name="_Toc318101253"/>
+      <w:bookmarkStart w:id="119" w:name="_Toc318565616"/>
       <w:r>
         <w:t>PHP MD</w:t>
       </w:r>
-      <w:bookmarkEnd w:id="117"/>
       <w:bookmarkEnd w:id="118"/>
+      <w:bookmarkEnd w:id="119"/>
     </w:p>
     <w:p>
       <w:pPr>
@@ -11529,15 +11523,15 @@
       <w:pPr>
         <w:pStyle w:val="Nadpis2"/>
       </w:pPr>
-      <w:bookmarkStart w:id="119" w:name="_Toc318565620"/>
-      <w:bookmarkStart w:id="120" w:name="_Toc298752277"/>
+      <w:bookmarkStart w:id="120" w:name="_Toc318565620"/>
+      <w:bookmarkStart w:id="121" w:name="_Toc298752277"/>
       <w:proofErr w:type="spellStart"/>
       <w:r>
         <w:t>PHPUnit</w:t>
       </w:r>
       <w:proofErr w:type="spellEnd"/>
     </w:p>
-    <w:bookmarkEnd w:id="119"/>
+    <w:bookmarkEnd w:id="120"/>
     <w:p>
       <w:pPr>
         <w:pStyle w:val="OdstavecNormln"/>
@@ -11554,36 +11548,30 @@
         <w:footnoteReference w:id="73"/>
       </w:r>
       <w:r>
+        <w:t xml:space="preserve">  je testovací </w:t>
+      </w:r>
+      <w:proofErr w:type="spellStart"/>
+      <w:r>
+        <w:t>framework</w:t>
+      </w:r>
+      <w:proofErr w:type="spellEnd"/>
+      <w:r>
+        <w:t xml:space="preserve"> pro jazyk PHP. Kromě podpory běžného jednotkového testování nabízí podporu také pro testování komponent závislých na databázi a testování pomocí nástroje </w:t>
+      </w:r>
+      <w:proofErr w:type="spellStart"/>
+      <w:r>
+        <w:t>Selenium</w:t>
+      </w:r>
+      <w:proofErr w:type="spellEnd"/>
+      <w:r>
+        <w:rPr>
+          <w:rStyle w:val="Znakapoznpodarou"/>
+        </w:rPr>
+        <w:footnoteReference w:id="74"/>
+      </w:r>
+      <w:r>
         <w:t xml:space="preserve"> </w:t>
       </w:r>
-      <w:r>
-        <w:t xml:space="preserve"> je testovací </w:t>
-      </w:r>
-      <w:proofErr w:type="spellStart"/>
-      <w:r>
-        <w:t>framework</w:t>
-      </w:r>
-      <w:proofErr w:type="spellEnd"/>
-      <w:r>
-        <w:t xml:space="preserve"> pro jazyk PHP. Kromě podpory běžného jednotkového testování nabízí podporu také pro testování komponent závislých na databázi a test</w:t>
-      </w:r>
-      <w:r>
-        <w:t xml:space="preserve">ování pomocí nástroje </w:t>
-      </w:r>
-      <w:proofErr w:type="spellStart"/>
-      <w:r>
-        <w:t>Selenium</w:t>
-      </w:r>
-      <w:proofErr w:type="spellEnd"/>
-      <w:r>
-        <w:rPr>
-          <w:rStyle w:val="Znakapoznpodarou"/>
-        </w:rPr>
-        <w:footnoteReference w:id="74"/>
-      </w:r>
-      <w:r>
-        <w:t xml:space="preserve"> </w:t>
-      </w:r>
     </w:p>
     <w:p>
       <w:pPr>
@@ -11602,285 +11590,159 @@
       <w:pPr>
         <w:pStyle w:val="Kd"/>
       </w:pPr>
-      <w:proofErr w:type="spellStart"/>
-      <w:r>
-        <w:t>pear</w:t>
-      </w:r>
-      <w:proofErr w:type="spellEnd"/>
-      <w:r>
-        <w:t xml:space="preserve"> </w:t>
-      </w:r>
-      <w:proofErr w:type="spellStart"/>
-      <w:r>
-        <w:t>config</w:t>
-      </w:r>
-      <w:proofErr w:type="spellEnd"/>
-      <w:r>
-        <w:t xml:space="preserve">-set </w:t>
-      </w:r>
-      <w:proofErr w:type="spellStart"/>
-      <w:r>
-        <w:t>auto_discover</w:t>
-      </w:r>
-      <w:proofErr w:type="spellEnd"/>
-      <w:r>
-        <w:t xml:space="preserve"> 1</w:t>
+      <w:r>
+        <w:t>pear config-set auto_discover 1</w:t>
       </w:r>
     </w:p>
     <w:p>
       <w:pPr>
         <w:pStyle w:val="Kd"/>
       </w:pPr>
-      <w:proofErr w:type="spellStart"/>
-      <w:r>
-        <w:t>pear</w:t>
-      </w:r>
-      <w:proofErr w:type="spellEnd"/>
-      <w:r>
-        <w:t xml:space="preserve"> </w:t>
-      </w:r>
-      <w:proofErr w:type="spellStart"/>
-      <w:r>
-        <w:t>install</w:t>
-      </w:r>
-      <w:proofErr w:type="spellEnd"/>
-      <w:r>
-        <w:t xml:space="preserve"> pear.phpunit.de/</w:t>
+      <w:r>
+        <w:t>pear install pear.phpunit.de/PHPUnit</w:t>
+      </w:r>
+    </w:p>
+    <w:p>
+      <w:pPr>
+        <w:pStyle w:val="OdstavecNormln"/>
+      </w:pPr>
+      <w:r>
+        <w:t xml:space="preserve">Popis postupu vytváření testů s nástrojem </w:t>
       </w:r>
       <w:proofErr w:type="spellStart"/>
       <w:r>
         <w:t>PHPUnit</w:t>
       </w:r>
       <w:proofErr w:type="spellEnd"/>
+      <w:r>
+        <w:t xml:space="preserve"> přesahuje rozsah této práce, v následujících krocích se přepokládá, že jsou již vytvořené. Více informací o tvorbě testů pomocí </w:t>
+      </w:r>
+      <w:proofErr w:type="spellStart"/>
+      <w:r>
+        <w:t>PHPUnit</w:t>
+      </w:r>
+      <w:proofErr w:type="spellEnd"/>
+      <w:r>
+        <w:t xml:space="preserve"> lze nalézt například v @</w:t>
+      </w:r>
+      <w:proofErr w:type="spellStart"/>
+      <w:r>
+        <w:t>todo</w:t>
+      </w:r>
+      <w:proofErr w:type="spellEnd"/>
+      <w:r>
+        <w:t xml:space="preserve"> nebo @</w:t>
+      </w:r>
+      <w:proofErr w:type="spellStart"/>
+      <w:r>
+        <w:t>todo</w:t>
+      </w:r>
+      <w:proofErr w:type="spellEnd"/>
+      <w:r>
+        <w:t>.</w:t>
+      </w:r>
     </w:p>
     <w:p>
       <w:pPr>
         <w:pStyle w:val="OdstavecNormln"/>
       </w:pPr>
       <w:r>
-        <w:t xml:space="preserve">Popis postupu vytváření testů s nástrojem </w:t>
-      </w:r>
-      <w:proofErr w:type="spellStart"/>
-      <w:r>
-        <w:t>PHPUnit</w:t>
-      </w:r>
-      <w:proofErr w:type="spellEnd"/>
-      <w:r>
-        <w:t xml:space="preserve"> přesahuje rozsah této práce, v následujících krocích se přepokládá, že jsou již vytvořené. Více informací o tvorbě testů pomocí </w:t>
-      </w:r>
-      <w:proofErr w:type="spellStart"/>
-      <w:r>
-        <w:t>PHPUnit</w:t>
-      </w:r>
-      <w:proofErr w:type="spellEnd"/>
-      <w:r>
-        <w:t xml:space="preserve"> lze nalézt například v @</w:t>
-      </w:r>
-      <w:proofErr w:type="spellStart"/>
-      <w:r>
-        <w:t>todo</w:t>
-      </w:r>
-      <w:proofErr w:type="spellEnd"/>
-      <w:r>
-        <w:t xml:space="preserve"> nebo @</w:t>
-      </w:r>
-      <w:proofErr w:type="spellStart"/>
-      <w:r>
-        <w:t>todo</w:t>
-      </w:r>
-      <w:proofErr w:type="spellEnd"/>
+        <w:t xml:space="preserve">Spuštění hotových testů je snadné. V adresáři, kde se nachází soubor phpunit.xml s konfigurací testů stačí </w:t>
+      </w:r>
+      <w:r>
+        <w:t>zavolat</w:t>
+      </w:r>
+      <w:r>
+        <w:t xml:space="preserve"> příkaz </w:t>
+      </w:r>
+      <w:proofErr w:type="spellStart"/>
+      <w:r>
+        <w:t>phpunit</w:t>
+      </w:r>
+      <w:proofErr w:type="spellEnd"/>
+      <w:r>
+        <w:t xml:space="preserve"> a testy proběhnou</w:t>
+      </w:r>
+      <w:r>
+        <w:t xml:space="preserve"> podle nastavení v souboru phpunit.xml</w:t>
+      </w:r>
       <w:r>
         <w:t>.</w:t>
       </w:r>
     </w:p>
     <w:p>
       <w:pPr>
+        <w:pStyle w:val="Kd"/>
+      </w:pPr>
+      <w:r>
+        <w:t>&gt; phpunit</w:t>
+      </w:r>
+    </w:p>
+    <w:p>
+      <w:pPr>
+        <w:pStyle w:val="Kd"/>
+      </w:pPr>
+      <w:r>
+        <w:t>PHPUnit 3.6.10 by Sebastian Bergmann.</w:t>
+      </w:r>
+    </w:p>
+    <w:p>
+      <w:pPr>
+        <w:pStyle w:val="Kd"/>
+      </w:pPr>
+    </w:p>
+    <w:p>
+      <w:pPr>
+        <w:pStyle w:val="Kd"/>
+      </w:pPr>
+      <w:r>
+        <w:t>Configuration read from zf-tutorial\tests\phpunit.xml</w:t>
+      </w:r>
+    </w:p>
+    <w:p>
+      <w:pPr>
+        <w:pStyle w:val="Kd"/>
+      </w:pPr>
+    </w:p>
+    <w:p>
+      <w:pPr>
+        <w:pStyle w:val="Kd"/>
+      </w:pPr>
+      <w:r>
+        <w:t>..</w:t>
+      </w:r>
+    </w:p>
+    <w:p>
+      <w:pPr>
+        <w:pStyle w:val="Kd"/>
+      </w:pPr>
+    </w:p>
+    <w:p>
+      <w:pPr>
+        <w:pStyle w:val="Kd"/>
+      </w:pPr>
+      <w:r>
+        <w:t>Time: 1 second, Memory: 3.25Mb</w:t>
+      </w:r>
+    </w:p>
+    <w:p>
+      <w:pPr>
+        <w:pStyle w:val="Kd"/>
+      </w:pPr>
+    </w:p>
+    <w:p>
+      <w:pPr>
+        <w:pStyle w:val="Kd"/>
+      </w:pPr>
+      <w:r>
+        <w:t>OK (2 tests, 3 assertions)</w:t>
+      </w:r>
+    </w:p>
+    <w:p>
+      <w:pPr>
         <w:pStyle w:val="OdstavecNormln"/>
       </w:pPr>
       <w:r>
-        <w:t xml:space="preserve">Spuštění hotových testů je </w:t>
-      </w:r>
-      <w:r>
-        <w:t>snadné</w:t>
-      </w:r>
-      <w:r>
-        <w:t xml:space="preserve">. V adresáři, </w:t>
-      </w:r>
-      <w:bookmarkStart w:id="121" w:name="_GoBack"/>
-      <w:bookmarkEnd w:id="121"/>
-      <w:r>
-        <w:t xml:space="preserve">kde se nachází soubor phpunit.xml s konfigurací testů stačí </w:t>
-      </w:r>
-      <w:r>
-        <w:t>zavolat</w:t>
-      </w:r>
-      <w:r>
-        <w:t xml:space="preserve"> příkaz </w:t>
-      </w:r>
-      <w:proofErr w:type="spellStart"/>
-      <w:r>
-        <w:t>phpunit</w:t>
-      </w:r>
-      <w:proofErr w:type="spellEnd"/>
-      <w:r>
-        <w:t xml:space="preserve"> a testy proběhnou</w:t>
-      </w:r>
-      <w:r>
-        <w:t xml:space="preserve"> podle nastavení v souboru phpunit.xml</w:t>
-      </w:r>
-      <w:r>
-        <w:t>.</w:t>
-      </w:r>
-    </w:p>
-    <w:p>
-      <w:pPr>
-        <w:pStyle w:val="Kd"/>
-      </w:pPr>
-      <w:r>
-        <w:t xml:space="preserve">&gt; </w:t>
-      </w:r>
-      <w:proofErr w:type="spellStart"/>
-      <w:r>
-        <w:t>phpunit</w:t>
-      </w:r>
-      <w:proofErr w:type="spellEnd"/>
-    </w:p>
-    <w:p>
-      <w:pPr>
-        <w:pStyle w:val="Kd"/>
-      </w:pPr>
-      <w:proofErr w:type="spellStart"/>
-      <w:r>
-        <w:t>PHPUnit</w:t>
-      </w:r>
-      <w:proofErr w:type="spellEnd"/>
-      <w:r>
-        <w:t xml:space="preserve"> 3.6.10 by Sebastian Bergmann.</w:t>
-      </w:r>
-    </w:p>
-    <w:p>
-      <w:pPr>
-        <w:pStyle w:val="Kd"/>
-      </w:pPr>
-    </w:p>
-    <w:p>
-      <w:pPr>
-        <w:pStyle w:val="Kd"/>
-      </w:pPr>
-      <w:proofErr w:type="spellStart"/>
-      <w:r>
-        <w:t>Configuration</w:t>
-      </w:r>
-      <w:proofErr w:type="spellEnd"/>
-      <w:r>
-        <w:t xml:space="preserve"> </w:t>
-      </w:r>
-      <w:proofErr w:type="spellStart"/>
-      <w:r>
-        <w:t>read</w:t>
-      </w:r>
-      <w:proofErr w:type="spellEnd"/>
-      <w:r>
-        <w:t xml:space="preserve"> </w:t>
-      </w:r>
-      <w:proofErr w:type="spellStart"/>
-      <w:r>
-        <w:t>from</w:t>
-      </w:r>
-      <w:proofErr w:type="spellEnd"/>
-      <w:r>
-        <w:t xml:space="preserve"> </w:t>
-      </w:r>
-      <w:proofErr w:type="spellStart"/>
-      <w:r>
-        <w:t>zf-tutorial</w:t>
-      </w:r>
-      <w:proofErr w:type="spellEnd"/>
-      <w:r>
-        <w:t>\</w:t>
-      </w:r>
-      <w:proofErr w:type="spellStart"/>
-      <w:r>
-        <w:t>tests</w:t>
-      </w:r>
-      <w:proofErr w:type="spellEnd"/>
-      <w:r>
-        <w:t>\phpunit.xml</w:t>
-      </w:r>
-    </w:p>
-    <w:p>
-      <w:pPr>
-        <w:pStyle w:val="Kd"/>
-      </w:pPr>
-    </w:p>
-    <w:p>
-      <w:pPr>
-        <w:pStyle w:val="Kd"/>
-      </w:pPr>
-      <w:r>
-        <w:t>..</w:t>
-      </w:r>
-    </w:p>
-    <w:p>
-      <w:pPr>
-        <w:pStyle w:val="Kd"/>
-      </w:pPr>
-    </w:p>
-    <w:p>
-      <w:pPr>
-        <w:pStyle w:val="Kd"/>
-      </w:pPr>
-      <w:proofErr w:type="spellStart"/>
-      <w:r>
-        <w:t>Time</w:t>
-      </w:r>
-      <w:proofErr w:type="spellEnd"/>
-      <w:r>
-        <w:t xml:space="preserve">: 1 second, </w:t>
-      </w:r>
-      <w:proofErr w:type="spellStart"/>
-      <w:r>
-        <w:t>Memory</w:t>
-      </w:r>
-      <w:proofErr w:type="spellEnd"/>
-      <w:r>
-        <w:t>: 3.25Mb</w:t>
-      </w:r>
-    </w:p>
-    <w:p>
-      <w:pPr>
-        <w:pStyle w:val="Kd"/>
-      </w:pPr>
-    </w:p>
-    <w:p>
-      <w:pPr>
-        <w:pStyle w:val="Kd"/>
-      </w:pPr>
-      <w:r>
-        <w:t xml:space="preserve">OK (2 </w:t>
-      </w:r>
-      <w:proofErr w:type="spellStart"/>
-      <w:r>
-        <w:t>tests</w:t>
-      </w:r>
-      <w:proofErr w:type="spellEnd"/>
-      <w:r>
-        <w:t xml:space="preserve">, 3 </w:t>
-      </w:r>
-      <w:proofErr w:type="spellStart"/>
-      <w:r>
-        <w:t>assertions</w:t>
-      </w:r>
-      <w:proofErr w:type="spellEnd"/>
-      <w:r>
-        <w:t>)</w:t>
-      </w:r>
-    </w:p>
-    <w:p>
-      <w:pPr>
-        <w:pStyle w:val="OdstavecNormln"/>
-      </w:pPr>
-      <w:r>
         <w:t xml:space="preserve">Samozřejmostí je výstup ve formátu </w:t>
       </w:r>
       <w:proofErr w:type="spellStart"/>
@@ -11889,10 +11751,7 @@
       </w:r>
       <w:proofErr w:type="spellEnd"/>
       <w:r>
-        <w:t>, se kterým umí pracovat integrační servery. Ten</w:t>
-      </w:r>
-      <w:r>
-        <w:t xml:space="preserve"> lze zajistit pomocí přepínače </w:t>
+        <w:t xml:space="preserve">, se kterým umí pracovat integrační servery. Ten lze zajistit pomocí přepínače </w:t>
       </w:r>
       <w:r>
         <w:rPr>
@@ -12462,7 +12321,7 @@
       <w:r>
         <w:t>Docblox</w:t>
       </w:r>
-      <w:bookmarkEnd w:id="120"/>
+      <w:bookmarkEnd w:id="121"/>
       <w:bookmarkEnd w:id="127"/>
       <w:bookmarkEnd w:id="128"/>
       <w:proofErr w:type="spellEnd"/>
@@ -12689,10 +12548,7 @@
         <w:fldChar w:fldCharType="begin"/>
       </w:r>
       <w:r>
-        <w:instrText xml:space="preserve"> SEQ Obrázek \* ARABIC</w:instrText>
-      </w:r>
-      <w:r>
-        <w:instrText xml:space="preserve"> </w:instrText>
+        <w:instrText xml:space="preserve"> SEQ Obrázek \* ARABIC </w:instrText>
       </w:r>
       <w:r>
         <w:fldChar w:fldCharType="separate"/>
@@ -14685,15 +14541,10 @@
         <w:t>&lt;project&gt;</w:t>
       </w:r>
       <w:r>
-        <w:t>, přiřadit mi identifikátor a na něj pak jen odkazovat. (@</w:t>
-      </w:r>
-      <w:proofErr w:type="spellStart"/>
-      <w:r>
-        <w:t>todo</w:t>
-      </w:r>
-      <w:proofErr w:type="spellEnd"/>
-      <w:r>
-        <w:t xml:space="preserve"> DRY).</w:t>
+        <w:t>, přiřadit mi identifikáto</w:t>
+      </w:r>
+      <w:r>
+        <w:t>r a na něj pak jen odkazovat.</w:t>
       </w:r>
     </w:p>
     <w:p>
@@ -15561,7 +15412,6 @@
         <w:pStyle w:val="Kd"/>
       </w:pPr>
       <w:r>
-        <w:lastRenderedPageBreak/>
         <w:t>Finished: SUCCESS</w:t>
       </w:r>
     </w:p>
@@ -15569,464 +15419,464 @@
       <w:pPr>
         <w:pStyle w:val="Nadpis2"/>
       </w:pPr>
-      <w:r>
-        <w:t xml:space="preserve">Nasazení </w:t>
-      </w:r>
-      <w:proofErr w:type="spellStart"/>
-      <w:r>
-        <w:t>PHP_CodeSniffer</w:t>
-      </w:r>
-      <w:proofErr w:type="spellEnd"/>
-    </w:p>
-    <w:p>
-      <w:pPr>
-        <w:pStyle w:val="OdstavecNormln"/>
-      </w:pPr>
-      <w:r>
-        <w:t xml:space="preserve">Do skriptu pro sestavení jsem přidal kontrolu </w:t>
-      </w:r>
-      <w:proofErr w:type="spellStart"/>
-      <w:r>
-        <w:t>Coding</w:t>
-      </w:r>
-      <w:proofErr w:type="spellEnd"/>
-      <w:r>
-        <w:t xml:space="preserve"> </w:t>
-      </w:r>
-      <w:proofErr w:type="spellStart"/>
-      <w:r>
-        <w:t>Standards</w:t>
-      </w:r>
-      <w:proofErr w:type="spellEnd"/>
-      <w:r>
-        <w:t xml:space="preserve"> s použitím standardu pro </w:t>
-      </w:r>
-      <w:proofErr w:type="spellStart"/>
-      <w:r>
-        <w:t>Zend</w:t>
-      </w:r>
-      <w:proofErr w:type="spellEnd"/>
-      <w:r>
-        <w:t xml:space="preserve"> Framework a exportem chyb ve formátu pro </w:t>
-      </w:r>
-      <w:proofErr w:type="spellStart"/>
-      <w:r>
-        <w:t>Checkstyle</w:t>
-      </w:r>
-      <w:proofErr w:type="spellEnd"/>
-      <w:r>
-        <w:t>.</w:t>
-      </w:r>
-    </w:p>
-    <w:p>
-      <w:pPr>
-        <w:pStyle w:val="Kd"/>
-      </w:pPr>
-      <w:r>
-        <w:t>&lt;target name="phpcs" depends="prepare" description="Kontrola Coding standards"&gt;</w:t>
-      </w:r>
-    </w:p>
-    <w:p>
-      <w:pPr>
-        <w:pStyle w:val="Kd"/>
-      </w:pPr>
-      <w:r>
-        <w:t xml:space="preserve">    &lt;phpcodesniffer standard="Zend"&gt;</w:t>
-      </w:r>
-    </w:p>
-    <w:p>
-      <w:pPr>
-        <w:pStyle w:val="Kd"/>
-      </w:pPr>
-      <w:r>
-        <w:t xml:space="preserve">        &lt;fileset refid="src"/&gt;</w:t>
-      </w:r>
-    </w:p>
-    <w:p>
-      <w:pPr>
-        <w:pStyle w:val="Kd"/>
-      </w:pPr>
-      <w:r>
-        <w:t xml:space="preserve">        &lt;fileset refid="tests"/&gt;</w:t>
-      </w:r>
-    </w:p>
-    <w:p>
-      <w:pPr>
-        <w:pStyle w:val="Kd"/>
-      </w:pPr>
-      <w:r>
-        <w:t xml:space="preserve">        &lt;fileset refid="library"/&gt;</w:t>
-      </w:r>
-    </w:p>
-    <w:p>
-      <w:pPr>
-        <w:pStyle w:val="Kd"/>
-      </w:pPr>
-      <w:r>
-        <w:t xml:space="preserve">        &lt;formatter type="default" usefile="false"/&gt;</w:t>
-      </w:r>
-    </w:p>
-    <w:p>
-      <w:pPr>
-        <w:pStyle w:val="Kd"/>
-      </w:pPr>
-      <w:r>
-        <w:t xml:space="preserve">        &lt;formatter type="checkstyle" outfile="${project.basedir}/build/checkstyle-phpcs.xml"/&gt;</w:t>
-      </w:r>
-    </w:p>
-    <w:p>
-      <w:pPr>
-        <w:pStyle w:val="Kd"/>
-      </w:pPr>
-      <w:r>
-        <w:t xml:space="preserve">    &lt;/phpcodesniffer&gt;</w:t>
-      </w:r>
-    </w:p>
-    <w:p>
-      <w:pPr>
-        <w:pStyle w:val="Kd"/>
-      </w:pPr>
-      <w:r>
-        <w:t>&lt;/target&gt;</w:t>
-      </w:r>
-    </w:p>
-    <w:p>
-      <w:pPr>
-        <w:pStyle w:val="OdstavecNormln"/>
-      </w:pPr>
-      <w:r>
-        <w:t xml:space="preserve">Dále jsem přidal další </w:t>
-      </w:r>
-      <w:proofErr w:type="spellStart"/>
-      <w:r>
-        <w:t>target</w:t>
-      </w:r>
-      <w:proofErr w:type="spellEnd"/>
-      <w:r>
-        <w:t>, v tomto případě nebude vykonávat žádnou činnost, ale bude záviset na ostatních, takže zajistí, že ty se spustí dříve.</w:t>
-      </w:r>
-    </w:p>
-    <w:p>
-      <w:pPr>
-        <w:pStyle w:val="Kd"/>
-      </w:pPr>
-      <w:r>
-        <w:t>&lt;target name="build" depends="prepare, lint, phpcs" description="Meta target, spouští ostatní targety"/&gt;</w:t>
-      </w:r>
-    </w:p>
-    <w:p>
-      <w:pPr>
-        <w:pStyle w:val="OdstavecNormln"/>
-      </w:pPr>
-      <w:r>
-        <w:t xml:space="preserve">Vzhledem k tomu, že </w:t>
-      </w:r>
-      <w:proofErr w:type="spellStart"/>
-      <w:r>
-        <w:t>PHP_CodeSniffer</w:t>
-      </w:r>
-      <w:proofErr w:type="spellEnd"/>
-      <w:r>
-        <w:t xml:space="preserve"> generuje tzv. artefakt (soubor, který je výsledkem </w:t>
-      </w:r>
-      <w:proofErr w:type="spellStart"/>
-      <w:r>
-        <w:t>buildu</w:t>
-      </w:r>
-      <w:proofErr w:type="spellEnd"/>
-      <w:r>
-        <w:t xml:space="preserve">), je nutné při dalších spuštěních zajistit, aby tento soubor neexistoval a vygeneroval se znovu. Toho lze dosáhnout pomocí dalších </w:t>
-      </w:r>
-      <w:proofErr w:type="spellStart"/>
-      <w:r>
-        <w:t>targetů</w:t>
-      </w:r>
-      <w:proofErr w:type="spellEnd"/>
-      <w:r>
-        <w:t>, jeden pro smazání adresáře a druhý pro jeho znovuvytvoření.</w:t>
-      </w:r>
-      <w:r>
-        <w:t xml:space="preserve"> Je vhodné upravit všechny ostatní </w:t>
-      </w:r>
-      <w:proofErr w:type="spellStart"/>
-      <w:r>
-        <w:t>targety</w:t>
-      </w:r>
-      <w:proofErr w:type="spellEnd"/>
-      <w:r>
-        <w:t xml:space="preserve">, aby závisely na </w:t>
-      </w:r>
-      <w:proofErr w:type="spellStart"/>
-      <w:r>
-        <w:t>targetu</w:t>
-      </w:r>
-      <w:proofErr w:type="spellEnd"/>
-      <w:r>
-        <w:t xml:space="preserve"> </w:t>
-      </w:r>
-      <w:proofErr w:type="spellStart"/>
-      <w:r>
-        <w:t>prepare</w:t>
-      </w:r>
-      <w:proofErr w:type="spellEnd"/>
-      <w:r>
-        <w:t>, neboť je pak bude možné spouštět i samostatně.</w:t>
-      </w:r>
-    </w:p>
-    <w:p>
-      <w:pPr>
-        <w:pStyle w:val="Kd"/>
-      </w:pPr>
-      <w:r>
-        <w:t>&lt;target name="cleanup" description="Vyčistění workspace"&gt;</w:t>
-      </w:r>
-    </w:p>
-    <w:p>
-      <w:pPr>
-        <w:pStyle w:val="Kd"/>
-      </w:pPr>
-      <w:r>
-        <w:t xml:space="preserve">    &lt;delete dir="${project.basedir}/build"/&gt;</w:t>
-      </w:r>
-    </w:p>
-    <w:p>
-      <w:pPr>
-        <w:pStyle w:val="Kd"/>
-      </w:pPr>
-      <w:r>
-        <w:t>&lt;/target&gt;</w:t>
-      </w:r>
-    </w:p>
-    <w:p>
-      <w:pPr>
-        <w:pStyle w:val="Kd"/>
-      </w:pPr>
-    </w:p>
-    <w:p>
-      <w:pPr>
-        <w:pStyle w:val="Kd"/>
-      </w:pPr>
-      <w:r>
-        <w:t>&lt;target name="prepare" depends="cleanup" description="Příprava workspace"&gt;</w:t>
-      </w:r>
-    </w:p>
-    <w:p>
-      <w:pPr>
-        <w:pStyle w:val="Kd"/>
-      </w:pPr>
-      <w:r>
-        <w:t xml:space="preserve">    &lt;mkdir dir="${project.basedir}/build"/&gt;</w:t>
-      </w:r>
-    </w:p>
-    <w:p>
-      <w:pPr>
-        <w:pStyle w:val="Kd"/>
-      </w:pPr>
-      <w:r>
-        <w:t>&lt;/target&gt;</w:t>
-      </w:r>
-    </w:p>
-    <w:p>
-      <w:pPr>
-        <w:pStyle w:val="OdstavecNormln"/>
-      </w:pPr>
-      <w:r>
-        <w:t xml:space="preserve">Zároveň bylo nutné upravit zdrojový kód ukázkové aplikace, aby tam existovalo nějaké porušení </w:t>
-      </w:r>
-      <w:proofErr w:type="spellStart"/>
-      <w:r>
-        <w:t>coding</w:t>
-      </w:r>
-      <w:proofErr w:type="spellEnd"/>
-      <w:r>
-        <w:t xml:space="preserve"> </w:t>
-      </w:r>
-      <w:proofErr w:type="spellStart"/>
-      <w:r>
-        <w:t>standards</w:t>
-      </w:r>
-      <w:proofErr w:type="spellEnd"/>
-      <w:r>
-        <w:t>.</w:t>
-      </w:r>
-    </w:p>
-    <w:p>
-      <w:pPr>
-        <w:pStyle w:val="OdstavecNormln"/>
-      </w:pPr>
-      <w:r>
-        <w:t xml:space="preserve">Do </w:t>
-      </w:r>
-      <w:proofErr w:type="spellStart"/>
-      <w:r>
-        <w:t>Jenkinse</w:t>
-      </w:r>
-      <w:proofErr w:type="spellEnd"/>
-      <w:r>
-        <w:t xml:space="preserve"> je nutné doinstalovat rozšíření </w:t>
-      </w:r>
-      <w:proofErr w:type="spellStart"/>
-      <w:r>
-        <w:t>Checkstyle</w:t>
-      </w:r>
-      <w:proofErr w:type="spellEnd"/>
-      <w:r>
-        <w:t>, které umí zpracovat XML soubor se zjištěnými chybami:</w:t>
-      </w:r>
-    </w:p>
-    <w:p>
-      <w:pPr>
-        <w:pStyle w:val="Kd"/>
-      </w:pPr>
-      <w:r>
-        <w:t>java -jar jenkins-cli.jar -s http://localhost:8080 install-plugin checkstyle</w:t>
-      </w:r>
-    </w:p>
-    <w:p>
-      <w:pPr>
-        <w:pStyle w:val="OdstavecNormln"/>
-      </w:pPr>
-      <w:r>
-        <w:t>Po restartu serveru je dále nutné v editaci projektu v sekci Post-</w:t>
-      </w:r>
-      <w:proofErr w:type="spellStart"/>
-      <w:r>
-        <w:t>build</w:t>
-      </w:r>
-      <w:proofErr w:type="spellEnd"/>
-      <w:r>
-        <w:t xml:space="preserve"> </w:t>
-      </w:r>
-      <w:proofErr w:type="spellStart"/>
-      <w:r>
-        <w:t>Actions</w:t>
-      </w:r>
-      <w:proofErr w:type="spellEnd"/>
-      <w:r>
-        <w:t xml:space="preserve"> vybrat volbu </w:t>
-      </w:r>
-      <w:proofErr w:type="spellStart"/>
-      <w:r>
-        <w:t>Publish</w:t>
-      </w:r>
-      <w:proofErr w:type="spellEnd"/>
-      <w:r>
-        <w:t xml:space="preserve"> </w:t>
-      </w:r>
-      <w:proofErr w:type="spellStart"/>
-      <w:r>
-        <w:t>Checkstyle</w:t>
-      </w:r>
-      <w:proofErr w:type="spellEnd"/>
-      <w:r>
-        <w:t xml:space="preserve"> </w:t>
-      </w:r>
-      <w:proofErr w:type="spellStart"/>
-      <w:r>
-        <w:t>analysis</w:t>
-      </w:r>
-      <w:proofErr w:type="spellEnd"/>
-      <w:r>
-        <w:t xml:space="preserve"> </w:t>
-      </w:r>
-      <w:proofErr w:type="spellStart"/>
-      <w:r>
-        <w:t>results</w:t>
-      </w:r>
-      <w:proofErr w:type="spellEnd"/>
-      <w:r>
-        <w:t xml:space="preserve"> a do pole </w:t>
-      </w:r>
-      <w:proofErr w:type="spellStart"/>
-      <w:r>
-        <w:t>Checkstyle</w:t>
-      </w:r>
-      <w:proofErr w:type="spellEnd"/>
-      <w:r>
-        <w:t xml:space="preserve"> </w:t>
-      </w:r>
-      <w:proofErr w:type="spellStart"/>
-      <w:r>
-        <w:t>results</w:t>
-      </w:r>
-      <w:proofErr w:type="spellEnd"/>
-      <w:r>
-        <w:t xml:space="preserve"> vyplnit </w:t>
-      </w:r>
-      <w:r>
-        <w:rPr>
-          <w:rStyle w:val="KdInline"/>
-        </w:rPr>
-        <w:t>build/checkstyle-phpcs.xml</w:t>
-      </w:r>
-      <w:r>
-        <w:t xml:space="preserve">. </w:t>
-      </w:r>
-      <w:proofErr w:type="spellStart"/>
-      <w:r>
-        <w:t>Jenkins</w:t>
-      </w:r>
-      <w:proofErr w:type="spellEnd"/>
-      <w:r>
-        <w:t xml:space="preserve"> vypíše chybové hlášení, že soubor neexistuje, </w:t>
-      </w:r>
-      <w:r>
-        <w:t>což</w:t>
-      </w:r>
-      <w:r>
-        <w:t xml:space="preserve"> je správně, protože bude vygenerován až při dalším sestavení.</w:t>
-      </w:r>
-    </w:p>
-    <w:p>
-      <w:pPr>
-        <w:pStyle w:val="OdstavecNormln"/>
-      </w:pPr>
-      <w:r>
-        <w:t xml:space="preserve">Posledním krokem je </w:t>
-      </w:r>
-      <w:r>
-        <w:t>odstranění</w:t>
-      </w:r>
-      <w:r>
-        <w:t xml:space="preserve"> názvu</w:t>
-      </w:r>
-      <w:r>
-        <w:t xml:space="preserve"> vybr</w:t>
-      </w:r>
-      <w:r>
-        <w:t>a</w:t>
-      </w:r>
-      <w:r>
-        <w:t xml:space="preserve">ného </w:t>
-      </w:r>
-      <w:proofErr w:type="spellStart"/>
-      <w:r>
-        <w:t>targetu</w:t>
-      </w:r>
-      <w:proofErr w:type="spellEnd"/>
-      <w:r>
-        <w:t xml:space="preserve"> v sekci </w:t>
-      </w:r>
-      <w:proofErr w:type="spellStart"/>
-      <w:r>
-        <w:t>Build</w:t>
-      </w:r>
-      <w:proofErr w:type="spellEnd"/>
-      <w:r>
-        <w:t xml:space="preserve"> (použije se tedy výchozí nastavený v skriptu pro sestavení).</w:t>
-      </w:r>
-    </w:p>
-    <w:p>
-      <w:pPr>
-        <w:pStyle w:val="Nadpis2"/>
-      </w:pPr>
-      <w:bookmarkStart w:id="142" w:name="_Ref319243625"/>
       <w:r>
         <w:lastRenderedPageBreak/>
         <w:t xml:space="preserve">Nasazení </w:t>
       </w:r>
       <w:proofErr w:type="spellStart"/>
       <w:r>
+        <w:t>PHP_CodeSniffer</w:t>
+      </w:r>
+      <w:proofErr w:type="spellEnd"/>
+    </w:p>
+    <w:p>
+      <w:pPr>
+        <w:pStyle w:val="OdstavecNormln"/>
+      </w:pPr>
+      <w:r>
+        <w:t xml:space="preserve">Do skriptu pro sestavení jsem přidal kontrolu </w:t>
+      </w:r>
+      <w:proofErr w:type="spellStart"/>
+      <w:r>
+        <w:t>Coding</w:t>
+      </w:r>
+      <w:proofErr w:type="spellEnd"/>
+      <w:r>
+        <w:t xml:space="preserve"> </w:t>
+      </w:r>
+      <w:proofErr w:type="spellStart"/>
+      <w:r>
+        <w:t>Standards</w:t>
+      </w:r>
+      <w:proofErr w:type="spellEnd"/>
+      <w:r>
+        <w:t xml:space="preserve"> s použitím standardu pro </w:t>
+      </w:r>
+      <w:proofErr w:type="spellStart"/>
+      <w:r>
+        <w:t>Zend</w:t>
+      </w:r>
+      <w:proofErr w:type="spellEnd"/>
+      <w:r>
+        <w:t xml:space="preserve"> Framework a exportem chyb ve formátu pro </w:t>
+      </w:r>
+      <w:proofErr w:type="spellStart"/>
+      <w:r>
+        <w:t>Checkstyle</w:t>
+      </w:r>
+      <w:proofErr w:type="spellEnd"/>
+      <w:r>
+        <w:t>.</w:t>
+      </w:r>
+    </w:p>
+    <w:p>
+      <w:pPr>
+        <w:pStyle w:val="Kd"/>
+      </w:pPr>
+      <w:r>
+        <w:t>&lt;target name="phpcs" depends="prepare" description="Kontrola Coding standards"&gt;</w:t>
+      </w:r>
+    </w:p>
+    <w:p>
+      <w:pPr>
+        <w:pStyle w:val="Kd"/>
+      </w:pPr>
+      <w:r>
+        <w:t xml:space="preserve">    &lt;phpcodesniffer standard="Zend"&gt;</w:t>
+      </w:r>
+    </w:p>
+    <w:p>
+      <w:pPr>
+        <w:pStyle w:val="Kd"/>
+      </w:pPr>
+      <w:r>
+        <w:t xml:space="preserve">        &lt;fileset refid="src"/&gt;</w:t>
+      </w:r>
+    </w:p>
+    <w:p>
+      <w:pPr>
+        <w:pStyle w:val="Kd"/>
+      </w:pPr>
+      <w:r>
+        <w:t xml:space="preserve">        &lt;fileset refid="tests"/&gt;</w:t>
+      </w:r>
+    </w:p>
+    <w:p>
+      <w:pPr>
+        <w:pStyle w:val="Kd"/>
+      </w:pPr>
+      <w:r>
+        <w:t xml:space="preserve">        &lt;fileset refid="library"/&gt;</w:t>
+      </w:r>
+    </w:p>
+    <w:p>
+      <w:pPr>
+        <w:pStyle w:val="Kd"/>
+      </w:pPr>
+      <w:r>
+        <w:t xml:space="preserve">        &lt;formatter type="default" usefile="false"/&gt;</w:t>
+      </w:r>
+    </w:p>
+    <w:p>
+      <w:pPr>
+        <w:pStyle w:val="Kd"/>
+      </w:pPr>
+      <w:r>
+        <w:t xml:space="preserve">        &lt;formatter type="checkstyle" outfile="${project.basedir}/build/checkstyle-phpcs.xml"/&gt;</w:t>
+      </w:r>
+    </w:p>
+    <w:p>
+      <w:pPr>
+        <w:pStyle w:val="Kd"/>
+      </w:pPr>
+      <w:r>
+        <w:t xml:space="preserve">    &lt;/phpcodesniffer&gt;</w:t>
+      </w:r>
+    </w:p>
+    <w:p>
+      <w:pPr>
+        <w:pStyle w:val="Kd"/>
+      </w:pPr>
+      <w:r>
+        <w:t>&lt;/target&gt;</w:t>
+      </w:r>
+    </w:p>
+    <w:p>
+      <w:pPr>
+        <w:pStyle w:val="OdstavecNormln"/>
+      </w:pPr>
+      <w:r>
+        <w:t xml:space="preserve">Dále jsem přidal další </w:t>
+      </w:r>
+      <w:proofErr w:type="spellStart"/>
+      <w:r>
+        <w:t>target</w:t>
+      </w:r>
+      <w:proofErr w:type="spellEnd"/>
+      <w:r>
+        <w:t>, v tomto případě nebude vykonávat žádnou činnost, ale bude záviset na ostatních, takže zajistí, že ty se spustí dříve.</w:t>
+      </w:r>
+    </w:p>
+    <w:p>
+      <w:pPr>
+        <w:pStyle w:val="Kd"/>
+      </w:pPr>
+      <w:r>
+        <w:t>&lt;target name="build" depends="prepare, lint, phpcs" description="Meta target, spouští ostatní targety"/&gt;</w:t>
+      </w:r>
+    </w:p>
+    <w:p>
+      <w:pPr>
+        <w:pStyle w:val="OdstavecNormln"/>
+      </w:pPr>
+      <w:r>
+        <w:t xml:space="preserve">Vzhledem k tomu, že </w:t>
+      </w:r>
+      <w:proofErr w:type="spellStart"/>
+      <w:r>
+        <w:t>PHP_CodeSniffer</w:t>
+      </w:r>
+      <w:proofErr w:type="spellEnd"/>
+      <w:r>
+        <w:t xml:space="preserve"> generuje tzv. artefakt (soubor, který je výsledkem </w:t>
+      </w:r>
+      <w:proofErr w:type="spellStart"/>
+      <w:r>
+        <w:t>buildu</w:t>
+      </w:r>
+      <w:proofErr w:type="spellEnd"/>
+      <w:r>
+        <w:t xml:space="preserve">), je nutné při dalších spuštěních zajistit, aby tento soubor neexistoval a vygeneroval se znovu. Toho lze dosáhnout pomocí dalších </w:t>
+      </w:r>
+      <w:proofErr w:type="spellStart"/>
+      <w:r>
+        <w:t>targetů</w:t>
+      </w:r>
+      <w:proofErr w:type="spellEnd"/>
+      <w:r>
+        <w:t>, jeden pro smazání adresáře a druhý pro jeho znovuvytvoření.</w:t>
+      </w:r>
+      <w:r>
+        <w:t xml:space="preserve"> Je vhodné upravit všechny ostatní </w:t>
+      </w:r>
+      <w:proofErr w:type="spellStart"/>
+      <w:r>
+        <w:t>targety</w:t>
+      </w:r>
+      <w:proofErr w:type="spellEnd"/>
+      <w:r>
+        <w:t xml:space="preserve">, aby závisely na </w:t>
+      </w:r>
+      <w:proofErr w:type="spellStart"/>
+      <w:r>
+        <w:t>targetu</w:t>
+      </w:r>
+      <w:proofErr w:type="spellEnd"/>
+      <w:r>
+        <w:t xml:space="preserve"> </w:t>
+      </w:r>
+      <w:proofErr w:type="spellStart"/>
+      <w:r>
+        <w:t>prepare</w:t>
+      </w:r>
+      <w:proofErr w:type="spellEnd"/>
+      <w:r>
+        <w:t>, neboť je pak bude možné spouštět i samostatně.</w:t>
+      </w:r>
+    </w:p>
+    <w:p>
+      <w:pPr>
+        <w:pStyle w:val="Kd"/>
+      </w:pPr>
+      <w:r>
+        <w:t>&lt;target name="cleanup" description="Vyčistění workspace"&gt;</w:t>
+      </w:r>
+    </w:p>
+    <w:p>
+      <w:pPr>
+        <w:pStyle w:val="Kd"/>
+      </w:pPr>
+      <w:r>
+        <w:t xml:space="preserve">    &lt;delete dir="${project.basedir}/build"/&gt;</w:t>
+      </w:r>
+    </w:p>
+    <w:p>
+      <w:pPr>
+        <w:pStyle w:val="Kd"/>
+      </w:pPr>
+      <w:r>
+        <w:t>&lt;/target&gt;</w:t>
+      </w:r>
+    </w:p>
+    <w:p>
+      <w:pPr>
+        <w:pStyle w:val="Kd"/>
+      </w:pPr>
+    </w:p>
+    <w:p>
+      <w:pPr>
+        <w:pStyle w:val="Kd"/>
+      </w:pPr>
+      <w:r>
+        <w:t>&lt;target name="prepare" depends="cleanup" description="Příprava workspace"&gt;</w:t>
+      </w:r>
+    </w:p>
+    <w:p>
+      <w:pPr>
+        <w:pStyle w:val="Kd"/>
+      </w:pPr>
+      <w:r>
+        <w:t xml:space="preserve">    &lt;mkdir dir="${project.basedir}/build"/&gt;</w:t>
+      </w:r>
+    </w:p>
+    <w:p>
+      <w:pPr>
+        <w:pStyle w:val="Kd"/>
+      </w:pPr>
+      <w:r>
+        <w:t>&lt;/target&gt;</w:t>
+      </w:r>
+    </w:p>
+    <w:p>
+      <w:pPr>
+        <w:pStyle w:val="OdstavecNormln"/>
+      </w:pPr>
+      <w:r>
+        <w:t xml:space="preserve">Zároveň bylo nutné upravit zdrojový kód ukázkové aplikace, aby tam existovalo nějaké porušení </w:t>
+      </w:r>
+      <w:proofErr w:type="spellStart"/>
+      <w:r>
+        <w:t>coding</w:t>
+      </w:r>
+      <w:proofErr w:type="spellEnd"/>
+      <w:r>
+        <w:t xml:space="preserve"> </w:t>
+      </w:r>
+      <w:proofErr w:type="spellStart"/>
+      <w:r>
+        <w:t>standards</w:t>
+      </w:r>
+      <w:proofErr w:type="spellEnd"/>
+      <w:r>
+        <w:t>.</w:t>
+      </w:r>
+    </w:p>
+    <w:p>
+      <w:pPr>
+        <w:pStyle w:val="OdstavecNormln"/>
+      </w:pPr>
+      <w:r>
+        <w:t xml:space="preserve">Do </w:t>
+      </w:r>
+      <w:proofErr w:type="spellStart"/>
+      <w:r>
+        <w:t>Jenkinse</w:t>
+      </w:r>
+      <w:proofErr w:type="spellEnd"/>
+      <w:r>
+        <w:t xml:space="preserve"> je nutné doinstalovat rozšíření </w:t>
+      </w:r>
+      <w:proofErr w:type="spellStart"/>
+      <w:r>
+        <w:t>Checkstyle</w:t>
+      </w:r>
+      <w:proofErr w:type="spellEnd"/>
+      <w:r>
+        <w:t>, které umí zpracovat XML soubor se zjištěnými chybami:</w:t>
+      </w:r>
+    </w:p>
+    <w:p>
+      <w:pPr>
+        <w:pStyle w:val="Kd"/>
+      </w:pPr>
+      <w:r>
+        <w:t>java -jar jenkins-cli.jar -s http://localhost:8080 install-plugin checkstyle</w:t>
+      </w:r>
+    </w:p>
+    <w:p>
+      <w:pPr>
+        <w:pStyle w:val="OdstavecNormln"/>
+      </w:pPr>
+      <w:r>
+        <w:t>Po restartu serveru je dále nutné v editaci projektu v sekci Post-</w:t>
+      </w:r>
+      <w:proofErr w:type="spellStart"/>
+      <w:r>
+        <w:t>build</w:t>
+      </w:r>
+      <w:proofErr w:type="spellEnd"/>
+      <w:r>
+        <w:t xml:space="preserve"> </w:t>
+      </w:r>
+      <w:proofErr w:type="spellStart"/>
+      <w:r>
+        <w:t>Actions</w:t>
+      </w:r>
+      <w:proofErr w:type="spellEnd"/>
+      <w:r>
+        <w:t xml:space="preserve"> vybrat volbu </w:t>
+      </w:r>
+      <w:proofErr w:type="spellStart"/>
+      <w:r>
+        <w:t>Publish</w:t>
+      </w:r>
+      <w:proofErr w:type="spellEnd"/>
+      <w:r>
+        <w:t xml:space="preserve"> </w:t>
+      </w:r>
+      <w:proofErr w:type="spellStart"/>
+      <w:r>
+        <w:t>Checkstyle</w:t>
+      </w:r>
+      <w:proofErr w:type="spellEnd"/>
+      <w:r>
+        <w:t xml:space="preserve"> </w:t>
+      </w:r>
+      <w:proofErr w:type="spellStart"/>
+      <w:r>
+        <w:t>analysis</w:t>
+      </w:r>
+      <w:proofErr w:type="spellEnd"/>
+      <w:r>
+        <w:t xml:space="preserve"> </w:t>
+      </w:r>
+      <w:proofErr w:type="spellStart"/>
+      <w:r>
+        <w:t>results</w:t>
+      </w:r>
+      <w:proofErr w:type="spellEnd"/>
+      <w:r>
+        <w:t xml:space="preserve"> a do pole </w:t>
+      </w:r>
+      <w:proofErr w:type="spellStart"/>
+      <w:r>
+        <w:t>Checkstyle</w:t>
+      </w:r>
+      <w:proofErr w:type="spellEnd"/>
+      <w:r>
+        <w:t xml:space="preserve"> </w:t>
+      </w:r>
+      <w:proofErr w:type="spellStart"/>
+      <w:r>
+        <w:t>results</w:t>
+      </w:r>
+      <w:proofErr w:type="spellEnd"/>
+      <w:r>
+        <w:t xml:space="preserve"> vyplnit </w:t>
+      </w:r>
+      <w:r>
+        <w:rPr>
+          <w:rStyle w:val="KdInline"/>
+        </w:rPr>
+        <w:t>build/checkstyle-phpcs.xml</w:t>
+      </w:r>
+      <w:r>
+        <w:t xml:space="preserve">. </w:t>
+      </w:r>
+      <w:proofErr w:type="spellStart"/>
+      <w:r>
+        <w:t>Jenkins</w:t>
+      </w:r>
+      <w:proofErr w:type="spellEnd"/>
+      <w:r>
+        <w:t xml:space="preserve"> vypíše chybové hlášení, že soubor neexistuje, </w:t>
+      </w:r>
+      <w:r>
+        <w:t>což</w:t>
+      </w:r>
+      <w:r>
+        <w:t xml:space="preserve"> je správně, protože bude vygenerován až při dalším sestavení.</w:t>
+      </w:r>
+    </w:p>
+    <w:p>
+      <w:pPr>
+        <w:pStyle w:val="OdstavecNormln"/>
+      </w:pPr>
+      <w:r>
+        <w:t xml:space="preserve">Posledním krokem je </w:t>
+      </w:r>
+      <w:r>
+        <w:t>odstranění</w:t>
+      </w:r>
+      <w:r>
+        <w:t xml:space="preserve"> názvu</w:t>
+      </w:r>
+      <w:r>
+        <w:t xml:space="preserve"> vybr</w:t>
+      </w:r>
+      <w:r>
+        <w:t>a</w:t>
+      </w:r>
+      <w:r>
+        <w:t xml:space="preserve">ného </w:t>
+      </w:r>
+      <w:proofErr w:type="spellStart"/>
+      <w:r>
+        <w:t>targetu</w:t>
+      </w:r>
+      <w:proofErr w:type="spellEnd"/>
+      <w:r>
+        <w:t xml:space="preserve"> v sekci </w:t>
+      </w:r>
+      <w:proofErr w:type="spellStart"/>
+      <w:r>
+        <w:t>Build</w:t>
+      </w:r>
+      <w:proofErr w:type="spellEnd"/>
+      <w:r>
+        <w:t xml:space="preserve"> (použije se tedy výchozí nastavený v skriptu pro sestavení).</w:t>
+      </w:r>
+    </w:p>
+    <w:p>
+      <w:pPr>
+        <w:pStyle w:val="Nadpis2"/>
+      </w:pPr>
+      <w:bookmarkStart w:id="142" w:name="_Ref319243625"/>
+      <w:r>
+        <w:t xml:space="preserve">Nasazení </w:t>
+      </w:r>
+      <w:proofErr w:type="spellStart"/>
+      <w:r>
         <w:t>ApiGen</w:t>
       </w:r>
       <w:bookmarkEnd w:id="142"/>
@@ -16082,6 +15932,7 @@
         <w:pStyle w:val="OdstavecNormln"/>
       </w:pPr>
       <w:r>
+        <w:lastRenderedPageBreak/>
         <w:t xml:space="preserve">Nejprve je nutné přidat </w:t>
       </w:r>
       <w:proofErr w:type="spellStart"/>
@@ -16600,45 +16451,934 @@
         <w:pStyle w:val="OdstavecNormln"/>
       </w:pPr>
       <w:r>
+        <w:t xml:space="preserve">Pro </w:t>
+      </w:r>
+      <w:proofErr w:type="spellStart"/>
+      <w:r>
+        <w:t>Jenkins</w:t>
+      </w:r>
+      <w:proofErr w:type="spellEnd"/>
+      <w:r>
+        <w:t xml:space="preserve"> existuje přímo rozšíření, které umí zpracovat výsledky analýzy duplicitního kódu, DRY (zkratka pro </w:t>
+      </w:r>
+      <w:proofErr w:type="spellStart"/>
+      <w:proofErr w:type="gramStart"/>
+      <w:r>
+        <w:t>Don</w:t>
+      </w:r>
+      <w:proofErr w:type="gramEnd"/>
+      <w:r>
+        <w:t>'t</w:t>
+      </w:r>
+      <w:proofErr w:type="spellEnd"/>
+      <w:r>
+        <w:t xml:space="preserve"> </w:t>
+      </w:r>
+      <w:proofErr w:type="spellStart"/>
+      <w:r>
+        <w:t>Repeat</w:t>
+      </w:r>
+      <w:proofErr w:type="spellEnd"/>
+      <w:r>
+        <w:t xml:space="preserve"> </w:t>
+      </w:r>
+      <w:proofErr w:type="spellStart"/>
+      <w:r>
+        <w:t>Yourself</w:t>
+      </w:r>
+      <w:proofErr w:type="spellEnd"/>
+      <w:r>
+        <w:t>). Instalaci lze provést pomocí příkazu:</w:t>
+      </w:r>
+    </w:p>
+    <w:p>
+      <w:pPr>
+        <w:pStyle w:val="Kd"/>
+      </w:pPr>
+      <w:r>
         <w:lastRenderedPageBreak/>
-        <w:t xml:space="preserve">Pro </w:t>
-      </w:r>
-      <w:proofErr w:type="spellStart"/>
+        <w:t>java -jar jenkins-cli.jar -s http://localhost:8080 install-plugin dry</w:t>
+      </w:r>
+    </w:p>
+    <w:p>
+      <w:pPr>
+        <w:pStyle w:val="OdstavecNormln"/>
+      </w:pPr>
+      <w:r>
+        <w:t xml:space="preserve">Zároveň je nutné nastavit projekt v </w:t>
+      </w:r>
+      <w:proofErr w:type="spellStart"/>
+      <w:r>
+        <w:t>Jenkinsu</w:t>
+      </w:r>
+      <w:proofErr w:type="spellEnd"/>
+      <w:r>
+        <w:t xml:space="preserve">. Zaškrtnutím pole </w:t>
+      </w:r>
+      <w:proofErr w:type="spellStart"/>
+      <w:r>
+        <w:t>Publish</w:t>
+      </w:r>
+      <w:proofErr w:type="spellEnd"/>
+      <w:r>
+        <w:t xml:space="preserve"> </w:t>
+      </w:r>
+      <w:proofErr w:type="spellStart"/>
+      <w:r>
+        <w:t>duplicate</w:t>
+      </w:r>
+      <w:proofErr w:type="spellEnd"/>
+      <w:r>
+        <w:t xml:space="preserve"> </w:t>
+      </w:r>
+      <w:proofErr w:type="spellStart"/>
+      <w:r>
+        <w:t>code</w:t>
+      </w:r>
+      <w:proofErr w:type="spellEnd"/>
+      <w:r>
+        <w:t xml:space="preserve"> </w:t>
+      </w:r>
+      <w:proofErr w:type="spellStart"/>
+      <w:r>
+        <w:t>analysis</w:t>
+      </w:r>
+      <w:proofErr w:type="spellEnd"/>
+      <w:r>
+        <w:t xml:space="preserve"> </w:t>
+      </w:r>
+      <w:proofErr w:type="spellStart"/>
+      <w:r>
+        <w:t>results</w:t>
+      </w:r>
+      <w:proofErr w:type="spellEnd"/>
+      <w:r>
+        <w:t xml:space="preserve"> v sekci Post-</w:t>
+      </w:r>
+      <w:proofErr w:type="spellStart"/>
+      <w:r>
+        <w:t>build</w:t>
+      </w:r>
+      <w:proofErr w:type="spellEnd"/>
+      <w:r>
+        <w:t xml:space="preserve"> </w:t>
+      </w:r>
+      <w:proofErr w:type="spellStart"/>
+      <w:r>
+        <w:t>Actions</w:t>
+      </w:r>
+      <w:proofErr w:type="spellEnd"/>
+      <w:r>
+        <w:t xml:space="preserve"> se aktivují další pole. Do </w:t>
+      </w:r>
+      <w:proofErr w:type="spellStart"/>
+      <w:r>
+        <w:t>Duplicate</w:t>
+      </w:r>
+      <w:proofErr w:type="spellEnd"/>
+      <w:r>
+        <w:t xml:space="preserve"> </w:t>
+      </w:r>
+      <w:proofErr w:type="spellStart"/>
+      <w:r>
+        <w:t>code</w:t>
+      </w:r>
+      <w:proofErr w:type="spellEnd"/>
+      <w:r>
+        <w:t xml:space="preserve"> </w:t>
+      </w:r>
+      <w:proofErr w:type="spellStart"/>
+      <w:r>
+        <w:t>results</w:t>
+      </w:r>
+      <w:proofErr w:type="spellEnd"/>
+      <w:r>
+        <w:t xml:space="preserve"> vložíme cestu k souboru, který nám PHPCPD generuje: </w:t>
+      </w:r>
+      <w:proofErr w:type="spellStart"/>
+      <w:r>
+        <w:t>build</w:t>
+      </w:r>
+      <w:proofErr w:type="spellEnd"/>
+      <w:r>
+        <w:t>/pmd-cpd.xml.</w:t>
+      </w:r>
+    </w:p>
+    <w:p>
+      <w:pPr>
+        <w:pStyle w:val="OdstavecNormln"/>
+      </w:pPr>
+      <w:r>
+        <w:t>Po provedení sestavení máme k dispozici i informace o duplicitním kódu.</w:t>
+      </w:r>
+    </w:p>
+    <w:p>
+      <w:pPr>
+        <w:pStyle w:val="Nadpis2"/>
+      </w:pPr>
+      <w:r>
+        <w:t>Nasazení PHPLOC</w:t>
+      </w:r>
+    </w:p>
+    <w:p>
+      <w:pPr>
+        <w:pStyle w:val="OdstavecNormln"/>
+      </w:pPr>
+      <w:r>
+        <w:t xml:space="preserve">PHPLOC je nástroj, který počítá různé metriky zdrojových kódů a výsledky umí exportovat do CSV souboru využitelného v </w:t>
+      </w:r>
+      <w:proofErr w:type="spellStart"/>
+      <w:r>
+        <w:t>Jenkinsu</w:t>
+      </w:r>
+      <w:proofErr w:type="spellEnd"/>
+      <w:r>
+        <w:t>. Detailně byl popsán v</w:t>
+      </w:r>
+      <w:r>
+        <w:t> </w:t>
+      </w:r>
+      <w:proofErr w:type="gramStart"/>
+      <w:r>
+        <w:t>kapitole</w:t>
+      </w:r>
+      <w:r>
+        <w:t xml:space="preserve"> </w:t>
+      </w:r>
+      <w:r>
+        <w:fldChar w:fldCharType="begin"/>
+      </w:r>
+      <w:r>
+        <w:instrText xml:space="preserve"> REF _Ref319221661 \r \h </w:instrText>
+      </w:r>
+      <w:r>
+        <w:fldChar w:fldCharType="separate"/>
+      </w:r>
+      <w:r>
+        <w:t>5.5</w:t>
+      </w:r>
+      <w:r>
+        <w:fldChar w:fldCharType="end"/>
+      </w:r>
+      <w:r>
+        <w:t>.</w:t>
+      </w:r>
+      <w:proofErr w:type="gramEnd"/>
+    </w:p>
+    <w:p>
+      <w:pPr>
+        <w:pStyle w:val="OdstavecNormln"/>
+      </w:pPr>
+      <w:r>
+        <w:t xml:space="preserve">Do skriptu pro sestavení se spouštění PHPLOC doplní přidáním další </w:t>
+      </w:r>
+      <w:proofErr w:type="spellStart"/>
+      <w:r>
+        <w:t>targetu</w:t>
+      </w:r>
+      <w:proofErr w:type="spellEnd"/>
+      <w:r>
+        <w:t>:</w:t>
+      </w:r>
+    </w:p>
+    <w:p>
+      <w:pPr>
+        <w:pStyle w:val="Kd"/>
+      </w:pPr>
+      <w:r>
+        <w:t>&lt;target name="phploc" depends="prepare" description="Analýza PHPLOC"&gt;</w:t>
+      </w:r>
+    </w:p>
+    <w:p>
+      <w:pPr>
+        <w:pStyle w:val="Kd"/>
+      </w:pPr>
+      <w:r>
+        <w:t xml:space="preserve">    &lt;exec command="phploc --log-csv ${project.basedir}/build/phploc.csv ${project.basedir}/application" logoutput="true" /&gt;</w:t>
+      </w:r>
+    </w:p>
+    <w:p>
+      <w:pPr>
+        <w:pStyle w:val="Kd"/>
+      </w:pPr>
+      <w:r>
+        <w:t>&lt;/target&gt;</w:t>
+      </w:r>
+    </w:p>
+    <w:p>
+      <w:pPr>
+        <w:pStyle w:val="OdstavecNormln"/>
+      </w:pPr>
+      <w:r>
+        <w:t xml:space="preserve">Do </w:t>
+      </w:r>
+      <w:proofErr w:type="spellStart"/>
+      <w:r>
+        <w:t>Jenkinse</w:t>
+      </w:r>
+      <w:proofErr w:type="spellEnd"/>
+      <w:r>
+        <w:t xml:space="preserve"> je nutné nainstalovat rozšíření Plot</w:t>
+      </w:r>
+      <w:r>
+        <w:rPr>
+          <w:rStyle w:val="Znakapoznpodarou"/>
+        </w:rPr>
+        <w:footnoteReference w:id="95"/>
+      </w:r>
+      <w:r>
+        <w:t>, které umí vykreslovat grafy z hodnot získaných v jednotlivých sestaveních.</w:t>
+      </w:r>
+    </w:p>
+    <w:p>
+      <w:pPr>
+        <w:pStyle w:val="Kd"/>
+      </w:pPr>
+      <w:r>
+        <w:t>java -jar jenkins-cli.jar -s http://localhost:8080 install-plugin plot</w:t>
+      </w:r>
+    </w:p>
+    <w:p>
+      <w:pPr>
+        <w:pStyle w:val="OdstavecNormln"/>
+      </w:pPr>
+      <w:r>
+        <w:t>@</w:t>
+      </w:r>
+      <w:proofErr w:type="spellStart"/>
+      <w:r>
+        <w:t>todo</w:t>
+      </w:r>
+      <w:proofErr w:type="spellEnd"/>
+      <w:r>
+        <w:t xml:space="preserve"> Popis jeho detailního nastavení přesahuje rozsah této </w:t>
+      </w:r>
+      <w:proofErr w:type="gramStart"/>
+      <w:r>
+        <w:t>práce (a nebo to</w:t>
+      </w:r>
+      <w:proofErr w:type="gramEnd"/>
+      <w:r>
+        <w:t xml:space="preserve"> radši rozepíšu?).</w:t>
+      </w:r>
+    </w:p>
+    <w:p>
+      <w:pPr>
+        <w:pStyle w:val="OdstavecNormln"/>
+      </w:pPr>
+      <w:r>
+        <w:t>Nastavení je proto možné buď vytvořit ručně podle tabulek;</w:t>
+      </w:r>
+    </w:p>
+    <w:p>
+      <w:pPr>
+        <w:pStyle w:val="OdstavecNormln"/>
+      </w:pPr>
+      <w:r>
+        <w:t xml:space="preserve">XML: je připraveno v samostatném XML souboru https://github.com/mhujer/bakalarka/blob/master/jenkins/plot.xml. Ten do </w:t>
+      </w:r>
+      <w:proofErr w:type="spellStart"/>
+      <w:r>
+        <w:t>Jenkinse</w:t>
+      </w:r>
+      <w:proofErr w:type="spellEnd"/>
+      <w:r>
+        <w:t xml:space="preserve"> </w:t>
+      </w:r>
+      <w:proofErr w:type="spellStart"/>
+      <w:r>
+        <w:t>n</w:t>
+      </w:r>
+      <w:r>
+        <w:t>@todo</w:t>
+      </w:r>
+      <w:proofErr w:type="spellEnd"/>
+    </w:p>
+    <w:p>
+      <w:pPr>
+        <w:pStyle w:val="Nadpis2"/>
+      </w:pPr>
+      <w:r>
+        <w:t xml:space="preserve">Nasazení </w:t>
+      </w:r>
+      <w:proofErr w:type="spellStart"/>
+      <w:r>
+        <w:t>PDepend</w:t>
+      </w:r>
+      <w:proofErr w:type="spellEnd"/>
+    </w:p>
+    <w:p>
+      <w:pPr>
+        <w:pStyle w:val="OdstavecNormln"/>
+      </w:pPr>
+      <w:proofErr w:type="spellStart"/>
+      <w:r>
+        <w:t>PDepend</w:t>
+      </w:r>
+      <w:proofErr w:type="spellEnd"/>
+      <w:r>
+        <w:t xml:space="preserve"> je nástroj umožňující získávat různé metriky zdrojových kódů. Jeho detailní popis je možné nalézt v </w:t>
+      </w:r>
+      <w:proofErr w:type="gramStart"/>
+      <w:r>
+        <w:t xml:space="preserve">kapitole </w:t>
+      </w:r>
+      <w:r>
+        <w:fldChar w:fldCharType="begin"/>
+      </w:r>
+      <w:r>
+        <w:instrText xml:space="preserve"> REF _Ref319222400 \r \h </w:instrText>
+      </w:r>
+      <w:r>
+        <w:fldChar w:fldCharType="separate"/>
+      </w:r>
+      <w:r>
+        <w:t>5.5</w:t>
+      </w:r>
+      <w:r>
+        <w:fldChar w:fldCharType="end"/>
+      </w:r>
+      <w:r>
+        <w:t>.</w:t>
+      </w:r>
+      <w:proofErr w:type="gramEnd"/>
+    </w:p>
+    <w:p>
+      <w:pPr>
+        <w:pStyle w:val="OdstavecNormln"/>
+      </w:pPr>
+      <w:r>
+        <w:t xml:space="preserve">Do skriptu pro sestavení ho lze přidat opět pomocí předpřipraveného </w:t>
+      </w:r>
+      <w:proofErr w:type="spellStart"/>
+      <w:r>
+        <w:t>tasku</w:t>
+      </w:r>
+      <w:proofErr w:type="spellEnd"/>
+      <w:r>
+        <w:t xml:space="preserve"> v nástroji </w:t>
+      </w:r>
+      <w:proofErr w:type="spellStart"/>
+      <w:r>
+        <w:t>Phing</w:t>
+      </w:r>
+      <w:proofErr w:type="spellEnd"/>
+      <w:r>
+        <w:t xml:space="preserve">. Dostal opět jen soubory, které jsou přímo součástí aplikace, nebudeme metriky získávat pro použité knihovny apod. </w:t>
+      </w:r>
+      <w:proofErr w:type="spellStart"/>
+      <w:r>
+        <w:t>PDepend</w:t>
+      </w:r>
+      <w:proofErr w:type="spellEnd"/>
+      <w:r>
+        <w:t xml:space="preserve"> generuje jak data pro rozšíření </w:t>
+      </w:r>
+      <w:proofErr w:type="spellStart"/>
+      <w:r>
+        <w:t>JDepend</w:t>
+      </w:r>
+      <w:proofErr w:type="spellEnd"/>
+      <w:r>
+        <w:t>, tak i dvě přehledová schémata.</w:t>
+      </w:r>
+    </w:p>
+    <w:p>
+      <w:pPr>
+        <w:pStyle w:val="Kd"/>
+      </w:pPr>
+      <w:r>
+        <w:t>&lt;target name="pdepend" depends="prepare" description="Analýza nástrojem PDepend"&gt;</w:t>
+      </w:r>
+    </w:p>
+    <w:p>
+      <w:pPr>
+        <w:pStyle w:val="Kd"/>
+      </w:pPr>
+      <w:r>
+        <w:t xml:space="preserve">    &lt;phpdepend&gt;</w:t>
+      </w:r>
+    </w:p>
+    <w:p>
+      <w:pPr>
+        <w:pStyle w:val="Kd"/>
+      </w:pPr>
+      <w:r>
+        <w:t xml:space="preserve">        &lt;fileset refid="src"/&gt;</w:t>
+      </w:r>
+    </w:p>
+    <w:p>
+      <w:pPr>
+        <w:pStyle w:val="Kd"/>
+      </w:pPr>
+      <w:r>
+        <w:t xml:space="preserve">        &lt;logger type="jdepend-xml" outfile="${project.basedir}/build/jdepend.xml"/&gt;</w:t>
+      </w:r>
+    </w:p>
+    <w:p>
+      <w:pPr>
+        <w:pStyle w:val="Kd"/>
+      </w:pPr>
+      <w:r>
+        <w:t xml:space="preserve">        &lt;logger type="jdepend-chart" outfile="${project.basedir}/build/dependencies.svg"/&gt;</w:t>
+      </w:r>
+    </w:p>
+    <w:p>
+      <w:pPr>
+        <w:pStyle w:val="Kd"/>
+      </w:pPr>
+      <w:r>
+        <w:t xml:space="preserve">        &lt;logger type="overview-pyramid" outfile="${project.basedir}/build/overview-pyramid.svg"/&gt;</w:t>
+      </w:r>
+    </w:p>
+    <w:p>
+      <w:pPr>
+        <w:pStyle w:val="Kd"/>
+      </w:pPr>
+      <w:r>
+        <w:t xml:space="preserve">    &lt;/phpdepend&gt;</w:t>
+      </w:r>
+    </w:p>
+    <w:p>
+      <w:pPr>
+        <w:pStyle w:val="Kd"/>
+      </w:pPr>
+      <w:r>
+        <w:t>&lt;/target&gt;</w:t>
+      </w:r>
+    </w:p>
+    <w:p>
+      <w:pPr>
+        <w:pStyle w:val="OdstavecNormln"/>
+      </w:pPr>
+      <w:r>
+        <w:t xml:space="preserve">Do </w:t>
+      </w:r>
+      <w:proofErr w:type="spellStart"/>
+      <w:r>
+        <w:t>Jenkinse</w:t>
+      </w:r>
+      <w:proofErr w:type="spellEnd"/>
+      <w:r>
+        <w:t xml:space="preserve"> je nutné nainstalovat rozšíření </w:t>
+      </w:r>
+      <w:proofErr w:type="spellStart"/>
+      <w:r>
+        <w:t>JDepend</w:t>
+      </w:r>
+      <w:proofErr w:type="spellEnd"/>
+      <w:r>
+        <w:rPr>
+          <w:rStyle w:val="Znakapoznpodarou"/>
+        </w:rPr>
+        <w:footnoteReference w:id="96"/>
+      </w:r>
+      <w:r>
+        <w:t>:</w:t>
+      </w:r>
+    </w:p>
+    <w:p>
+      <w:pPr>
+        <w:pStyle w:val="Kd"/>
+      </w:pPr>
+      <w:r>
+        <w:lastRenderedPageBreak/>
+        <w:t>java -jar jenkins-cli.jar -s http://localhost:8080 install-plugin jdepend</w:t>
+      </w:r>
+    </w:p>
+    <w:p>
+      <w:pPr>
+        <w:pStyle w:val="OdstavecNormln"/>
+      </w:pPr>
+      <w:r>
+        <w:t>Po restartu serveru je nutné mu nastavit cestu k souboru, který se generuje během sestavení. V sekci Post-</w:t>
+      </w:r>
+      <w:proofErr w:type="spellStart"/>
+      <w:r>
+        <w:t>build</w:t>
+      </w:r>
+      <w:proofErr w:type="spellEnd"/>
+      <w:r>
+        <w:t xml:space="preserve"> </w:t>
+      </w:r>
+      <w:proofErr w:type="spellStart"/>
+      <w:r>
+        <w:t>Actions</w:t>
+      </w:r>
+      <w:proofErr w:type="spellEnd"/>
+      <w:r>
+        <w:t xml:space="preserve"> je nutné zaškrtnout pole Report </w:t>
+      </w:r>
+      <w:proofErr w:type="spellStart"/>
+      <w:r>
+        <w:t>JDepend</w:t>
+      </w:r>
+      <w:proofErr w:type="spellEnd"/>
+      <w:r>
+        <w:t xml:space="preserve"> a do pole </w:t>
+      </w:r>
+      <w:proofErr w:type="spellStart"/>
+      <w:r>
+        <w:t>Pre-generated</w:t>
+      </w:r>
+      <w:proofErr w:type="spellEnd"/>
+      <w:r>
+        <w:t xml:space="preserve"> </w:t>
+      </w:r>
+      <w:proofErr w:type="spellStart"/>
+      <w:r>
+        <w:t>JDepend</w:t>
+      </w:r>
+      <w:proofErr w:type="spellEnd"/>
+      <w:r>
+        <w:t xml:space="preserve"> </w:t>
+      </w:r>
+      <w:proofErr w:type="spellStart"/>
+      <w:r>
+        <w:t>File</w:t>
+      </w:r>
+      <w:proofErr w:type="spellEnd"/>
+      <w:r>
+        <w:t xml:space="preserve"> zadat cestu: </w:t>
+      </w:r>
+      <w:proofErr w:type="spellStart"/>
+      <w:r>
+        <w:t>build</w:t>
+      </w:r>
+      <w:proofErr w:type="spellEnd"/>
+      <w:r>
+        <w:t>/jdepend.xml.</w:t>
+      </w:r>
+    </w:p>
+    <w:p>
+      <w:pPr>
+        <w:pStyle w:val="OdstavecNormln"/>
+      </w:pPr>
+      <w:r>
+        <w:t xml:space="preserve">Na zobrazení vygenerovaných schémat není nutné do </w:t>
+      </w:r>
+      <w:proofErr w:type="spellStart"/>
+      <w:r>
+        <w:t>Jenkinse</w:t>
+      </w:r>
+      <w:proofErr w:type="spellEnd"/>
+      <w:r>
+        <w:t xml:space="preserve"> instalovat žádné rozšíření. Vzhledem k tomu, že jsou to obrázky ve formátu SVG, které umí dnešní běžně využívané prohlížeče bez problémů zobrazit, tak stačí na hlavní stránce projektu kliknout na odkaz </w:t>
+      </w:r>
+      <w:r>
+        <w:t>„</w:t>
+      </w:r>
+      <w:proofErr w:type="spellStart"/>
+      <w:r>
+        <w:t>add</w:t>
+      </w:r>
+      <w:proofErr w:type="spellEnd"/>
+      <w:r>
+        <w:t xml:space="preserve"> </w:t>
+      </w:r>
+      <w:proofErr w:type="spellStart"/>
+      <w:r>
+        <w:t>description</w:t>
+      </w:r>
+      <w:proofErr w:type="spellEnd"/>
+      <w:r>
+        <w:t>“</w:t>
+      </w:r>
+      <w:r>
+        <w:t xml:space="preserve"> a do textového pole vložit tento kód:</w:t>
+      </w:r>
+    </w:p>
+    <w:p>
+      <w:pPr>
+        <w:pStyle w:val="Kd"/>
+      </w:pPr>
+      <w:r>
+        <w:t>&lt;img src="http://localhost:8080/job/zf-tutorial/ws/build/dependencies.svg"/&gt;</w:t>
+      </w:r>
+    </w:p>
+    <w:p>
+      <w:pPr>
+        <w:pStyle w:val="Kd"/>
+      </w:pPr>
+      <w:r>
+        <w:t>&lt;img src="http://localhost:8080/job/zf-tutorial/ws/build/overview-pyramid.svg"/&gt;</w:t>
+      </w:r>
+    </w:p>
+    <w:p>
+      <w:pPr>
+        <w:pStyle w:val="OdstavecNormln"/>
+      </w:pPr>
+      <w:r>
+        <w:t>Schémata se poté budou zobrazovat na hlavní stránce.</w:t>
+      </w:r>
+    </w:p>
+    <w:p>
+      <w:pPr>
+        <w:pStyle w:val="Nadpis2"/>
+      </w:pPr>
+      <w:r>
+        <w:t>Nasazení PHPMD</w:t>
+      </w:r>
+    </w:p>
+    <w:p>
+      <w:pPr>
+        <w:pStyle w:val="OdstavecNormln"/>
+      </w:pPr>
+      <w:r>
+        <w:t>PHPMD (</w:t>
+      </w:r>
+      <w:proofErr w:type="spellStart"/>
+      <w:r>
+        <w:t>Mess</w:t>
+      </w:r>
+      <w:proofErr w:type="spellEnd"/>
+      <w:r>
+        <w:t xml:space="preserve"> </w:t>
+      </w:r>
+      <w:proofErr w:type="spellStart"/>
+      <w:r>
+        <w:t>Detector</w:t>
+      </w:r>
+      <w:proofErr w:type="spellEnd"/>
+      <w:r>
+        <w:t xml:space="preserve">) je nástroj na odhalení potenciálních problémů ve zdrojových kódech. Je závislý na nástroji </w:t>
+      </w:r>
+      <w:proofErr w:type="spellStart"/>
+      <w:r>
+        <w:t>PDepend</w:t>
+      </w:r>
+      <w:proofErr w:type="spellEnd"/>
+      <w:r>
+        <w:t>, jehož výstup používá jako vstup pro vlastní analýzu.</w:t>
+      </w:r>
+    </w:p>
+    <w:p>
+      <w:pPr>
+        <w:pStyle w:val="OdstavecNormln"/>
+      </w:pPr>
+      <w:r>
+        <w:t>Je vhodné vytvořit si vlastní XML soubor s pravidly</w:t>
+      </w:r>
+      <w:r>
+        <w:rPr>
+          <w:rStyle w:val="Znakapoznpodarou"/>
+        </w:rPr>
+        <w:footnoteReference w:id="97"/>
+      </w:r>
+      <w:r>
+        <w:t>, která bude PHPMD ověřovat. Výhodou tohoto přístupu je, že pokud v budoucnu bude potřeba některá pravidla doplnit nebo upravit, nebude nutné upravovat skript pro sestavení. Soubor pravidel je uložený v souboru phpmd.xml v kořenovém adresáři projektu.</w:t>
+      </w:r>
+    </w:p>
+    <w:p>
+      <w:pPr>
+        <w:pStyle w:val="OdstavecNormln"/>
+      </w:pPr>
+      <w:r>
+        <w:t xml:space="preserve">Skript pro sestavení je nutné doplnit o </w:t>
+      </w:r>
+      <w:proofErr w:type="spellStart"/>
+      <w:r>
+        <w:t>následujcí</w:t>
+      </w:r>
+      <w:proofErr w:type="spellEnd"/>
+      <w:r>
+        <w:t xml:space="preserve"> kód:</w:t>
+      </w:r>
+    </w:p>
+    <w:p>
+      <w:pPr>
+        <w:pStyle w:val="Kd"/>
+      </w:pPr>
+      <w:r>
+        <w:t>&lt;target name="phpmd" depends="prepare" description="PMD analýza"&gt;</w:t>
+      </w:r>
+    </w:p>
+    <w:p>
+      <w:pPr>
+        <w:pStyle w:val="Kd"/>
+      </w:pPr>
+      <w:r>
+        <w:t xml:space="preserve">    &lt;phpmd rulesets="${project.basedir}/phpmd.xml"&gt;</w:t>
+      </w:r>
+    </w:p>
+    <w:p>
+      <w:pPr>
+        <w:pStyle w:val="Kd"/>
+      </w:pPr>
+      <w:r>
+        <w:t xml:space="preserve">        &lt;fileset refid="src"/&gt;</w:t>
+      </w:r>
+    </w:p>
+    <w:p>
+      <w:pPr>
+        <w:pStyle w:val="Kd"/>
+      </w:pPr>
+      <w:r>
+        <w:t xml:space="preserve">        &lt;formatter type="xml" outfile="${project.basedir}/build/pmd.xml"/&gt;</w:t>
+      </w:r>
+    </w:p>
+    <w:p>
+      <w:pPr>
+        <w:pStyle w:val="Kd"/>
+      </w:pPr>
+      <w:r>
+        <w:t xml:space="preserve">    &lt;/phpmd&gt;</w:t>
+      </w:r>
+    </w:p>
+    <w:p>
+      <w:pPr>
+        <w:pStyle w:val="Kd"/>
+      </w:pPr>
+      <w:r>
+        <w:t>&lt;/target&gt;</w:t>
+      </w:r>
+    </w:p>
+    <w:p>
+      <w:pPr>
+        <w:pStyle w:val="OdstavecNormln"/>
+      </w:pPr>
+      <w:r>
+        <w:t xml:space="preserve">Podporu pro zpracování výstupů z PHPMD lze do </w:t>
+      </w:r>
+      <w:proofErr w:type="spellStart"/>
+      <w:r>
+        <w:t>Jenkinse</w:t>
+      </w:r>
+      <w:proofErr w:type="spellEnd"/>
+      <w:r>
+        <w:t xml:space="preserve"> doplnit pomocí příkazu:</w:t>
+      </w:r>
+    </w:p>
+    <w:p>
+      <w:pPr>
+        <w:pStyle w:val="Kd"/>
+      </w:pPr>
+      <w:r>
+        <w:t>java -jar jenkins-cli.jar -s http://localhost:8080 install-plugin pmd</w:t>
+      </w:r>
+    </w:p>
+    <w:p>
+      <w:pPr>
+        <w:pStyle w:val="OdstavecNormln"/>
+      </w:pPr>
+      <w:r>
+        <w:t xml:space="preserve">Po restartu je nutné nastavit načítání výstupů v našem projektu. V sekci </w:t>
+      </w:r>
+      <w:r>
+        <w:t>„</w:t>
+      </w:r>
+      <w:proofErr w:type="spellStart"/>
+      <w:r>
+        <w:t>Publish</w:t>
+      </w:r>
+      <w:proofErr w:type="spellEnd"/>
+      <w:r>
+        <w:t xml:space="preserve"> PMD </w:t>
+      </w:r>
+      <w:proofErr w:type="spellStart"/>
+      <w:r>
+        <w:t>analysis</w:t>
+      </w:r>
+      <w:proofErr w:type="spellEnd"/>
+      <w:r>
+        <w:t xml:space="preserve"> </w:t>
+      </w:r>
+      <w:proofErr w:type="spellStart"/>
+      <w:r>
+        <w:t>results</w:t>
+      </w:r>
+      <w:proofErr w:type="spellEnd"/>
+      <w:r>
+        <w:t>“</w:t>
+      </w:r>
+      <w:r>
+        <w:t xml:space="preserve"> vložíme do pole </w:t>
+      </w:r>
+      <w:r>
+        <w:t>„</w:t>
+      </w:r>
+      <w:r>
+        <w:t xml:space="preserve">PMD </w:t>
+      </w:r>
+      <w:proofErr w:type="spellStart"/>
+      <w:r>
+        <w:t>results</w:t>
+      </w:r>
+      <w:proofErr w:type="spellEnd"/>
+      <w:r>
+        <w:t>“</w:t>
+      </w:r>
+      <w:r>
+        <w:t xml:space="preserve"> cestu k souboru </w:t>
+      </w:r>
+      <w:proofErr w:type="spellStart"/>
+      <w:r>
+        <w:t>build</w:t>
+      </w:r>
+      <w:proofErr w:type="spellEnd"/>
+      <w:r>
+        <w:t>/pmd.xml.</w:t>
+      </w:r>
+    </w:p>
+    <w:p>
+      <w:pPr>
+        <w:pStyle w:val="Nadpis2"/>
+      </w:pPr>
+      <w:r>
+        <w:t xml:space="preserve">Nasazení rozšíření </w:t>
+      </w:r>
+      <w:proofErr w:type="spellStart"/>
+      <w:r>
+        <w:t>Violations</w:t>
+      </w:r>
+      <w:proofErr w:type="spellEnd"/>
+    </w:p>
+    <w:p>
+      <w:pPr>
+        <w:pStyle w:val="OdstavecNormln"/>
+      </w:pPr>
+      <w:r>
+        <w:t xml:space="preserve">Jednotlivé nástroje zařazené do skriptu pro sestavení nám generují reporty, které pak jednotlivá rozšíření </w:t>
+      </w:r>
+      <w:proofErr w:type="spellStart"/>
+      <w:r>
+        <w:t>Jenkinse</w:t>
+      </w:r>
+      <w:proofErr w:type="spellEnd"/>
+      <w:r>
+        <w:t xml:space="preserve"> zpracovávají. Bylo by vhodné mít ucelený pohled na problémy ve zdrojových kódech. Pro </w:t>
+      </w:r>
+      <w:proofErr w:type="spellStart"/>
+      <w:proofErr w:type="gramStart"/>
       <w:r>
         <w:t>Jenkins</w:t>
       </w:r>
       <w:proofErr w:type="spellEnd"/>
-      <w:r>
-        <w:t xml:space="preserve"> existuje přímo rozšíření, které umí zpracovat výsledky analýzy duplicitního kódu, DRY (zkratka pro </w:t>
-      </w:r>
-      <w:proofErr w:type="spellStart"/>
-      <w:proofErr w:type="gramStart"/>
-      <w:r>
-        <w:t>Don</w:t>
-      </w:r>
       <w:proofErr w:type="gramEnd"/>
       <w:r>
-        <w:t>'t</w:t>
-      </w:r>
-      <w:proofErr w:type="spellEnd"/>
-      <w:r>
-        <w:t xml:space="preserve"> </w:t>
-      </w:r>
-      <w:proofErr w:type="spellStart"/>
-      <w:r>
-        <w:t>Repeat</w:t>
-      </w:r>
-      <w:proofErr w:type="spellEnd"/>
-      <w:r>
-        <w:t xml:space="preserve"> </w:t>
-      </w:r>
-      <w:proofErr w:type="spellStart"/>
-      <w:r>
-        <w:t>Yourself</w:t>
-      </w:r>
-      <w:proofErr w:type="spellEnd"/>
-      <w:r>
-        <w:t>). Instalaci lze provést pomocí příkazu:</w:t>
+        <w:t xml:space="preserve"> existuje rozšíření </w:t>
+      </w:r>
+      <w:proofErr w:type="spellStart"/>
+      <w:r>
+        <w:t>Violations</w:t>
+      </w:r>
+      <w:proofErr w:type="spellEnd"/>
+      <w:r>
+        <w:rPr>
+          <w:rStyle w:val="Znakapoznpodarou"/>
+        </w:rPr>
+        <w:footnoteReference w:id="98"/>
+      </w:r>
+      <w:r>
+        <w:t>, které tento problém řeší.</w:t>
+      </w:r>
+    </w:p>
+    <w:p>
+      <w:pPr>
+        <w:pStyle w:val="OdstavecNormln"/>
+      </w:pPr>
+      <w:r>
+        <w:t>Nejprve je nutné ho nainstalovat:</w:t>
       </w:r>
     </w:p>
     <w:p>
@@ -16646,7 +17386,7 @@
         <w:pStyle w:val="Kd"/>
       </w:pPr>
       <w:r>
-        <w:t>java -jar jenkins-cli.jar -s http://localhost:8080 install-plugin dry</w:t>
+        <w:t>java -jar jenkins-cli.jar -s http://localhost:8080 install-plugin violations</w:t>
       </w:r>
     </w:p>
     <w:p>
@@ -16654,896 +17394,7 @@
         <w:pStyle w:val="OdstavecNormln"/>
       </w:pPr>
       <w:r>
-        <w:t xml:space="preserve">Zároveň je nutné nastavit projekt v </w:t>
-      </w:r>
-      <w:proofErr w:type="spellStart"/>
-      <w:r>
-        <w:t>Jenkinsu</w:t>
-      </w:r>
-      <w:proofErr w:type="spellEnd"/>
-      <w:r>
-        <w:t xml:space="preserve">. Zaškrtnutím pole </w:t>
-      </w:r>
-      <w:proofErr w:type="spellStart"/>
-      <w:r>
-        <w:t>Publish</w:t>
-      </w:r>
-      <w:proofErr w:type="spellEnd"/>
-      <w:r>
-        <w:t xml:space="preserve"> </w:t>
-      </w:r>
-      <w:proofErr w:type="spellStart"/>
-      <w:r>
-        <w:t>duplicate</w:t>
-      </w:r>
-      <w:proofErr w:type="spellEnd"/>
-      <w:r>
-        <w:t xml:space="preserve"> </w:t>
-      </w:r>
-      <w:proofErr w:type="spellStart"/>
-      <w:r>
-        <w:t>code</w:t>
-      </w:r>
-      <w:proofErr w:type="spellEnd"/>
-      <w:r>
-        <w:t xml:space="preserve"> </w:t>
-      </w:r>
-      <w:proofErr w:type="spellStart"/>
-      <w:r>
-        <w:t>analysis</w:t>
-      </w:r>
-      <w:proofErr w:type="spellEnd"/>
-      <w:r>
-        <w:t xml:space="preserve"> </w:t>
-      </w:r>
-      <w:proofErr w:type="spellStart"/>
-      <w:r>
-        <w:t>results</w:t>
-      </w:r>
-      <w:proofErr w:type="spellEnd"/>
-      <w:r>
-        <w:t xml:space="preserve"> v sekci Post-</w:t>
-      </w:r>
-      <w:proofErr w:type="spellStart"/>
-      <w:r>
-        <w:t>build</w:t>
-      </w:r>
-      <w:proofErr w:type="spellEnd"/>
-      <w:r>
-        <w:t xml:space="preserve"> </w:t>
-      </w:r>
-      <w:proofErr w:type="spellStart"/>
-      <w:r>
-        <w:t>Actions</w:t>
-      </w:r>
-      <w:proofErr w:type="spellEnd"/>
-      <w:r>
-        <w:t xml:space="preserve"> se aktivují další pole. Do </w:t>
-      </w:r>
-      <w:proofErr w:type="spellStart"/>
-      <w:r>
-        <w:t>Duplicate</w:t>
-      </w:r>
-      <w:proofErr w:type="spellEnd"/>
-      <w:r>
-        <w:t xml:space="preserve"> </w:t>
-      </w:r>
-      <w:proofErr w:type="spellStart"/>
-      <w:r>
-        <w:t>code</w:t>
-      </w:r>
-      <w:proofErr w:type="spellEnd"/>
-      <w:r>
-        <w:t xml:space="preserve"> </w:t>
-      </w:r>
-      <w:proofErr w:type="spellStart"/>
-      <w:r>
-        <w:t>results</w:t>
-      </w:r>
-      <w:proofErr w:type="spellEnd"/>
-      <w:r>
-        <w:t xml:space="preserve"> vložíme cestu k souboru, který nám PHPCPD generuje: </w:t>
-      </w:r>
-      <w:proofErr w:type="spellStart"/>
-      <w:r>
-        <w:t>build</w:t>
-      </w:r>
-      <w:proofErr w:type="spellEnd"/>
-      <w:r>
-        <w:t>/pmd-cpd.xml.</w:t>
-      </w:r>
-    </w:p>
-    <w:p>
-      <w:pPr>
-        <w:pStyle w:val="OdstavecNormln"/>
-      </w:pPr>
-      <w:r>
-        <w:t>Po provedení sestavení máme k dispozici i informace o duplicitním kódu.</w:t>
-      </w:r>
-    </w:p>
-    <w:p>
-      <w:pPr>
-        <w:pStyle w:val="Nadpis2"/>
-      </w:pPr>
-      <w:r>
-        <w:t>Nasazení PHPLOC</w:t>
-      </w:r>
-    </w:p>
-    <w:p>
-      <w:pPr>
-        <w:pStyle w:val="OdstavecNormln"/>
-      </w:pPr>
-      <w:r>
-        <w:t xml:space="preserve">PHPLOC je nástroj, který počítá různé metriky zdrojových kódů a výsledky umí exportovat do CSV souboru využitelného v </w:t>
-      </w:r>
-      <w:proofErr w:type="spellStart"/>
-      <w:r>
-        <w:t>Jenkinsu</w:t>
-      </w:r>
-      <w:proofErr w:type="spellEnd"/>
-      <w:r>
-        <w:t>. Detailně byl popsán v</w:t>
-      </w:r>
-      <w:r>
-        <w:t> </w:t>
-      </w:r>
-      <w:proofErr w:type="gramStart"/>
-      <w:r>
-        <w:t>kapitole</w:t>
-      </w:r>
-      <w:r>
-        <w:t xml:space="preserve"> </w:t>
-      </w:r>
-      <w:r>
-        <w:fldChar w:fldCharType="begin"/>
-      </w:r>
-      <w:r>
-        <w:instrText xml:space="preserve"> REF _Ref319221661 \r \h </w:instrText>
-      </w:r>
-      <w:r>
-        <w:fldChar w:fldCharType="separate"/>
-      </w:r>
-      <w:r>
-        <w:t>5.5</w:t>
-      </w:r>
-      <w:r>
-        <w:fldChar w:fldCharType="end"/>
-      </w:r>
-      <w:r>
-        <w:t>.</w:t>
-      </w:r>
-      <w:proofErr w:type="gramEnd"/>
-    </w:p>
-    <w:p>
-      <w:pPr>
-        <w:pStyle w:val="OdstavecNormln"/>
-      </w:pPr>
-      <w:r>
-        <w:t xml:space="preserve">Do skriptu pro sestavení se spouštění PHPLOC doplní přidáním další </w:t>
-      </w:r>
-      <w:proofErr w:type="spellStart"/>
-      <w:r>
-        <w:t>targetu</w:t>
-      </w:r>
-      <w:proofErr w:type="spellEnd"/>
-      <w:r>
-        <w:t>:</w:t>
-      </w:r>
-    </w:p>
-    <w:p>
-      <w:pPr>
-        <w:pStyle w:val="Kd"/>
-      </w:pPr>
-      <w:r>
-        <w:t>&lt;target name="phploc" depends="prepare" description="Analýza PHPLOC"&gt;</w:t>
-      </w:r>
-    </w:p>
-    <w:p>
-      <w:pPr>
-        <w:pStyle w:val="Kd"/>
-      </w:pPr>
-      <w:r>
-        <w:t xml:space="preserve">    &lt;exec command="phploc --log-csv ${project.basedir}/build/phploc.csv ${project.basedir}/application" logoutput="true" /&gt;</w:t>
-      </w:r>
-    </w:p>
-    <w:p>
-      <w:pPr>
-        <w:pStyle w:val="Kd"/>
-      </w:pPr>
-      <w:r>
-        <w:t>&lt;/target&gt;</w:t>
-      </w:r>
-    </w:p>
-    <w:p>
-      <w:pPr>
-        <w:pStyle w:val="OdstavecNormln"/>
-      </w:pPr>
-      <w:r>
-        <w:t xml:space="preserve">Do </w:t>
-      </w:r>
-      <w:proofErr w:type="spellStart"/>
-      <w:r>
-        <w:t>Jenkinse</w:t>
-      </w:r>
-      <w:proofErr w:type="spellEnd"/>
-      <w:r>
-        <w:t xml:space="preserve"> je nutné nainstalovat rozšíření Plot</w:t>
-      </w:r>
-      <w:r>
-        <w:rPr>
-          <w:rStyle w:val="Znakapoznpodarou"/>
-        </w:rPr>
-        <w:footnoteReference w:id="95"/>
-      </w:r>
-      <w:r>
-        <w:t>, které umí vykreslovat grafy z hodnot získaných v jednotlivých sestaveních.</w:t>
-      </w:r>
-    </w:p>
-    <w:p>
-      <w:pPr>
-        <w:pStyle w:val="Kd"/>
-      </w:pPr>
-      <w:r>
-        <w:t>java -jar jenkins-cli.jar -s http://localhost:8080 install-plugin plot</w:t>
-      </w:r>
-    </w:p>
-    <w:p>
-      <w:pPr>
-        <w:pStyle w:val="OdstavecNormln"/>
-      </w:pPr>
-      <w:r>
-        <w:t>@</w:t>
-      </w:r>
-      <w:proofErr w:type="spellStart"/>
-      <w:r>
-        <w:t>todo</w:t>
-      </w:r>
-      <w:proofErr w:type="spellEnd"/>
-      <w:r>
-        <w:t xml:space="preserve"> Popis jeho detailního nastavení přesahuje rozsah této </w:t>
-      </w:r>
-      <w:proofErr w:type="gramStart"/>
-      <w:r>
-        <w:t>práce (a nebo to</w:t>
-      </w:r>
-      <w:proofErr w:type="gramEnd"/>
-      <w:r>
-        <w:t xml:space="preserve"> radši rozepíšu?).</w:t>
-      </w:r>
-    </w:p>
-    <w:p>
-      <w:pPr>
-        <w:pStyle w:val="OdstavecNormln"/>
-      </w:pPr>
-      <w:r>
-        <w:t>Nastavení je proto možné buď vytvořit ručně podle tabulek;</w:t>
-      </w:r>
-    </w:p>
-    <w:p>
-      <w:pPr>
-        <w:pStyle w:val="OdstavecNormln"/>
-      </w:pPr>
-      <w:r>
-        <w:t xml:space="preserve">XML: je připraveno v samostatném XML souboru https://github.com/mhujer/bakalarka/blob/master/jenkins/plot.xml. Ten do </w:t>
-      </w:r>
-      <w:proofErr w:type="spellStart"/>
-      <w:r>
-        <w:t>Jenkinse</w:t>
-      </w:r>
-      <w:proofErr w:type="spellEnd"/>
-      <w:r>
-        <w:t xml:space="preserve"> </w:t>
-      </w:r>
-      <w:proofErr w:type="spellStart"/>
-      <w:r>
-        <w:t>n</w:t>
-      </w:r>
-      <w:r>
-        <w:t>@todo</w:t>
-      </w:r>
-      <w:proofErr w:type="spellEnd"/>
-    </w:p>
-    <w:p>
-      <w:pPr>
-        <w:pStyle w:val="Nadpis2"/>
-      </w:pPr>
-      <w:r>
-        <w:t xml:space="preserve">Nasazení </w:t>
-      </w:r>
-      <w:proofErr w:type="spellStart"/>
-      <w:r>
-        <w:t>PDepend</w:t>
-      </w:r>
-      <w:proofErr w:type="spellEnd"/>
-    </w:p>
-    <w:p>
-      <w:pPr>
-        <w:pStyle w:val="OdstavecNormln"/>
-      </w:pPr>
-      <w:proofErr w:type="spellStart"/>
-      <w:r>
-        <w:t>PDepend</w:t>
-      </w:r>
-      <w:proofErr w:type="spellEnd"/>
-      <w:r>
-        <w:t xml:space="preserve"> je nástroj umožňující získávat různé metriky zdrojových kódů. Jeho detailní popis je možné nalézt v </w:t>
-      </w:r>
-      <w:proofErr w:type="gramStart"/>
-      <w:r>
-        <w:t xml:space="preserve">kapitole </w:t>
-      </w:r>
-      <w:r>
-        <w:fldChar w:fldCharType="begin"/>
-      </w:r>
-      <w:r>
-        <w:instrText xml:space="preserve"> REF _Ref319222400 \r \h </w:instrText>
-      </w:r>
-      <w:r>
-        <w:fldChar w:fldCharType="separate"/>
-      </w:r>
-      <w:r>
-        <w:t>5.5</w:t>
-      </w:r>
-      <w:r>
-        <w:fldChar w:fldCharType="end"/>
-      </w:r>
-      <w:r>
-        <w:t>.</w:t>
-      </w:r>
-      <w:proofErr w:type="gramEnd"/>
-    </w:p>
-    <w:p>
-      <w:pPr>
-        <w:pStyle w:val="OdstavecNormln"/>
-      </w:pPr>
-      <w:r>
-        <w:t xml:space="preserve">Do skriptu pro sestavení ho lze přidat opět pomocí předpřipraveného </w:t>
-      </w:r>
-      <w:proofErr w:type="spellStart"/>
-      <w:r>
-        <w:t>tasku</w:t>
-      </w:r>
-      <w:proofErr w:type="spellEnd"/>
-      <w:r>
-        <w:t xml:space="preserve"> v nástroji </w:t>
-      </w:r>
-      <w:proofErr w:type="spellStart"/>
-      <w:r>
-        <w:t>Phing</w:t>
-      </w:r>
-      <w:proofErr w:type="spellEnd"/>
-      <w:r>
-        <w:t xml:space="preserve">. Dostal opět jen soubory, které jsou přímo součástí aplikace, nebudeme metriky získávat pro použité knihovny apod. </w:t>
-      </w:r>
-      <w:proofErr w:type="spellStart"/>
-      <w:r>
-        <w:t>PDepend</w:t>
-      </w:r>
-      <w:proofErr w:type="spellEnd"/>
-      <w:r>
-        <w:t xml:space="preserve"> generuje jak data pro rozšíření </w:t>
-      </w:r>
-      <w:proofErr w:type="spellStart"/>
-      <w:r>
-        <w:t>JDepend</w:t>
-      </w:r>
-      <w:proofErr w:type="spellEnd"/>
-      <w:r>
-        <w:t>, tak i dvě přehledová schémata.</w:t>
-      </w:r>
-    </w:p>
-    <w:p>
-      <w:pPr>
-        <w:pStyle w:val="Kd"/>
-      </w:pPr>
-      <w:r>
-        <w:t>&lt;target name="pdepend" depends="prepare" description="Analýza nástrojem PDepend"&gt;</w:t>
-      </w:r>
-    </w:p>
-    <w:p>
-      <w:pPr>
-        <w:pStyle w:val="Kd"/>
-      </w:pPr>
-      <w:r>
-        <w:t xml:space="preserve">    &lt;phpdepend&gt;</w:t>
-      </w:r>
-    </w:p>
-    <w:p>
-      <w:pPr>
-        <w:pStyle w:val="Kd"/>
-      </w:pPr>
-      <w:r>
-        <w:t xml:space="preserve">        &lt;fileset refid="src"/&gt;</w:t>
-      </w:r>
-    </w:p>
-    <w:p>
-      <w:pPr>
-        <w:pStyle w:val="Kd"/>
-      </w:pPr>
-      <w:r>
-        <w:t xml:space="preserve">        &lt;logger type="jdepend-xml" outfile="${project.basedir}/build/jdepend.xml"/&gt;</w:t>
-      </w:r>
-    </w:p>
-    <w:p>
-      <w:pPr>
-        <w:pStyle w:val="Kd"/>
-      </w:pPr>
-      <w:r>
-        <w:t xml:space="preserve">        &lt;logger type="jdepend-chart" outfile="${project.basedir}/build/dependencies.svg"/&gt;</w:t>
-      </w:r>
-    </w:p>
-    <w:p>
-      <w:pPr>
-        <w:pStyle w:val="Kd"/>
-      </w:pPr>
-      <w:r>
-        <w:t xml:space="preserve">        &lt;logger type="overview-pyramid" outfile="${project.basedir}/build/overview-pyramid.svg"/&gt;</w:t>
-      </w:r>
-    </w:p>
-    <w:p>
-      <w:pPr>
-        <w:pStyle w:val="Kd"/>
-      </w:pPr>
-      <w:r>
-        <w:t xml:space="preserve">    &lt;/phpdepend&gt;</w:t>
-      </w:r>
-    </w:p>
-    <w:p>
-      <w:pPr>
-        <w:pStyle w:val="Kd"/>
-      </w:pPr>
-      <w:r>
-        <w:t>&lt;/target&gt;</w:t>
-      </w:r>
-    </w:p>
-    <w:p>
-      <w:pPr>
-        <w:pStyle w:val="OdstavecNormln"/>
-      </w:pPr>
-      <w:r>
         <w:lastRenderedPageBreak/>
-        <w:t xml:space="preserve">Do </w:t>
-      </w:r>
-      <w:proofErr w:type="spellStart"/>
-      <w:r>
-        <w:t>Jenkinse</w:t>
-      </w:r>
-      <w:proofErr w:type="spellEnd"/>
-      <w:r>
-        <w:t xml:space="preserve"> je nutné nainstalovat rozšíření </w:t>
-      </w:r>
-      <w:proofErr w:type="spellStart"/>
-      <w:r>
-        <w:t>JDepend</w:t>
-      </w:r>
-      <w:proofErr w:type="spellEnd"/>
-      <w:r>
-        <w:rPr>
-          <w:rStyle w:val="Znakapoznpodarou"/>
-        </w:rPr>
-        <w:footnoteReference w:id="96"/>
-      </w:r>
-      <w:r>
-        <w:t>:</w:t>
-      </w:r>
-    </w:p>
-    <w:p>
-      <w:pPr>
-        <w:pStyle w:val="Kd"/>
-      </w:pPr>
-      <w:r>
-        <w:t>java -jar jenkins-cli.jar -s http://localhost:8080 install-plugin jdepend</w:t>
-      </w:r>
-    </w:p>
-    <w:p>
-      <w:pPr>
-        <w:pStyle w:val="OdstavecNormln"/>
-      </w:pPr>
-      <w:r>
-        <w:t>Po restartu serveru je nutné mu nastavit cestu k souboru, který se generuje během sestavení. V sekci Post-</w:t>
-      </w:r>
-      <w:proofErr w:type="spellStart"/>
-      <w:r>
-        <w:t>build</w:t>
-      </w:r>
-      <w:proofErr w:type="spellEnd"/>
-      <w:r>
-        <w:t xml:space="preserve"> </w:t>
-      </w:r>
-      <w:proofErr w:type="spellStart"/>
-      <w:r>
-        <w:t>Actions</w:t>
-      </w:r>
-      <w:proofErr w:type="spellEnd"/>
-      <w:r>
-        <w:t xml:space="preserve"> je nutné zaškrtnout pole Report </w:t>
-      </w:r>
-      <w:proofErr w:type="spellStart"/>
-      <w:r>
-        <w:t>JDepend</w:t>
-      </w:r>
-      <w:proofErr w:type="spellEnd"/>
-      <w:r>
-        <w:t xml:space="preserve"> a do pole </w:t>
-      </w:r>
-      <w:proofErr w:type="spellStart"/>
-      <w:r>
-        <w:t>Pre-generated</w:t>
-      </w:r>
-      <w:proofErr w:type="spellEnd"/>
-      <w:r>
-        <w:t xml:space="preserve"> </w:t>
-      </w:r>
-      <w:proofErr w:type="spellStart"/>
-      <w:r>
-        <w:t>JDepend</w:t>
-      </w:r>
-      <w:proofErr w:type="spellEnd"/>
-      <w:r>
-        <w:t xml:space="preserve"> </w:t>
-      </w:r>
-      <w:proofErr w:type="spellStart"/>
-      <w:r>
-        <w:t>File</w:t>
-      </w:r>
-      <w:proofErr w:type="spellEnd"/>
-      <w:r>
-        <w:t xml:space="preserve"> zadat cestu: </w:t>
-      </w:r>
-      <w:proofErr w:type="spellStart"/>
-      <w:r>
-        <w:t>build</w:t>
-      </w:r>
-      <w:proofErr w:type="spellEnd"/>
-      <w:r>
-        <w:t>/jdepend.xml.</w:t>
-      </w:r>
-    </w:p>
-    <w:p>
-      <w:pPr>
-        <w:pStyle w:val="OdstavecNormln"/>
-      </w:pPr>
-      <w:r>
-        <w:t xml:space="preserve">Na zobrazení vygenerovaných schémat není nutné do </w:t>
-      </w:r>
-      <w:proofErr w:type="spellStart"/>
-      <w:r>
-        <w:t>Jenkinse</w:t>
-      </w:r>
-      <w:proofErr w:type="spellEnd"/>
-      <w:r>
-        <w:t xml:space="preserve"> instalovat žádné rozšíření. Vzhledem k tomu, že jsou to obrázky ve formátu SVG, které umí dnešní běžně využívané prohlížeče bez problémů zobrazit, tak stačí na hlavní stránce projektu kliknout na odkaz </w:t>
-      </w:r>
-      <w:r>
-        <w:t>„</w:t>
-      </w:r>
-      <w:proofErr w:type="spellStart"/>
-      <w:r>
-        <w:t>add</w:t>
-      </w:r>
-      <w:proofErr w:type="spellEnd"/>
-      <w:r>
-        <w:t xml:space="preserve"> </w:t>
-      </w:r>
-      <w:proofErr w:type="spellStart"/>
-      <w:r>
-        <w:t>description</w:t>
-      </w:r>
-      <w:proofErr w:type="spellEnd"/>
-      <w:r>
-        <w:t>“</w:t>
-      </w:r>
-      <w:r>
-        <w:t xml:space="preserve"> a do textového pole vložit tento kód:</w:t>
-      </w:r>
-    </w:p>
-    <w:p>
-      <w:pPr>
-        <w:pStyle w:val="Kd"/>
-      </w:pPr>
-      <w:r>
-        <w:t>&lt;img src="http://localhost:8080/job/zf-tutorial/ws/build/dependencies.svg"/&gt;</w:t>
-      </w:r>
-    </w:p>
-    <w:p>
-      <w:pPr>
-        <w:pStyle w:val="Kd"/>
-      </w:pPr>
-      <w:r>
-        <w:t>&lt;img src="http://localhost:8080/job/zf-tutorial/ws/build/overview-pyramid.svg"/&gt;</w:t>
-      </w:r>
-    </w:p>
-    <w:p>
-      <w:pPr>
-        <w:pStyle w:val="OdstavecNormln"/>
-      </w:pPr>
-      <w:r>
-        <w:t>Schémata se poté budou zobrazovat na hlavní stránce.</w:t>
-      </w:r>
-    </w:p>
-    <w:p>
-      <w:pPr>
-        <w:pStyle w:val="Nadpis2"/>
-      </w:pPr>
-      <w:r>
-        <w:t>Nasazení PHPMD</w:t>
-      </w:r>
-    </w:p>
-    <w:p>
-      <w:pPr>
-        <w:pStyle w:val="OdstavecNormln"/>
-      </w:pPr>
-      <w:r>
-        <w:t>PHPMD (</w:t>
-      </w:r>
-      <w:proofErr w:type="spellStart"/>
-      <w:r>
-        <w:t>Mess</w:t>
-      </w:r>
-      <w:proofErr w:type="spellEnd"/>
-      <w:r>
-        <w:t xml:space="preserve"> </w:t>
-      </w:r>
-      <w:proofErr w:type="spellStart"/>
-      <w:r>
-        <w:t>Detector</w:t>
-      </w:r>
-      <w:proofErr w:type="spellEnd"/>
-      <w:r>
-        <w:t xml:space="preserve">) je nástroj na odhalení potenciálních problémů ve zdrojových kódech. Je závislý na nástroji </w:t>
-      </w:r>
-      <w:proofErr w:type="spellStart"/>
-      <w:r>
-        <w:t>PDepend</w:t>
-      </w:r>
-      <w:proofErr w:type="spellEnd"/>
-      <w:r>
-        <w:t>, jehož výstup používá jako vstup pro vlastní analýzu.</w:t>
-      </w:r>
-    </w:p>
-    <w:p>
-      <w:pPr>
-        <w:pStyle w:val="OdstavecNormln"/>
-      </w:pPr>
-      <w:r>
-        <w:t>Je vhodné vytvořit si vlastní XML soubor s pravidly</w:t>
-      </w:r>
-      <w:r>
-        <w:rPr>
-          <w:rStyle w:val="Znakapoznpodarou"/>
-        </w:rPr>
-        <w:footnoteReference w:id="97"/>
-      </w:r>
-      <w:r>
-        <w:t>, která bude PHPMD ověřovat. Výhodou tohoto přístupu je, že pokud v budoucnu bude potřeba některá pravidla doplnit nebo upravit, nebude nutné upravovat skript pro sestavení. Soubor pravidel je uložený v souboru phpmd.xml v kořenovém adresáři projektu.</w:t>
-      </w:r>
-    </w:p>
-    <w:p>
-      <w:pPr>
-        <w:pStyle w:val="OdstavecNormln"/>
-      </w:pPr>
-      <w:r>
-        <w:t xml:space="preserve">Skript pro sestavení je nutné doplnit o </w:t>
-      </w:r>
-      <w:proofErr w:type="spellStart"/>
-      <w:r>
-        <w:t>následujcí</w:t>
-      </w:r>
-      <w:proofErr w:type="spellEnd"/>
-      <w:r>
-        <w:t xml:space="preserve"> kód:</w:t>
-      </w:r>
-    </w:p>
-    <w:p>
-      <w:pPr>
-        <w:pStyle w:val="Kd"/>
-      </w:pPr>
-      <w:r>
-        <w:t>&lt;target name="phpmd" depends="prepare" description="PMD analýza"&gt;</w:t>
-      </w:r>
-    </w:p>
-    <w:p>
-      <w:pPr>
-        <w:pStyle w:val="Kd"/>
-      </w:pPr>
-      <w:r>
-        <w:t xml:space="preserve">    &lt;phpmd rulesets="${project.basedir}/phpmd.xml"&gt;</w:t>
-      </w:r>
-    </w:p>
-    <w:p>
-      <w:pPr>
-        <w:pStyle w:val="Kd"/>
-      </w:pPr>
-      <w:r>
-        <w:t xml:space="preserve">        &lt;fileset refid="src"/&gt;</w:t>
-      </w:r>
-    </w:p>
-    <w:p>
-      <w:pPr>
-        <w:pStyle w:val="Kd"/>
-      </w:pPr>
-      <w:r>
-        <w:t xml:space="preserve">        &lt;formatter type="xml" outfile="${project.basedir}/build/pmd.xml"/&gt;</w:t>
-      </w:r>
-    </w:p>
-    <w:p>
-      <w:pPr>
-        <w:pStyle w:val="Kd"/>
-      </w:pPr>
-      <w:r>
-        <w:t xml:space="preserve">    &lt;/phpmd&gt;</w:t>
-      </w:r>
-    </w:p>
-    <w:p>
-      <w:pPr>
-        <w:pStyle w:val="Kd"/>
-      </w:pPr>
-      <w:r>
-        <w:t>&lt;/target&gt;</w:t>
-      </w:r>
-    </w:p>
-    <w:p>
-      <w:pPr>
-        <w:pStyle w:val="OdstavecNormln"/>
-      </w:pPr>
-      <w:r>
-        <w:t xml:space="preserve">Podporu pro zpracování výstupů z PHPMD lze do </w:t>
-      </w:r>
-      <w:proofErr w:type="spellStart"/>
-      <w:r>
-        <w:t>Jenkinse</w:t>
-      </w:r>
-      <w:proofErr w:type="spellEnd"/>
-      <w:r>
-        <w:t xml:space="preserve"> doplnit pomocí příkazu:</w:t>
-      </w:r>
-    </w:p>
-    <w:p>
-      <w:pPr>
-        <w:pStyle w:val="Kd"/>
-      </w:pPr>
-      <w:r>
-        <w:t>java -jar jenkins-cli.jar -s http://localhost:8080 install-plugin pmd</w:t>
-      </w:r>
-    </w:p>
-    <w:p>
-      <w:pPr>
-        <w:pStyle w:val="OdstavecNormln"/>
-      </w:pPr>
-      <w:r>
-        <w:t xml:space="preserve">Po restartu je nutné nastavit načítání výstupů v našem projektu. V sekci </w:t>
-      </w:r>
-      <w:r>
-        <w:t>„</w:t>
-      </w:r>
-      <w:proofErr w:type="spellStart"/>
-      <w:r>
-        <w:t>Publish</w:t>
-      </w:r>
-      <w:proofErr w:type="spellEnd"/>
-      <w:r>
-        <w:t xml:space="preserve"> PMD </w:t>
-      </w:r>
-      <w:proofErr w:type="spellStart"/>
-      <w:r>
-        <w:t>analysis</w:t>
-      </w:r>
-      <w:proofErr w:type="spellEnd"/>
-      <w:r>
-        <w:t xml:space="preserve"> </w:t>
-      </w:r>
-      <w:proofErr w:type="spellStart"/>
-      <w:r>
-        <w:t>results</w:t>
-      </w:r>
-      <w:proofErr w:type="spellEnd"/>
-      <w:r>
-        <w:t>“</w:t>
-      </w:r>
-      <w:r>
-        <w:t xml:space="preserve"> vložíme do pole </w:t>
-      </w:r>
-      <w:r>
-        <w:t>„</w:t>
-      </w:r>
-      <w:r>
-        <w:t xml:space="preserve">PMD </w:t>
-      </w:r>
-      <w:proofErr w:type="spellStart"/>
-      <w:r>
-        <w:t>results</w:t>
-      </w:r>
-      <w:proofErr w:type="spellEnd"/>
-      <w:r>
-        <w:t>“</w:t>
-      </w:r>
-      <w:r>
-        <w:t xml:space="preserve"> cestu k souboru </w:t>
-      </w:r>
-      <w:proofErr w:type="spellStart"/>
-      <w:r>
-        <w:t>build</w:t>
-      </w:r>
-      <w:proofErr w:type="spellEnd"/>
-      <w:r>
-        <w:t>/pmd.xml.</w:t>
-      </w:r>
-    </w:p>
-    <w:p>
-      <w:pPr>
-        <w:pStyle w:val="Nadpis2"/>
-      </w:pPr>
-      <w:r>
-        <w:t xml:space="preserve">Nasazení rozšíření </w:t>
-      </w:r>
-      <w:proofErr w:type="spellStart"/>
-      <w:r>
-        <w:t>Violations</w:t>
-      </w:r>
-      <w:proofErr w:type="spellEnd"/>
-    </w:p>
-    <w:p>
-      <w:pPr>
-        <w:pStyle w:val="OdstavecNormln"/>
-      </w:pPr>
-      <w:r>
-        <w:t xml:space="preserve">Jednotlivé nástroje zařazené do skriptu pro sestavení nám generují reporty, které pak jednotlivá rozšíření </w:t>
-      </w:r>
-      <w:proofErr w:type="spellStart"/>
-      <w:r>
-        <w:t>Jenkinse</w:t>
-      </w:r>
-      <w:proofErr w:type="spellEnd"/>
-      <w:r>
-        <w:t xml:space="preserve"> zpracovávají. Bylo by vhodné mít ucelený pohled na problémy ve zdrojových kódech. Pro </w:t>
-      </w:r>
-      <w:proofErr w:type="spellStart"/>
-      <w:proofErr w:type="gramStart"/>
-      <w:r>
-        <w:t>Jenkins</w:t>
-      </w:r>
-      <w:proofErr w:type="spellEnd"/>
-      <w:proofErr w:type="gramEnd"/>
-      <w:r>
-        <w:t xml:space="preserve"> existuje rozšíření </w:t>
-      </w:r>
-      <w:proofErr w:type="spellStart"/>
-      <w:r>
-        <w:t>Violations</w:t>
-      </w:r>
-      <w:proofErr w:type="spellEnd"/>
-      <w:r>
-        <w:rPr>
-          <w:rStyle w:val="Znakapoznpodarou"/>
-        </w:rPr>
-        <w:footnoteReference w:id="98"/>
-      </w:r>
-      <w:r>
-        <w:t>, které tento problém řeší.</w:t>
-      </w:r>
-    </w:p>
-    <w:p>
-      <w:pPr>
-        <w:pStyle w:val="OdstavecNormln"/>
-      </w:pPr>
-      <w:r>
-        <w:t>Nejprve je nutné ho nainstalovat:</w:t>
-      </w:r>
-    </w:p>
-    <w:p>
-      <w:pPr>
-        <w:pStyle w:val="Kd"/>
-      </w:pPr>
-      <w:r>
-        <w:lastRenderedPageBreak/>
-        <w:t>java -jar jenkins-cli.jar -s http://localhost:8080 install-plugin violations</w:t>
-      </w:r>
-    </w:p>
-    <w:p>
-      <w:pPr>
-        <w:pStyle w:val="OdstavecNormln"/>
-      </w:pPr>
-      <w:r>
         <w:t xml:space="preserve">Vytváření shrnujících reportů lze aktivovat v nastavení projektu - zaškrtneme pole „Report </w:t>
       </w:r>
       <w:proofErr w:type="spellStart"/>
@@ -20486,7 +20337,7 @@
 
 <file path=word/comments.xml><?xml version="1.0" encoding="utf-8"?>
 <w:comments xmlns:wpc="http://schemas.microsoft.com/office/word/2010/wordprocessingCanvas" xmlns:mc="http://schemas.openxmlformats.org/markup-compatibility/2006" xmlns:o="urn:schemas-microsoft-com:office:office" xmlns:r="http://schemas.openxmlformats.org/officeDocument/2006/relationships" xmlns:m="http://schemas.openxmlformats.org/officeDocument/2006/math" xmlns:v="urn:schemas-microsoft-com:vml" xmlns:wp14="http://schemas.microsoft.com/office/word/2010/wordprocessingDrawing" xmlns:wp="http://schemas.openxmlformats.org/drawingml/2006/wordprocessingDrawing" xmlns:w10="urn:schemas-microsoft-com:office:word" xmlns:w="http://schemas.openxmlformats.org/wordprocessingml/2006/main" xmlns:w14="http://schemas.microsoft.com/office/word/2010/wordml" xmlns:wpg="http://schemas.microsoft.com/office/word/2010/wordprocessingGroup" xmlns:wpi="http://schemas.microsoft.com/office/word/2010/wordprocessingInk" xmlns:wne="http://schemas.microsoft.com/office/word/2006/wordml" xmlns:wps="http://schemas.microsoft.com/office/word/2010/wordprocessingShape" mc:Ignorable="w14 wp14">
-  <w:comment w:id="70" w:author="Martin Hujer" w:date="2012-03-11T15:33:00Z" w:initials="MH">
+  <w:comment w:id="71" w:author="Martin Hujer" w:date="2012-03-11T15:33:00Z" w:initials="MH">
     <w:p>
       <w:pPr>
         <w:pStyle w:val="Textkomente"/>
@@ -20621,7 +20472,7 @@
           <w:rPr>
             <w:noProof/>
           </w:rPr>
-          <w:t>32</w:t>
+          <w:t>16</w:t>
         </w:r>
         <w:r>
           <w:fldChar w:fldCharType="end"/>
@@ -22392,10 +22243,7 @@
         <w:footnoteRef/>
       </w:r>
       <w:r>
-        <w:t xml:space="preserve"> Viz </w:t>
-      </w:r>
-      <w:r>
-        <w:t>https://github.com/sebastianbergmann/phpunit/</w:t>
+        <w:t xml:space="preserve"> Viz https://github.com/sebastianbergmann/phpunit/</w:t>
       </w:r>
     </w:p>
   </w:footnote>
@@ -29284,59 +29132,59 @@
   </dgm:ptLst>
   <dgm:cxnLst>
     <dgm:cxn modelId="{53F48137-2B45-4F8E-9160-D1D565B83390}" srcId="{41484459-614D-43CF-92CA-8D313F51A413}" destId="{0223194E-30A8-4B40-BD8E-D0379B57D8E5}" srcOrd="0" destOrd="0" parTransId="{361B56C8-0F66-4C08-9A3B-7506F4C6B7BB}" sibTransId="{37A0CB93-F24E-45D6-9A8F-D71CF0EA0E0D}"/>
+    <dgm:cxn modelId="{014185B4-FFE9-4DE9-A04D-80EE61F06BC0}" type="presOf" srcId="{0223194E-30A8-4B40-BD8E-D0379B57D8E5}" destId="{6EFFE3A5-64F9-4917-8E57-A94269B61513}" srcOrd="0" destOrd="0" presId="urn:microsoft.com/office/officeart/2005/8/layout/StepDownProcess"/>
     <dgm:cxn modelId="{122E3A5C-01D0-4B8C-8407-AB6E162A23BA}" srcId="{41484459-614D-43CF-92CA-8D313F51A413}" destId="{AF56E2D4-78D3-456C-8F80-83C1438CC418}" srcOrd="7" destOrd="0" parTransId="{75BD709D-C451-4F85-B307-2136E8E4872C}" sibTransId="{A78A255B-3F32-46E0-886A-32A3727AD99E}"/>
+    <dgm:cxn modelId="{F06BF13C-6BE4-446D-B493-53AF2F581585}" type="presOf" srcId="{7D43941E-5428-4DEC-98F0-8DB3FB07FC6F}" destId="{AC1CC74C-E6B1-4B9D-8F1E-A4F2EBCA1C3F}" srcOrd="0" destOrd="0" presId="urn:microsoft.com/office/officeart/2005/8/layout/StepDownProcess"/>
     <dgm:cxn modelId="{1933669E-E20C-4D4B-A177-5CF868BE0DBB}" srcId="{41484459-614D-43CF-92CA-8D313F51A413}" destId="{657F79D8-E43E-4996-A4B8-C1C112B1CB01}" srcOrd="5" destOrd="0" parTransId="{6DBBD0B0-3826-4DA9-860E-7AABEDA77767}" sibTransId="{688FDCCD-8918-43BB-B31A-393752B6CC58}"/>
-    <dgm:cxn modelId="{C193108E-7FAF-49C1-838B-49217A38998A}" type="presOf" srcId="{88DC4135-5ED7-46C5-B9C6-24217441384B}" destId="{95671268-52B7-4017-834C-FFC0AD44572A}" srcOrd="0" destOrd="0" presId="urn:microsoft.com/office/officeart/2005/8/layout/StepDownProcess"/>
-    <dgm:cxn modelId="{63CCB8BA-334F-4479-8229-AFC0A37F5207}" type="presOf" srcId="{0223194E-30A8-4B40-BD8E-D0379B57D8E5}" destId="{6EFFE3A5-64F9-4917-8E57-A94269B61513}" srcOrd="0" destOrd="0" presId="urn:microsoft.com/office/officeart/2005/8/layout/StepDownProcess"/>
-    <dgm:cxn modelId="{EC47F8A6-04BD-40D1-8E0F-47767EC8B9DC}" type="presOf" srcId="{AF56E2D4-78D3-456C-8F80-83C1438CC418}" destId="{FA3FABA7-471D-4BA9-AB4E-A0881261E3FC}" srcOrd="0" destOrd="0" presId="urn:microsoft.com/office/officeart/2005/8/layout/StepDownProcess"/>
-    <dgm:cxn modelId="{F593C2BE-F43B-46AE-96E0-E6873530EC04}" type="presOf" srcId="{D51874B1-B0EC-46A5-BDD4-A6B5E9DD48AE}" destId="{C65F359C-F4C1-4FD4-801F-284070CE2DE9}" srcOrd="0" destOrd="0" presId="urn:microsoft.com/office/officeart/2005/8/layout/StepDownProcess"/>
-    <dgm:cxn modelId="{961E3A04-6667-43D8-B2A3-88689DB0EA74}" type="presOf" srcId="{657F79D8-E43E-4996-A4B8-C1C112B1CB01}" destId="{811A72A9-3A17-4221-9359-858F62938F0B}" srcOrd="0" destOrd="0" presId="urn:microsoft.com/office/officeart/2005/8/layout/StepDownProcess"/>
+    <dgm:cxn modelId="{65BCB3B4-1191-44FF-A68A-6F469B12BEE0}" type="presOf" srcId="{D51874B1-B0EC-46A5-BDD4-A6B5E9DD48AE}" destId="{C65F359C-F4C1-4FD4-801F-284070CE2DE9}" srcOrd="0" destOrd="0" presId="urn:microsoft.com/office/officeart/2005/8/layout/StepDownProcess"/>
+    <dgm:cxn modelId="{00DD1B5C-1B9B-4B08-81AC-85E71BF0974F}" type="presOf" srcId="{5B24B5E1-0EE9-41CF-8A31-4C3F82DD8654}" destId="{147698AB-B1CA-4A31-8AE1-3BAA72959147}" srcOrd="0" destOrd="0" presId="urn:microsoft.com/office/officeart/2005/8/layout/StepDownProcess"/>
     <dgm:cxn modelId="{D4063FCF-DCFD-429D-A1D5-682A51B31EED}" srcId="{41484459-614D-43CF-92CA-8D313F51A413}" destId="{7D43941E-5428-4DEC-98F0-8DB3FB07FC6F}" srcOrd="1" destOrd="0" parTransId="{332546E9-5B89-478C-BD46-DA782D872538}" sibTransId="{9D1A80F8-F9C6-4D49-A1F9-0A537471C1D1}"/>
-    <dgm:cxn modelId="{BF072306-00E0-4965-A66A-176CF1133960}" type="presOf" srcId="{41484459-614D-43CF-92CA-8D313F51A413}" destId="{112223B1-EB19-45F7-85DE-A4682110A034}" srcOrd="0" destOrd="0" presId="urn:microsoft.com/office/officeart/2005/8/layout/StepDownProcess"/>
+    <dgm:cxn modelId="{ADBAE73D-7CEC-477B-B908-593CA86A2D86}" type="presOf" srcId="{AF56E2D4-78D3-456C-8F80-83C1438CC418}" destId="{FA3FABA7-471D-4BA9-AB4E-A0881261E3FC}" srcOrd="0" destOrd="0" presId="urn:microsoft.com/office/officeart/2005/8/layout/StepDownProcess"/>
+    <dgm:cxn modelId="{BE23EA07-67D0-4DCE-85D0-58E6C3797844}" type="presOf" srcId="{D9E39184-3306-4DC5-950E-99ABB612285E}" destId="{82A5EEBE-34CB-407C-905B-A282E53B38D4}" srcOrd="0" destOrd="0" presId="urn:microsoft.com/office/officeart/2005/8/layout/StepDownProcess"/>
     <dgm:cxn modelId="{C4554F4C-305F-4B9C-9C45-4E51D6AF5876}" srcId="{41484459-614D-43CF-92CA-8D313F51A413}" destId="{D9E39184-3306-4DC5-950E-99ABB612285E}" srcOrd="2" destOrd="0" parTransId="{B76C610E-ABD2-49B6-A8D2-EBF833582C21}" sibTransId="{5FCD33BF-B0C2-4949-85F8-966DB9C24EC2}"/>
-    <dgm:cxn modelId="{0829EDD9-CE28-4F85-BA78-06FFA260522E}" type="presOf" srcId="{5B24B5E1-0EE9-41CF-8A31-4C3F82DD8654}" destId="{147698AB-B1CA-4A31-8AE1-3BAA72959147}" srcOrd="0" destOrd="0" presId="urn:microsoft.com/office/officeart/2005/8/layout/StepDownProcess"/>
     <dgm:cxn modelId="{42E7B38D-F080-4C0D-A9B1-9F1CFBA4A700}" srcId="{41484459-614D-43CF-92CA-8D313F51A413}" destId="{88DC4135-5ED7-46C5-B9C6-24217441384B}" srcOrd="4" destOrd="0" parTransId="{DAF92EE3-65C7-4447-803D-62E6CF20B28E}" sibTransId="{2BC43844-EF82-419E-85D0-DD1287411E39}"/>
     <dgm:cxn modelId="{55F1D653-6F09-4F2A-8219-EE4C69832266}" srcId="{41484459-614D-43CF-92CA-8D313F51A413}" destId="{D51874B1-B0EC-46A5-BDD4-A6B5E9DD48AE}" srcOrd="3" destOrd="0" parTransId="{EDB835D4-5723-4528-BB9E-C25E2AB0BEB0}" sibTransId="{99B5A1AB-B20D-4E34-A2DD-FC0B4E36FB32}"/>
-    <dgm:cxn modelId="{4FCBE8B7-0E1C-41F8-97B1-E2A2880A7975}" type="presOf" srcId="{7D43941E-5428-4DEC-98F0-8DB3FB07FC6F}" destId="{AC1CC74C-E6B1-4B9D-8F1E-A4F2EBCA1C3F}" srcOrd="0" destOrd="0" presId="urn:microsoft.com/office/officeart/2005/8/layout/StepDownProcess"/>
+    <dgm:cxn modelId="{1CA3FC66-8475-47CE-BB74-EF8A04436DBE}" type="presOf" srcId="{41484459-614D-43CF-92CA-8D313F51A413}" destId="{112223B1-EB19-45F7-85DE-A4682110A034}" srcOrd="0" destOrd="0" presId="urn:microsoft.com/office/officeart/2005/8/layout/StepDownProcess"/>
+    <dgm:cxn modelId="{D43CB9DC-B12A-4C99-A2DF-79ED83D92DDB}" type="presOf" srcId="{657F79D8-E43E-4996-A4B8-C1C112B1CB01}" destId="{811A72A9-3A17-4221-9359-858F62938F0B}" srcOrd="0" destOrd="0" presId="urn:microsoft.com/office/officeart/2005/8/layout/StepDownProcess"/>
     <dgm:cxn modelId="{185C9282-4E2A-4A1C-8617-CAD5FBD761A1}" srcId="{41484459-614D-43CF-92CA-8D313F51A413}" destId="{5B24B5E1-0EE9-41CF-8A31-4C3F82DD8654}" srcOrd="6" destOrd="0" parTransId="{118D5149-0217-4045-AE9E-2E6FAA8AF298}" sibTransId="{087138DD-0184-46F2-AD54-42E1B3A00876}"/>
-    <dgm:cxn modelId="{D3CA0FD1-6A62-4890-9659-95F5A70209EE}" type="presOf" srcId="{D9E39184-3306-4DC5-950E-99ABB612285E}" destId="{82A5EEBE-34CB-407C-905B-A282E53B38D4}" srcOrd="0" destOrd="0" presId="urn:microsoft.com/office/officeart/2005/8/layout/StepDownProcess"/>
-    <dgm:cxn modelId="{6979B38C-46E1-40C4-94B7-6105773F20D6}" type="presParOf" srcId="{112223B1-EB19-45F7-85DE-A4682110A034}" destId="{5B2565DC-0A3D-4BD1-97AC-F46CABC5CD58}" srcOrd="0" destOrd="0" presId="urn:microsoft.com/office/officeart/2005/8/layout/StepDownProcess"/>
-    <dgm:cxn modelId="{68D671B4-A398-4E97-8717-7C85DFAC984E}" type="presParOf" srcId="{5B2565DC-0A3D-4BD1-97AC-F46CABC5CD58}" destId="{035DA421-593E-4656-ACEC-B9F585C23B7E}" srcOrd="0" destOrd="0" presId="urn:microsoft.com/office/officeart/2005/8/layout/StepDownProcess"/>
-    <dgm:cxn modelId="{D54E34E5-D8B2-4FDB-AA3B-17FA7AF3AC0A}" type="presParOf" srcId="{5B2565DC-0A3D-4BD1-97AC-F46CABC5CD58}" destId="{6EFFE3A5-64F9-4917-8E57-A94269B61513}" srcOrd="1" destOrd="0" presId="urn:microsoft.com/office/officeart/2005/8/layout/StepDownProcess"/>
-    <dgm:cxn modelId="{C1FA8FFB-492F-4F76-8293-E2D0FE6C87EB}" type="presParOf" srcId="{5B2565DC-0A3D-4BD1-97AC-F46CABC5CD58}" destId="{707F9C08-3A81-4DDE-A3BE-EE49E5D3A3CF}" srcOrd="2" destOrd="0" presId="urn:microsoft.com/office/officeart/2005/8/layout/StepDownProcess"/>
-    <dgm:cxn modelId="{EEDE0FB1-1105-4D63-8858-CA5A21BFD16A}" type="presParOf" srcId="{112223B1-EB19-45F7-85DE-A4682110A034}" destId="{D8FFD278-BF01-4C75-B6FC-A92BC23FBA87}" srcOrd="1" destOrd="0" presId="urn:microsoft.com/office/officeart/2005/8/layout/StepDownProcess"/>
-    <dgm:cxn modelId="{FC3BB7FB-15B1-4669-9C63-E611F231B31A}" type="presParOf" srcId="{112223B1-EB19-45F7-85DE-A4682110A034}" destId="{D0507879-5D59-49E7-9AD0-9AE3F4EA78B8}" srcOrd="2" destOrd="0" presId="urn:microsoft.com/office/officeart/2005/8/layout/StepDownProcess"/>
-    <dgm:cxn modelId="{D9326449-B6E2-4325-B9D8-1F744FF9A425}" type="presParOf" srcId="{D0507879-5D59-49E7-9AD0-9AE3F4EA78B8}" destId="{E6FC186D-5626-4039-BFC4-9FA60D42B3B4}" srcOrd="0" destOrd="0" presId="urn:microsoft.com/office/officeart/2005/8/layout/StepDownProcess"/>
-    <dgm:cxn modelId="{FB7213D3-C3EE-43CB-98E2-9F473EBB6F9B}" type="presParOf" srcId="{D0507879-5D59-49E7-9AD0-9AE3F4EA78B8}" destId="{AC1CC74C-E6B1-4B9D-8F1E-A4F2EBCA1C3F}" srcOrd="1" destOrd="0" presId="urn:microsoft.com/office/officeart/2005/8/layout/StepDownProcess"/>
-    <dgm:cxn modelId="{0A2B1E63-CED7-4807-A24F-19EE3B4F1E05}" type="presParOf" srcId="{D0507879-5D59-49E7-9AD0-9AE3F4EA78B8}" destId="{4940A66E-C33E-4A74-AADA-5E7112FAFDE5}" srcOrd="2" destOrd="0" presId="urn:microsoft.com/office/officeart/2005/8/layout/StepDownProcess"/>
-    <dgm:cxn modelId="{0063A16E-9EEE-43F1-93C7-7D2159650661}" type="presParOf" srcId="{112223B1-EB19-45F7-85DE-A4682110A034}" destId="{3DA8A9DD-4DBB-4D06-9AA2-A1FA08A06D11}" srcOrd="3" destOrd="0" presId="urn:microsoft.com/office/officeart/2005/8/layout/StepDownProcess"/>
-    <dgm:cxn modelId="{03D534F4-548E-46E7-884D-11CD0B56DC6A}" type="presParOf" srcId="{112223B1-EB19-45F7-85DE-A4682110A034}" destId="{E378474B-B4B0-4C40-9A5A-3E179F200B8B}" srcOrd="4" destOrd="0" presId="urn:microsoft.com/office/officeart/2005/8/layout/StepDownProcess"/>
-    <dgm:cxn modelId="{AF7B412B-C801-41E0-BA35-E775D13AF61C}" type="presParOf" srcId="{E378474B-B4B0-4C40-9A5A-3E179F200B8B}" destId="{0CAD5D04-D9F9-46D2-B3AC-EEA1F1E021D6}" srcOrd="0" destOrd="0" presId="urn:microsoft.com/office/officeart/2005/8/layout/StepDownProcess"/>
-    <dgm:cxn modelId="{3EE2F952-6AE3-439C-BA27-24A99E069F12}" type="presParOf" srcId="{E378474B-B4B0-4C40-9A5A-3E179F200B8B}" destId="{82A5EEBE-34CB-407C-905B-A282E53B38D4}" srcOrd="1" destOrd="0" presId="urn:microsoft.com/office/officeart/2005/8/layout/StepDownProcess"/>
-    <dgm:cxn modelId="{376267DA-5901-4076-A371-545EBF5EF972}" type="presParOf" srcId="{E378474B-B4B0-4C40-9A5A-3E179F200B8B}" destId="{E4921EDE-51CB-4A75-B54E-47A857C90CD6}" srcOrd="2" destOrd="0" presId="urn:microsoft.com/office/officeart/2005/8/layout/StepDownProcess"/>
-    <dgm:cxn modelId="{75BE3EBB-ACEB-4B00-8D14-888BF08DA200}" type="presParOf" srcId="{112223B1-EB19-45F7-85DE-A4682110A034}" destId="{FDC0D58C-C5AD-401F-B22E-8DD5024BF6E7}" srcOrd="5" destOrd="0" presId="urn:microsoft.com/office/officeart/2005/8/layout/StepDownProcess"/>
-    <dgm:cxn modelId="{5BA8D07E-5724-42DF-A9D0-26435318CE06}" type="presParOf" srcId="{112223B1-EB19-45F7-85DE-A4682110A034}" destId="{50833944-0788-4F85-B187-9EBE2B044880}" srcOrd="6" destOrd="0" presId="urn:microsoft.com/office/officeart/2005/8/layout/StepDownProcess"/>
-    <dgm:cxn modelId="{644D135E-3BBB-4246-826F-B022E1D7BD16}" type="presParOf" srcId="{50833944-0788-4F85-B187-9EBE2B044880}" destId="{181B2FDF-3D27-4D06-8284-39E32B0394A8}" srcOrd="0" destOrd="0" presId="urn:microsoft.com/office/officeart/2005/8/layout/StepDownProcess"/>
-    <dgm:cxn modelId="{D3C19F74-13B1-48DB-B1CD-83B5F30EA446}" type="presParOf" srcId="{50833944-0788-4F85-B187-9EBE2B044880}" destId="{C65F359C-F4C1-4FD4-801F-284070CE2DE9}" srcOrd="1" destOrd="0" presId="urn:microsoft.com/office/officeart/2005/8/layout/StepDownProcess"/>
-    <dgm:cxn modelId="{453CE60A-7DB8-4A45-BD75-3F97BB68CED5}" type="presParOf" srcId="{50833944-0788-4F85-B187-9EBE2B044880}" destId="{0A3AB8E0-4F2F-4257-BA67-F2B495084922}" srcOrd="2" destOrd="0" presId="urn:microsoft.com/office/officeart/2005/8/layout/StepDownProcess"/>
-    <dgm:cxn modelId="{9424791C-6BC8-45E5-9A69-E7DF8E91A867}" type="presParOf" srcId="{112223B1-EB19-45F7-85DE-A4682110A034}" destId="{05911D22-B84D-458A-82A1-7F86083A1F13}" srcOrd="7" destOrd="0" presId="urn:microsoft.com/office/officeart/2005/8/layout/StepDownProcess"/>
-    <dgm:cxn modelId="{BAB70C1D-3D94-43FB-A93F-3AF876592D85}" type="presParOf" srcId="{112223B1-EB19-45F7-85DE-A4682110A034}" destId="{40640178-BA62-4BA1-94AA-B7C430C9478B}" srcOrd="8" destOrd="0" presId="urn:microsoft.com/office/officeart/2005/8/layout/StepDownProcess"/>
-    <dgm:cxn modelId="{805F3DB4-88BB-4734-81A7-F769F4139231}" type="presParOf" srcId="{40640178-BA62-4BA1-94AA-B7C430C9478B}" destId="{42695676-6EF0-4711-8DDE-6A3E7031F153}" srcOrd="0" destOrd="0" presId="urn:microsoft.com/office/officeart/2005/8/layout/StepDownProcess"/>
-    <dgm:cxn modelId="{B6F73140-5B0B-472D-9395-AF230647850A}" type="presParOf" srcId="{40640178-BA62-4BA1-94AA-B7C430C9478B}" destId="{95671268-52B7-4017-834C-FFC0AD44572A}" srcOrd="1" destOrd="0" presId="urn:microsoft.com/office/officeart/2005/8/layout/StepDownProcess"/>
-    <dgm:cxn modelId="{1098734F-B5BE-4949-B8A7-D3796DC42A30}" type="presParOf" srcId="{40640178-BA62-4BA1-94AA-B7C430C9478B}" destId="{31CB378A-F77C-4259-B7BB-A31423C5669C}" srcOrd="2" destOrd="0" presId="urn:microsoft.com/office/officeart/2005/8/layout/StepDownProcess"/>
-    <dgm:cxn modelId="{8A5E4DC8-6892-494B-B255-7B13C0E372D2}" type="presParOf" srcId="{112223B1-EB19-45F7-85DE-A4682110A034}" destId="{63F302B2-A341-49F7-939D-46D16C52F01B}" srcOrd="9" destOrd="0" presId="urn:microsoft.com/office/officeart/2005/8/layout/StepDownProcess"/>
-    <dgm:cxn modelId="{E43F776C-EEA7-4DE6-A0A3-AE5EA968B731}" type="presParOf" srcId="{112223B1-EB19-45F7-85DE-A4682110A034}" destId="{995D46F9-46F9-4E22-AEBB-FEC62B36A91F}" srcOrd="10" destOrd="0" presId="urn:microsoft.com/office/officeart/2005/8/layout/StepDownProcess"/>
-    <dgm:cxn modelId="{AAEC1CCC-2311-4832-856E-29B406B05176}" type="presParOf" srcId="{995D46F9-46F9-4E22-AEBB-FEC62B36A91F}" destId="{F402D733-CBB0-465C-8C99-A1CE6D08485D}" srcOrd="0" destOrd="0" presId="urn:microsoft.com/office/officeart/2005/8/layout/StepDownProcess"/>
-    <dgm:cxn modelId="{C694F032-099F-4567-9AB3-478B1EB53C2B}" type="presParOf" srcId="{995D46F9-46F9-4E22-AEBB-FEC62B36A91F}" destId="{811A72A9-3A17-4221-9359-858F62938F0B}" srcOrd="1" destOrd="0" presId="urn:microsoft.com/office/officeart/2005/8/layout/StepDownProcess"/>
-    <dgm:cxn modelId="{D8EF99ED-41EF-4644-A84E-0455B3A4DE55}" type="presParOf" srcId="{995D46F9-46F9-4E22-AEBB-FEC62B36A91F}" destId="{524029C4-0BB5-40F5-A713-556B5FFE7199}" srcOrd="2" destOrd="0" presId="urn:microsoft.com/office/officeart/2005/8/layout/StepDownProcess"/>
-    <dgm:cxn modelId="{7E77FD62-0A17-445D-9DBF-11085535C837}" type="presParOf" srcId="{112223B1-EB19-45F7-85DE-A4682110A034}" destId="{44062AA1-D835-4093-9592-FD68312ECC99}" srcOrd="11" destOrd="0" presId="urn:microsoft.com/office/officeart/2005/8/layout/StepDownProcess"/>
-    <dgm:cxn modelId="{6E395117-820A-49E8-976B-7FDCB25B6593}" type="presParOf" srcId="{112223B1-EB19-45F7-85DE-A4682110A034}" destId="{12424C59-7572-4197-A3CE-17B7785B7B95}" srcOrd="12" destOrd="0" presId="urn:microsoft.com/office/officeart/2005/8/layout/StepDownProcess"/>
-    <dgm:cxn modelId="{6C43457D-37EA-40D6-9DEC-CDF569CA3ABD}" type="presParOf" srcId="{12424C59-7572-4197-A3CE-17B7785B7B95}" destId="{269B4D2B-92D0-4E9E-AABA-E91E2936188C}" srcOrd="0" destOrd="0" presId="urn:microsoft.com/office/officeart/2005/8/layout/StepDownProcess"/>
-    <dgm:cxn modelId="{343A5D3E-AB27-438D-9283-B721EBD4C873}" type="presParOf" srcId="{12424C59-7572-4197-A3CE-17B7785B7B95}" destId="{147698AB-B1CA-4A31-8AE1-3BAA72959147}" srcOrd="1" destOrd="0" presId="urn:microsoft.com/office/officeart/2005/8/layout/StepDownProcess"/>
-    <dgm:cxn modelId="{6694490E-3546-40E2-8AF0-6ABC8FAB54C1}" type="presParOf" srcId="{12424C59-7572-4197-A3CE-17B7785B7B95}" destId="{0984F0E0-0095-445F-B20A-B8C9AA4831FC}" srcOrd="2" destOrd="0" presId="urn:microsoft.com/office/officeart/2005/8/layout/StepDownProcess"/>
-    <dgm:cxn modelId="{2353C40C-9B39-4CA0-9369-A404F33A6F8A}" type="presParOf" srcId="{112223B1-EB19-45F7-85DE-A4682110A034}" destId="{DBF55348-3688-45A4-8952-83B8358B5FEC}" srcOrd="13" destOrd="0" presId="urn:microsoft.com/office/officeart/2005/8/layout/StepDownProcess"/>
-    <dgm:cxn modelId="{C418CA7F-0142-407F-8074-DD6A982A27A9}" type="presParOf" srcId="{112223B1-EB19-45F7-85DE-A4682110A034}" destId="{77A6860A-785B-4B2E-B4D9-4D820076322D}" srcOrd="14" destOrd="0" presId="urn:microsoft.com/office/officeart/2005/8/layout/StepDownProcess"/>
-    <dgm:cxn modelId="{D73FDBAF-FDFF-4EAE-9F4C-4592E4F007D7}" type="presParOf" srcId="{77A6860A-785B-4B2E-B4D9-4D820076322D}" destId="{FA3FABA7-471D-4BA9-AB4E-A0881261E3FC}" srcOrd="0" destOrd="0" presId="urn:microsoft.com/office/officeart/2005/8/layout/StepDownProcess"/>
+    <dgm:cxn modelId="{37E9FE46-D030-4532-92AB-59AE83725A20}" type="presOf" srcId="{88DC4135-5ED7-46C5-B9C6-24217441384B}" destId="{95671268-52B7-4017-834C-FFC0AD44572A}" srcOrd="0" destOrd="0" presId="urn:microsoft.com/office/officeart/2005/8/layout/StepDownProcess"/>
+    <dgm:cxn modelId="{B33067EB-D71C-4C03-8460-31AF23068225}" type="presParOf" srcId="{112223B1-EB19-45F7-85DE-A4682110A034}" destId="{5B2565DC-0A3D-4BD1-97AC-F46CABC5CD58}" srcOrd="0" destOrd="0" presId="urn:microsoft.com/office/officeart/2005/8/layout/StepDownProcess"/>
+    <dgm:cxn modelId="{84FEEA0B-F9F7-4E22-B684-03B87D1334AF}" type="presParOf" srcId="{5B2565DC-0A3D-4BD1-97AC-F46CABC5CD58}" destId="{035DA421-593E-4656-ACEC-B9F585C23B7E}" srcOrd="0" destOrd="0" presId="urn:microsoft.com/office/officeart/2005/8/layout/StepDownProcess"/>
+    <dgm:cxn modelId="{B4245363-D62B-4C0F-A944-2BC45635C48E}" type="presParOf" srcId="{5B2565DC-0A3D-4BD1-97AC-F46CABC5CD58}" destId="{6EFFE3A5-64F9-4917-8E57-A94269B61513}" srcOrd="1" destOrd="0" presId="urn:microsoft.com/office/officeart/2005/8/layout/StepDownProcess"/>
+    <dgm:cxn modelId="{E2C37B4A-C967-4EED-9D2B-0C14A241CED3}" type="presParOf" srcId="{5B2565DC-0A3D-4BD1-97AC-F46CABC5CD58}" destId="{707F9C08-3A81-4DDE-A3BE-EE49E5D3A3CF}" srcOrd="2" destOrd="0" presId="urn:microsoft.com/office/officeart/2005/8/layout/StepDownProcess"/>
+    <dgm:cxn modelId="{79E6646A-BCE3-4689-A144-812B42B3F86A}" type="presParOf" srcId="{112223B1-EB19-45F7-85DE-A4682110A034}" destId="{D8FFD278-BF01-4C75-B6FC-A92BC23FBA87}" srcOrd="1" destOrd="0" presId="urn:microsoft.com/office/officeart/2005/8/layout/StepDownProcess"/>
+    <dgm:cxn modelId="{65EE5E99-CEAC-43F6-81DA-D7289E77EEA5}" type="presParOf" srcId="{112223B1-EB19-45F7-85DE-A4682110A034}" destId="{D0507879-5D59-49E7-9AD0-9AE3F4EA78B8}" srcOrd="2" destOrd="0" presId="urn:microsoft.com/office/officeart/2005/8/layout/StepDownProcess"/>
+    <dgm:cxn modelId="{D58F3D98-C0A1-4E80-9CAF-0BF5B2F1B71F}" type="presParOf" srcId="{D0507879-5D59-49E7-9AD0-9AE3F4EA78B8}" destId="{E6FC186D-5626-4039-BFC4-9FA60D42B3B4}" srcOrd="0" destOrd="0" presId="urn:microsoft.com/office/officeart/2005/8/layout/StepDownProcess"/>
+    <dgm:cxn modelId="{159C37CF-66FD-45AC-AA1B-536BED5D70E0}" type="presParOf" srcId="{D0507879-5D59-49E7-9AD0-9AE3F4EA78B8}" destId="{AC1CC74C-E6B1-4B9D-8F1E-A4F2EBCA1C3F}" srcOrd="1" destOrd="0" presId="urn:microsoft.com/office/officeart/2005/8/layout/StepDownProcess"/>
+    <dgm:cxn modelId="{9723102D-7F67-4421-9639-D353B72C47FB}" type="presParOf" srcId="{D0507879-5D59-49E7-9AD0-9AE3F4EA78B8}" destId="{4940A66E-C33E-4A74-AADA-5E7112FAFDE5}" srcOrd="2" destOrd="0" presId="urn:microsoft.com/office/officeart/2005/8/layout/StepDownProcess"/>
+    <dgm:cxn modelId="{C017950D-66C8-4624-A9E9-CA574B4838C3}" type="presParOf" srcId="{112223B1-EB19-45F7-85DE-A4682110A034}" destId="{3DA8A9DD-4DBB-4D06-9AA2-A1FA08A06D11}" srcOrd="3" destOrd="0" presId="urn:microsoft.com/office/officeart/2005/8/layout/StepDownProcess"/>
+    <dgm:cxn modelId="{457D75DB-ED62-4406-A59F-EC238F87FB5A}" type="presParOf" srcId="{112223B1-EB19-45F7-85DE-A4682110A034}" destId="{E378474B-B4B0-4C40-9A5A-3E179F200B8B}" srcOrd="4" destOrd="0" presId="urn:microsoft.com/office/officeart/2005/8/layout/StepDownProcess"/>
+    <dgm:cxn modelId="{69861B63-2090-44DF-B5F1-312CBAB2728C}" type="presParOf" srcId="{E378474B-B4B0-4C40-9A5A-3E179F200B8B}" destId="{0CAD5D04-D9F9-46D2-B3AC-EEA1F1E021D6}" srcOrd="0" destOrd="0" presId="urn:microsoft.com/office/officeart/2005/8/layout/StepDownProcess"/>
+    <dgm:cxn modelId="{E8E0B39F-82CD-4339-98A9-9A145960457A}" type="presParOf" srcId="{E378474B-B4B0-4C40-9A5A-3E179F200B8B}" destId="{82A5EEBE-34CB-407C-905B-A282E53B38D4}" srcOrd="1" destOrd="0" presId="urn:microsoft.com/office/officeart/2005/8/layout/StepDownProcess"/>
+    <dgm:cxn modelId="{448E604B-7AD7-4250-9735-8C83A9943493}" type="presParOf" srcId="{E378474B-B4B0-4C40-9A5A-3E179F200B8B}" destId="{E4921EDE-51CB-4A75-B54E-47A857C90CD6}" srcOrd="2" destOrd="0" presId="urn:microsoft.com/office/officeart/2005/8/layout/StepDownProcess"/>
+    <dgm:cxn modelId="{6F2784BC-CA21-49EA-8604-B304DABE77C5}" type="presParOf" srcId="{112223B1-EB19-45F7-85DE-A4682110A034}" destId="{FDC0D58C-C5AD-401F-B22E-8DD5024BF6E7}" srcOrd="5" destOrd="0" presId="urn:microsoft.com/office/officeart/2005/8/layout/StepDownProcess"/>
+    <dgm:cxn modelId="{E3BA10A6-E0EA-48FA-858C-CE38533F6914}" type="presParOf" srcId="{112223B1-EB19-45F7-85DE-A4682110A034}" destId="{50833944-0788-4F85-B187-9EBE2B044880}" srcOrd="6" destOrd="0" presId="urn:microsoft.com/office/officeart/2005/8/layout/StepDownProcess"/>
+    <dgm:cxn modelId="{C4FAF350-71D8-465C-8D4E-BE70A46D93A1}" type="presParOf" srcId="{50833944-0788-4F85-B187-9EBE2B044880}" destId="{181B2FDF-3D27-4D06-8284-39E32B0394A8}" srcOrd="0" destOrd="0" presId="urn:microsoft.com/office/officeart/2005/8/layout/StepDownProcess"/>
+    <dgm:cxn modelId="{92494D80-6270-4365-8053-C2AA1CA168D7}" type="presParOf" srcId="{50833944-0788-4F85-B187-9EBE2B044880}" destId="{C65F359C-F4C1-4FD4-801F-284070CE2DE9}" srcOrd="1" destOrd="0" presId="urn:microsoft.com/office/officeart/2005/8/layout/StepDownProcess"/>
+    <dgm:cxn modelId="{DE157ECF-8E54-47E1-9782-E5F524A50B31}" type="presParOf" srcId="{50833944-0788-4F85-B187-9EBE2B044880}" destId="{0A3AB8E0-4F2F-4257-BA67-F2B495084922}" srcOrd="2" destOrd="0" presId="urn:microsoft.com/office/officeart/2005/8/layout/StepDownProcess"/>
+    <dgm:cxn modelId="{E9C1D9BB-E828-4710-811F-299061A8ACA6}" type="presParOf" srcId="{112223B1-EB19-45F7-85DE-A4682110A034}" destId="{05911D22-B84D-458A-82A1-7F86083A1F13}" srcOrd="7" destOrd="0" presId="urn:microsoft.com/office/officeart/2005/8/layout/StepDownProcess"/>
+    <dgm:cxn modelId="{5319550B-A93A-441E-9E10-93657B261B40}" type="presParOf" srcId="{112223B1-EB19-45F7-85DE-A4682110A034}" destId="{40640178-BA62-4BA1-94AA-B7C430C9478B}" srcOrd="8" destOrd="0" presId="urn:microsoft.com/office/officeart/2005/8/layout/StepDownProcess"/>
+    <dgm:cxn modelId="{438EFE1A-847A-478D-8DC0-D2DAD5864FE1}" type="presParOf" srcId="{40640178-BA62-4BA1-94AA-B7C430C9478B}" destId="{42695676-6EF0-4711-8DDE-6A3E7031F153}" srcOrd="0" destOrd="0" presId="urn:microsoft.com/office/officeart/2005/8/layout/StepDownProcess"/>
+    <dgm:cxn modelId="{A848AF68-A5E0-4B15-A6A7-8CDEA403FC62}" type="presParOf" srcId="{40640178-BA62-4BA1-94AA-B7C430C9478B}" destId="{95671268-52B7-4017-834C-FFC0AD44572A}" srcOrd="1" destOrd="0" presId="urn:microsoft.com/office/officeart/2005/8/layout/StepDownProcess"/>
+    <dgm:cxn modelId="{486333ED-64DC-40EC-9050-6BC6832581D0}" type="presParOf" srcId="{40640178-BA62-4BA1-94AA-B7C430C9478B}" destId="{31CB378A-F77C-4259-B7BB-A31423C5669C}" srcOrd="2" destOrd="0" presId="urn:microsoft.com/office/officeart/2005/8/layout/StepDownProcess"/>
+    <dgm:cxn modelId="{DE3DA9A5-4B14-4A63-9DA1-0CC67BA92C45}" type="presParOf" srcId="{112223B1-EB19-45F7-85DE-A4682110A034}" destId="{63F302B2-A341-49F7-939D-46D16C52F01B}" srcOrd="9" destOrd="0" presId="urn:microsoft.com/office/officeart/2005/8/layout/StepDownProcess"/>
+    <dgm:cxn modelId="{CD3D2E7C-4CAB-4494-9811-F4A51DBC9C26}" type="presParOf" srcId="{112223B1-EB19-45F7-85DE-A4682110A034}" destId="{995D46F9-46F9-4E22-AEBB-FEC62B36A91F}" srcOrd="10" destOrd="0" presId="urn:microsoft.com/office/officeart/2005/8/layout/StepDownProcess"/>
+    <dgm:cxn modelId="{B2978CC7-2CB0-40FE-9CFF-0DCBE825B1BC}" type="presParOf" srcId="{995D46F9-46F9-4E22-AEBB-FEC62B36A91F}" destId="{F402D733-CBB0-465C-8C99-A1CE6D08485D}" srcOrd="0" destOrd="0" presId="urn:microsoft.com/office/officeart/2005/8/layout/StepDownProcess"/>
+    <dgm:cxn modelId="{9D475EB3-DC09-4C8D-990A-397AEA4A7148}" type="presParOf" srcId="{995D46F9-46F9-4E22-AEBB-FEC62B36A91F}" destId="{811A72A9-3A17-4221-9359-858F62938F0B}" srcOrd="1" destOrd="0" presId="urn:microsoft.com/office/officeart/2005/8/layout/StepDownProcess"/>
+    <dgm:cxn modelId="{DA2D63FD-EB9B-44FD-AA75-6E6A84D526BA}" type="presParOf" srcId="{995D46F9-46F9-4E22-AEBB-FEC62B36A91F}" destId="{524029C4-0BB5-40F5-A713-556B5FFE7199}" srcOrd="2" destOrd="0" presId="urn:microsoft.com/office/officeart/2005/8/layout/StepDownProcess"/>
+    <dgm:cxn modelId="{009E3D7A-0606-4BA4-AB2B-79C37C138362}" type="presParOf" srcId="{112223B1-EB19-45F7-85DE-A4682110A034}" destId="{44062AA1-D835-4093-9592-FD68312ECC99}" srcOrd="11" destOrd="0" presId="urn:microsoft.com/office/officeart/2005/8/layout/StepDownProcess"/>
+    <dgm:cxn modelId="{D90707D8-E72A-414C-AD6B-937A04E1ECF6}" type="presParOf" srcId="{112223B1-EB19-45F7-85DE-A4682110A034}" destId="{12424C59-7572-4197-A3CE-17B7785B7B95}" srcOrd="12" destOrd="0" presId="urn:microsoft.com/office/officeart/2005/8/layout/StepDownProcess"/>
+    <dgm:cxn modelId="{6BAA488A-A891-4CCB-8589-2F01CD586D92}" type="presParOf" srcId="{12424C59-7572-4197-A3CE-17B7785B7B95}" destId="{269B4D2B-92D0-4E9E-AABA-E91E2936188C}" srcOrd="0" destOrd="0" presId="urn:microsoft.com/office/officeart/2005/8/layout/StepDownProcess"/>
+    <dgm:cxn modelId="{21657EA1-8C42-4627-8C5F-A0FC43345619}" type="presParOf" srcId="{12424C59-7572-4197-A3CE-17B7785B7B95}" destId="{147698AB-B1CA-4A31-8AE1-3BAA72959147}" srcOrd="1" destOrd="0" presId="urn:microsoft.com/office/officeart/2005/8/layout/StepDownProcess"/>
+    <dgm:cxn modelId="{8D3248AC-66FE-4CD7-B8B3-D9426F911F7B}" type="presParOf" srcId="{12424C59-7572-4197-A3CE-17B7785B7B95}" destId="{0984F0E0-0095-445F-B20A-B8C9AA4831FC}" srcOrd="2" destOrd="0" presId="urn:microsoft.com/office/officeart/2005/8/layout/StepDownProcess"/>
+    <dgm:cxn modelId="{5AB54F42-3A28-4711-9439-6F1474E4FB0D}" type="presParOf" srcId="{112223B1-EB19-45F7-85DE-A4682110A034}" destId="{DBF55348-3688-45A4-8952-83B8358B5FEC}" srcOrd="13" destOrd="0" presId="urn:microsoft.com/office/officeart/2005/8/layout/StepDownProcess"/>
+    <dgm:cxn modelId="{DD6DAB60-440D-4517-996A-D687F11CFCEB}" type="presParOf" srcId="{112223B1-EB19-45F7-85DE-A4682110A034}" destId="{77A6860A-785B-4B2E-B4D9-4D820076322D}" srcOrd="14" destOrd="0" presId="urn:microsoft.com/office/officeart/2005/8/layout/StepDownProcess"/>
+    <dgm:cxn modelId="{01ADF049-F5B7-4971-80FA-4EB6151C63E0}" type="presParOf" srcId="{77A6860A-785B-4B2E-B4D9-4D820076322D}" destId="{FA3FABA7-471D-4BA9-AB4E-A0881261E3FC}" srcOrd="0" destOrd="0" presId="urn:microsoft.com/office/officeart/2005/8/layout/StepDownProcess"/>
   </dgm:cxnLst>
   <dgm:bg/>
   <dgm:whole/>
@@ -32641,7 +32489,7 @@
 </file>
 
 <file path=customXml/itemProps1.xml><?xml version="1.0" encoding="utf-8"?>
-<ds:datastoreItem xmlns:ds="http://schemas.openxmlformats.org/officeDocument/2006/customXml" ds:itemID="{EA7BB7AB-EFD8-45C6-9AEF-39B3EACC06DE}">
+<ds:datastoreItem xmlns:ds="http://schemas.openxmlformats.org/officeDocument/2006/customXml" ds:itemID="{41FA36A5-1CD1-470F-8D15-CDCC57D0F92B}">
   <ds:schemaRefs>
     <ds:schemaRef ds:uri="http://schemas.openxmlformats.org/officeDocument/2006/bibliography"/>
   </ds:schemaRefs>

</xml_diff>

<commit_message>
Rizika vysoké cyklomatické složitosti
</commit_message>
<xml_diff>
--- a/BP.docx
+++ b/BP.docx
@@ -12362,23 +12362,9 @@
       <w:pPr>
         <w:pStyle w:val="Nadpis4"/>
       </w:pPr>
-      <w:commentRangeStart w:id="72"/>
       <w:r>
         <w:t>Rizika</w:t>
       </w:r>
-      <w:commentRangeEnd w:id="72"/>
-      <w:r>
-        <w:rPr>
-          <w:rStyle w:val="Odkaznakoment"/>
-          <w:rFonts w:eastAsiaTheme="minorHAnsi" w:cstheme="minorBidi"/>
-          <w:b w:val="0"/>
-          <w:bCs w:val="0"/>
-          <w:i w:val="0"/>
-          <w:iCs w:val="0"/>
-          <w:color w:val="auto"/>
-        </w:rPr>
-        <w:commentReference w:id="72"/>
-      </w:r>
       <w:r>
         <w:t xml:space="preserve"> vysoké </w:t>
       </w:r>
@@ -12398,13 +12384,84 @@
       <w:pPr>
         <w:pStyle w:val="OdstavecNormln"/>
       </w:pPr>
+      <w:r>
+        <w:t xml:space="preserve">Jak již bylo zmíněno výše, vysoká </w:t>
+      </w:r>
+      <w:proofErr w:type="spellStart"/>
+      <w:r>
+        <w:t>cyklomatická</w:t>
+      </w:r>
+      <w:proofErr w:type="spellEnd"/>
+      <w:r>
+        <w:t xml:space="preserve"> složitost zhoršuje testovatelnost kódu a zároveň může zvyšovat riziko chyb (viz </w:t>
+      </w:r>
+      <w:r>
+        <w:fldChar w:fldCharType="begin"/>
+      </w:r>
+      <w:r>
+        <w:instrText xml:space="preserve"> REF _Ref321670508 \h </w:instrText>
+      </w:r>
+      <w:r>
+        <w:fldChar w:fldCharType="separate"/>
+      </w:r>
+      <w:r>
+        <w:t xml:space="preserve">Tabulka </w:t>
+      </w:r>
+      <w:r>
+        <w:rPr>
+          <w:noProof/>
+        </w:rPr>
+        <w:t>1</w:t>
+      </w:r>
+      <w:r>
+        <w:fldChar w:fldCharType="end"/>
+      </w:r>
+      <w:r>
+        <w:t xml:space="preserve">). S rostoucí </w:t>
+      </w:r>
+      <w:proofErr w:type="spellStart"/>
+      <w:r>
+        <w:t>cyklomatickou</w:t>
+      </w:r>
+      <w:proofErr w:type="spellEnd"/>
+      <w:r>
+        <w:t xml:space="preserve"> komplexitou se zvyšuje riziko chybné opravy – při opravě jedné chyby dojde k vnesení jiné</w:t>
+      </w:r>
+      <w:r>
+        <w:t xml:space="preserve"> (viz </w:t>
+      </w:r>
+      <w:r>
+        <w:fldChar w:fldCharType="begin"/>
+      </w:r>
+      <w:r>
+        <w:instrText xml:space="preserve"> REF _Ref321670579 \h </w:instrText>
+      </w:r>
+      <w:r>
+        <w:fldChar w:fldCharType="separate"/>
+      </w:r>
+      <w:r>
+        <w:t xml:space="preserve">Tabulka </w:t>
+      </w:r>
+      <w:r>
+        <w:rPr>
+          <w:noProof/>
+        </w:rPr>
+        <w:t>2</w:t>
+      </w:r>
+      <w:r>
+        <w:fldChar w:fldCharType="end"/>
+      </w:r>
+      <w:r>
+        <w:t>).</w:t>
+      </w:r>
     </w:p>
     <w:p>
       <w:pPr>
         <w:pStyle w:val="Titulek"/>
         <w:keepNext/>
       </w:pPr>
-      <w:bookmarkStart w:id="73" w:name="_Toc321667524"/>
+      <w:bookmarkStart w:id="72" w:name="_Toc321667524"/>
+      <w:bookmarkStart w:id="73" w:name="_Ref321670508"/>
       <w:r>
         <w:t xml:space="preserve">Tabulka </w:t>
       </w:r>
@@ -12416,6 +12473,7 @@
           <w:t>1</w:t>
         </w:r>
       </w:fldSimple>
+      <w:bookmarkEnd w:id="73"/>
       <w:r>
         <w:t xml:space="preserve">: </w:t>
       </w:r>
@@ -12453,7 +12511,7 @@
           </w:r>
         </w:sdtContent>
       </w:sdt>
-      <w:bookmarkEnd w:id="73"/>
+      <w:bookmarkEnd w:id="72"/>
     </w:p>
     <w:tbl>
       <w:tblPr>
@@ -12629,14 +12687,10 @@
       <w:pPr>
         <w:pStyle w:val="Titulek"/>
         <w:keepNext/>
-      </w:pPr>
-    </w:p>
-    <w:p>
-      <w:pPr>
-        <w:pStyle w:val="Titulek"/>
-        <w:keepNext/>
+        <w:spacing w:before="360"/>
       </w:pPr>
       <w:bookmarkStart w:id="74" w:name="_Toc321667525"/>
+      <w:bookmarkStart w:id="75" w:name="_Ref321670579"/>
       <w:r>
         <w:t xml:space="preserve">Tabulka </w:t>
       </w:r>
@@ -12648,6 +12702,7 @@
           <w:t>2</w:t>
         </w:r>
       </w:fldSimple>
+      <w:bookmarkEnd w:id="75"/>
       <w:r>
         <w:t xml:space="preserve">: </w:t>
       </w:r>
@@ -12965,15 +13020,15 @@
       <w:pPr>
         <w:pStyle w:val="Nadpis3"/>
       </w:pPr>
-      <w:bookmarkStart w:id="75" w:name="_Ref320944837"/>
-      <w:bookmarkStart w:id="76" w:name="_Toc321667832"/>
+      <w:bookmarkStart w:id="76" w:name="_Ref320944837"/>
+      <w:bookmarkStart w:id="77" w:name="_Toc321667832"/>
       <w:r>
         <w:t>Standardy pro psaní kódu</w:t>
       </w:r>
       <w:bookmarkEnd w:id="68"/>
       <w:bookmarkEnd w:id="69"/>
-      <w:bookmarkEnd w:id="75"/>
       <w:bookmarkEnd w:id="76"/>
+      <w:bookmarkEnd w:id="77"/>
     </w:p>
     <w:p>
       <w:pPr>
@@ -13078,6 +13133,7 @@
         </w:numPr>
       </w:pPr>
       <w:r>
+        <w:lastRenderedPageBreak/>
         <w:t>styl vlastního psaní – jak zapisovat jednotlivé programové struktury, kam umístit závorky uvozující jednotlivé části (třídy, metody,</w:t>
       </w:r>
       <w:r>
@@ -13102,7 +13158,6 @@
         </w:numPr>
       </w:pPr>
       <w:r>
-        <w:lastRenderedPageBreak/>
         <w:t>dokumentační standard</w:t>
       </w:r>
     </w:p>
@@ -13382,13 +13437,13 @@
       <w:pPr>
         <w:pStyle w:val="Nadpis3"/>
       </w:pPr>
-      <w:bookmarkStart w:id="77" w:name="_Ref320972759"/>
-      <w:bookmarkStart w:id="78" w:name="_Toc321667833"/>
+      <w:bookmarkStart w:id="78" w:name="_Ref320972759"/>
+      <w:bookmarkStart w:id="79" w:name="_Toc321667833"/>
       <w:r>
         <w:t>Duplicitní kód</w:t>
       </w:r>
-      <w:bookmarkEnd w:id="77"/>
       <w:bookmarkEnd w:id="78"/>
+      <w:bookmarkEnd w:id="79"/>
     </w:p>
     <w:p>
       <w:pPr>
@@ -13434,21 +13489,21 @@
       <w:pPr>
         <w:pStyle w:val="Nadpis1"/>
       </w:pPr>
-      <w:bookmarkStart w:id="79" w:name="_Toc298752269"/>
-      <w:bookmarkStart w:id="80" w:name="_Toc318101243"/>
-      <w:bookmarkStart w:id="81" w:name="_Toc318565605"/>
-      <w:bookmarkStart w:id="82" w:name="_Toc321667834"/>
+      <w:bookmarkStart w:id="80" w:name="_Toc298752269"/>
+      <w:bookmarkStart w:id="81" w:name="_Toc318101243"/>
+      <w:bookmarkStart w:id="82" w:name="_Toc318565605"/>
+      <w:bookmarkStart w:id="83" w:name="_Toc321667834"/>
       <w:r>
         <w:lastRenderedPageBreak/>
         <w:t>Výběr vhodného integračního serveru</w:t>
       </w:r>
-      <w:bookmarkEnd w:id="79"/>
       <w:bookmarkEnd w:id="80"/>
       <w:bookmarkEnd w:id="81"/>
+      <w:bookmarkEnd w:id="82"/>
       <w:r>
         <w:t xml:space="preserve"> a jeho konfigurace</w:t>
       </w:r>
-      <w:bookmarkEnd w:id="82"/>
+      <w:bookmarkEnd w:id="83"/>
     </w:p>
     <w:p>
       <w:pPr>
@@ -13486,18 +13541,18 @@
       <w:pPr>
         <w:pStyle w:val="Nadpis2"/>
       </w:pPr>
-      <w:bookmarkStart w:id="83" w:name="_Toc318101244"/>
-      <w:bookmarkStart w:id="84" w:name="_Toc318565606"/>
-      <w:bookmarkStart w:id="85" w:name="_Toc321667835"/>
+      <w:bookmarkStart w:id="84" w:name="_Toc318101244"/>
+      <w:bookmarkStart w:id="85" w:name="_Toc318565606"/>
+      <w:bookmarkStart w:id="86" w:name="_Toc321667835"/>
       <w:r>
         <w:t>Přehled trhu s</w:t>
       </w:r>
       <w:r>
         <w:t>erverů pro kontinuální integraci</w:t>
       </w:r>
-      <w:bookmarkEnd w:id="83"/>
       <w:bookmarkEnd w:id="84"/>
       <w:bookmarkEnd w:id="85"/>
+      <w:bookmarkEnd w:id="86"/>
     </w:p>
     <w:p>
       <w:pPr>
@@ -13838,13 +13893,13 @@
       <w:pPr>
         <w:pStyle w:val="Nadpis3"/>
       </w:pPr>
-      <w:bookmarkStart w:id="86" w:name="_Toc318565607"/>
-      <w:bookmarkStart w:id="87" w:name="_Toc321667836"/>
+      <w:bookmarkStart w:id="87" w:name="_Toc318565607"/>
+      <w:bookmarkStart w:id="88" w:name="_Toc321667836"/>
       <w:r>
         <w:t>Příbuzný software</w:t>
       </w:r>
-      <w:bookmarkEnd w:id="86"/>
       <w:bookmarkEnd w:id="87"/>
+      <w:bookmarkEnd w:id="88"/>
     </w:p>
     <w:p>
       <w:pPr>
@@ -13981,19 +14036,19 @@
       <w:pPr>
         <w:pStyle w:val="Nadpis2"/>
       </w:pPr>
-      <w:bookmarkStart w:id="88" w:name="_Toc318101245"/>
-      <w:bookmarkStart w:id="89" w:name="_Toc318565608"/>
-      <w:bookmarkStart w:id="90" w:name="_Ref319744698"/>
-      <w:bookmarkStart w:id="91" w:name="_Ref320458733"/>
-      <w:bookmarkStart w:id="92" w:name="_Toc321667837"/>
+      <w:bookmarkStart w:id="89" w:name="_Toc318101245"/>
+      <w:bookmarkStart w:id="90" w:name="_Toc318565608"/>
+      <w:bookmarkStart w:id="91" w:name="_Ref319744698"/>
+      <w:bookmarkStart w:id="92" w:name="_Ref320458733"/>
+      <w:bookmarkStart w:id="93" w:name="_Toc321667837"/>
       <w:r>
         <w:t>Jenkins / Hudson</w:t>
       </w:r>
-      <w:bookmarkEnd w:id="88"/>
       <w:bookmarkEnd w:id="89"/>
       <w:bookmarkEnd w:id="90"/>
       <w:bookmarkEnd w:id="91"/>
       <w:bookmarkEnd w:id="92"/>
+      <w:bookmarkEnd w:id="93"/>
     </w:p>
     <w:p>
       <w:pPr>
@@ -14252,7 +14307,7 @@
         <w:pStyle w:val="Titulek"/>
         <w:keepNext/>
       </w:pPr>
-      <w:bookmarkStart w:id="93" w:name="_Toc321667526"/>
+      <w:bookmarkStart w:id="94" w:name="_Toc321667526"/>
       <w:r>
         <w:t xml:space="preserve">Tabulka </w:t>
       </w:r>
@@ -14270,7 +14325,7 @@
         </w:rPr>
         <w:t>: Srovnání aktivity u projektů Hudson a Jenkins na serveru GitHub.com</w:t>
       </w:r>
-      <w:bookmarkEnd w:id="93"/>
+      <w:bookmarkEnd w:id="94"/>
     </w:p>
     <w:tbl>
       <w:tblPr>
@@ -14670,17 +14725,17 @@
       <w:pPr>
         <w:pStyle w:val="Nadpis2"/>
       </w:pPr>
-      <w:bookmarkStart w:id="94" w:name="_Ref319242939"/>
-      <w:bookmarkStart w:id="95" w:name="_Toc321667838"/>
-      <w:bookmarkStart w:id="96" w:name="_Toc298752270"/>
-      <w:bookmarkStart w:id="97" w:name="_Toc318101246"/>
-      <w:bookmarkStart w:id="98" w:name="_Toc318565609"/>
+      <w:bookmarkStart w:id="95" w:name="_Ref319242939"/>
+      <w:bookmarkStart w:id="96" w:name="_Toc321667838"/>
+      <w:bookmarkStart w:id="97" w:name="_Toc298752270"/>
+      <w:bookmarkStart w:id="98" w:name="_Toc318101246"/>
+      <w:bookmarkStart w:id="99" w:name="_Toc318565609"/>
       <w:r>
         <w:lastRenderedPageBreak/>
         <w:t>Instalace serveru Jenkins</w:t>
       </w:r>
-      <w:bookmarkEnd w:id="94"/>
       <w:bookmarkEnd w:id="95"/>
+      <w:bookmarkEnd w:id="96"/>
     </w:p>
     <w:p>
       <w:pPr>
@@ -15092,8 +15147,8 @@
         <w:pStyle w:val="Titulek"/>
         <w:jc w:val="both"/>
       </w:pPr>
-      <w:bookmarkStart w:id="99" w:name="_Ref319055938"/>
-      <w:bookmarkStart w:id="100" w:name="_Toc321667497"/>
+      <w:bookmarkStart w:id="100" w:name="_Ref319055938"/>
+      <w:bookmarkStart w:id="101" w:name="_Toc321667497"/>
       <w:r>
         <w:t xml:space="preserve">Obrázek </w:t>
       </w:r>
@@ -15105,7 +15160,7 @@
           <w:t>3</w:t>
         </w:r>
       </w:fldSimple>
-      <w:bookmarkEnd w:id="99"/>
+      <w:bookmarkEnd w:id="100"/>
       <w:r>
         <w:t xml:space="preserve">: Hlavní stránka </w:t>
       </w:r>
@@ -15117,18 +15172,18 @@
       <w:r>
         <w:t xml:space="preserve"> po prvním spuštění</w:t>
       </w:r>
-      <w:bookmarkEnd w:id="100"/>
+      <w:bookmarkEnd w:id="101"/>
     </w:p>
     <w:p>
       <w:pPr>
         <w:pStyle w:val="Nadpis2"/>
       </w:pPr>
-      <w:bookmarkStart w:id="101" w:name="_Ref319242956"/>
-      <w:bookmarkStart w:id="102" w:name="_Toc321667839"/>
+      <w:bookmarkStart w:id="102" w:name="_Ref319242956"/>
+      <w:bookmarkStart w:id="103" w:name="_Toc321667839"/>
       <w:r>
         <w:t>Možnosti konfigurac</w:t>
       </w:r>
-      <w:bookmarkEnd w:id="101"/>
+      <w:bookmarkEnd w:id="102"/>
       <w:r>
         <w:t>e</w:t>
       </w:r>
@@ -15138,7 +15193,7 @@
       <w:r>
         <w:t>serveru Jenkins</w:t>
       </w:r>
-      <w:bookmarkEnd w:id="102"/>
+      <w:bookmarkEnd w:id="103"/>
     </w:p>
     <w:p>
       <w:pPr>
@@ -15438,7 +15493,7 @@
         <w:pStyle w:val="Titulek"/>
         <w:jc w:val="both"/>
       </w:pPr>
-      <w:bookmarkStart w:id="103" w:name="_Toc321667498"/>
+      <w:bookmarkStart w:id="104" w:name="_Toc321667498"/>
       <w:r>
         <w:t xml:space="preserve">Obrázek </w:t>
       </w:r>
@@ -15453,7 +15508,7 @@
       <w:r>
         <w:t>: Jenkins - nastavení anglického prostředí</w:t>
       </w:r>
-      <w:bookmarkEnd w:id="103"/>
+      <w:bookmarkEnd w:id="104"/>
     </w:p>
     <w:p>
       <w:pPr>
@@ -15504,11 +15559,11 @@
       <w:pPr>
         <w:pStyle w:val="Nadpis3"/>
       </w:pPr>
-      <w:bookmarkStart w:id="104" w:name="_Toc321667840"/>
+      <w:bookmarkStart w:id="105" w:name="_Toc321667840"/>
       <w:r>
         <w:t>Zabezpečení serveru</w:t>
       </w:r>
-      <w:bookmarkEnd w:id="104"/>
+      <w:bookmarkEnd w:id="105"/>
     </w:p>
     <w:p>
       <w:pPr>
@@ -15600,7 +15655,7 @@
       <w:pPr>
         <w:pStyle w:val="Nadpis1"/>
       </w:pPr>
-      <w:bookmarkStart w:id="105" w:name="_Toc321667841"/>
+      <w:bookmarkStart w:id="106" w:name="_Toc321667841"/>
       <w:r>
         <w:lastRenderedPageBreak/>
         <w:t>Přehled</w:t>
@@ -15626,10 +15681,10 @@
       <w:r>
         <w:t>PHP</w:t>
       </w:r>
-      <w:bookmarkEnd w:id="96"/>
       <w:bookmarkEnd w:id="97"/>
       <w:bookmarkEnd w:id="98"/>
-      <w:bookmarkEnd w:id="105"/>
+      <w:bookmarkEnd w:id="99"/>
+      <w:bookmarkEnd w:id="106"/>
     </w:p>
     <w:p>
       <w:pPr>
@@ -15733,13 +15788,13 @@
       <w:pPr>
         <w:pStyle w:val="Nadpis2"/>
       </w:pPr>
-      <w:bookmarkStart w:id="106" w:name="_Ref320457478"/>
-      <w:bookmarkStart w:id="107" w:name="_Toc321667842"/>
+      <w:bookmarkStart w:id="107" w:name="_Ref320457478"/>
+      <w:bookmarkStart w:id="108" w:name="_Toc321667842"/>
       <w:r>
         <w:t>PEAR</w:t>
       </w:r>
-      <w:bookmarkEnd w:id="106"/>
       <w:bookmarkEnd w:id="107"/>
+      <w:bookmarkEnd w:id="108"/>
     </w:p>
     <w:p>
       <w:pPr>
@@ -15996,11 +16051,11 @@
       <w:pPr>
         <w:pStyle w:val="Nadpis2"/>
       </w:pPr>
-      <w:bookmarkStart w:id="108" w:name="_Toc298752271"/>
-      <w:bookmarkStart w:id="109" w:name="_Toc318101247"/>
-      <w:bookmarkStart w:id="110" w:name="_Toc318565610"/>
-      <w:bookmarkStart w:id="111" w:name="_Ref319052159"/>
-      <w:bookmarkStart w:id="112" w:name="_Toc321667843"/>
+      <w:bookmarkStart w:id="109" w:name="_Toc298752271"/>
+      <w:bookmarkStart w:id="110" w:name="_Toc318101247"/>
+      <w:bookmarkStart w:id="111" w:name="_Toc318565610"/>
+      <w:bookmarkStart w:id="112" w:name="_Ref319052159"/>
+      <w:bookmarkStart w:id="113" w:name="_Toc321667843"/>
       <w:r>
         <w:lastRenderedPageBreak/>
         <w:t xml:space="preserve">PHP </w:t>
@@ -16009,11 +16064,11 @@
       <w:r>
         <w:t>Lint</w:t>
       </w:r>
-      <w:bookmarkEnd w:id="108"/>
       <w:bookmarkEnd w:id="109"/>
       <w:bookmarkEnd w:id="110"/>
       <w:bookmarkEnd w:id="111"/>
       <w:bookmarkEnd w:id="112"/>
+      <w:bookmarkEnd w:id="113"/>
       <w:proofErr w:type="spellEnd"/>
     </w:p>
     <w:p>
@@ -16212,8 +16267,8 @@
       <w:pPr>
         <w:pStyle w:val="Titulek"/>
       </w:pPr>
-      <w:bookmarkStart w:id="113" w:name="_Ref320457065"/>
-      <w:bookmarkStart w:id="114" w:name="_Toc321667499"/>
+      <w:bookmarkStart w:id="114" w:name="_Ref320457065"/>
+      <w:bookmarkStart w:id="115" w:name="_Toc321667499"/>
       <w:r>
         <w:t xml:space="preserve">Obrázek </w:t>
       </w:r>
@@ -16225,7 +16280,7 @@
           <w:t>5</w:t>
         </w:r>
       </w:fldSimple>
-      <w:bookmarkEnd w:id="113"/>
+      <w:bookmarkEnd w:id="114"/>
       <w:r>
         <w:t xml:space="preserve">: </w:t>
       </w:r>
@@ -16243,7 +16298,7 @@
       <w:r>
         <w:t xml:space="preserve"> Studio 8</w:t>
       </w:r>
-      <w:bookmarkEnd w:id="114"/>
+      <w:bookmarkEnd w:id="115"/>
     </w:p>
     <w:p>
       <w:pPr>
@@ -16287,7 +16342,7 @@
       <w:pPr>
         <w:pStyle w:val="OdstavecNormln"/>
       </w:pPr>
-      <w:bookmarkStart w:id="115" w:name="_Toc298752272"/>
+      <w:bookmarkStart w:id="116" w:name="_Toc298752272"/>
       <w:r>
         <w:t xml:space="preserve">Pokud </w:t>
       </w:r>
@@ -16390,8 +16445,8 @@
       <w:pPr>
         <w:pStyle w:val="Titulek"/>
       </w:pPr>
-      <w:bookmarkStart w:id="116" w:name="_Ref298940988"/>
-      <w:bookmarkStart w:id="117" w:name="_Toc321667528"/>
+      <w:bookmarkStart w:id="117" w:name="_Ref298940988"/>
+      <w:bookmarkStart w:id="118" w:name="_Toc321667528"/>
       <w:proofErr w:type="gramStart"/>
       <w:r>
         <w:t xml:space="preserve">Kód </w:t>
@@ -16418,7 +16473,7 @@
       <w:r>
         <w:t xml:space="preserve"> </w:t>
       </w:r>
-      <w:bookmarkStart w:id="118" w:name="_Ref298941041"/>
+      <w:bookmarkStart w:id="119" w:name="_Ref298941041"/>
       <w:r>
         <w:t>test1-error</w:t>
       </w:r>
@@ -16426,9 +16481,9 @@
       <w:r>
         <w:t>.php</w:t>
       </w:r>
-      <w:bookmarkEnd w:id="116"/>
       <w:bookmarkEnd w:id="117"/>
       <w:bookmarkEnd w:id="118"/>
+      <w:bookmarkEnd w:id="119"/>
     </w:p>
     <w:p>
       <w:pPr>
@@ -16467,9 +16522,9 @@
       <w:pPr>
         <w:pStyle w:val="Titulek"/>
       </w:pPr>
-      <w:bookmarkStart w:id="119" w:name="_Ref299520264"/>
-      <w:bookmarkStart w:id="120" w:name="_Ref298941156"/>
-      <w:bookmarkStart w:id="121" w:name="_Toc321667529"/>
+      <w:bookmarkStart w:id="120" w:name="_Ref299520264"/>
+      <w:bookmarkStart w:id="121" w:name="_Ref298941156"/>
+      <w:bookmarkStart w:id="122" w:name="_Toc321667529"/>
       <w:proofErr w:type="gramStart"/>
       <w:r>
         <w:t xml:space="preserve">Kód </w:t>
@@ -16493,7 +16548,7 @@
           <w:t>2</w:t>
         </w:r>
       </w:fldSimple>
-      <w:bookmarkEnd w:id="119"/>
+      <w:bookmarkEnd w:id="120"/>
       <w:r>
         <w:t xml:space="preserve"> </w:t>
       </w:r>
@@ -16514,8 +16569,8 @@
       <w:r>
         <w:t>Lint</w:t>
       </w:r>
-      <w:bookmarkEnd w:id="120"/>
       <w:bookmarkEnd w:id="121"/>
+      <w:bookmarkEnd w:id="122"/>
       <w:proofErr w:type="spellEnd"/>
     </w:p>
     <w:p>
@@ -16630,8 +16685,8 @@
       <w:pPr>
         <w:pStyle w:val="Titulek"/>
       </w:pPr>
-      <w:bookmarkStart w:id="122" w:name="_Ref299519566"/>
-      <w:bookmarkStart w:id="123" w:name="_Toc321667530"/>
+      <w:bookmarkStart w:id="123" w:name="_Ref299519566"/>
+      <w:bookmarkStart w:id="124" w:name="_Toc321667530"/>
       <w:proofErr w:type="gramStart"/>
       <w:r>
         <w:t xml:space="preserve">Kód </w:t>
@@ -16655,7 +16710,7 @@
           <w:t>3</w:t>
         </w:r>
       </w:fldSimple>
-      <w:bookmarkEnd w:id="122"/>
+      <w:bookmarkEnd w:id="123"/>
       <w:r>
         <w:t xml:space="preserve"> Zdrojový</w:t>
       </w:r>
@@ -16663,7 +16718,7 @@
       <w:r>
         <w:t xml:space="preserve"> kód souboru test2-ok.php</w:t>
       </w:r>
-      <w:bookmarkEnd w:id="123"/>
+      <w:bookmarkEnd w:id="124"/>
     </w:p>
     <w:p>
       <w:pPr>
@@ -16688,8 +16743,8 @@
       <w:pPr>
         <w:pStyle w:val="Titulek"/>
       </w:pPr>
-      <w:bookmarkStart w:id="124" w:name="_Ref299519582"/>
-      <w:bookmarkStart w:id="125" w:name="_Toc321667531"/>
+      <w:bookmarkStart w:id="125" w:name="_Ref299519582"/>
+      <w:bookmarkStart w:id="126" w:name="_Toc321667531"/>
       <w:proofErr w:type="gramStart"/>
       <w:r>
         <w:t xml:space="preserve">Kód </w:t>
@@ -16713,7 +16768,7 @@
           <w:t>4</w:t>
         </w:r>
       </w:fldSimple>
-      <w:bookmarkEnd w:id="124"/>
+      <w:bookmarkEnd w:id="125"/>
       <w:r>
         <w:t xml:space="preserve"> </w:t>
       </w:r>
@@ -16735,15 +16790,15 @@
       <w:r>
         <w:t>, když je kód v pořádku</w:t>
       </w:r>
-      <w:bookmarkEnd w:id="125"/>
+      <w:bookmarkEnd w:id="126"/>
     </w:p>
     <w:p>
       <w:pPr>
         <w:pStyle w:val="Nadpis3"/>
       </w:pPr>
-      <w:bookmarkStart w:id="126" w:name="_Toc318101248"/>
-      <w:bookmarkStart w:id="127" w:name="_Toc318565611"/>
-      <w:bookmarkStart w:id="128" w:name="_Toc321667844"/>
+      <w:bookmarkStart w:id="127" w:name="_Toc318101248"/>
+      <w:bookmarkStart w:id="128" w:name="_Toc318565611"/>
+      <w:bookmarkStart w:id="129" w:name="_Toc321667844"/>
       <w:r>
         <w:lastRenderedPageBreak/>
         <w:t xml:space="preserve">Kontrola </w:t>
@@ -16756,9 +16811,9 @@
       <w:r>
         <w:t xml:space="preserve"> kompatibility</w:t>
       </w:r>
-      <w:bookmarkEnd w:id="126"/>
       <w:bookmarkEnd w:id="127"/>
       <w:bookmarkEnd w:id="128"/>
+      <w:bookmarkEnd w:id="129"/>
     </w:p>
     <w:p>
       <w:pPr>
@@ -16925,8 +16980,8 @@
       <w:pPr>
         <w:pStyle w:val="Titulek"/>
       </w:pPr>
-      <w:bookmarkStart w:id="129" w:name="_Ref299543529"/>
-      <w:bookmarkStart w:id="130" w:name="_Toc321667532"/>
+      <w:bookmarkStart w:id="130" w:name="_Ref299543529"/>
+      <w:bookmarkStart w:id="131" w:name="_Toc321667532"/>
       <w:proofErr w:type="gramStart"/>
       <w:r>
         <w:t xml:space="preserve">Kód </w:t>
@@ -16950,7 +17005,7 @@
           <w:t>5</w:t>
         </w:r>
       </w:fldSimple>
-      <w:bookmarkEnd w:id="129"/>
+      <w:bookmarkEnd w:id="130"/>
       <w:r>
         <w:t xml:space="preserve"> </w:t>
       </w:r>
@@ -16961,7 +17016,7 @@
       <w:r>
         <w:t>.php</w:t>
       </w:r>
-      <w:bookmarkEnd w:id="130"/>
+      <w:bookmarkEnd w:id="131"/>
     </w:p>
     <w:p>
       <w:pPr>
@@ -16983,8 +17038,8 @@
       <w:pPr>
         <w:pStyle w:val="Titulek"/>
       </w:pPr>
-      <w:bookmarkStart w:id="131" w:name="_Ref299543542"/>
-      <w:bookmarkStart w:id="132" w:name="_Toc321667533"/>
+      <w:bookmarkStart w:id="132" w:name="_Ref299543542"/>
+      <w:bookmarkStart w:id="133" w:name="_Toc321667533"/>
       <w:proofErr w:type="gramStart"/>
       <w:r>
         <w:t xml:space="preserve">Kód </w:t>
@@ -17008,7 +17063,7 @@
           <w:t>6</w:t>
         </w:r>
       </w:fldSimple>
-      <w:bookmarkEnd w:id="131"/>
+      <w:bookmarkEnd w:id="132"/>
       <w:r>
         <w:t xml:space="preserve"> </w:t>
       </w:r>
@@ -17030,7 +17085,7 @@
       <w:r>
         <w:t xml:space="preserve"> (verze PHP 5.3) na souboru test3-trait.php</w:t>
       </w:r>
-      <w:bookmarkEnd w:id="132"/>
+      <w:bookmarkEnd w:id="133"/>
     </w:p>
     <w:p>
       <w:pPr>
@@ -17147,8 +17202,8 @@
       <w:pPr>
         <w:pStyle w:val="Titulek"/>
       </w:pPr>
-      <w:bookmarkStart w:id="133" w:name="_Ref299543569"/>
-      <w:bookmarkStart w:id="134" w:name="_Toc321667534"/>
+      <w:bookmarkStart w:id="134" w:name="_Ref299543569"/>
+      <w:bookmarkStart w:id="135" w:name="_Toc321667534"/>
       <w:proofErr w:type="gramStart"/>
       <w:r>
         <w:t xml:space="preserve">Kód </w:t>
@@ -17172,7 +17227,7 @@
           <w:t>7</w:t>
         </w:r>
       </w:fldSimple>
-      <w:bookmarkEnd w:id="133"/>
+      <w:bookmarkEnd w:id="134"/>
       <w:r>
         <w:t xml:space="preserve"> </w:t>
       </w:r>
@@ -17197,7 +17252,7 @@
       <w:r>
         <w:t xml:space="preserve"> (verze PHP 5.4.0alpha2) na souboru test3-trait.php</w:t>
       </w:r>
-      <w:bookmarkEnd w:id="134"/>
+      <w:bookmarkEnd w:id="135"/>
     </w:p>
     <w:p>
       <w:pPr>
@@ -17284,9 +17339,9 @@
       <w:pPr>
         <w:pStyle w:val="Nadpis3"/>
       </w:pPr>
-      <w:bookmarkStart w:id="135" w:name="_Toc318101249"/>
-      <w:bookmarkStart w:id="136" w:name="_Toc318565612"/>
-      <w:bookmarkStart w:id="137" w:name="_Toc321667845"/>
+      <w:bookmarkStart w:id="136" w:name="_Toc318101249"/>
+      <w:bookmarkStart w:id="137" w:name="_Toc318565612"/>
+      <w:bookmarkStart w:id="138" w:name="_Toc321667845"/>
       <w:proofErr w:type="spellStart"/>
       <w:r>
         <w:t>Pre-commit</w:t>
@@ -17299,9 +17354,9 @@
       <w:r>
         <w:t>hook</w:t>
       </w:r>
-      <w:bookmarkEnd w:id="135"/>
       <w:bookmarkEnd w:id="136"/>
       <w:bookmarkEnd w:id="137"/>
+      <w:bookmarkEnd w:id="138"/>
       <w:proofErr w:type="spellEnd"/>
     </w:p>
     <w:p>
@@ -17504,8 +17559,8 @@
       <w:pPr>
         <w:pStyle w:val="Titulek"/>
       </w:pPr>
-      <w:bookmarkStart w:id="138" w:name="_Ref299623779"/>
-      <w:bookmarkStart w:id="139" w:name="_Toc321667535"/>
+      <w:bookmarkStart w:id="139" w:name="_Ref299623779"/>
+      <w:bookmarkStart w:id="140" w:name="_Toc321667535"/>
       <w:proofErr w:type="gramStart"/>
       <w:r>
         <w:t xml:space="preserve">Kód </w:t>
@@ -17529,7 +17584,7 @@
           <w:t>8</w:t>
         </w:r>
       </w:fldSimple>
-      <w:bookmarkEnd w:id="138"/>
+      <w:bookmarkEnd w:id="139"/>
       <w:r>
         <w:t xml:space="preserve"> Příklad</w:t>
       </w:r>
@@ -17543,25 +17598,25 @@
       <w:r>
         <w:t>)</w:t>
       </w:r>
-      <w:bookmarkEnd w:id="139"/>
+      <w:bookmarkEnd w:id="140"/>
     </w:p>
     <w:p>
       <w:pPr>
         <w:pStyle w:val="Nadpis2"/>
       </w:pPr>
-      <w:bookmarkStart w:id="140" w:name="_Toc298752273"/>
-      <w:bookmarkStart w:id="141" w:name="_Toc318101250"/>
-      <w:bookmarkStart w:id="142" w:name="_Toc318565613"/>
-      <w:bookmarkStart w:id="143" w:name="_Toc321667846"/>
-      <w:bookmarkEnd w:id="115"/>
+      <w:bookmarkStart w:id="141" w:name="_Toc298752273"/>
+      <w:bookmarkStart w:id="142" w:name="_Toc318101250"/>
+      <w:bookmarkStart w:id="143" w:name="_Toc318565613"/>
+      <w:bookmarkStart w:id="144" w:name="_Toc321667846"/>
+      <w:bookmarkEnd w:id="116"/>
       <w:proofErr w:type="spellStart"/>
       <w:r>
         <w:t>PHP_CodeSniffer</w:t>
       </w:r>
-      <w:bookmarkEnd w:id="140"/>
       <w:bookmarkEnd w:id="141"/>
       <w:bookmarkEnd w:id="142"/>
       <w:bookmarkEnd w:id="143"/>
+      <w:bookmarkEnd w:id="144"/>
       <w:proofErr w:type="spellEnd"/>
     </w:p>
     <w:p>
@@ -18012,19 +18067,19 @@
       <w:pPr>
         <w:pStyle w:val="Nadpis2"/>
       </w:pPr>
-      <w:bookmarkStart w:id="144" w:name="_Toc298752274"/>
-      <w:bookmarkStart w:id="145" w:name="_Toc318101252"/>
-      <w:bookmarkStart w:id="146" w:name="_Toc318565614"/>
-      <w:bookmarkStart w:id="147" w:name="_Ref319160869"/>
-      <w:bookmarkStart w:id="148" w:name="_Toc321667847"/>
+      <w:bookmarkStart w:id="145" w:name="_Toc298752274"/>
+      <w:bookmarkStart w:id="146" w:name="_Toc318101252"/>
+      <w:bookmarkStart w:id="147" w:name="_Toc318565614"/>
+      <w:bookmarkStart w:id="148" w:name="_Ref319160869"/>
+      <w:bookmarkStart w:id="149" w:name="_Toc321667847"/>
       <w:r>
         <w:t>PHP CPD</w:t>
       </w:r>
-      <w:bookmarkEnd w:id="144"/>
       <w:bookmarkEnd w:id="145"/>
       <w:bookmarkEnd w:id="146"/>
       <w:bookmarkEnd w:id="147"/>
       <w:bookmarkEnd w:id="148"/>
+      <w:bookmarkEnd w:id="149"/>
     </w:p>
     <w:p>
       <w:pPr>
@@ -18185,8 +18240,8 @@
           <w:noProof/>
         </w:rPr>
       </w:pPr>
-      <w:bookmarkStart w:id="149" w:name="_Ref299626098"/>
-      <w:bookmarkStart w:id="150" w:name="_Toc321667536"/>
+      <w:bookmarkStart w:id="150" w:name="_Ref299626098"/>
+      <w:bookmarkStart w:id="151" w:name="_Toc321667536"/>
       <w:proofErr w:type="gramStart"/>
       <w:r>
         <w:t xml:space="preserve">Kód </w:t>
@@ -18210,7 +18265,7 @@
           <w:t>9</w:t>
         </w:r>
       </w:fldSimple>
-      <w:bookmarkEnd w:id="149"/>
+      <w:bookmarkEnd w:id="150"/>
       <w:r>
         <w:rPr>
           <w:noProof/>
@@ -18224,7 +18279,7 @@
         </w:rPr>
         <w:t xml:space="preserve"> použití PHP CPD</w:t>
       </w:r>
-      <w:bookmarkEnd w:id="150"/>
+      <w:bookmarkEnd w:id="151"/>
     </w:p>
     <w:p>
       <w:pPr>
@@ -18265,20 +18320,20 @@
       <w:pPr>
         <w:pStyle w:val="Nadpis2"/>
       </w:pPr>
-      <w:bookmarkStart w:id="151" w:name="_Toc318101256"/>
-      <w:bookmarkStart w:id="152" w:name="_Toc318565619"/>
-      <w:bookmarkStart w:id="153" w:name="_Ref319221661"/>
-      <w:bookmarkStart w:id="154" w:name="_Toc321667848"/>
-      <w:bookmarkStart w:id="155" w:name="_Toc318101254"/>
-      <w:bookmarkStart w:id="156" w:name="_Toc318565617"/>
-      <w:bookmarkStart w:id="157" w:name="_Ref319222400"/>
+      <w:bookmarkStart w:id="152" w:name="_Toc318101256"/>
+      <w:bookmarkStart w:id="153" w:name="_Toc318565619"/>
+      <w:bookmarkStart w:id="154" w:name="_Ref319221661"/>
+      <w:bookmarkStart w:id="155" w:name="_Toc321667848"/>
+      <w:bookmarkStart w:id="156" w:name="_Toc318101254"/>
+      <w:bookmarkStart w:id="157" w:name="_Toc318565617"/>
+      <w:bookmarkStart w:id="158" w:name="_Ref319222400"/>
       <w:r>
         <w:t>PHPLOC</w:t>
       </w:r>
-      <w:bookmarkEnd w:id="151"/>
       <w:bookmarkEnd w:id="152"/>
       <w:bookmarkEnd w:id="153"/>
       <w:bookmarkEnd w:id="154"/>
+      <w:bookmarkEnd w:id="155"/>
     </w:p>
     <w:p>
       <w:pPr>
@@ -18607,8 +18662,8 @@
       <w:pPr>
         <w:pStyle w:val="Titulek"/>
       </w:pPr>
-      <w:bookmarkStart w:id="158" w:name="_Ref299627711"/>
-      <w:bookmarkStart w:id="159" w:name="_Toc321667537"/>
+      <w:bookmarkStart w:id="159" w:name="_Ref299627711"/>
+      <w:bookmarkStart w:id="160" w:name="_Toc321667537"/>
       <w:proofErr w:type="gramStart"/>
       <w:r>
         <w:t xml:space="preserve">Kód </w:t>
@@ -18646,7 +18701,7 @@
         </w:rPr>
         <w:fldChar w:fldCharType="end"/>
       </w:r>
-      <w:bookmarkEnd w:id="158"/>
+      <w:bookmarkEnd w:id="159"/>
       <w:r>
         <w:t xml:space="preserve"> Ukázkový výstup</w:t>
       </w:r>
@@ -18660,7 +18715,7 @@
       <w:r>
         <w:t>phploc</w:t>
       </w:r>
-      <w:bookmarkEnd w:id="159"/>
+      <w:bookmarkEnd w:id="160"/>
       <w:proofErr w:type="spellEnd"/>
     </w:p>
     <w:p>
@@ -18720,8 +18775,8 @@
       <w:pPr>
         <w:pStyle w:val="Nadpis2"/>
       </w:pPr>
-      <w:bookmarkStart w:id="160" w:name="_Ref321215246"/>
-      <w:bookmarkStart w:id="161" w:name="_Toc321667849"/>
+      <w:bookmarkStart w:id="161" w:name="_Ref321215246"/>
+      <w:bookmarkStart w:id="162" w:name="_Toc321667849"/>
       <w:r>
         <w:t xml:space="preserve">PHP </w:t>
       </w:r>
@@ -18729,11 +18784,11 @@
       <w:r>
         <w:t>Depend</w:t>
       </w:r>
-      <w:bookmarkEnd w:id="155"/>
       <w:bookmarkEnd w:id="156"/>
       <w:bookmarkEnd w:id="157"/>
-      <w:bookmarkEnd w:id="160"/>
+      <w:bookmarkEnd w:id="158"/>
       <w:bookmarkEnd w:id="161"/>
+      <w:bookmarkEnd w:id="162"/>
       <w:proofErr w:type="spellEnd"/>
     </w:p>
     <w:p>
@@ -19026,8 +19081,8 @@
         <w:pStyle w:val="Titulek"/>
         <w:jc w:val="center"/>
       </w:pPr>
-      <w:bookmarkStart w:id="162" w:name="_Ref321217186"/>
-      <w:bookmarkStart w:id="163" w:name="_Toc321667500"/>
+      <w:bookmarkStart w:id="163" w:name="_Ref321217186"/>
+      <w:bookmarkStart w:id="164" w:name="_Toc321667500"/>
       <w:r>
         <w:t xml:space="preserve">Obrázek </w:t>
       </w:r>
@@ -19039,7 +19094,7 @@
           <w:t>6</w:t>
         </w:r>
       </w:fldSimple>
-      <w:bookmarkEnd w:id="162"/>
+      <w:bookmarkEnd w:id="163"/>
       <w:r>
         <w:t>: Pyramida</w:t>
       </w:r>
@@ -19061,7 +19116,7 @@
       <w:r>
         <w:t>1.11.11</w:t>
       </w:r>
-      <w:bookmarkEnd w:id="163"/>
+      <w:bookmarkEnd w:id="164"/>
       <w:proofErr w:type="gramEnd"/>
     </w:p>
     <w:p>
@@ -19258,8 +19313,8 @@
         <w:pStyle w:val="Titulek"/>
         <w:jc w:val="center"/>
       </w:pPr>
-      <w:bookmarkStart w:id="164" w:name="_Ref321218058"/>
-      <w:bookmarkStart w:id="165" w:name="_Toc321667501"/>
+      <w:bookmarkStart w:id="165" w:name="_Ref321218058"/>
+      <w:bookmarkStart w:id="166" w:name="_Toc321667501"/>
       <w:r>
         <w:t xml:space="preserve">Obrázek </w:t>
       </w:r>
@@ -19271,7 +19326,7 @@
           <w:t>7</w:t>
         </w:r>
       </w:fldSimple>
-      <w:bookmarkEnd w:id="164"/>
+      <w:bookmarkEnd w:id="165"/>
       <w:r>
         <w:t xml:space="preserve">: Graf </w:t>
       </w:r>
@@ -19296,24 +19351,24 @@
       <w:r>
         <w:t>1.11.11</w:t>
       </w:r>
-      <w:bookmarkEnd w:id="165"/>
+      <w:bookmarkEnd w:id="166"/>
       <w:proofErr w:type="gramEnd"/>
     </w:p>
     <w:p>
       <w:pPr>
         <w:pStyle w:val="Nadpis2"/>
       </w:pPr>
-      <w:bookmarkStart w:id="166" w:name="_Toc318101253"/>
-      <w:bookmarkStart w:id="167" w:name="_Toc318565616"/>
-      <w:bookmarkStart w:id="168" w:name="_Ref320945853"/>
-      <w:bookmarkStart w:id="169" w:name="_Toc321667850"/>
+      <w:bookmarkStart w:id="167" w:name="_Toc318101253"/>
+      <w:bookmarkStart w:id="168" w:name="_Toc318565616"/>
+      <w:bookmarkStart w:id="169" w:name="_Ref320945853"/>
+      <w:bookmarkStart w:id="170" w:name="_Toc321667850"/>
       <w:r>
         <w:t>PHP MD</w:t>
       </w:r>
-      <w:bookmarkEnd w:id="166"/>
       <w:bookmarkEnd w:id="167"/>
       <w:bookmarkEnd w:id="168"/>
       <w:bookmarkEnd w:id="169"/>
+      <w:bookmarkEnd w:id="170"/>
     </w:p>
     <w:p>
       <w:pPr>
@@ -19600,19 +19655,19 @@
       <w:pPr>
         <w:pStyle w:val="Nadpis2"/>
       </w:pPr>
-      <w:bookmarkStart w:id="170" w:name="_Ref320432796"/>
-      <w:bookmarkStart w:id="171" w:name="_Toc321667851"/>
-      <w:bookmarkStart w:id="172" w:name="_Toc318565620"/>
-      <w:bookmarkStart w:id="173" w:name="_Toc298752277"/>
+      <w:bookmarkStart w:id="171" w:name="_Ref320432796"/>
+      <w:bookmarkStart w:id="172" w:name="_Toc321667851"/>
+      <w:bookmarkStart w:id="173" w:name="_Toc318565620"/>
+      <w:bookmarkStart w:id="174" w:name="_Toc298752277"/>
       <w:proofErr w:type="spellStart"/>
       <w:r>
         <w:t>PHPUnit</w:t>
       </w:r>
-      <w:bookmarkEnd w:id="170"/>
       <w:bookmarkEnd w:id="171"/>
+      <w:bookmarkEnd w:id="172"/>
       <w:proofErr w:type="spellEnd"/>
     </w:p>
-    <w:bookmarkEnd w:id="172"/>
+    <w:bookmarkEnd w:id="173"/>
     <w:p>
       <w:pPr>
         <w:pStyle w:val="OdstavecNormln"/>
@@ -19971,8 +20026,8 @@
       <w:pPr>
         <w:pStyle w:val="Nadpis2"/>
       </w:pPr>
-      <w:bookmarkStart w:id="174" w:name="_Toc318565621"/>
-      <w:bookmarkStart w:id="175" w:name="_Toc321667852"/>
+      <w:bookmarkStart w:id="175" w:name="_Toc318565621"/>
+      <w:bookmarkStart w:id="176" w:name="_Toc321667852"/>
       <w:r>
         <w:lastRenderedPageBreak/>
         <w:t xml:space="preserve">Generování </w:t>
@@ -19983,8 +20038,8 @@
       <w:r>
         <w:t>dokumentace</w:t>
       </w:r>
-      <w:bookmarkEnd w:id="174"/>
       <w:bookmarkEnd w:id="175"/>
+      <w:bookmarkEnd w:id="176"/>
     </w:p>
     <w:p>
       <w:pPr>
@@ -20195,7 +20250,7 @@
       <w:pPr>
         <w:pStyle w:val="Titulek"/>
       </w:pPr>
-      <w:bookmarkStart w:id="176" w:name="_Toc321667538"/>
+      <w:bookmarkStart w:id="177" w:name="_Toc321667538"/>
       <w:proofErr w:type="gramStart"/>
       <w:r>
         <w:t xml:space="preserve">Kód </w:t>
@@ -20250,19 +20305,19 @@
       <w:r>
         <w:t>)</w:t>
       </w:r>
-      <w:bookmarkEnd w:id="176"/>
+      <w:bookmarkEnd w:id="177"/>
     </w:p>
     <w:p>
       <w:pPr>
         <w:pStyle w:val="Nadpis3"/>
       </w:pPr>
-      <w:bookmarkStart w:id="177" w:name="_Toc321667853"/>
-      <w:commentRangeStart w:id="178"/>
+      <w:bookmarkStart w:id="178" w:name="_Toc321667853"/>
+      <w:commentRangeStart w:id="179"/>
       <w:proofErr w:type="spellStart"/>
       <w:r>
         <w:t>PhpDocumentor</w:t>
       </w:r>
-      <w:commentRangeEnd w:id="178"/>
+      <w:commentRangeEnd w:id="179"/>
       <w:proofErr w:type="spellEnd"/>
       <w:r>
         <w:rPr>
@@ -20272,9 +20327,9 @@
           <w:bCs w:val="0"/>
           <w:color w:val="auto"/>
         </w:rPr>
-        <w:commentReference w:id="178"/>
-      </w:r>
-      <w:bookmarkEnd w:id="177"/>
+        <w:commentReference w:id="179"/>
+      </w:r>
+      <w:bookmarkEnd w:id="178"/>
     </w:p>
     <w:p>
       <w:proofErr w:type="spellStart"/>
@@ -20304,7 +20359,12 @@
         <w:t xml:space="preserve"> skripty</w:t>
       </w:r>
       <w:r>
-        <w:t>. Ovládá se pomocí příkazové řádky, takže ho není problém zařadit do skriptu</w:t>
+        <w:t>. Ovládá se pomocí příkazové ř</w:t>
+      </w:r>
+      <w:bookmarkStart w:id="180" w:name="_GoBack"/>
+      <w:bookmarkEnd w:id="180"/>
+      <w:r>
+        <w:t>ádky, takže ho není problém zařadit do skriptu</w:t>
       </w:r>
       <w:r>
         <w:t xml:space="preserve"> pro sestavení</w:t>
@@ -20421,8 +20481,8 @@
         <w:pStyle w:val="Titulek"/>
         <w:jc w:val="both"/>
       </w:pPr>
-      <w:bookmarkStart w:id="179" w:name="_Ref318572826"/>
-      <w:bookmarkStart w:id="180" w:name="_Toc321667502"/>
+      <w:bookmarkStart w:id="181" w:name="_Ref318572826"/>
+      <w:bookmarkStart w:id="182" w:name="_Toc321667502"/>
       <w:r>
         <w:t xml:space="preserve">Obrázek </w:t>
       </w:r>
@@ -20434,7 +20494,7 @@
           <w:t>8</w:t>
         </w:r>
       </w:fldSimple>
-      <w:bookmarkEnd w:id="179"/>
+      <w:bookmarkEnd w:id="181"/>
       <w:r>
         <w:t xml:space="preserve">: </w:t>
       </w:r>
@@ -20451,7 +20511,7 @@
       <w:r>
         <w:t>PhpDocumentor</w:t>
       </w:r>
-      <w:bookmarkEnd w:id="180"/>
+      <w:bookmarkEnd w:id="182"/>
       <w:proofErr w:type="spellEnd"/>
     </w:p>
     <w:p>
@@ -20492,17 +20552,17 @@
       <w:pPr>
         <w:pStyle w:val="Nadpis3"/>
       </w:pPr>
-      <w:bookmarkStart w:id="181" w:name="_Toc318101257"/>
-      <w:bookmarkStart w:id="182" w:name="_Toc318565622"/>
-      <w:bookmarkStart w:id="183" w:name="_Toc321667854"/>
+      <w:bookmarkStart w:id="183" w:name="_Toc318101257"/>
+      <w:bookmarkStart w:id="184" w:name="_Toc318565622"/>
+      <w:bookmarkStart w:id="185" w:name="_Toc321667854"/>
       <w:proofErr w:type="spellStart"/>
       <w:r>
         <w:t>Docblox</w:t>
       </w:r>
-      <w:bookmarkEnd w:id="173"/>
-      <w:bookmarkEnd w:id="181"/>
-      <w:bookmarkEnd w:id="182"/>
+      <w:bookmarkEnd w:id="174"/>
       <w:bookmarkEnd w:id="183"/>
+      <w:bookmarkEnd w:id="184"/>
+      <w:bookmarkEnd w:id="185"/>
       <w:proofErr w:type="spellEnd"/>
     </w:p>
     <w:p>
@@ -20739,8 +20799,8 @@
       <w:pPr>
         <w:pStyle w:val="Titulek"/>
       </w:pPr>
-      <w:bookmarkStart w:id="184" w:name="_Ref318575074"/>
-      <w:bookmarkStart w:id="185" w:name="_Toc321667503"/>
+      <w:bookmarkStart w:id="186" w:name="_Ref318575074"/>
+      <w:bookmarkStart w:id="187" w:name="_Toc321667503"/>
       <w:r>
         <w:t xml:space="preserve">Obrázek </w:t>
       </w:r>
@@ -20752,7 +20812,7 @@
           <w:t>9</w:t>
         </w:r>
       </w:fldSimple>
-      <w:bookmarkEnd w:id="184"/>
+      <w:bookmarkEnd w:id="186"/>
       <w:r>
         <w:t xml:space="preserve">: Ukázka dokumentace vygenerované nástrojem </w:t>
       </w:r>
@@ -20760,7 +20820,7 @@
       <w:r>
         <w:t>DocBlox</w:t>
       </w:r>
-      <w:bookmarkEnd w:id="185"/>
+      <w:bookmarkEnd w:id="187"/>
       <w:proofErr w:type="spellEnd"/>
     </w:p>
     <w:p>
@@ -20875,9 +20935,9 @@
       <w:pPr>
         <w:pStyle w:val="Nadpis3"/>
       </w:pPr>
-      <w:bookmarkStart w:id="186" w:name="_Toc318565624"/>
-      <w:bookmarkStart w:id="187" w:name="_Ref319159432"/>
-      <w:bookmarkStart w:id="188" w:name="_Toc321667855"/>
+      <w:bookmarkStart w:id="188" w:name="_Toc318565624"/>
+      <w:bookmarkStart w:id="189" w:name="_Ref319159432"/>
+      <w:bookmarkStart w:id="190" w:name="_Toc321667855"/>
       <w:proofErr w:type="spellStart"/>
       <w:r>
         <w:lastRenderedPageBreak/>
@@ -20886,9 +20946,9 @@
       <w:r>
         <w:t>piGen</w:t>
       </w:r>
-      <w:bookmarkEnd w:id="186"/>
-      <w:bookmarkEnd w:id="187"/>
       <w:bookmarkEnd w:id="188"/>
+      <w:bookmarkEnd w:id="189"/>
+      <w:bookmarkEnd w:id="190"/>
       <w:proofErr w:type="spellEnd"/>
     </w:p>
     <w:p>
@@ -21109,9 +21169,9 @@
       <w:pPr>
         <w:pStyle w:val="Titulek"/>
       </w:pPr>
-      <w:bookmarkStart w:id="189" w:name="_Ref318576357"/>
-      <w:bookmarkStart w:id="190" w:name="_Ref318576354"/>
-      <w:bookmarkStart w:id="191" w:name="_Toc321667504"/>
+      <w:bookmarkStart w:id="191" w:name="_Ref318576357"/>
+      <w:bookmarkStart w:id="192" w:name="_Ref318576354"/>
+      <w:bookmarkStart w:id="193" w:name="_Toc321667504"/>
       <w:r>
         <w:t xml:space="preserve">Obrázek </w:t>
       </w:r>
@@ -21123,7 +21183,7 @@
           <w:t>10</w:t>
         </w:r>
       </w:fldSimple>
-      <w:bookmarkEnd w:id="189"/>
+      <w:bookmarkEnd w:id="191"/>
       <w:r>
         <w:t xml:space="preserve">: Ukázka dokumentace vygenerovaná nástrojem </w:t>
       </w:r>
@@ -21131,8 +21191,8 @@
       <w:r>
         <w:t>ApiGen</w:t>
       </w:r>
-      <w:bookmarkEnd w:id="190"/>
-      <w:bookmarkEnd w:id="191"/>
+      <w:bookmarkEnd w:id="192"/>
+      <w:bookmarkEnd w:id="193"/>
       <w:proofErr w:type="spellEnd"/>
     </w:p>
     <w:p>
@@ -21190,11 +21250,11 @@
       <w:pPr>
         <w:pStyle w:val="Nadpis3"/>
       </w:pPr>
-      <w:bookmarkStart w:id="192" w:name="_Toc321667856"/>
+      <w:bookmarkStart w:id="194" w:name="_Toc321667856"/>
       <w:r>
         <w:t>Výběr nástroje pro generování dokumentace</w:t>
       </w:r>
-      <w:bookmarkEnd w:id="192"/>
+      <w:bookmarkEnd w:id="194"/>
     </w:p>
     <w:p>
       <w:pPr>
@@ -21269,12 +21329,12 @@
       <w:pPr>
         <w:pStyle w:val="Nadpis2"/>
       </w:pPr>
-      <w:bookmarkStart w:id="193" w:name="_Toc321667857"/>
+      <w:bookmarkStart w:id="195" w:name="_Toc321667857"/>
       <w:r>
         <w:lastRenderedPageBreak/>
         <w:t>Automatizace sestavení</w:t>
       </w:r>
-      <w:bookmarkEnd w:id="193"/>
+      <w:bookmarkEnd w:id="195"/>
     </w:p>
     <w:p>
       <w:pPr>
@@ -21865,7 +21925,6 @@
         <w:pStyle w:val="Kd"/>
       </w:pPr>
       <w:r>
-        <w:lastRenderedPageBreak/>
         <w:t>BUILD FINISHED</w:t>
       </w:r>
     </w:p>
@@ -21993,7 +22052,7 @@
       <w:pPr>
         <w:pStyle w:val="Nadpis3"/>
       </w:pPr>
-      <w:bookmarkStart w:id="194" w:name="_Toc321667858"/>
+      <w:bookmarkStart w:id="196" w:name="_Toc321667858"/>
       <w:r>
         <w:t xml:space="preserve">Výběr vhodného nástroje pro </w:t>
       </w:r>
@@ -22003,7 +22062,7 @@
       <w:r>
         <w:t>sestavení</w:t>
       </w:r>
-      <w:bookmarkEnd w:id="194"/>
+      <w:bookmarkEnd w:id="196"/>
     </w:p>
     <w:p>
       <w:pPr>
@@ -22156,7 +22215,7 @@
       <w:pPr>
         <w:pStyle w:val="Nadpis1"/>
       </w:pPr>
-      <w:bookmarkStart w:id="195" w:name="_Toc321667859"/>
+      <w:bookmarkStart w:id="197" w:name="_Toc321667859"/>
       <w:r>
         <w:lastRenderedPageBreak/>
         <w:t xml:space="preserve">Praktická implementace platformy </w:t>
@@ -22173,7 +22232,7 @@
       <w:r>
         <w:t>malé firmě</w:t>
       </w:r>
-      <w:bookmarkEnd w:id="195"/>
+      <w:bookmarkEnd w:id="197"/>
     </w:p>
     <w:p>
       <w:pPr>
@@ -22217,11 +22276,11 @@
       <w:pPr>
         <w:pStyle w:val="Nadpis2"/>
       </w:pPr>
-      <w:bookmarkStart w:id="196" w:name="_Toc321667860"/>
+      <w:bookmarkStart w:id="198" w:name="_Toc321667860"/>
       <w:r>
         <w:t>Skript pro sestavení aplikace</w:t>
       </w:r>
-      <w:bookmarkEnd w:id="196"/>
+      <w:bookmarkEnd w:id="198"/>
     </w:p>
     <w:p>
       <w:pPr>
@@ -22576,8 +22635,8 @@
       <w:pPr>
         <w:pStyle w:val="Nadpis2"/>
       </w:pPr>
-      <w:bookmarkStart w:id="197" w:name="_Ref319243572"/>
-      <w:bookmarkStart w:id="198" w:name="_Toc321667861"/>
+      <w:bookmarkStart w:id="199" w:name="_Ref319243572"/>
+      <w:bookmarkStart w:id="200" w:name="_Toc321667861"/>
       <w:r>
         <w:t xml:space="preserve">PHP </w:t>
       </w:r>
@@ -22585,8 +22644,8 @@
       <w:r>
         <w:t>Lint</w:t>
       </w:r>
-      <w:bookmarkEnd w:id="197"/>
-      <w:bookmarkEnd w:id="198"/>
+      <w:bookmarkEnd w:id="199"/>
+      <w:bookmarkEnd w:id="200"/>
       <w:proofErr w:type="spellEnd"/>
     </w:p>
     <w:p>
@@ -23205,14 +23264,14 @@
       <w:pPr>
         <w:pStyle w:val="Nadpis2"/>
       </w:pPr>
-      <w:bookmarkStart w:id="199" w:name="_Toc321667862"/>
+      <w:bookmarkStart w:id="201" w:name="_Toc321667862"/>
       <w:r>
         <w:t>Vytvoření projektu</w:t>
       </w:r>
       <w:r>
         <w:t xml:space="preserve"> na integračním serveru</w:t>
       </w:r>
-      <w:bookmarkEnd w:id="199"/>
+      <w:bookmarkEnd w:id="201"/>
     </w:p>
     <w:p>
       <w:pPr>
@@ -23542,7 +23601,7 @@
         <w:pStyle w:val="Titulek"/>
         <w:jc w:val="center"/>
       </w:pPr>
-      <w:bookmarkStart w:id="200" w:name="_Toc321667505"/>
+      <w:bookmarkStart w:id="202" w:name="_Toc321667505"/>
       <w:r>
         <w:t xml:space="preserve">Obrázek </w:t>
       </w:r>
@@ -23557,7 +23616,7 @@
       <w:r>
         <w:t>: Vytvoření nového projektu na serveru Jenkins</w:t>
       </w:r>
-      <w:bookmarkEnd w:id="200"/>
+      <w:bookmarkEnd w:id="202"/>
     </w:p>
     <w:p>
       <w:pPr>
@@ -23748,7 +23807,7 @@
         <w:pStyle w:val="Titulek"/>
         <w:jc w:val="center"/>
       </w:pPr>
-      <w:bookmarkStart w:id="201" w:name="_Toc321667506"/>
+      <w:bookmarkStart w:id="203" w:name="_Toc321667506"/>
       <w:r>
         <w:t xml:space="preserve">Obrázek </w:t>
       </w:r>
@@ -23775,7 +23834,7 @@
       <w:r>
         <w:t>projektem</w:t>
       </w:r>
-      <w:bookmarkEnd w:id="201"/>
+      <w:bookmarkEnd w:id="203"/>
     </w:p>
     <w:p>
       <w:pPr>
@@ -23995,7 +24054,7 @@
         <w:pStyle w:val="Titulek"/>
         <w:jc w:val="center"/>
       </w:pPr>
-      <w:bookmarkStart w:id="202" w:name="_Toc321667507"/>
+      <w:bookmarkStart w:id="204" w:name="_Toc321667507"/>
       <w:r>
         <w:t xml:space="preserve">Obrázek </w:t>
       </w:r>
@@ -24010,7 +24069,7 @@
       <w:r>
         <w:t>: Nastavení skriptu pro sestavení aplikace</w:t>
       </w:r>
-      <w:bookmarkEnd w:id="202"/>
+      <w:bookmarkEnd w:id="204"/>
     </w:p>
     <w:p>
       <w:pPr>
@@ -24170,7 +24229,7 @@
         <w:pStyle w:val="Titulek"/>
         <w:jc w:val="center"/>
       </w:pPr>
-      <w:bookmarkStart w:id="203" w:name="_Toc321667508"/>
+      <w:bookmarkStart w:id="205" w:name="_Toc321667508"/>
       <w:r>
         <w:t xml:space="preserve">Obrázek </w:t>
       </w:r>
@@ -24192,7 +24251,7 @@
       <w:r>
         <w:t>Jenkinsu</w:t>
       </w:r>
-      <w:bookmarkEnd w:id="203"/>
+      <w:bookmarkEnd w:id="205"/>
       <w:proofErr w:type="spellEnd"/>
     </w:p>
     <w:p>
@@ -24687,7 +24746,7 @@
       <w:pPr>
         <w:pStyle w:val="Nadpis2"/>
       </w:pPr>
-      <w:bookmarkStart w:id="204" w:name="_Toc321667863"/>
+      <w:bookmarkStart w:id="206" w:name="_Toc321667863"/>
       <w:r>
         <w:lastRenderedPageBreak/>
         <w:t xml:space="preserve">Nasazení </w:t>
@@ -24696,7 +24755,7 @@
       <w:r>
         <w:t>PHPUnit</w:t>
       </w:r>
-      <w:bookmarkEnd w:id="204"/>
+      <w:bookmarkEnd w:id="206"/>
       <w:proofErr w:type="spellEnd"/>
     </w:p>
     <w:p>
@@ -25259,7 +25318,7 @@
         <w:pStyle w:val="Titulek"/>
         <w:jc w:val="center"/>
       </w:pPr>
-      <w:bookmarkStart w:id="205" w:name="_Toc321667509"/>
+      <w:bookmarkStart w:id="207" w:name="_Toc321667509"/>
       <w:r>
         <w:t xml:space="preserve">Obrázek </w:t>
       </w:r>
@@ -25282,7 +25341,7 @@
       <w:r>
         <w:t xml:space="preserve"> na serveru Jenkins</w:t>
       </w:r>
-      <w:bookmarkEnd w:id="205"/>
+      <w:bookmarkEnd w:id="207"/>
     </w:p>
     <w:p>
       <w:pPr>
@@ -25345,11 +25404,11 @@
       <w:pPr>
         <w:pStyle w:val="Nadpis3"/>
       </w:pPr>
-      <w:bookmarkStart w:id="206" w:name="_Toc321667864"/>
+      <w:bookmarkStart w:id="208" w:name="_Toc321667864"/>
       <w:r>
         <w:t>Pokrytí kódu testy</w:t>
       </w:r>
-      <w:bookmarkEnd w:id="206"/>
+      <w:bookmarkEnd w:id="208"/>
     </w:p>
     <w:p>
       <w:pPr>
@@ -25427,7 +25486,7 @@
       <w:pPr>
         <w:pStyle w:val="Nadpis2"/>
       </w:pPr>
-      <w:bookmarkStart w:id="207" w:name="_Toc321667865"/>
+      <w:bookmarkStart w:id="209" w:name="_Toc321667865"/>
       <w:r>
         <w:t xml:space="preserve">Nasazení </w:t>
       </w:r>
@@ -25435,7 +25494,7 @@
       <w:r>
         <w:t>PHP_CodeSniffer</w:t>
       </w:r>
-      <w:bookmarkEnd w:id="207"/>
+      <w:bookmarkEnd w:id="209"/>
       <w:proofErr w:type="spellEnd"/>
     </w:p>
     <w:p>
@@ -25829,7 +25888,7 @@
         <w:pStyle w:val="Titulek"/>
         <w:jc w:val="center"/>
       </w:pPr>
-      <w:bookmarkStart w:id="208" w:name="_Toc321667510"/>
+      <w:bookmarkStart w:id="210" w:name="_Toc321667510"/>
       <w:r>
         <w:t xml:space="preserve">Obrázek </w:t>
       </w:r>
@@ -25854,7 +25913,7 @@
       <w:r>
         <w:t>PHP_CodeSniffer</w:t>
       </w:r>
-      <w:bookmarkEnd w:id="208"/>
+      <w:bookmarkEnd w:id="210"/>
       <w:proofErr w:type="spellEnd"/>
     </w:p>
     <w:p>
@@ -25875,8 +25934,8 @@
       <w:pPr>
         <w:pStyle w:val="Nadpis2"/>
       </w:pPr>
-      <w:bookmarkStart w:id="209" w:name="_Ref319243625"/>
-      <w:bookmarkStart w:id="210" w:name="_Toc321667866"/>
+      <w:bookmarkStart w:id="211" w:name="_Ref319243625"/>
+      <w:bookmarkStart w:id="212" w:name="_Toc321667866"/>
       <w:r>
         <w:t xml:space="preserve">Nasazení </w:t>
       </w:r>
@@ -25884,8 +25943,8 @@
       <w:r>
         <w:t>ApiGen</w:t>
       </w:r>
-      <w:bookmarkEnd w:id="209"/>
-      <w:bookmarkEnd w:id="210"/>
+      <w:bookmarkEnd w:id="211"/>
+      <w:bookmarkEnd w:id="212"/>
       <w:proofErr w:type="spellEnd"/>
     </w:p>
     <w:p>
@@ -26357,7 +26416,7 @@
         <w:pStyle w:val="Titulek"/>
         <w:jc w:val="center"/>
       </w:pPr>
-      <w:bookmarkStart w:id="211" w:name="_Toc321667511"/>
+      <w:bookmarkStart w:id="213" w:name="_Toc321667511"/>
       <w:r>
         <w:t xml:space="preserve">Obrázek </w:t>
       </w:r>
@@ -26372,7 +26431,7 @@
       <w:r>
         <w:t>: Doplnění odkazů na HTML výstupy</w:t>
       </w:r>
-      <w:bookmarkEnd w:id="211"/>
+      <w:bookmarkEnd w:id="213"/>
     </w:p>
     <w:p>
       <w:pPr>
@@ -26449,7 +26508,7 @@
         <w:pStyle w:val="Titulek"/>
         <w:jc w:val="center"/>
       </w:pPr>
-      <w:bookmarkStart w:id="212" w:name="_Toc321667512"/>
+      <w:bookmarkStart w:id="214" w:name="_Toc321667512"/>
       <w:r>
         <w:t xml:space="preserve">Obrázek </w:t>
       </w:r>
@@ -26464,7 +26523,7 @@
       <w:r>
         <w:t>: Odkaz na vygenerovanou dokumentaci</w:t>
       </w:r>
-      <w:bookmarkEnd w:id="212"/>
+      <w:bookmarkEnd w:id="214"/>
     </w:p>
     <w:p>
       <w:pPr>
@@ -26591,14 +26650,14 @@
       <w:pPr>
         <w:pStyle w:val="Nadpis2"/>
       </w:pPr>
-      <w:bookmarkStart w:id="213" w:name="_Toc321667867"/>
+      <w:bookmarkStart w:id="215" w:name="_Toc321667867"/>
       <w:r>
         <w:t>N</w:t>
       </w:r>
       <w:r>
         <w:t>asazení PHPCPD</w:t>
       </w:r>
-      <w:bookmarkEnd w:id="213"/>
+      <w:bookmarkEnd w:id="215"/>
     </w:p>
     <w:p>
       <w:pPr>
@@ -27094,7 +27153,7 @@
         <w:pStyle w:val="Titulek"/>
         <w:jc w:val="center"/>
       </w:pPr>
-      <w:bookmarkStart w:id="214" w:name="_Toc321667513"/>
+      <w:bookmarkStart w:id="216" w:name="_Toc321667513"/>
       <w:r>
         <w:t xml:space="preserve">Obrázek </w:t>
       </w:r>
@@ -27115,7 +27174,7 @@
       <w:r>
         <w:t>analýzy výskytu duplicitního kódu</w:t>
       </w:r>
-      <w:bookmarkEnd w:id="214"/>
+      <w:bookmarkEnd w:id="216"/>
     </w:p>
     <w:p>
       <w:pPr>
@@ -27159,12 +27218,12 @@
       <w:pPr>
         <w:pStyle w:val="Nadpis2"/>
       </w:pPr>
-      <w:bookmarkStart w:id="215" w:name="_Toc321667868"/>
+      <w:bookmarkStart w:id="217" w:name="_Toc321667868"/>
       <w:r>
         <w:lastRenderedPageBreak/>
         <w:t>Nasazení PHPLOC</w:t>
       </w:r>
-      <w:bookmarkEnd w:id="215"/>
+      <w:bookmarkEnd w:id="217"/>
     </w:p>
     <w:p>
       <w:pPr>
@@ -27245,18 +27304,18 @@
       <w:r>
         <w:t xml:space="preserve">    &lt;</w:t>
       </w:r>
-      <w:commentRangeStart w:id="216"/>
+      <w:commentRangeStart w:id="218"/>
       <w:r>
         <w:t>exec</w:t>
       </w:r>
-      <w:commentRangeEnd w:id="216"/>
+      <w:commentRangeEnd w:id="218"/>
       <w:r>
         <w:rPr>
           <w:rStyle w:val="Odkaznakoment"/>
           <w:rFonts w:asciiTheme="majorHAnsi" w:hAnsiTheme="majorHAnsi"/>
           <w:noProof w:val="0"/>
         </w:rPr>
-        <w:commentReference w:id="216"/>
+        <w:commentReference w:id="218"/>
       </w:r>
       <w:r>
         <w:t xml:space="preserve"> command="phploc --log-csv ${project.basedir}/build/phploc.csv ${project.basedir}/application" logoutput="true" /&gt;</w:t>
@@ -27439,8 +27498,8 @@
         <w:pStyle w:val="Titulek"/>
         <w:jc w:val="center"/>
       </w:pPr>
-      <w:bookmarkStart w:id="217" w:name="_Ref321560973"/>
-      <w:bookmarkStart w:id="218" w:name="_Toc321667514"/>
+      <w:bookmarkStart w:id="219" w:name="_Ref321560973"/>
+      <w:bookmarkStart w:id="220" w:name="_Toc321667514"/>
       <w:r>
         <w:t xml:space="preserve">Obrázek </w:t>
       </w:r>
@@ -27452,11 +27511,11 @@
           <w:t>20</w:t>
         </w:r>
       </w:fldSimple>
-      <w:bookmarkEnd w:id="217"/>
+      <w:bookmarkEnd w:id="219"/>
       <w:r>
         <w:t>: Jenkins - konfigurace rozšíření Plot</w:t>
       </w:r>
-      <w:bookmarkEnd w:id="218"/>
+      <w:bookmarkEnd w:id="220"/>
     </w:p>
     <w:p>
       <w:pPr>
@@ -27705,7 +27764,7 @@
       <w:pPr>
         <w:pStyle w:val="Nadpis2"/>
       </w:pPr>
-      <w:bookmarkStart w:id="219" w:name="_Toc321667869"/>
+      <w:bookmarkStart w:id="221" w:name="_Toc321667869"/>
       <w:r>
         <w:t xml:space="preserve">Nasazení </w:t>
       </w:r>
@@ -27713,7 +27772,7 @@
       <w:r>
         <w:t>PDepend</w:t>
       </w:r>
-      <w:bookmarkEnd w:id="219"/>
+      <w:bookmarkEnd w:id="221"/>
       <w:proofErr w:type="spellEnd"/>
     </w:p>
     <w:p>
@@ -28142,7 +28201,7 @@
         <w:pStyle w:val="Titulek"/>
         <w:jc w:val="center"/>
       </w:pPr>
-      <w:bookmarkStart w:id="220" w:name="_Toc321667515"/>
+      <w:bookmarkStart w:id="222" w:name="_Toc321667515"/>
       <w:r>
         <w:t xml:space="preserve">Obrázek </w:t>
       </w:r>
@@ -28161,7 +28220,7 @@
       <w:r>
         <w:t>JDepend</w:t>
       </w:r>
-      <w:bookmarkEnd w:id="220"/>
+      <w:bookmarkEnd w:id="222"/>
       <w:proofErr w:type="spellEnd"/>
     </w:p>
     <w:p>
@@ -28264,11 +28323,11 @@
       <w:pPr>
         <w:pStyle w:val="Nadpis2"/>
       </w:pPr>
-      <w:bookmarkStart w:id="221" w:name="_Toc321667870"/>
+      <w:bookmarkStart w:id="223" w:name="_Toc321667870"/>
       <w:r>
         <w:t>Nasazení PHPMD</w:t>
       </w:r>
-      <w:bookmarkEnd w:id="221"/>
+      <w:bookmarkEnd w:id="223"/>
     </w:p>
     <w:p>
       <w:pPr>
@@ -28651,7 +28710,7 @@
         <w:pStyle w:val="Titulek"/>
         <w:jc w:val="center"/>
       </w:pPr>
-      <w:bookmarkStart w:id="222" w:name="_Toc321667516"/>
+      <w:bookmarkStart w:id="224" w:name="_Toc321667516"/>
       <w:r>
         <w:t xml:space="preserve">Obrázek </w:t>
       </w:r>
@@ -28672,13 +28731,13 @@
       <w:r>
         <w:t>analýzy pomocí nástroje PHPMD</w:t>
       </w:r>
-      <w:bookmarkEnd w:id="222"/>
+      <w:bookmarkEnd w:id="224"/>
     </w:p>
     <w:p>
       <w:pPr>
         <w:pStyle w:val="Nadpis2"/>
       </w:pPr>
-      <w:bookmarkStart w:id="223" w:name="_Toc321667871"/>
+      <w:bookmarkStart w:id="225" w:name="_Toc321667871"/>
       <w:r>
         <w:t xml:space="preserve">Nasazení rozšíření </w:t>
       </w:r>
@@ -28686,7 +28745,7 @@
       <w:r>
         <w:t>Violations</w:t>
       </w:r>
-      <w:bookmarkEnd w:id="223"/>
+      <w:bookmarkEnd w:id="225"/>
       <w:proofErr w:type="spellEnd"/>
     </w:p>
     <w:p>
@@ -28794,6 +28853,7 @@
         <w:pStyle w:val="Kd"/>
       </w:pPr>
       <w:r>
+        <w:lastRenderedPageBreak/>
         <w:t xml:space="preserve"> checkstyle</w:t>
       </w:r>
       <w:r>
@@ -28808,7 +28868,6 @@
         <w:pStyle w:val="Kd"/>
       </w:pPr>
       <w:r>
-        <w:lastRenderedPageBreak/>
         <w:t xml:space="preserve"> cpd</w:t>
       </w:r>
       <w:r>
@@ -28909,7 +28968,7 @@
         <w:pStyle w:val="Titulek"/>
         <w:jc w:val="center"/>
       </w:pPr>
-      <w:bookmarkStart w:id="224" w:name="_Toc321667517"/>
+      <w:bookmarkStart w:id="226" w:name="_Toc321667517"/>
       <w:r>
         <w:t xml:space="preserve">Obrázek </w:t>
       </w:r>
@@ -28928,14 +28987,14 @@
       <w:r>
         <w:t>Violations</w:t>
       </w:r>
-      <w:bookmarkEnd w:id="224"/>
+      <w:bookmarkEnd w:id="226"/>
       <w:proofErr w:type="spellEnd"/>
     </w:p>
     <w:p>
       <w:pPr>
         <w:pStyle w:val="Nadpis2"/>
       </w:pPr>
-      <w:bookmarkStart w:id="225" w:name="_Toc321667872"/>
+      <w:bookmarkStart w:id="227" w:name="_Toc321667872"/>
       <w:r>
         <w:t xml:space="preserve">Nasazení </w:t>
       </w:r>
@@ -28943,7 +29002,7 @@
       <w:r>
         <w:t>PHP_CodeBrowser</w:t>
       </w:r>
-      <w:bookmarkEnd w:id="225"/>
+      <w:bookmarkEnd w:id="227"/>
       <w:proofErr w:type="spellEnd"/>
     </w:p>
     <w:p>
@@ -29429,7 +29488,7 @@
         <w:pStyle w:val="Titulek"/>
         <w:jc w:val="center"/>
       </w:pPr>
-      <w:bookmarkStart w:id="226" w:name="_Toc321667518"/>
+      <w:bookmarkStart w:id="228" w:name="_Toc321667518"/>
       <w:r>
         <w:t xml:space="preserve">Obrázek </w:t>
       </w:r>
@@ -29454,7 +29513,7 @@
       <w:r>
         <w:t>PHP_CodeBrowser</w:t>
       </w:r>
-      <w:bookmarkEnd w:id="226"/>
+      <w:bookmarkEnd w:id="228"/>
       <w:proofErr w:type="spellEnd"/>
     </w:p>
     <w:p>
@@ -29509,8 +29568,6 @@
       <w:r>
         <w:t>je</w:t>
       </w:r>
-      <w:bookmarkStart w:id="227" w:name="_GoBack"/>
-      <w:bookmarkEnd w:id="227"/>
       <w:r>
         <w:t xml:space="preserve"> nasazení </w:t>
       </w:r>
@@ -29555,7 +29612,7 @@
       <w:pPr>
         <w:pStyle w:val="Nadpis2"/>
       </w:pPr>
-      <w:bookmarkStart w:id="228" w:name="_Toc321667873"/>
+      <w:bookmarkStart w:id="229" w:name="_Toc321667873"/>
       <w:r>
         <w:t>Sledování změn</w:t>
       </w:r>
@@ -29565,7 +29622,7 @@
       <w:r>
         <w:t>úložišti, automatické spouštění sestavení</w:t>
       </w:r>
-      <w:bookmarkEnd w:id="228"/>
+      <w:bookmarkEnd w:id="229"/>
     </w:p>
     <w:p>
       <w:pPr>
@@ -29596,7 +29653,7 @@
       <w:r>
         <w:t xml:space="preserve"> systému a ne záviset na manuálním spuštění. Integrační server Jenkins toto podporuje a umožňuje pravidelně kontrolovat, zda do úložiště nepřibyla nějaká změna. Nastavení je velmi podobné nastavení </w:t>
       </w:r>
-      <w:commentRangeStart w:id="229"/>
+      <w:commentRangeStart w:id="230"/>
       <w:proofErr w:type="spellStart"/>
       <w:r>
         <w:t>cronu</w:t>
@@ -29605,12 +29662,12 @@
       <w:r>
         <w:t xml:space="preserve"> </w:t>
       </w:r>
-      <w:commentRangeEnd w:id="229"/>
+      <w:commentRangeEnd w:id="230"/>
       <w:r>
         <w:rPr>
           <w:rStyle w:val="Odkaznakoment"/>
         </w:rPr>
-        <w:commentReference w:id="229"/>
+        <w:commentReference w:id="230"/>
       </w:r>
       <w:r>
         <w:t>na systémech linuxového typu.</w:t>
@@ -29682,7 +29739,7 @@
         <w:pStyle w:val="Titulek"/>
         <w:jc w:val="center"/>
       </w:pPr>
-      <w:bookmarkStart w:id="230" w:name="_Toc321667519"/>
+      <w:bookmarkStart w:id="231" w:name="_Toc321667519"/>
       <w:r>
         <w:t xml:space="preserve">Obrázek </w:t>
       </w:r>
@@ -29706,7 +29763,7 @@
       <w:r>
         <w:t>každou minutu</w:t>
       </w:r>
-      <w:bookmarkEnd w:id="230"/>
+      <w:bookmarkEnd w:id="231"/>
     </w:p>
     <w:p>
       <w:pPr>
@@ -29832,7 +29889,7 @@
         <w:pStyle w:val="Titulek"/>
         <w:jc w:val="center"/>
       </w:pPr>
-      <w:bookmarkStart w:id="231" w:name="_Toc321667520"/>
+      <w:bookmarkStart w:id="232" w:name="_Toc321667520"/>
       <w:r>
         <w:t xml:space="preserve">Obrázek </w:t>
       </w:r>
@@ -29853,7 +29910,7 @@
       <w:r>
         <w:t>úložišti</w:t>
       </w:r>
-      <w:bookmarkEnd w:id="231"/>
+      <w:bookmarkEnd w:id="232"/>
     </w:p>
     <w:p>
       <w:pPr>
@@ -29895,11 +29952,11 @@
       <w:pPr>
         <w:pStyle w:val="Nadpis2"/>
       </w:pPr>
-      <w:bookmarkStart w:id="232" w:name="_Toc321667874"/>
+      <w:bookmarkStart w:id="233" w:name="_Toc321667874"/>
       <w:r>
         <w:t>Informace o proběhnuvších sestaveních</w:t>
       </w:r>
-      <w:bookmarkEnd w:id="232"/>
+      <w:bookmarkEnd w:id="233"/>
     </w:p>
     <w:p>
       <w:pPr>
@@ -30017,8 +30074,8 @@
         <w:pStyle w:val="Titulek"/>
         <w:jc w:val="center"/>
       </w:pPr>
-      <w:bookmarkStart w:id="233" w:name="_Ref321593377"/>
-      <w:bookmarkStart w:id="234" w:name="_Toc321667521"/>
+      <w:bookmarkStart w:id="234" w:name="_Ref321593377"/>
+      <w:bookmarkStart w:id="235" w:name="_Toc321667521"/>
       <w:r>
         <w:t xml:space="preserve">Obrázek </w:t>
       </w:r>
@@ -30030,11 +30087,11 @@
           <w:t>27</w:t>
         </w:r>
       </w:fldSimple>
-      <w:bookmarkEnd w:id="233"/>
+      <w:bookmarkEnd w:id="234"/>
       <w:r>
         <w:t>: Odebírání výsledků sestavení pomocí RSS kanálů</w:t>
       </w:r>
-      <w:bookmarkEnd w:id="234"/>
+      <w:bookmarkEnd w:id="235"/>
     </w:p>
     <w:p>
       <w:pPr>
@@ -30155,8 +30212,8 @@
         <w:pStyle w:val="Titulek"/>
         <w:jc w:val="center"/>
       </w:pPr>
-      <w:bookmarkStart w:id="235" w:name="_Ref321593353"/>
-      <w:bookmarkStart w:id="236" w:name="_Toc321667522"/>
+      <w:bookmarkStart w:id="236" w:name="_Ref321593353"/>
+      <w:bookmarkStart w:id="237" w:name="_Toc321667522"/>
       <w:r>
         <w:t xml:space="preserve">Obrázek </w:t>
       </w:r>
@@ -30168,7 +30225,7 @@
           <w:t>28</w:t>
         </w:r>
       </w:fldSimple>
-      <w:bookmarkEnd w:id="235"/>
+      <w:bookmarkEnd w:id="236"/>
       <w:r>
         <w:t xml:space="preserve">: Nastavení SMTP serveru pro </w:t>
       </w:r>
@@ -30176,7 +30233,7 @@
       <w:r>
         <w:t>Jenkins</w:t>
       </w:r>
-      <w:bookmarkEnd w:id="236"/>
+      <w:bookmarkEnd w:id="237"/>
       <w:proofErr w:type="gramEnd"/>
     </w:p>
     <w:p>
@@ -30290,8 +30347,8 @@
         <w:pStyle w:val="Titulek"/>
         <w:jc w:val="center"/>
       </w:pPr>
-      <w:bookmarkStart w:id="237" w:name="_Ref321593367"/>
-      <w:bookmarkStart w:id="238" w:name="_Toc321667523"/>
+      <w:bookmarkStart w:id="238" w:name="_Ref321593367"/>
+      <w:bookmarkStart w:id="239" w:name="_Toc321667523"/>
       <w:r>
         <w:t xml:space="preserve">Obrázek </w:t>
       </w:r>
@@ -30303,7 +30360,7 @@
           <w:t>29</w:t>
         </w:r>
       </w:fldSimple>
-      <w:bookmarkEnd w:id="237"/>
+      <w:bookmarkEnd w:id="238"/>
       <w:r>
         <w:t>: Nastavení zasílání e-mailů</w:t>
       </w:r>
@@ -30313,7 +30370,7 @@
       <w:r>
         <w:t>projektu</w:t>
       </w:r>
-      <w:bookmarkEnd w:id="238"/>
+      <w:bookmarkEnd w:id="239"/>
     </w:p>
     <w:p>
       <w:pPr>
@@ -30342,17 +30399,17 @@
       <w:pPr>
         <w:pStyle w:val="Nadpis2"/>
       </w:pPr>
-      <w:bookmarkStart w:id="239" w:name="_Toc321667875"/>
+      <w:bookmarkStart w:id="240" w:name="_Toc321667875"/>
       <w:r>
         <w:t>Reálné nasazení</w:t>
       </w:r>
-      <w:bookmarkEnd w:id="239"/>
+      <w:bookmarkEnd w:id="240"/>
     </w:p>
     <w:p>
       <w:pPr>
         <w:pStyle w:val="OdstavecNormln"/>
       </w:pPr>
-      <w:commentRangeStart w:id="240"/>
+      <w:commentRangeStart w:id="241"/>
       <w:r>
         <w:t>Vytvořený skript pro sestavení jsem jen</w:t>
       </w:r>
@@ -30379,12 +30436,12 @@
       <w:r>
         <w:t>.</w:t>
       </w:r>
-      <w:commentRangeEnd w:id="240"/>
+      <w:commentRangeEnd w:id="241"/>
       <w:r>
         <w:rPr>
           <w:rStyle w:val="Odkaznakoment"/>
         </w:rPr>
-        <w:commentReference w:id="240"/>
+        <w:commentReference w:id="241"/>
       </w:r>
     </w:p>
     <w:p>
@@ -30463,16 +30520,16 @@
       <w:pPr>
         <w:pStyle w:val="OdstavecNormln"/>
       </w:pPr>
-      <w:commentRangeStart w:id="241"/>
+      <w:commentRangeStart w:id="242"/>
       <w:r>
         <w:t>co</w:t>
       </w:r>
-      <w:commentRangeEnd w:id="241"/>
+      <w:commentRangeEnd w:id="242"/>
       <w:r>
         <w:rPr>
           <w:rStyle w:val="Odkaznakoment"/>
         </w:rPr>
-        <w:commentReference w:id="241"/>
+        <w:commentReference w:id="242"/>
       </w:r>
       <w:r>
         <w:t xml:space="preserve"> další projekty?</w:t>
@@ -30526,19 +30583,19 @@
           <w:numId w:val="0"/>
         </w:numPr>
       </w:pPr>
-      <w:bookmarkStart w:id="242" w:name="_Toc298752280"/>
-      <w:bookmarkStart w:id="243" w:name="_Toc318101260"/>
-      <w:bookmarkStart w:id="244" w:name="_Toc318565632"/>
-      <w:bookmarkStart w:id="245" w:name="_Toc321667876"/>
-      <w:commentRangeStart w:id="246"/>
+      <w:bookmarkStart w:id="243" w:name="_Toc298752280"/>
+      <w:bookmarkStart w:id="244" w:name="_Toc318101260"/>
+      <w:bookmarkStart w:id="245" w:name="_Toc318565632"/>
+      <w:bookmarkStart w:id="246" w:name="_Toc321667876"/>
+      <w:commentRangeStart w:id="247"/>
       <w:r>
         <w:lastRenderedPageBreak/>
         <w:t>Závěr</w:t>
       </w:r>
-      <w:bookmarkEnd w:id="242"/>
       <w:bookmarkEnd w:id="243"/>
       <w:bookmarkEnd w:id="244"/>
-      <w:commentRangeEnd w:id="246"/>
+      <w:bookmarkEnd w:id="245"/>
+      <w:commentRangeEnd w:id="247"/>
       <w:r>
         <w:rPr>
           <w:rStyle w:val="Odkaznakoment"/>
@@ -30547,9 +30604,9 @@
           <w:bCs w:val="0"/>
           <w:color w:val="auto"/>
         </w:rPr>
-        <w:commentReference w:id="246"/>
-      </w:r>
-      <w:bookmarkEnd w:id="245"/>
+        <w:commentReference w:id="247"/>
+      </w:r>
+      <w:bookmarkEnd w:id="246"/>
     </w:p>
     <w:p>
       <w:r>
@@ -31028,20 +31085,20 @@
           <w:numId w:val="0"/>
         </w:numPr>
       </w:pPr>
-      <w:bookmarkStart w:id="247" w:name="_Toc318101261"/>
-      <w:bookmarkStart w:id="248" w:name="_Toc318565633"/>
-      <w:bookmarkStart w:id="249" w:name="_Toc321667877"/>
-      <w:commentRangeStart w:id="250"/>
+      <w:bookmarkStart w:id="248" w:name="_Toc318101261"/>
+      <w:bookmarkStart w:id="249" w:name="_Toc318565633"/>
+      <w:bookmarkStart w:id="250" w:name="_Toc321667877"/>
+      <w:commentRangeStart w:id="251"/>
       <w:r>
         <w:lastRenderedPageBreak/>
         <w:t>Terminologický slovník</w:t>
       </w:r>
-      <w:bookmarkEnd w:id="247"/>
       <w:bookmarkEnd w:id="248"/>
+      <w:bookmarkEnd w:id="249"/>
       <w:r>
         <w:t xml:space="preserve"> </w:t>
       </w:r>
-      <w:commentRangeEnd w:id="250"/>
+      <w:commentRangeEnd w:id="251"/>
       <w:r>
         <w:rPr>
           <w:rStyle w:val="Odkaznakoment"/>
@@ -31050,9 +31107,9 @@
           <w:bCs w:val="0"/>
           <w:color w:val="auto"/>
         </w:rPr>
-        <w:commentReference w:id="250"/>
-      </w:r>
-      <w:bookmarkEnd w:id="249"/>
+        <w:commentReference w:id="251"/>
+      </w:r>
+      <w:bookmarkEnd w:id="250"/>
     </w:p>
     <w:tbl>
       <w:tblPr>
@@ -31583,9 +31640,9 @@
         <w:t>[vlastní definice autora]</w:t>
       </w:r>
     </w:p>
-    <w:bookmarkStart w:id="251" w:name="_Toc321667878" w:displacedByCustomXml="next"/>
-    <w:bookmarkStart w:id="252" w:name="_Toc318565636" w:displacedByCustomXml="next"/>
-    <w:bookmarkStart w:id="253" w:name="_Toc318101263" w:displacedByCustomXml="next"/>
+    <w:bookmarkStart w:id="252" w:name="_Toc318101263" w:displacedByCustomXml="next"/>
+    <w:bookmarkStart w:id="253" w:name="_Toc318565636" w:displacedByCustomXml="next"/>
+    <w:bookmarkStart w:id="254" w:name="_Toc321667878" w:displacedByCustomXml="next"/>
     <w:sdt>
       <w:sdtPr>
         <w:rPr>
@@ -31619,9 +31676,9 @@
           <w:r>
             <w:t>Seznam použité literatury a zdrojů</w:t>
           </w:r>
+          <w:bookmarkEnd w:id="254"/>
           <w:bookmarkEnd w:id="253"/>
           <w:bookmarkEnd w:id="252"/>
-          <w:bookmarkEnd w:id="251"/>
         </w:p>
         <w:sdt>
           <w:sdtPr>
@@ -32641,8 +32698,8 @@
           <w:numId w:val="0"/>
         </w:numPr>
       </w:pPr>
-      <w:bookmarkStart w:id="254" w:name="_Toc318565634"/>
-      <w:bookmarkStart w:id="255" w:name="_Toc321667879"/>
+      <w:bookmarkStart w:id="255" w:name="_Toc318565634"/>
+      <w:bookmarkStart w:id="256" w:name="_Toc321667879"/>
       <w:r>
         <w:lastRenderedPageBreak/>
         <w:t xml:space="preserve">Seznam </w:t>
@@ -32656,8 +32713,8 @@
       <w:r>
         <w:t xml:space="preserve"> a ukázek kódu</w:t>
       </w:r>
-      <w:bookmarkEnd w:id="254"/>
       <w:bookmarkEnd w:id="255"/>
+      <w:bookmarkEnd w:id="256"/>
     </w:p>
     <w:p>
       <w:pPr>
@@ -32667,11 +32724,11 @@
           <w:numId w:val="0"/>
         </w:numPr>
       </w:pPr>
-      <w:bookmarkStart w:id="256" w:name="_Toc321667880"/>
+      <w:bookmarkStart w:id="257" w:name="_Toc321667880"/>
       <w:r>
         <w:t>Seznam obrázků</w:t>
       </w:r>
-      <w:bookmarkEnd w:id="256"/>
+      <w:bookmarkEnd w:id="257"/>
     </w:p>
     <w:p>
       <w:pPr>
@@ -34723,11 +34780,11 @@
       <w:r>
         <w:fldChar w:fldCharType="end"/>
       </w:r>
-      <w:bookmarkStart w:id="257" w:name="_Toc321667881"/>
+      <w:bookmarkStart w:id="258" w:name="_Toc321667881"/>
       <w:r>
         <w:t>Seznam tabulek</w:t>
       </w:r>
-      <w:bookmarkEnd w:id="257"/>
+      <w:bookmarkEnd w:id="258"/>
     </w:p>
     <w:p>
       <w:pPr>
@@ -34959,11 +35016,11 @@
       <w:r>
         <w:fldChar w:fldCharType="end"/>
       </w:r>
-      <w:bookmarkStart w:id="258" w:name="_Toc321667882"/>
+      <w:bookmarkStart w:id="259" w:name="_Toc321667882"/>
       <w:r>
         <w:t>Seznam ukázek kódu</w:t>
       </w:r>
-      <w:bookmarkEnd w:id="258"/>
+      <w:bookmarkEnd w:id="259"/>
     </w:p>
     <w:p>
       <w:pPr>
@@ -35833,9 +35890,9 @@
           <w:numId w:val="0"/>
         </w:numPr>
       </w:pPr>
-      <w:bookmarkStart w:id="259" w:name="_Příloha_1:_Skript"/>
-      <w:bookmarkStart w:id="260" w:name="_Toc321667883"/>
-      <w:bookmarkEnd w:id="259"/>
+      <w:bookmarkStart w:id="260" w:name="_Příloha_1:_Skript"/>
+      <w:bookmarkStart w:id="261" w:name="_Toc321667883"/>
+      <w:bookmarkEnd w:id="260"/>
       <w:r>
         <w:lastRenderedPageBreak/>
         <w:t>Příloha 1: Skript pro sestavení ukázkové aplikace</w:t>
@@ -35843,7 +35900,7 @@
       <w:r>
         <w:t xml:space="preserve"> (build.xml)</w:t>
       </w:r>
-      <w:bookmarkEnd w:id="260"/>
+      <w:bookmarkEnd w:id="261"/>
     </w:p>
     <w:p>
       <w:pPr>
@@ -36566,16 +36623,16 @@
           <w:numId w:val="0"/>
         </w:numPr>
       </w:pPr>
-      <w:bookmarkStart w:id="261" w:name="_Příloha_2:_Úsek"/>
-      <w:bookmarkStart w:id="262" w:name="_Ref321560300"/>
-      <w:bookmarkStart w:id="263" w:name="_Toc321667884"/>
-      <w:bookmarkEnd w:id="261"/>
+      <w:bookmarkStart w:id="262" w:name="_Příloha_2:_Úsek"/>
+      <w:bookmarkStart w:id="263" w:name="_Ref321560300"/>
+      <w:bookmarkStart w:id="264" w:name="_Toc321667884"/>
+      <w:bookmarkEnd w:id="262"/>
       <w:r>
         <w:lastRenderedPageBreak/>
         <w:t>Příloha 2: Úsek XML souboru pro nastavení rozšíření Plot</w:t>
       </w:r>
-      <w:bookmarkEnd w:id="262"/>
       <w:bookmarkEnd w:id="263"/>
+      <w:bookmarkEnd w:id="264"/>
     </w:p>
     <w:p>
       <w:pPr>
@@ -38423,23 +38480,7 @@
       <w:proofErr w:type="spellEnd"/>
     </w:p>
   </w:comment>
-  <w:comment w:id="72" w:author="Martin Hujer" w:date="2012-04-08T17:00:00Z" w:initials="MH">
-    <w:p>
-      <w:pPr>
-        <w:pStyle w:val="Textkomente"/>
-      </w:pPr>
-      <w:r>
-        <w:rPr>
-          <w:rStyle w:val="Odkaznakoment"/>
-        </w:rPr>
-        <w:annotationRef/>
-      </w:r>
-      <w:r>
-        <w:t>Napsat</w:t>
-      </w:r>
-    </w:p>
-  </w:comment>
-  <w:comment w:id="178" w:author="Martin Hujer" w:date="2012-04-08T17:23:00Z" w:initials="MH">
+  <w:comment w:id="179" w:author="Martin Hujer" w:date="2012-04-08T17:23:00Z" w:initials="MH">
     <w:p>
       <w:pPr>
         <w:pStyle w:val="Textkomente"/>
@@ -38482,7 +38523,7 @@
       </w:r>
     </w:p>
   </w:comment>
-  <w:comment w:id="216" w:author="Martin Hujer" w:date="2012-04-08T10:35:00Z" w:initials="MH">
+  <w:comment w:id="218" w:author="Martin Hujer" w:date="2012-04-08T10:35:00Z" w:initials="MH">
     <w:p>
       <w:pPr>
         <w:pStyle w:val="Textkomente"/>
@@ -38511,7 +38552,7 @@
       <w:proofErr w:type="spellEnd"/>
     </w:p>
   </w:comment>
-  <w:comment w:id="229" w:author="Martin Hujer" w:date="2012-04-08T10:39:00Z" w:initials="MH">
+  <w:comment w:id="230" w:author="Martin Hujer" w:date="2012-04-08T10:39:00Z" w:initials="MH">
     <w:p>
       <w:pPr>
         <w:pStyle w:val="Textkomente"/>
@@ -38535,7 +38576,7 @@
       </w:r>
     </w:p>
   </w:comment>
-  <w:comment w:id="240" w:author="Martin Hujer" w:date="2012-04-07T19:10:00Z" w:initials="MH">
+  <w:comment w:id="241" w:author="Martin Hujer" w:date="2012-04-07T19:10:00Z" w:initials="MH">
     <w:p>
       <w:pPr>
         <w:pStyle w:val="Textkomente"/>
@@ -38557,7 +38598,7 @@
       </w:r>
     </w:p>
   </w:comment>
-  <w:comment w:id="241" w:author="Martin Hujer" w:date="2012-04-08T17:01:00Z" w:initials="MH">
+  <w:comment w:id="242" w:author="Martin Hujer" w:date="2012-04-08T17:01:00Z" w:initials="MH">
     <w:p>
       <w:pPr>
         <w:pStyle w:val="Textkomente"/>
@@ -38573,7 +38614,7 @@
       </w:r>
     </w:p>
   </w:comment>
-  <w:comment w:id="246" w:author="Martin Hujer" w:date="2012-04-08T16:59:00Z" w:initials="MH">
+  <w:comment w:id="247" w:author="Martin Hujer" w:date="2012-04-08T16:59:00Z" w:initials="MH">
     <w:p>
       <w:pPr>
         <w:pStyle w:val="Textkomente"/>
@@ -38589,7 +38630,7 @@
       </w:r>
     </w:p>
   </w:comment>
-  <w:comment w:id="250" w:author="Martin Hujer" w:date="2012-04-08T16:59:00Z" w:initials="MH">
+  <w:comment w:id="251" w:author="Martin Hujer" w:date="2012-04-08T16:59:00Z" w:initials="MH">
     <w:p>
       <w:pPr>
         <w:pStyle w:val="Textkomente"/>
@@ -38690,7 +38731,7 @@
           <w:rPr>
             <w:noProof/>
           </w:rPr>
-          <w:t>53</w:t>
+          <w:t>34</w:t>
         </w:r>
         <w:r>
           <w:fldChar w:fldCharType="end"/>
@@ -48352,59 +48393,59 @@
   </dgm:ptLst>
   <dgm:cxnLst>
     <dgm:cxn modelId="{53F48137-2B45-4F8E-9160-D1D565B83390}" srcId="{41484459-614D-43CF-92CA-8D313F51A413}" destId="{0223194E-30A8-4B40-BD8E-D0379B57D8E5}" srcOrd="0" destOrd="0" parTransId="{361B56C8-0F66-4C08-9A3B-7506F4C6B7BB}" sibTransId="{37A0CB93-F24E-45D6-9A8F-D71CF0EA0E0D}"/>
-    <dgm:cxn modelId="{7FCDDFFA-E4F3-4817-9EA4-1FDE14871CEE}" type="presOf" srcId="{7D43941E-5428-4DEC-98F0-8DB3FB07FC6F}" destId="{AC1CC74C-E6B1-4B9D-8F1E-A4F2EBCA1C3F}" srcOrd="0" destOrd="0" presId="urn:microsoft.com/office/officeart/2005/8/layout/StepDownProcess"/>
+    <dgm:cxn modelId="{ED8AC5A6-3532-4E46-9181-A02A0CDE692D}" type="presOf" srcId="{D51874B1-B0EC-46A5-BDD4-A6B5E9DD48AE}" destId="{C65F359C-F4C1-4FD4-801F-284070CE2DE9}" srcOrd="0" destOrd="0" presId="urn:microsoft.com/office/officeart/2005/8/layout/StepDownProcess"/>
     <dgm:cxn modelId="{122E3A5C-01D0-4B8C-8407-AB6E162A23BA}" srcId="{41484459-614D-43CF-92CA-8D313F51A413}" destId="{AF56E2D4-78D3-456C-8F80-83C1438CC418}" srcOrd="7" destOrd="0" parTransId="{75BD709D-C451-4F85-B307-2136E8E4872C}" sibTransId="{A78A255B-3F32-46E0-886A-32A3727AD99E}"/>
     <dgm:cxn modelId="{1933669E-E20C-4D4B-A177-5CF868BE0DBB}" srcId="{41484459-614D-43CF-92CA-8D313F51A413}" destId="{657F79D8-E43E-4996-A4B8-C1C112B1CB01}" srcOrd="5" destOrd="0" parTransId="{6DBBD0B0-3826-4DA9-860E-7AABEDA77767}" sibTransId="{688FDCCD-8918-43BB-B31A-393752B6CC58}"/>
-    <dgm:cxn modelId="{F7349DCD-DE96-43BE-B690-FB35B50F9C3A}" type="presOf" srcId="{0223194E-30A8-4B40-BD8E-D0379B57D8E5}" destId="{6EFFE3A5-64F9-4917-8E57-A94269B61513}" srcOrd="0" destOrd="0" presId="urn:microsoft.com/office/officeart/2005/8/layout/StepDownProcess"/>
-    <dgm:cxn modelId="{F120E8AC-E6E5-46B8-B9B4-429DC49A6D80}" type="presOf" srcId="{D9E39184-3306-4DC5-950E-99ABB612285E}" destId="{82A5EEBE-34CB-407C-905B-A282E53B38D4}" srcOrd="0" destOrd="0" presId="urn:microsoft.com/office/officeart/2005/8/layout/StepDownProcess"/>
-    <dgm:cxn modelId="{057535A2-B95C-4112-96E9-02E420B00FD7}" type="presOf" srcId="{41484459-614D-43CF-92CA-8D313F51A413}" destId="{112223B1-EB19-45F7-85DE-A4682110A034}" srcOrd="0" destOrd="0" presId="urn:microsoft.com/office/officeart/2005/8/layout/StepDownProcess"/>
+    <dgm:cxn modelId="{4A012140-67FB-4BD5-854B-EC728903C326}" type="presOf" srcId="{657F79D8-E43E-4996-A4B8-C1C112B1CB01}" destId="{811A72A9-3A17-4221-9359-858F62938F0B}" srcOrd="0" destOrd="0" presId="urn:microsoft.com/office/officeart/2005/8/layout/StepDownProcess"/>
+    <dgm:cxn modelId="{77B16A01-1941-41C1-9135-3FBAA32A8247}" type="presOf" srcId="{5B24B5E1-0EE9-41CF-8A31-4C3F82DD8654}" destId="{147698AB-B1CA-4A31-8AE1-3BAA72959147}" srcOrd="0" destOrd="0" presId="urn:microsoft.com/office/officeart/2005/8/layout/StepDownProcess"/>
+    <dgm:cxn modelId="{2D1DCC47-BAA5-4725-B107-8FC02CEE5C83}" type="presOf" srcId="{88DC4135-5ED7-46C5-B9C6-24217441384B}" destId="{95671268-52B7-4017-834C-FFC0AD44572A}" srcOrd="0" destOrd="0" presId="urn:microsoft.com/office/officeart/2005/8/layout/StepDownProcess"/>
+    <dgm:cxn modelId="{2E8614C8-8984-4A75-8E1B-C655D65BBC50}" type="presOf" srcId="{41484459-614D-43CF-92CA-8D313F51A413}" destId="{112223B1-EB19-45F7-85DE-A4682110A034}" srcOrd="0" destOrd="0" presId="urn:microsoft.com/office/officeart/2005/8/layout/StepDownProcess"/>
+    <dgm:cxn modelId="{C9BBA00E-4F84-4040-B062-FA4F27F5E477}" type="presOf" srcId="{D9E39184-3306-4DC5-950E-99ABB612285E}" destId="{82A5EEBE-34CB-407C-905B-A282E53B38D4}" srcOrd="0" destOrd="0" presId="urn:microsoft.com/office/officeart/2005/8/layout/StepDownProcess"/>
+    <dgm:cxn modelId="{CCCC270A-FA07-4ABC-A91E-CB30320B7340}" type="presOf" srcId="{AF56E2D4-78D3-456C-8F80-83C1438CC418}" destId="{FA3FABA7-471D-4BA9-AB4E-A0881261E3FC}" srcOrd="0" destOrd="0" presId="urn:microsoft.com/office/officeart/2005/8/layout/StepDownProcess"/>
     <dgm:cxn modelId="{D4063FCF-DCFD-429D-A1D5-682A51B31EED}" srcId="{41484459-614D-43CF-92CA-8D313F51A413}" destId="{7D43941E-5428-4DEC-98F0-8DB3FB07FC6F}" srcOrd="1" destOrd="0" parTransId="{332546E9-5B89-478C-BD46-DA782D872538}" sibTransId="{9D1A80F8-F9C6-4D49-A1F9-0A537471C1D1}"/>
-    <dgm:cxn modelId="{E1443C1B-3B5A-4626-89F8-050FBCB4EB49}" type="presOf" srcId="{D51874B1-B0EC-46A5-BDD4-A6B5E9DD48AE}" destId="{C65F359C-F4C1-4FD4-801F-284070CE2DE9}" srcOrd="0" destOrd="0" presId="urn:microsoft.com/office/officeart/2005/8/layout/StepDownProcess"/>
     <dgm:cxn modelId="{C4554F4C-305F-4B9C-9C45-4E51D6AF5876}" srcId="{41484459-614D-43CF-92CA-8D313F51A413}" destId="{D9E39184-3306-4DC5-950E-99ABB612285E}" srcOrd="2" destOrd="0" parTransId="{B76C610E-ABD2-49B6-A8D2-EBF833582C21}" sibTransId="{5FCD33BF-B0C2-4949-85F8-966DB9C24EC2}"/>
-    <dgm:cxn modelId="{A3B80215-9464-42A6-824D-758A53A7420C}" type="presOf" srcId="{AF56E2D4-78D3-456C-8F80-83C1438CC418}" destId="{FA3FABA7-471D-4BA9-AB4E-A0881261E3FC}" srcOrd="0" destOrd="0" presId="urn:microsoft.com/office/officeart/2005/8/layout/StepDownProcess"/>
-    <dgm:cxn modelId="{2AA6DA5A-D366-4285-B006-C3B96620A6A9}" type="presOf" srcId="{5B24B5E1-0EE9-41CF-8A31-4C3F82DD8654}" destId="{147698AB-B1CA-4A31-8AE1-3BAA72959147}" srcOrd="0" destOrd="0" presId="urn:microsoft.com/office/officeart/2005/8/layout/StepDownProcess"/>
     <dgm:cxn modelId="{42E7B38D-F080-4C0D-A9B1-9F1CFBA4A700}" srcId="{41484459-614D-43CF-92CA-8D313F51A413}" destId="{88DC4135-5ED7-46C5-B9C6-24217441384B}" srcOrd="4" destOrd="0" parTransId="{DAF92EE3-65C7-4447-803D-62E6CF20B28E}" sibTransId="{2BC43844-EF82-419E-85D0-DD1287411E39}"/>
     <dgm:cxn modelId="{55F1D653-6F09-4F2A-8219-EE4C69832266}" srcId="{41484459-614D-43CF-92CA-8D313F51A413}" destId="{D51874B1-B0EC-46A5-BDD4-A6B5E9DD48AE}" srcOrd="3" destOrd="0" parTransId="{EDB835D4-5723-4528-BB9E-C25E2AB0BEB0}" sibTransId="{99B5A1AB-B20D-4E34-A2DD-FC0B4E36FB32}"/>
-    <dgm:cxn modelId="{DB915E75-1CC6-4805-BA23-F1694E69AF80}" type="presOf" srcId="{657F79D8-E43E-4996-A4B8-C1C112B1CB01}" destId="{811A72A9-3A17-4221-9359-858F62938F0B}" srcOrd="0" destOrd="0" presId="urn:microsoft.com/office/officeart/2005/8/layout/StepDownProcess"/>
+    <dgm:cxn modelId="{D2DF0450-C7AE-47EF-AC58-4DADB9981492}" type="presOf" srcId="{7D43941E-5428-4DEC-98F0-8DB3FB07FC6F}" destId="{AC1CC74C-E6B1-4B9D-8F1E-A4F2EBCA1C3F}" srcOrd="0" destOrd="0" presId="urn:microsoft.com/office/officeart/2005/8/layout/StepDownProcess"/>
     <dgm:cxn modelId="{185C9282-4E2A-4A1C-8617-CAD5FBD761A1}" srcId="{41484459-614D-43CF-92CA-8D313F51A413}" destId="{5B24B5E1-0EE9-41CF-8A31-4C3F82DD8654}" srcOrd="6" destOrd="0" parTransId="{118D5149-0217-4045-AE9E-2E6FAA8AF298}" sibTransId="{087138DD-0184-46F2-AD54-42E1B3A00876}"/>
-    <dgm:cxn modelId="{EC42549A-0426-48A6-A406-B66CA30F9A63}" type="presOf" srcId="{88DC4135-5ED7-46C5-B9C6-24217441384B}" destId="{95671268-52B7-4017-834C-FFC0AD44572A}" srcOrd="0" destOrd="0" presId="urn:microsoft.com/office/officeart/2005/8/layout/StepDownProcess"/>
-    <dgm:cxn modelId="{ED4EE725-BFE2-472B-97AA-052B33AD75D4}" type="presParOf" srcId="{112223B1-EB19-45F7-85DE-A4682110A034}" destId="{5B2565DC-0A3D-4BD1-97AC-F46CABC5CD58}" srcOrd="0" destOrd="0" presId="urn:microsoft.com/office/officeart/2005/8/layout/StepDownProcess"/>
-    <dgm:cxn modelId="{BFD9A7AB-BB32-47D4-9DE4-A8B21E9901EB}" type="presParOf" srcId="{5B2565DC-0A3D-4BD1-97AC-F46CABC5CD58}" destId="{035DA421-593E-4656-ACEC-B9F585C23B7E}" srcOrd="0" destOrd="0" presId="urn:microsoft.com/office/officeart/2005/8/layout/StepDownProcess"/>
-    <dgm:cxn modelId="{528AF50D-BEF3-4C20-8A96-71C76BEFCFC8}" type="presParOf" srcId="{5B2565DC-0A3D-4BD1-97AC-F46CABC5CD58}" destId="{6EFFE3A5-64F9-4917-8E57-A94269B61513}" srcOrd="1" destOrd="0" presId="urn:microsoft.com/office/officeart/2005/8/layout/StepDownProcess"/>
-    <dgm:cxn modelId="{DA646449-0451-4749-BD83-DB99C8C6C05E}" type="presParOf" srcId="{5B2565DC-0A3D-4BD1-97AC-F46CABC5CD58}" destId="{707F9C08-3A81-4DDE-A3BE-EE49E5D3A3CF}" srcOrd="2" destOrd="0" presId="urn:microsoft.com/office/officeart/2005/8/layout/StepDownProcess"/>
-    <dgm:cxn modelId="{F74069DA-852D-4E42-BAF2-39E053063685}" type="presParOf" srcId="{112223B1-EB19-45F7-85DE-A4682110A034}" destId="{D8FFD278-BF01-4C75-B6FC-A92BC23FBA87}" srcOrd="1" destOrd="0" presId="urn:microsoft.com/office/officeart/2005/8/layout/StepDownProcess"/>
-    <dgm:cxn modelId="{F9C42354-3E0B-46B9-BC27-55131B2CCF1A}" type="presParOf" srcId="{112223B1-EB19-45F7-85DE-A4682110A034}" destId="{D0507879-5D59-49E7-9AD0-9AE3F4EA78B8}" srcOrd="2" destOrd="0" presId="urn:microsoft.com/office/officeart/2005/8/layout/StepDownProcess"/>
-    <dgm:cxn modelId="{65B7502B-C2B6-4C6E-9C0F-6A7092A36490}" type="presParOf" srcId="{D0507879-5D59-49E7-9AD0-9AE3F4EA78B8}" destId="{E6FC186D-5626-4039-BFC4-9FA60D42B3B4}" srcOrd="0" destOrd="0" presId="urn:microsoft.com/office/officeart/2005/8/layout/StepDownProcess"/>
-    <dgm:cxn modelId="{3FDBEF69-98C5-4CBA-B060-B59B92D88CEE}" type="presParOf" srcId="{D0507879-5D59-49E7-9AD0-9AE3F4EA78B8}" destId="{AC1CC74C-E6B1-4B9D-8F1E-A4F2EBCA1C3F}" srcOrd="1" destOrd="0" presId="urn:microsoft.com/office/officeart/2005/8/layout/StepDownProcess"/>
-    <dgm:cxn modelId="{06A44433-F330-4F90-A499-EA444EA26992}" type="presParOf" srcId="{D0507879-5D59-49E7-9AD0-9AE3F4EA78B8}" destId="{4940A66E-C33E-4A74-AADA-5E7112FAFDE5}" srcOrd="2" destOrd="0" presId="urn:microsoft.com/office/officeart/2005/8/layout/StepDownProcess"/>
-    <dgm:cxn modelId="{CDBC9D23-2DCB-4443-BB0A-3E32E2A29262}" type="presParOf" srcId="{112223B1-EB19-45F7-85DE-A4682110A034}" destId="{3DA8A9DD-4DBB-4D06-9AA2-A1FA08A06D11}" srcOrd="3" destOrd="0" presId="urn:microsoft.com/office/officeart/2005/8/layout/StepDownProcess"/>
-    <dgm:cxn modelId="{AEA5FF79-FEA1-4D1E-93AA-B2536570183B}" type="presParOf" srcId="{112223B1-EB19-45F7-85DE-A4682110A034}" destId="{E378474B-B4B0-4C40-9A5A-3E179F200B8B}" srcOrd="4" destOrd="0" presId="urn:microsoft.com/office/officeart/2005/8/layout/StepDownProcess"/>
-    <dgm:cxn modelId="{80E7F6F8-8864-4DAC-A368-5EF40E516D5B}" type="presParOf" srcId="{E378474B-B4B0-4C40-9A5A-3E179F200B8B}" destId="{0CAD5D04-D9F9-46D2-B3AC-EEA1F1E021D6}" srcOrd="0" destOrd="0" presId="urn:microsoft.com/office/officeart/2005/8/layout/StepDownProcess"/>
-    <dgm:cxn modelId="{83977E63-D844-4EDF-A5E2-D5E542235729}" type="presParOf" srcId="{E378474B-B4B0-4C40-9A5A-3E179F200B8B}" destId="{82A5EEBE-34CB-407C-905B-A282E53B38D4}" srcOrd="1" destOrd="0" presId="urn:microsoft.com/office/officeart/2005/8/layout/StepDownProcess"/>
-    <dgm:cxn modelId="{95ABD3D1-4DD5-40E8-A785-127F9F99F602}" type="presParOf" srcId="{E378474B-B4B0-4C40-9A5A-3E179F200B8B}" destId="{E4921EDE-51CB-4A75-B54E-47A857C90CD6}" srcOrd="2" destOrd="0" presId="urn:microsoft.com/office/officeart/2005/8/layout/StepDownProcess"/>
-    <dgm:cxn modelId="{D6DD80E1-9690-444D-9D2A-742EAE516A1F}" type="presParOf" srcId="{112223B1-EB19-45F7-85DE-A4682110A034}" destId="{FDC0D58C-C5AD-401F-B22E-8DD5024BF6E7}" srcOrd="5" destOrd="0" presId="urn:microsoft.com/office/officeart/2005/8/layout/StepDownProcess"/>
-    <dgm:cxn modelId="{E655F84B-E6DE-4B73-8041-E98CEE81822F}" type="presParOf" srcId="{112223B1-EB19-45F7-85DE-A4682110A034}" destId="{50833944-0788-4F85-B187-9EBE2B044880}" srcOrd="6" destOrd="0" presId="urn:microsoft.com/office/officeart/2005/8/layout/StepDownProcess"/>
-    <dgm:cxn modelId="{DEAB1738-9EAE-48F8-A2A7-09B9C318A0F4}" type="presParOf" srcId="{50833944-0788-4F85-B187-9EBE2B044880}" destId="{181B2FDF-3D27-4D06-8284-39E32B0394A8}" srcOrd="0" destOrd="0" presId="urn:microsoft.com/office/officeart/2005/8/layout/StepDownProcess"/>
-    <dgm:cxn modelId="{0F93AF0D-7E51-4A6C-97F1-4D1BE933F6B8}" type="presParOf" srcId="{50833944-0788-4F85-B187-9EBE2B044880}" destId="{C65F359C-F4C1-4FD4-801F-284070CE2DE9}" srcOrd="1" destOrd="0" presId="urn:microsoft.com/office/officeart/2005/8/layout/StepDownProcess"/>
-    <dgm:cxn modelId="{576DF023-0C2B-4A68-BBE6-AC9B82BCD529}" type="presParOf" srcId="{50833944-0788-4F85-B187-9EBE2B044880}" destId="{0A3AB8E0-4F2F-4257-BA67-F2B495084922}" srcOrd="2" destOrd="0" presId="urn:microsoft.com/office/officeart/2005/8/layout/StepDownProcess"/>
-    <dgm:cxn modelId="{6E84B8A1-0C29-425A-B280-2E8DFCE0FCF8}" type="presParOf" srcId="{112223B1-EB19-45F7-85DE-A4682110A034}" destId="{05911D22-B84D-458A-82A1-7F86083A1F13}" srcOrd="7" destOrd="0" presId="urn:microsoft.com/office/officeart/2005/8/layout/StepDownProcess"/>
-    <dgm:cxn modelId="{F3F084D4-FC0A-41D7-87EA-466C31BE8C37}" type="presParOf" srcId="{112223B1-EB19-45F7-85DE-A4682110A034}" destId="{40640178-BA62-4BA1-94AA-B7C430C9478B}" srcOrd="8" destOrd="0" presId="urn:microsoft.com/office/officeart/2005/8/layout/StepDownProcess"/>
-    <dgm:cxn modelId="{1CF1FC31-7D2C-4463-8179-A58C1CBA8B91}" type="presParOf" srcId="{40640178-BA62-4BA1-94AA-B7C430C9478B}" destId="{42695676-6EF0-4711-8DDE-6A3E7031F153}" srcOrd="0" destOrd="0" presId="urn:microsoft.com/office/officeart/2005/8/layout/StepDownProcess"/>
-    <dgm:cxn modelId="{AAE9BE7C-6CDF-48A4-941C-EC8072900358}" type="presParOf" srcId="{40640178-BA62-4BA1-94AA-B7C430C9478B}" destId="{95671268-52B7-4017-834C-FFC0AD44572A}" srcOrd="1" destOrd="0" presId="urn:microsoft.com/office/officeart/2005/8/layout/StepDownProcess"/>
-    <dgm:cxn modelId="{2B52242C-7B9E-4214-9D1B-8877C5F92659}" type="presParOf" srcId="{40640178-BA62-4BA1-94AA-B7C430C9478B}" destId="{31CB378A-F77C-4259-B7BB-A31423C5669C}" srcOrd="2" destOrd="0" presId="urn:microsoft.com/office/officeart/2005/8/layout/StepDownProcess"/>
-    <dgm:cxn modelId="{2B0F928C-F45A-4D2E-AE47-8C012A54454B}" type="presParOf" srcId="{112223B1-EB19-45F7-85DE-A4682110A034}" destId="{63F302B2-A341-49F7-939D-46D16C52F01B}" srcOrd="9" destOrd="0" presId="urn:microsoft.com/office/officeart/2005/8/layout/StepDownProcess"/>
-    <dgm:cxn modelId="{90E97336-A302-4A69-AA4B-11E3493ABF32}" type="presParOf" srcId="{112223B1-EB19-45F7-85DE-A4682110A034}" destId="{995D46F9-46F9-4E22-AEBB-FEC62B36A91F}" srcOrd="10" destOrd="0" presId="urn:microsoft.com/office/officeart/2005/8/layout/StepDownProcess"/>
-    <dgm:cxn modelId="{276B7F28-4F93-46E1-8A80-A3442910948C}" type="presParOf" srcId="{995D46F9-46F9-4E22-AEBB-FEC62B36A91F}" destId="{F402D733-CBB0-465C-8C99-A1CE6D08485D}" srcOrd="0" destOrd="0" presId="urn:microsoft.com/office/officeart/2005/8/layout/StepDownProcess"/>
-    <dgm:cxn modelId="{A1BF441A-AFE7-4E35-BF30-9AF2624AB653}" type="presParOf" srcId="{995D46F9-46F9-4E22-AEBB-FEC62B36A91F}" destId="{811A72A9-3A17-4221-9359-858F62938F0B}" srcOrd="1" destOrd="0" presId="urn:microsoft.com/office/officeart/2005/8/layout/StepDownProcess"/>
-    <dgm:cxn modelId="{3E7DAC17-8871-4518-B858-42E833EFFD68}" type="presParOf" srcId="{995D46F9-46F9-4E22-AEBB-FEC62B36A91F}" destId="{524029C4-0BB5-40F5-A713-556B5FFE7199}" srcOrd="2" destOrd="0" presId="urn:microsoft.com/office/officeart/2005/8/layout/StepDownProcess"/>
-    <dgm:cxn modelId="{A40FE9CB-5108-46F7-9E69-772F95774638}" type="presParOf" srcId="{112223B1-EB19-45F7-85DE-A4682110A034}" destId="{44062AA1-D835-4093-9592-FD68312ECC99}" srcOrd="11" destOrd="0" presId="urn:microsoft.com/office/officeart/2005/8/layout/StepDownProcess"/>
-    <dgm:cxn modelId="{856ABC91-58B8-4364-BCFE-CA0C9AFD4CE1}" type="presParOf" srcId="{112223B1-EB19-45F7-85DE-A4682110A034}" destId="{12424C59-7572-4197-A3CE-17B7785B7B95}" srcOrd="12" destOrd="0" presId="urn:microsoft.com/office/officeart/2005/8/layout/StepDownProcess"/>
-    <dgm:cxn modelId="{CEC32567-1EF8-4134-904F-F0E16E9785CA}" type="presParOf" srcId="{12424C59-7572-4197-A3CE-17B7785B7B95}" destId="{269B4D2B-92D0-4E9E-AABA-E91E2936188C}" srcOrd="0" destOrd="0" presId="urn:microsoft.com/office/officeart/2005/8/layout/StepDownProcess"/>
-    <dgm:cxn modelId="{C116B188-E0C7-4D56-946D-8FB4C08A135A}" type="presParOf" srcId="{12424C59-7572-4197-A3CE-17B7785B7B95}" destId="{147698AB-B1CA-4A31-8AE1-3BAA72959147}" srcOrd="1" destOrd="0" presId="urn:microsoft.com/office/officeart/2005/8/layout/StepDownProcess"/>
-    <dgm:cxn modelId="{2418CB78-EA37-4198-9414-1B054E05AEDE}" type="presParOf" srcId="{12424C59-7572-4197-A3CE-17B7785B7B95}" destId="{0984F0E0-0095-445F-B20A-B8C9AA4831FC}" srcOrd="2" destOrd="0" presId="urn:microsoft.com/office/officeart/2005/8/layout/StepDownProcess"/>
-    <dgm:cxn modelId="{8A4E3D5E-EAEB-4FD2-A64D-243F74057891}" type="presParOf" srcId="{112223B1-EB19-45F7-85DE-A4682110A034}" destId="{DBF55348-3688-45A4-8952-83B8358B5FEC}" srcOrd="13" destOrd="0" presId="urn:microsoft.com/office/officeart/2005/8/layout/StepDownProcess"/>
-    <dgm:cxn modelId="{439F046D-6C6B-4FD4-9A3B-EB1C5674175C}" type="presParOf" srcId="{112223B1-EB19-45F7-85DE-A4682110A034}" destId="{77A6860A-785B-4B2E-B4D9-4D820076322D}" srcOrd="14" destOrd="0" presId="urn:microsoft.com/office/officeart/2005/8/layout/StepDownProcess"/>
-    <dgm:cxn modelId="{D668B76C-E25F-47A9-AC37-E0D658B9048E}" type="presParOf" srcId="{77A6860A-785B-4B2E-B4D9-4D820076322D}" destId="{FA3FABA7-471D-4BA9-AB4E-A0881261E3FC}" srcOrd="0" destOrd="0" presId="urn:microsoft.com/office/officeart/2005/8/layout/StepDownProcess"/>
+    <dgm:cxn modelId="{E47C9D4C-AE33-4EEB-B314-0958A38D95E0}" type="presOf" srcId="{0223194E-30A8-4B40-BD8E-D0379B57D8E5}" destId="{6EFFE3A5-64F9-4917-8E57-A94269B61513}" srcOrd="0" destOrd="0" presId="urn:microsoft.com/office/officeart/2005/8/layout/StepDownProcess"/>
+    <dgm:cxn modelId="{D859D80F-9D4E-4C14-AAFD-22603957C7C3}" type="presParOf" srcId="{112223B1-EB19-45F7-85DE-A4682110A034}" destId="{5B2565DC-0A3D-4BD1-97AC-F46CABC5CD58}" srcOrd="0" destOrd="0" presId="urn:microsoft.com/office/officeart/2005/8/layout/StepDownProcess"/>
+    <dgm:cxn modelId="{E9762733-DE95-4B10-96C1-27625F420862}" type="presParOf" srcId="{5B2565DC-0A3D-4BD1-97AC-F46CABC5CD58}" destId="{035DA421-593E-4656-ACEC-B9F585C23B7E}" srcOrd="0" destOrd="0" presId="urn:microsoft.com/office/officeart/2005/8/layout/StepDownProcess"/>
+    <dgm:cxn modelId="{61D84063-D4E8-46DB-963B-C4E5BE6C9FD3}" type="presParOf" srcId="{5B2565DC-0A3D-4BD1-97AC-F46CABC5CD58}" destId="{6EFFE3A5-64F9-4917-8E57-A94269B61513}" srcOrd="1" destOrd="0" presId="urn:microsoft.com/office/officeart/2005/8/layout/StepDownProcess"/>
+    <dgm:cxn modelId="{C60B799D-E3CF-4E66-9300-BC201B005708}" type="presParOf" srcId="{5B2565DC-0A3D-4BD1-97AC-F46CABC5CD58}" destId="{707F9C08-3A81-4DDE-A3BE-EE49E5D3A3CF}" srcOrd="2" destOrd="0" presId="urn:microsoft.com/office/officeart/2005/8/layout/StepDownProcess"/>
+    <dgm:cxn modelId="{2FE8D354-0711-4BF1-BCFD-CCB86769FB63}" type="presParOf" srcId="{112223B1-EB19-45F7-85DE-A4682110A034}" destId="{D8FFD278-BF01-4C75-B6FC-A92BC23FBA87}" srcOrd="1" destOrd="0" presId="urn:microsoft.com/office/officeart/2005/8/layout/StepDownProcess"/>
+    <dgm:cxn modelId="{0BAB0232-26CC-4A76-9455-1EC91FC946A8}" type="presParOf" srcId="{112223B1-EB19-45F7-85DE-A4682110A034}" destId="{D0507879-5D59-49E7-9AD0-9AE3F4EA78B8}" srcOrd="2" destOrd="0" presId="urn:microsoft.com/office/officeart/2005/8/layout/StepDownProcess"/>
+    <dgm:cxn modelId="{A042F532-5737-4CF0-8ED0-14EFD4913ED5}" type="presParOf" srcId="{D0507879-5D59-49E7-9AD0-9AE3F4EA78B8}" destId="{E6FC186D-5626-4039-BFC4-9FA60D42B3B4}" srcOrd="0" destOrd="0" presId="urn:microsoft.com/office/officeart/2005/8/layout/StepDownProcess"/>
+    <dgm:cxn modelId="{37AACA78-585B-403D-B3EF-8E7005B3720E}" type="presParOf" srcId="{D0507879-5D59-49E7-9AD0-9AE3F4EA78B8}" destId="{AC1CC74C-E6B1-4B9D-8F1E-A4F2EBCA1C3F}" srcOrd="1" destOrd="0" presId="urn:microsoft.com/office/officeart/2005/8/layout/StepDownProcess"/>
+    <dgm:cxn modelId="{6A81F009-54B3-4E04-8AD2-5C1434456D02}" type="presParOf" srcId="{D0507879-5D59-49E7-9AD0-9AE3F4EA78B8}" destId="{4940A66E-C33E-4A74-AADA-5E7112FAFDE5}" srcOrd="2" destOrd="0" presId="urn:microsoft.com/office/officeart/2005/8/layout/StepDownProcess"/>
+    <dgm:cxn modelId="{92227F23-D9C8-4C86-A23C-170896772E08}" type="presParOf" srcId="{112223B1-EB19-45F7-85DE-A4682110A034}" destId="{3DA8A9DD-4DBB-4D06-9AA2-A1FA08A06D11}" srcOrd="3" destOrd="0" presId="urn:microsoft.com/office/officeart/2005/8/layout/StepDownProcess"/>
+    <dgm:cxn modelId="{E10DF2FE-C10A-41AB-853A-56A0D23AE671}" type="presParOf" srcId="{112223B1-EB19-45F7-85DE-A4682110A034}" destId="{E378474B-B4B0-4C40-9A5A-3E179F200B8B}" srcOrd="4" destOrd="0" presId="urn:microsoft.com/office/officeart/2005/8/layout/StepDownProcess"/>
+    <dgm:cxn modelId="{9C31A2B1-A971-48EE-8562-2C4BAB738BEB}" type="presParOf" srcId="{E378474B-B4B0-4C40-9A5A-3E179F200B8B}" destId="{0CAD5D04-D9F9-46D2-B3AC-EEA1F1E021D6}" srcOrd="0" destOrd="0" presId="urn:microsoft.com/office/officeart/2005/8/layout/StepDownProcess"/>
+    <dgm:cxn modelId="{11AFFB0F-1F8A-4252-8A2E-DE72337D0A6D}" type="presParOf" srcId="{E378474B-B4B0-4C40-9A5A-3E179F200B8B}" destId="{82A5EEBE-34CB-407C-905B-A282E53B38D4}" srcOrd="1" destOrd="0" presId="urn:microsoft.com/office/officeart/2005/8/layout/StepDownProcess"/>
+    <dgm:cxn modelId="{D86C7C41-DB0E-400C-9A2B-5100B1B4A2BC}" type="presParOf" srcId="{E378474B-B4B0-4C40-9A5A-3E179F200B8B}" destId="{E4921EDE-51CB-4A75-B54E-47A857C90CD6}" srcOrd="2" destOrd="0" presId="urn:microsoft.com/office/officeart/2005/8/layout/StepDownProcess"/>
+    <dgm:cxn modelId="{BF79EC90-0725-43D6-97E0-F0F05ED20A8C}" type="presParOf" srcId="{112223B1-EB19-45F7-85DE-A4682110A034}" destId="{FDC0D58C-C5AD-401F-B22E-8DD5024BF6E7}" srcOrd="5" destOrd="0" presId="urn:microsoft.com/office/officeart/2005/8/layout/StepDownProcess"/>
+    <dgm:cxn modelId="{8DA9EB5A-8421-4338-9300-16791941B4D8}" type="presParOf" srcId="{112223B1-EB19-45F7-85DE-A4682110A034}" destId="{50833944-0788-4F85-B187-9EBE2B044880}" srcOrd="6" destOrd="0" presId="urn:microsoft.com/office/officeart/2005/8/layout/StepDownProcess"/>
+    <dgm:cxn modelId="{080ECCA6-AB5E-455A-BBEE-A5D9FA0BFE1E}" type="presParOf" srcId="{50833944-0788-4F85-B187-9EBE2B044880}" destId="{181B2FDF-3D27-4D06-8284-39E32B0394A8}" srcOrd="0" destOrd="0" presId="urn:microsoft.com/office/officeart/2005/8/layout/StepDownProcess"/>
+    <dgm:cxn modelId="{EF165349-51DC-45E4-9E92-48D5C82F3D5A}" type="presParOf" srcId="{50833944-0788-4F85-B187-9EBE2B044880}" destId="{C65F359C-F4C1-4FD4-801F-284070CE2DE9}" srcOrd="1" destOrd="0" presId="urn:microsoft.com/office/officeart/2005/8/layout/StepDownProcess"/>
+    <dgm:cxn modelId="{AC64F5E1-2093-493E-B322-7577B494741D}" type="presParOf" srcId="{50833944-0788-4F85-B187-9EBE2B044880}" destId="{0A3AB8E0-4F2F-4257-BA67-F2B495084922}" srcOrd="2" destOrd="0" presId="urn:microsoft.com/office/officeart/2005/8/layout/StepDownProcess"/>
+    <dgm:cxn modelId="{6648A31B-832A-4130-8E86-775BB700EFBC}" type="presParOf" srcId="{112223B1-EB19-45F7-85DE-A4682110A034}" destId="{05911D22-B84D-458A-82A1-7F86083A1F13}" srcOrd="7" destOrd="0" presId="urn:microsoft.com/office/officeart/2005/8/layout/StepDownProcess"/>
+    <dgm:cxn modelId="{F8C8FF17-A47D-47A3-9A98-C7303D319214}" type="presParOf" srcId="{112223B1-EB19-45F7-85DE-A4682110A034}" destId="{40640178-BA62-4BA1-94AA-B7C430C9478B}" srcOrd="8" destOrd="0" presId="urn:microsoft.com/office/officeart/2005/8/layout/StepDownProcess"/>
+    <dgm:cxn modelId="{DC5DE27C-CD93-419A-AF92-687556122F7B}" type="presParOf" srcId="{40640178-BA62-4BA1-94AA-B7C430C9478B}" destId="{42695676-6EF0-4711-8DDE-6A3E7031F153}" srcOrd="0" destOrd="0" presId="urn:microsoft.com/office/officeart/2005/8/layout/StepDownProcess"/>
+    <dgm:cxn modelId="{7162C948-9043-4F3B-8D14-75E409027B82}" type="presParOf" srcId="{40640178-BA62-4BA1-94AA-B7C430C9478B}" destId="{95671268-52B7-4017-834C-FFC0AD44572A}" srcOrd="1" destOrd="0" presId="urn:microsoft.com/office/officeart/2005/8/layout/StepDownProcess"/>
+    <dgm:cxn modelId="{1B14BF8A-385E-4502-9EBA-83D6EECF44FC}" type="presParOf" srcId="{40640178-BA62-4BA1-94AA-B7C430C9478B}" destId="{31CB378A-F77C-4259-B7BB-A31423C5669C}" srcOrd="2" destOrd="0" presId="urn:microsoft.com/office/officeart/2005/8/layout/StepDownProcess"/>
+    <dgm:cxn modelId="{8DAFEB5F-68B8-4AF3-ABE1-5FE2DA13B54F}" type="presParOf" srcId="{112223B1-EB19-45F7-85DE-A4682110A034}" destId="{63F302B2-A341-49F7-939D-46D16C52F01B}" srcOrd="9" destOrd="0" presId="urn:microsoft.com/office/officeart/2005/8/layout/StepDownProcess"/>
+    <dgm:cxn modelId="{615B5819-A67C-4601-BB0D-1634D5C41090}" type="presParOf" srcId="{112223B1-EB19-45F7-85DE-A4682110A034}" destId="{995D46F9-46F9-4E22-AEBB-FEC62B36A91F}" srcOrd="10" destOrd="0" presId="urn:microsoft.com/office/officeart/2005/8/layout/StepDownProcess"/>
+    <dgm:cxn modelId="{AD559B34-B368-46BD-934A-68EFAAA487D2}" type="presParOf" srcId="{995D46F9-46F9-4E22-AEBB-FEC62B36A91F}" destId="{F402D733-CBB0-465C-8C99-A1CE6D08485D}" srcOrd="0" destOrd="0" presId="urn:microsoft.com/office/officeart/2005/8/layout/StepDownProcess"/>
+    <dgm:cxn modelId="{ED78F3D3-5CD3-4C7B-81EB-B3131967EC1E}" type="presParOf" srcId="{995D46F9-46F9-4E22-AEBB-FEC62B36A91F}" destId="{811A72A9-3A17-4221-9359-858F62938F0B}" srcOrd="1" destOrd="0" presId="urn:microsoft.com/office/officeart/2005/8/layout/StepDownProcess"/>
+    <dgm:cxn modelId="{71F433F6-7137-4975-A948-E441AD285602}" type="presParOf" srcId="{995D46F9-46F9-4E22-AEBB-FEC62B36A91F}" destId="{524029C4-0BB5-40F5-A713-556B5FFE7199}" srcOrd="2" destOrd="0" presId="urn:microsoft.com/office/officeart/2005/8/layout/StepDownProcess"/>
+    <dgm:cxn modelId="{2B442FD4-81D4-4E87-B5BF-D90A328E0A77}" type="presParOf" srcId="{112223B1-EB19-45F7-85DE-A4682110A034}" destId="{44062AA1-D835-4093-9592-FD68312ECC99}" srcOrd="11" destOrd="0" presId="urn:microsoft.com/office/officeart/2005/8/layout/StepDownProcess"/>
+    <dgm:cxn modelId="{7E683340-229D-4AF8-BA04-E3EBE87FF4A3}" type="presParOf" srcId="{112223B1-EB19-45F7-85DE-A4682110A034}" destId="{12424C59-7572-4197-A3CE-17B7785B7B95}" srcOrd="12" destOrd="0" presId="urn:microsoft.com/office/officeart/2005/8/layout/StepDownProcess"/>
+    <dgm:cxn modelId="{4B8199D9-FE30-4886-A5E2-E0AC4D1E89D5}" type="presParOf" srcId="{12424C59-7572-4197-A3CE-17B7785B7B95}" destId="{269B4D2B-92D0-4E9E-AABA-E91E2936188C}" srcOrd="0" destOrd="0" presId="urn:microsoft.com/office/officeart/2005/8/layout/StepDownProcess"/>
+    <dgm:cxn modelId="{0F2509D5-40F9-440A-9202-CD8C5F83BAA1}" type="presParOf" srcId="{12424C59-7572-4197-A3CE-17B7785B7B95}" destId="{147698AB-B1CA-4A31-8AE1-3BAA72959147}" srcOrd="1" destOrd="0" presId="urn:microsoft.com/office/officeart/2005/8/layout/StepDownProcess"/>
+    <dgm:cxn modelId="{73CF1F75-7DF8-42C4-8F2D-F6E411A2AD13}" type="presParOf" srcId="{12424C59-7572-4197-A3CE-17B7785B7B95}" destId="{0984F0E0-0095-445F-B20A-B8C9AA4831FC}" srcOrd="2" destOrd="0" presId="urn:microsoft.com/office/officeart/2005/8/layout/StepDownProcess"/>
+    <dgm:cxn modelId="{E6C905AD-FCA5-4601-810C-EA282CD26F76}" type="presParOf" srcId="{112223B1-EB19-45F7-85DE-A4682110A034}" destId="{DBF55348-3688-45A4-8952-83B8358B5FEC}" srcOrd="13" destOrd="0" presId="urn:microsoft.com/office/officeart/2005/8/layout/StepDownProcess"/>
+    <dgm:cxn modelId="{83D911D5-44C4-4297-806A-C96BFB714F79}" type="presParOf" srcId="{112223B1-EB19-45F7-85DE-A4682110A034}" destId="{77A6860A-785B-4B2E-B4D9-4D820076322D}" srcOrd="14" destOrd="0" presId="urn:microsoft.com/office/officeart/2005/8/layout/StepDownProcess"/>
+    <dgm:cxn modelId="{1D9271F9-64DB-4ECF-88B8-0EF4778138A0}" type="presParOf" srcId="{77A6860A-785B-4B2E-B4D9-4D820076322D}" destId="{FA3FABA7-471D-4BA9-AB4E-A0881261E3FC}" srcOrd="0" destOrd="0" presId="urn:microsoft.com/office/officeart/2005/8/layout/StepDownProcess"/>
   </dgm:cxnLst>
   <dgm:bg/>
   <dgm:whole/>
@@ -52114,7 +52155,7 @@
 </file>
 
 <file path=customXml/itemProps1.xml><?xml version="1.0" encoding="utf-8"?>
-<ds:datastoreItem xmlns:ds="http://schemas.openxmlformats.org/officeDocument/2006/customXml" ds:itemID="{BEE8FE57-30A9-4305-8667-547BFCCA7397}">
+<ds:datastoreItem xmlns:ds="http://schemas.openxmlformats.org/officeDocument/2006/customXml" ds:itemID="{DD23F0B8-49CD-4E3C-B614-CB2BE9C8F794}">
   <ds:schemaRefs>
     <ds:schemaRef ds:uri="http://schemas.openxmlformats.org/officeDocument/2006/bibliography"/>
   </ds:schemaRefs>

</xml_diff>

<commit_message>
Obálka není součástí práce
</commit_message>
<xml_diff>
--- a/BP.docx
+++ b/BP.docx
@@ -2,276 +2,6 @@
 <file path=word/document.xml><?xml version="1.0" encoding="utf-8"?>
 <w:document xmlns:wpc="http://schemas.microsoft.com/office/word/2010/wordprocessingCanvas" xmlns:mc="http://schemas.openxmlformats.org/markup-compatibility/2006" xmlns:o="urn:schemas-microsoft-com:office:office" xmlns:r="http://schemas.openxmlformats.org/officeDocument/2006/relationships" xmlns:m="http://schemas.openxmlformats.org/officeDocument/2006/math" xmlns:v="urn:schemas-microsoft-com:vml" xmlns:wp14="http://schemas.microsoft.com/office/word/2010/wordprocessingDrawing" xmlns:wp="http://schemas.openxmlformats.org/drawingml/2006/wordprocessingDrawing" xmlns:w10="urn:schemas-microsoft-com:office:word" xmlns:w="http://schemas.openxmlformats.org/wordprocessingml/2006/main" xmlns:w14="http://schemas.microsoft.com/office/word/2010/wordml" xmlns:wpg="http://schemas.microsoft.com/office/word/2010/wordprocessingGroup" xmlns:wpi="http://schemas.microsoft.com/office/word/2010/wordprocessingInk" xmlns:wne="http://schemas.microsoft.com/office/word/2006/wordml" xmlns:wps="http://schemas.microsoft.com/office/word/2010/wordprocessingShape" mc:Ignorable="w14 wp14">
   <w:body>
-    <w:p>
-      <w:pPr>
-        <w:pStyle w:val="TitulVSE"/>
-        <w:pageBreakBefore/>
-        <w:rPr>
-          <w:rFonts w:ascii="Cambria" w:hAnsi="Cambria"/>
-        </w:rPr>
-      </w:pPr>
-      <w:r>
-        <w:rPr>
-          <w:rFonts w:ascii="Cambria" w:hAnsi="Cambria"/>
-        </w:rPr>
-        <w:t>VYSOKÁ ŠKOLA EKONOMICKÁ</w:t>
-      </w:r>
-      <w:r>
-        <w:rPr>
-          <w:rFonts w:ascii="Cambria" w:hAnsi="Cambria"/>
-        </w:rPr>
-        <w:t xml:space="preserve"> V </w:t>
-      </w:r>
-      <w:r>
-        <w:rPr>
-          <w:rFonts w:ascii="Cambria" w:hAnsi="Cambria"/>
-        </w:rPr>
-        <w:t>PRAZE</w:t>
-      </w:r>
-    </w:p>
-    <w:p>
-      <w:pPr>
-        <w:pStyle w:val="TitulFIS"/>
-        <w:spacing w:before="0" w:after="120" w:line="240" w:lineRule="auto"/>
-        <w:rPr>
-          <w:rFonts w:ascii="Cambria" w:hAnsi="Cambria"/>
-          <w:sz w:val="40"/>
-          <w:szCs w:val="40"/>
-        </w:rPr>
-      </w:pPr>
-      <w:r>
-        <w:rPr>
-          <w:rFonts w:ascii="Cambria" w:hAnsi="Cambria"/>
-          <w:sz w:val="40"/>
-          <w:szCs w:val="40"/>
-        </w:rPr>
-        <w:t>Fakulta informatiky a statistiky</w:t>
-      </w:r>
-    </w:p>
-    <w:p>
-      <w:pPr>
-        <w:pStyle w:val="TitulKIT"/>
-        <w:rPr>
-          <w:rFonts w:ascii="Cambria" w:hAnsi="Cambria"/>
-          <w:sz w:val="32"/>
-          <w:szCs w:val="32"/>
-        </w:rPr>
-      </w:pPr>
-      <w:r>
-        <w:rPr>
-          <w:rFonts w:ascii="Cambria" w:hAnsi="Cambria"/>
-          <w:sz w:val="32"/>
-          <w:szCs w:val="32"/>
-        </w:rPr>
-        <w:t>Katedra informačních technologií</w:t>
-      </w:r>
-    </w:p>
-    <w:p>
-      <w:pPr>
-        <w:pStyle w:val="TitulDira1"/>
-        <w:rPr>
-          <w:rFonts w:ascii="Cambria" w:hAnsi="Cambria"/>
-        </w:rPr>
-      </w:pPr>
-      <w:bookmarkStart w:id="0" w:name="_GoBack"/>
-      <w:bookmarkEnd w:id="0"/>
-    </w:p>
-    <w:p>
-      <w:pPr>
-        <w:pStyle w:val="TitulSVO"/>
-        <w:rPr>
-          <w:rFonts w:ascii="Cambria" w:hAnsi="Cambria"/>
-        </w:rPr>
-      </w:pPr>
-    </w:p>
-    <w:p>
-      <w:pPr>
-        <w:rPr>
-          <w:rFonts w:ascii="Cambria" w:hAnsi="Cambria"/>
-        </w:rPr>
-      </w:pPr>
-    </w:p>
-    <w:p>
-      <w:pPr>
-        <w:rPr>
-          <w:rFonts w:ascii="Cambria" w:hAnsi="Cambria"/>
-        </w:rPr>
-      </w:pPr>
-    </w:p>
-    <w:p>
-      <w:pPr>
-        <w:pStyle w:val="TitulTBDP"/>
-        <w:spacing w:before="0" w:after="240"/>
-        <w:rPr>
-          <w:rStyle w:val="ZzTucne"/>
-          <w:rFonts w:ascii="Cambria" w:hAnsi="Cambria"/>
-          <w:sz w:val="52"/>
-          <w:szCs w:val="52"/>
-        </w:rPr>
-      </w:pPr>
-      <w:r>
-        <w:rPr>
-          <w:rStyle w:val="ZzTucne"/>
-          <w:rFonts w:ascii="Cambria" w:hAnsi="Cambria"/>
-          <w:b/>
-          <w:caps w:val="0"/>
-          <w:sz w:val="52"/>
-          <w:szCs w:val="52"/>
-        </w:rPr>
-        <w:t>BAKALÁŘSKÁ PRÁCE</w:t>
-      </w:r>
-    </w:p>
-    <w:p>
-      <w:pPr>
-        <w:pStyle w:val="wKoren"/>
-        <w:rPr>
-          <w:rFonts w:ascii="Cambria" w:hAnsi="Cambria"/>
-        </w:rPr>
-      </w:pPr>
-    </w:p>
-    <w:p>
-      <w:pPr>
-        <w:pStyle w:val="wKoren"/>
-        <w:rPr>
-          <w:rFonts w:ascii="Cambria" w:hAnsi="Cambria"/>
-        </w:rPr>
-      </w:pPr>
-    </w:p>
-    <w:p>
-      <w:pPr>
-        <w:pStyle w:val="wKoren"/>
-        <w:rPr>
-          <w:rFonts w:ascii="Cambria" w:hAnsi="Cambria"/>
-        </w:rPr>
-      </w:pPr>
-    </w:p>
-    <w:p>
-      <w:pPr>
-        <w:pStyle w:val="wKoren"/>
-        <w:rPr>
-          <w:rFonts w:ascii="Cambria" w:hAnsi="Cambria"/>
-        </w:rPr>
-      </w:pPr>
-    </w:p>
-    <w:p>
-      <w:pPr>
-        <w:pStyle w:val="wKoren"/>
-        <w:rPr>
-          <w:rFonts w:ascii="Cambria" w:hAnsi="Cambria"/>
-        </w:rPr>
-      </w:pPr>
-    </w:p>
-    <w:p>
-      <w:pPr>
-        <w:pStyle w:val="wKoren"/>
-        <w:rPr>
-          <w:rFonts w:ascii="Cambria" w:hAnsi="Cambria"/>
-        </w:rPr>
-      </w:pPr>
-    </w:p>
-    <w:p>
-      <w:pPr>
-        <w:pStyle w:val="wKoren"/>
-        <w:rPr>
-          <w:rFonts w:ascii="Cambria" w:hAnsi="Cambria"/>
-        </w:rPr>
-      </w:pPr>
-    </w:p>
-    <w:p>
-      <w:pPr>
-        <w:pStyle w:val="wKoren"/>
-        <w:rPr>
-          <w:rFonts w:ascii="Cambria" w:hAnsi="Cambria"/>
-        </w:rPr>
-      </w:pPr>
-    </w:p>
-    <w:p>
-      <w:pPr>
-        <w:pStyle w:val="wKoren"/>
-        <w:rPr>
-          <w:rFonts w:ascii="Cambria" w:hAnsi="Cambria"/>
-        </w:rPr>
-      </w:pPr>
-    </w:p>
-    <w:p>
-      <w:pPr>
-        <w:rPr>
-          <w:rFonts w:ascii="Cambria" w:hAnsi="Cambria"/>
-        </w:rPr>
-      </w:pPr>
-    </w:p>
-    <w:p>
-      <w:pPr>
-        <w:rPr>
-          <w:rFonts w:ascii="Cambria" w:hAnsi="Cambria"/>
-        </w:rPr>
-      </w:pPr>
-    </w:p>
-    <w:p>
-      <w:pPr>
-        <w:rPr>
-          <w:rFonts w:ascii="Cambria" w:hAnsi="Cambria"/>
-        </w:rPr>
-      </w:pPr>
-    </w:p>
-    <w:p>
-      <w:pPr>
-        <w:rPr>
-          <w:rFonts w:ascii="Cambria" w:hAnsi="Cambria"/>
-        </w:rPr>
-      </w:pPr>
-    </w:p>
-    <w:p>
-      <w:pPr>
-        <w:pStyle w:val="TitulSVO"/>
-        <w:tabs>
-          <w:tab w:val="right" w:pos="9072"/>
-        </w:tabs>
-        <w:spacing w:before="0" w:after="120"/>
-        <w:jc w:val="both"/>
-        <w:rPr>
-          <w:rFonts w:ascii="Cambria" w:hAnsi="Cambria"/>
-          <w:sz w:val="32"/>
-          <w:szCs w:val="32"/>
-        </w:rPr>
-      </w:pPr>
-      <w:r>
-        <w:rPr>
-          <w:rFonts w:ascii="Cambria" w:hAnsi="Cambria"/>
-          <w:sz w:val="32"/>
-          <w:szCs w:val="32"/>
-        </w:rPr>
-        <w:t xml:space="preserve">    201</w:t>
-      </w:r>
-      <w:r>
-        <w:rPr>
-          <w:rFonts w:ascii="Cambria" w:hAnsi="Cambria"/>
-          <w:sz w:val="32"/>
-          <w:szCs w:val="32"/>
-        </w:rPr>
-        <w:t>2</w:t>
-      </w:r>
-      <w:r>
-        <w:rPr>
-          <w:rStyle w:val="ZzTucne"/>
-          <w:rFonts w:ascii="Cambria" w:hAnsi="Cambria"/>
-          <w:sz w:val="32"/>
-          <w:szCs w:val="32"/>
-        </w:rPr>
-        <w:tab/>
-      </w:r>
-      <w:r>
-        <w:rPr>
-          <w:rFonts w:ascii="Cambria" w:hAnsi="Cambria"/>
-          <w:sz w:val="32"/>
-          <w:szCs w:val="32"/>
-        </w:rPr>
-        <w:t>Martin Hujer</w:t>
-      </w:r>
-      <w:r>
-        <w:br w:type="page"/>
-      </w:r>
-    </w:p>
     <w:p>
       <w:pPr>
         <w:pageBreakBefore/>
@@ -296,7 +26,6 @@
           <w:sz w:val="36"/>
           <w:szCs w:val="36"/>
         </w:rPr>
-        <w:lastRenderedPageBreak/>
         <w:t>Vysoká škola ekonomická</w:t>
       </w:r>
       <w:r>
@@ -921,6 +650,8 @@
           <w:szCs w:val="28"/>
         </w:rPr>
       </w:pPr>
+      <w:bookmarkStart w:id="0" w:name="_GoBack"/>
+      <w:bookmarkEnd w:id="0"/>
     </w:p>
     <w:p>
       <w:pPr>
@@ -1978,6 +1709,7 @@
           <w:docPartUnique/>
         </w:docPartObj>
       </w:sdtPr>
+      <w:sdtEndPr/>
       <w:sdtContent>
         <w:p>
           <w:pPr>
@@ -2052,7 +1784,7 @@
                 <w:noProof/>
                 <w:webHidden/>
               </w:rPr>
-              <w:t>9</w:t>
+              <w:t>8</w:t>
             </w:r>
             <w:r>
               <w:rPr>
@@ -2122,7 +1854,7 @@
                 <w:noProof/>
                 <w:webHidden/>
               </w:rPr>
-              <w:t>9</w:t>
+              <w:t>8</w:t>
             </w:r>
             <w:r>
               <w:rPr>
@@ -2192,7 +1924,7 @@
                 <w:noProof/>
                 <w:webHidden/>
               </w:rPr>
-              <w:t>9</w:t>
+              <w:t>8</w:t>
             </w:r>
             <w:r>
               <w:rPr>
@@ -2262,7 +1994,7 @@
                 <w:noProof/>
                 <w:webHidden/>
               </w:rPr>
-              <w:t>9</w:t>
+              <w:t>8</w:t>
             </w:r>
             <w:r>
               <w:rPr>
@@ -2332,7 +2064,7 @@
                 <w:noProof/>
                 <w:webHidden/>
               </w:rPr>
-              <w:t>9</w:t>
+              <w:t>8</w:t>
             </w:r>
             <w:r>
               <w:rPr>
@@ -2399,7 +2131,7 @@
                 <w:noProof/>
                 <w:webHidden/>
               </w:rPr>
-              <w:t>10</w:t>
+              <w:t>9</w:t>
             </w:r>
             <w:r>
               <w:rPr>
@@ -2481,7 +2213,7 @@
                 <w:noProof/>
                 <w:webHidden/>
               </w:rPr>
-              <w:t>11</w:t>
+              <w:t>10</w:t>
             </w:r>
             <w:r>
               <w:rPr>
@@ -2567,7 +2299,7 @@
                 <w:noProof/>
                 <w:webHidden/>
               </w:rPr>
-              <w:t>12</w:t>
+              <w:t>11</w:t>
             </w:r>
             <w:r>
               <w:rPr>
@@ -2653,7 +2385,7 @@
                 <w:noProof/>
                 <w:webHidden/>
               </w:rPr>
-              <w:t>12</w:t>
+              <w:t>11</w:t>
             </w:r>
             <w:r>
               <w:rPr>
@@ -2739,7 +2471,7 @@
                 <w:noProof/>
                 <w:webHidden/>
               </w:rPr>
-              <w:t>13</w:t>
+              <w:t>12</w:t>
             </w:r>
             <w:r>
               <w:rPr>
@@ -2825,7 +2557,7 @@
                 <w:noProof/>
                 <w:webHidden/>
               </w:rPr>
-              <w:t>14</w:t>
+              <w:t>13</w:t>
             </w:r>
             <w:r>
               <w:rPr>
@@ -2911,7 +2643,7 @@
                 <w:noProof/>
                 <w:webHidden/>
               </w:rPr>
-              <w:t>14</w:t>
+              <w:t>13</w:t>
             </w:r>
             <w:r>
               <w:rPr>
@@ -2997,7 +2729,7 @@
                 <w:noProof/>
                 <w:webHidden/>
               </w:rPr>
-              <w:t>15</w:t>
+              <w:t>14</w:t>
             </w:r>
             <w:r>
               <w:rPr>
@@ -3083,7 +2815,7 @@
                 <w:noProof/>
                 <w:webHidden/>
               </w:rPr>
-              <w:t>15</w:t>
+              <w:t>14</w:t>
             </w:r>
             <w:r>
               <w:rPr>
@@ -3169,7 +2901,7 @@
                 <w:noProof/>
                 <w:webHidden/>
               </w:rPr>
-              <w:t>16</w:t>
+              <w:t>15</w:t>
             </w:r>
             <w:r>
               <w:rPr>
@@ -3255,7 +2987,7 @@
                 <w:noProof/>
                 <w:webHidden/>
               </w:rPr>
-              <w:t>16</w:t>
+              <w:t>15</w:t>
             </w:r>
             <w:r>
               <w:rPr>
@@ -3341,7 +3073,7 @@
                 <w:noProof/>
                 <w:webHidden/>
               </w:rPr>
-              <w:t>16</w:t>
+              <w:t>15</w:t>
             </w:r>
             <w:r>
               <w:rPr>
@@ -3427,7 +3159,7 @@
                 <w:noProof/>
                 <w:webHidden/>
               </w:rPr>
-              <w:t>16</w:t>
+              <w:t>15</w:t>
             </w:r>
             <w:r>
               <w:rPr>
@@ -3513,7 +3245,7 @@
                 <w:noProof/>
                 <w:webHidden/>
               </w:rPr>
-              <w:t>17</w:t>
+              <w:t>16</w:t>
             </w:r>
             <w:r>
               <w:rPr>
@@ -3599,7 +3331,7 @@
                 <w:noProof/>
                 <w:webHidden/>
               </w:rPr>
-              <w:t>17</w:t>
+              <w:t>16</w:t>
             </w:r>
             <w:r>
               <w:rPr>
@@ -3685,7 +3417,7 @@
                 <w:noProof/>
                 <w:webHidden/>
               </w:rPr>
-              <w:t>18</w:t>
+              <w:t>17</w:t>
             </w:r>
             <w:r>
               <w:rPr>
@@ -3771,7 +3503,7 @@
                 <w:noProof/>
                 <w:webHidden/>
               </w:rPr>
-              <w:t>18</w:t>
+              <w:t>17</w:t>
             </w:r>
             <w:r>
               <w:rPr>
@@ -3857,7 +3589,7 @@
                 <w:noProof/>
                 <w:webHidden/>
               </w:rPr>
-              <w:t>18</w:t>
+              <w:t>17</w:t>
             </w:r>
             <w:r>
               <w:rPr>
@@ -3943,7 +3675,7 @@
                 <w:noProof/>
                 <w:webHidden/>
               </w:rPr>
-              <w:t>19</w:t>
+              <w:t>18</w:t>
             </w:r>
             <w:r>
               <w:rPr>
@@ -4029,7 +3761,7 @@
                 <w:noProof/>
                 <w:webHidden/>
               </w:rPr>
-              <w:t>19</w:t>
+              <w:t>18</w:t>
             </w:r>
             <w:r>
               <w:rPr>
@@ -4115,7 +3847,7 @@
                 <w:noProof/>
                 <w:webHidden/>
               </w:rPr>
-              <w:t>20</w:t>
+              <w:t>19</w:t>
             </w:r>
             <w:r>
               <w:rPr>
@@ -4201,7 +3933,7 @@
                 <w:noProof/>
                 <w:webHidden/>
               </w:rPr>
-              <w:t>21</w:t>
+              <w:t>20</w:t>
             </w:r>
             <w:r>
               <w:rPr>
@@ -4283,7 +4015,7 @@
                 <w:noProof/>
                 <w:webHidden/>
               </w:rPr>
-              <w:t>22</w:t>
+              <w:t>21</w:t>
             </w:r>
             <w:r>
               <w:rPr>
@@ -4369,7 +4101,7 @@
                 <w:noProof/>
                 <w:webHidden/>
               </w:rPr>
-              <w:t>22</w:t>
+              <w:t>21</w:t>
             </w:r>
             <w:r>
               <w:rPr>
@@ -4455,7 +4187,7 @@
                 <w:noProof/>
                 <w:webHidden/>
               </w:rPr>
-              <w:t>22</w:t>
+              <w:t>21</w:t>
             </w:r>
             <w:r>
               <w:rPr>
@@ -4541,7 +4273,7 @@
                 <w:noProof/>
                 <w:webHidden/>
               </w:rPr>
-              <w:t>23</w:t>
+              <w:t>22</w:t>
             </w:r>
             <w:r>
               <w:rPr>
@@ -4627,7 +4359,7 @@
                 <w:noProof/>
                 <w:webHidden/>
               </w:rPr>
-              <w:t>24</w:t>
+              <w:t>23</w:t>
             </w:r>
             <w:r>
               <w:rPr>
@@ -4713,7 +4445,7 @@
                 <w:noProof/>
                 <w:webHidden/>
               </w:rPr>
-              <w:t>25</w:t>
+              <w:t>24</w:t>
             </w:r>
             <w:r>
               <w:rPr>
@@ -4799,7 +4531,7 @@
                 <w:noProof/>
                 <w:webHidden/>
               </w:rPr>
-              <w:t>26</w:t>
+              <w:t>25</w:t>
             </w:r>
             <w:r>
               <w:rPr>
@@ -4881,7 +4613,7 @@
                 <w:noProof/>
                 <w:webHidden/>
               </w:rPr>
-              <w:t>27</w:t>
+              <w:t>26</w:t>
             </w:r>
             <w:r>
               <w:rPr>
@@ -4967,7 +4699,7 @@
                 <w:noProof/>
                 <w:webHidden/>
               </w:rPr>
-              <w:t>27</w:t>
+              <w:t>26</w:t>
             </w:r>
             <w:r>
               <w:rPr>
@@ -5053,7 +4785,7 @@
                 <w:noProof/>
                 <w:webHidden/>
               </w:rPr>
-              <w:t>28</w:t>
+              <w:t>27</w:t>
             </w:r>
             <w:r>
               <w:rPr>
@@ -5139,7 +4871,7 @@
                 <w:noProof/>
                 <w:webHidden/>
               </w:rPr>
-              <w:t>29</w:t>
+              <w:t>28</w:t>
             </w:r>
             <w:r>
               <w:rPr>
@@ -5225,7 +4957,7 @@
                 <w:noProof/>
                 <w:webHidden/>
               </w:rPr>
-              <w:t>29</w:t>
+              <w:t>28</w:t>
             </w:r>
             <w:r>
               <w:rPr>
@@ -5311,7 +5043,7 @@
                 <w:noProof/>
                 <w:webHidden/>
               </w:rPr>
-              <w:t>30</w:t>
+              <w:t>29</w:t>
             </w:r>
             <w:r>
               <w:rPr>
@@ -5397,7 +5129,7 @@
                 <w:noProof/>
                 <w:webHidden/>
               </w:rPr>
-              <w:t>31</w:t>
+              <w:t>30</w:t>
             </w:r>
             <w:r>
               <w:rPr>
@@ -5483,7 +5215,7 @@
                 <w:noProof/>
                 <w:webHidden/>
               </w:rPr>
-              <w:t>31</w:t>
+              <w:t>30</w:t>
             </w:r>
             <w:r>
               <w:rPr>
@@ -5569,7 +5301,7 @@
                 <w:noProof/>
                 <w:webHidden/>
               </w:rPr>
-              <w:t>32</w:t>
+              <w:t>31</w:t>
             </w:r>
             <w:r>
               <w:rPr>
@@ -5655,7 +5387,7 @@
                 <w:noProof/>
                 <w:webHidden/>
               </w:rPr>
-              <w:t>33</w:t>
+              <w:t>32</w:t>
             </w:r>
             <w:r>
               <w:rPr>
@@ -5741,7 +5473,7 @@
                 <w:noProof/>
                 <w:webHidden/>
               </w:rPr>
-              <w:t>34</w:t>
+              <w:t>33</w:t>
             </w:r>
             <w:r>
               <w:rPr>
@@ -5827,7 +5559,7 @@
                 <w:noProof/>
                 <w:webHidden/>
               </w:rPr>
-              <w:t>35</w:t>
+              <w:t>34</w:t>
             </w:r>
             <w:r>
               <w:rPr>
@@ -5913,7 +5645,7 @@
                 <w:noProof/>
                 <w:webHidden/>
               </w:rPr>
-              <w:t>35</w:t>
+              <w:t>34</w:t>
             </w:r>
             <w:r>
               <w:rPr>
@@ -5999,7 +5731,7 @@
                 <w:noProof/>
                 <w:webHidden/>
               </w:rPr>
-              <w:t>36</w:t>
+              <w:t>35</w:t>
             </w:r>
             <w:r>
               <w:rPr>
@@ -6085,7 +5817,7 @@
                 <w:noProof/>
                 <w:webHidden/>
               </w:rPr>
-              <w:t>38</w:t>
+              <w:t>37</w:t>
             </w:r>
             <w:r>
               <w:rPr>
@@ -6171,7 +5903,7 @@
                 <w:noProof/>
                 <w:webHidden/>
               </w:rPr>
-              <w:t>39</w:t>
+              <w:t>38</w:t>
             </w:r>
             <w:r>
               <w:rPr>
@@ -6257,7 +5989,7 @@
                 <w:noProof/>
                 <w:webHidden/>
               </w:rPr>
-              <w:t>40</w:t>
+              <w:t>39</w:t>
             </w:r>
             <w:r>
               <w:rPr>
@@ -6343,7 +6075,7 @@
                 <w:noProof/>
                 <w:webHidden/>
               </w:rPr>
-              <w:t>41</w:t>
+              <w:t>40</w:t>
             </w:r>
             <w:r>
               <w:rPr>
@@ -6425,7 +6157,7 @@
                 <w:noProof/>
                 <w:webHidden/>
               </w:rPr>
-              <w:t>42</w:t>
+              <w:t>41</w:t>
             </w:r>
             <w:r>
               <w:rPr>
@@ -6511,7 +6243,7 @@
                 <w:noProof/>
                 <w:webHidden/>
               </w:rPr>
-              <w:t>42</w:t>
+              <w:t>41</w:t>
             </w:r>
             <w:r>
               <w:rPr>
@@ -6597,7 +6329,7 @@
                 <w:noProof/>
                 <w:webHidden/>
               </w:rPr>
-              <w:t>42</w:t>
+              <w:t>41</w:t>
             </w:r>
             <w:r>
               <w:rPr>
@@ -6683,7 +6415,7 @@
                 <w:noProof/>
                 <w:webHidden/>
               </w:rPr>
-              <w:t>43</w:t>
+              <w:t>42</w:t>
             </w:r>
             <w:r>
               <w:rPr>
@@ -6769,7 +6501,7 @@
                 <w:noProof/>
                 <w:webHidden/>
               </w:rPr>
-              <w:t>46</w:t>
+              <w:t>45</w:t>
             </w:r>
             <w:r>
               <w:rPr>
@@ -6855,7 +6587,7 @@
                 <w:noProof/>
                 <w:webHidden/>
               </w:rPr>
-              <w:t>47</w:t>
+              <w:t>46</w:t>
             </w:r>
             <w:r>
               <w:rPr>
@@ -6941,7 +6673,7 @@
                 <w:noProof/>
                 <w:webHidden/>
               </w:rPr>
-              <w:t>47</w:t>
+              <w:t>46</w:t>
             </w:r>
             <w:r>
               <w:rPr>
@@ -7027,7 +6759,7 @@
                 <w:noProof/>
                 <w:webHidden/>
               </w:rPr>
-              <w:t>48</w:t>
+              <w:t>47</w:t>
             </w:r>
             <w:r>
               <w:rPr>
@@ -7113,7 +6845,7 @@
                 <w:noProof/>
                 <w:webHidden/>
               </w:rPr>
-              <w:t>49</w:t>
+              <w:t>48</w:t>
             </w:r>
             <w:r>
               <w:rPr>
@@ -7199,7 +6931,7 @@
                 <w:noProof/>
                 <w:webHidden/>
               </w:rPr>
-              <w:t>50</w:t>
+              <w:t>49</w:t>
             </w:r>
             <w:r>
               <w:rPr>
@@ -7285,7 +7017,7 @@
                 <w:noProof/>
                 <w:webHidden/>
               </w:rPr>
-              <w:t>51</w:t>
+              <w:t>50</w:t>
             </w:r>
             <w:r>
               <w:rPr>
@@ -7371,7 +7103,7 @@
                 <w:noProof/>
                 <w:webHidden/>
               </w:rPr>
-              <w:t>52</w:t>
+              <w:t>51</w:t>
             </w:r>
             <w:r>
               <w:rPr>
@@ -7457,7 +7189,7 @@
                 <w:noProof/>
                 <w:webHidden/>
               </w:rPr>
-              <w:t>52</w:t>
+              <w:t>51</w:t>
             </w:r>
             <w:r>
               <w:rPr>
@@ -7543,7 +7275,7 @@
                 <w:noProof/>
                 <w:webHidden/>
               </w:rPr>
-              <w:t>53</w:t>
+              <w:t>52</w:t>
             </w:r>
             <w:r>
               <w:rPr>
@@ -7629,7 +7361,7 @@
                 <w:noProof/>
                 <w:webHidden/>
               </w:rPr>
-              <w:t>54</w:t>
+              <w:t>53</w:t>
             </w:r>
             <w:r>
               <w:rPr>
@@ -7715,7 +7447,7 @@
                 <w:noProof/>
                 <w:webHidden/>
               </w:rPr>
-              <w:t>55</w:t>
+              <w:t>54</w:t>
             </w:r>
             <w:r>
               <w:rPr>
@@ -7801,7 +7533,7 @@
                 <w:noProof/>
                 <w:webHidden/>
               </w:rPr>
-              <w:t>56</w:t>
+              <w:t>55</w:t>
             </w:r>
             <w:r>
               <w:rPr>
@@ -7887,7 +7619,7 @@
                 <w:noProof/>
                 <w:webHidden/>
               </w:rPr>
-              <w:t>57</w:t>
+              <w:t>56</w:t>
             </w:r>
             <w:r>
               <w:rPr>
@@ -7954,7 +7686,7 @@
                 <w:noProof/>
                 <w:webHidden/>
               </w:rPr>
-              <w:t>58</w:t>
+              <w:t>57</w:t>
             </w:r>
             <w:r>
               <w:rPr>
@@ -8021,7 +7753,7 @@
                 <w:noProof/>
                 <w:webHidden/>
               </w:rPr>
-              <w:t>59</w:t>
+              <w:t>58</w:t>
             </w:r>
             <w:r>
               <w:rPr>
@@ -8088,7 +7820,7 @@
                 <w:noProof/>
                 <w:webHidden/>
               </w:rPr>
-              <w:t>60</w:t>
+              <w:t>59</w:t>
             </w:r>
             <w:r>
               <w:rPr>
@@ -8155,7 +7887,7 @@
                 <w:noProof/>
                 <w:webHidden/>
               </w:rPr>
-              <w:t>63</w:t>
+              <w:t>62</w:t>
             </w:r>
             <w:r>
               <w:rPr>
@@ -8225,7 +7957,7 @@
                 <w:noProof/>
                 <w:webHidden/>
               </w:rPr>
-              <w:t>63</w:t>
+              <w:t>62</w:t>
             </w:r>
             <w:r>
               <w:rPr>
@@ -8295,7 +8027,7 @@
                 <w:noProof/>
                 <w:webHidden/>
               </w:rPr>
-              <w:t>63</w:t>
+              <w:t>62</w:t>
             </w:r>
             <w:r>
               <w:rPr>
@@ -8365,7 +8097,7 @@
                 <w:noProof/>
                 <w:webHidden/>
               </w:rPr>
-              <w:t>63</w:t>
+              <w:t>62</w:t>
             </w:r>
             <w:r>
               <w:rPr>
@@ -8432,7 +8164,7 @@
                 <w:noProof/>
                 <w:webHidden/>
               </w:rPr>
-              <w:t>65</w:t>
+              <w:t>64</w:t>
             </w:r>
             <w:r>
               <w:rPr>
@@ -8499,7 +8231,7 @@
                 <w:noProof/>
                 <w:webHidden/>
               </w:rPr>
-              <w:t>67</w:t>
+              <w:t>66</w:t>
             </w:r>
             <w:r>
               <w:rPr>
@@ -8866,16 +8598,16 @@
         </w:numPr>
       </w:pPr>
       <w:bookmarkStart w:id="9" w:name="_Ref319178383"/>
-      <w:bookmarkStart w:id="10" w:name="_Toc298752268"/>
-      <w:bookmarkStart w:id="11" w:name="_Toc318101225"/>
-      <w:bookmarkStart w:id="12" w:name="_Toc318565580"/>
-      <w:bookmarkStart w:id="13" w:name="_Toc322638900"/>
+      <w:bookmarkStart w:id="10" w:name="_Toc322638900"/>
+      <w:bookmarkStart w:id="11" w:name="_Toc298752268"/>
+      <w:bookmarkStart w:id="12" w:name="_Toc318101225"/>
+      <w:bookmarkStart w:id="13" w:name="_Toc318565580"/>
       <w:r>
         <w:lastRenderedPageBreak/>
         <w:t>Rešerše zdrojů pojednávajících o kontinuální integraci</w:t>
       </w:r>
       <w:bookmarkEnd w:id="9"/>
-      <w:bookmarkEnd w:id="13"/>
+      <w:bookmarkEnd w:id="10"/>
     </w:p>
     <w:p>
       <w:pPr>
@@ -8889,6 +8621,7 @@
           <w:id w:val="851833889"/>
           <w:citation/>
         </w:sdtPr>
+        <w:sdtEndPr/>
         <w:sdtContent>
           <w:r>
             <w:fldChar w:fldCharType="begin"/>
@@ -8936,6 +8669,7 @@
           <w:id w:val="-1821266378"/>
           <w:citation/>
         </w:sdtPr>
+        <w:sdtEndPr/>
         <w:sdtContent>
           <w:r>
             <w:fldChar w:fldCharType="begin"/>
@@ -8994,6 +8728,7 @@
           <w:id w:val="139083088"/>
           <w:citation/>
         </w:sdtPr>
+        <w:sdtEndPr/>
         <w:sdtContent>
           <w:r>
             <w:fldChar w:fldCharType="begin"/>
@@ -9040,6 +8775,7 @@
           <w:id w:val="-1489711870"/>
           <w:citation/>
         </w:sdtPr>
+        <w:sdtEndPr/>
         <w:sdtContent>
           <w:r>
             <w:fldChar w:fldCharType="begin"/>
@@ -9089,6 +8825,7 @@
           <w:id w:val="101692386"/>
           <w:citation/>
         </w:sdtPr>
+        <w:sdtEndPr/>
         <w:sdtContent>
           <w:r>
             <w:fldChar w:fldCharType="begin"/>
@@ -9126,6 +8863,7 @@
           <w:id w:val="1947192301"/>
           <w:citation/>
         </w:sdtPr>
+        <w:sdtEndPr/>
         <w:sdtContent>
           <w:r>
             <w:fldChar w:fldCharType="begin"/>
@@ -9178,9 +8916,9 @@
       <w:r>
         <w:t>kontinuální integrace</w:t>
       </w:r>
-      <w:bookmarkEnd w:id="10"/>
       <w:bookmarkEnd w:id="11"/>
       <w:bookmarkEnd w:id="12"/>
+      <w:bookmarkEnd w:id="13"/>
       <w:bookmarkEnd w:id="14"/>
     </w:p>
     <w:p>
@@ -9225,6 +8963,7 @@
           <w:id w:val="1468862926"/>
           <w:citation/>
         </w:sdtPr>
+        <w:sdtEndPr/>
         <w:sdtContent>
           <w:r>
             <w:fldChar w:fldCharType="begin"/>
@@ -9281,27 +9020,14 @@
       <w:r>
         <w:t xml:space="preserve">Obrázek </w:t>
       </w:r>
-      <w:r>
-        <w:fldChar w:fldCharType="begin"/>
-      </w:r>
-      <w:r>
-        <w:instrText xml:space="preserve"> SEQ Obrázek \* ARABIC </w:instrText>
-      </w:r>
-      <w:r>
-        <w:fldChar w:fldCharType="separate"/>
-      </w:r>
-      <w:r>
-        <w:rPr>
-          <w:noProof/>
-        </w:rPr>
-        <w:t>1</w:t>
-      </w:r>
-      <w:r>
-        <w:rPr>
-          <w:noProof/>
-        </w:rPr>
-        <w:fldChar w:fldCharType="end"/>
-      </w:r>
+      <w:fldSimple w:instr=" SEQ Obrázek \* ARABIC ">
+        <w:r>
+          <w:rPr>
+            <w:noProof/>
+          </w:rPr>
+          <w:t>1</w:t>
+        </w:r>
+      </w:fldSimple>
       <w:bookmarkEnd w:id="15"/>
       <w:r>
         <w:t xml:space="preserve">: </w:t>
@@ -9317,6 +9043,7 @@
           <w:id w:val="445815932"/>
           <w:citation/>
         </w:sdtPr>
+        <w:sdtEndPr/>
         <w:sdtContent>
           <w:r>
             <w:fldChar w:fldCharType="begin"/>
@@ -9482,27 +9209,14 @@
       <w:r>
         <w:t xml:space="preserve">Obrázek </w:t>
       </w:r>
-      <w:r>
-        <w:fldChar w:fldCharType="begin"/>
-      </w:r>
-      <w:r>
-        <w:instrText xml:space="preserve"> SEQ Obrázek \* ARABIC </w:instrText>
-      </w:r>
-      <w:r>
-        <w:fldChar w:fldCharType="separate"/>
-      </w:r>
-      <w:r>
-        <w:rPr>
-          <w:noProof/>
-        </w:rPr>
-        <w:t>2</w:t>
-      </w:r>
-      <w:r>
-        <w:rPr>
-          <w:noProof/>
-        </w:rPr>
-        <w:fldChar w:fldCharType="end"/>
-      </w:r>
+      <w:fldSimple w:instr=" SEQ Obrázek \* ARABIC ">
+        <w:r>
+          <w:rPr>
+            <w:noProof/>
+          </w:rPr>
+          <w:t>2</w:t>
+        </w:r>
+      </w:fldSimple>
       <w:bookmarkEnd w:id="17"/>
       <w:r>
         <w:t xml:space="preserve">: Schéma průběhu vývoje software pomocí metodiky Scrum </w:t>
@@ -9512,6 +9226,7 @@
           <w:id w:val="-1258974894"/>
           <w:citation/>
         </w:sdtPr>
+        <w:sdtEndPr/>
         <w:sdtContent>
           <w:r>
             <w:fldChar w:fldCharType="begin"/>
@@ -9573,6 +9288,7 @@
           <w:id w:val="-645199333"/>
           <w:citation/>
         </w:sdtPr>
+        <w:sdtEndPr/>
         <w:sdtContent>
           <w:r>
             <w:fldChar w:fldCharType="begin"/>
@@ -9760,6 +9476,7 @@
           <w:id w:val="-8222863"/>
           <w:citation/>
         </w:sdtPr>
+        <w:sdtEndPr/>
         <w:sdtContent>
           <w:r>
             <w:fldChar w:fldCharType="begin"/>
@@ -9789,6 +9506,7 @@
           <w:id w:val="2023816818"/>
           <w:citation/>
         </w:sdtPr>
+        <w:sdtEndPr/>
         <w:sdtContent>
           <w:r>
             <w:fldChar w:fldCharType="begin"/>
@@ -10091,6 +9809,7 @@
           <w:id w:val="858160284"/>
           <w:citation/>
         </w:sdtPr>
+        <w:sdtEndPr/>
         <w:sdtContent>
           <w:r>
             <w:fldChar w:fldCharType="begin"/>
@@ -10523,6 +10242,7 @@
           <w:id w:val="1758169934"/>
           <w:citation/>
         </w:sdtPr>
+        <w:sdtEndPr/>
         <w:sdtContent>
           <w:r>
             <w:fldChar w:fldCharType="begin"/>
@@ -10621,6 +10341,7 @@
           <w:id w:val="298110632"/>
           <w:citation/>
         </w:sdtPr>
+        <w:sdtEndPr/>
         <w:sdtContent>
           <w:r>
             <w:fldChar w:fldCharType="begin"/>
@@ -10980,6 +10701,7 @@
           <w:id w:val="-587009893"/>
           <w:citation/>
         </w:sdtPr>
+        <w:sdtEndPr/>
         <w:sdtContent>
           <w:r>
             <w:fldChar w:fldCharType="begin"/>
@@ -11438,6 +11160,7 @@
           <w:id w:val="1609614351"/>
           <w:citation/>
         </w:sdtPr>
+        <w:sdtEndPr/>
         <w:sdtContent>
           <w:r>
             <w:fldChar w:fldCharType="begin"/>
@@ -11470,6 +11193,7 @@
           <w:id w:val="628127442"/>
           <w:citation/>
         </w:sdtPr>
+        <w:sdtEndPr/>
         <w:sdtContent>
           <w:r>
             <w:fldChar w:fldCharType="begin"/>
@@ -11660,8 +11384,8 @@
       </w:pPr>
       <w:bookmarkStart w:id="54" w:name="_Toc318101241"/>
       <w:bookmarkStart w:id="55" w:name="_Toc318565592"/>
-      <w:bookmarkStart w:id="56" w:name="_Ref299289747"/>
-      <w:bookmarkStart w:id="57" w:name="_Toc322638913"/>
+      <w:bookmarkStart w:id="56" w:name="_Toc322638913"/>
+      <w:bookmarkStart w:id="57" w:name="_Ref299289747"/>
       <w:r>
         <w:t>Testování</w:t>
       </w:r>
@@ -11670,7 +11394,7 @@
       <w:r>
         <w:t xml:space="preserve"> software</w:t>
       </w:r>
-      <w:bookmarkEnd w:id="57"/>
+      <w:bookmarkEnd w:id="56"/>
     </w:p>
     <w:p>
       <w:pPr>
@@ -11719,6 +11443,7 @@
           <w:id w:val="1991747925"/>
           <w:citation/>
         </w:sdtPr>
+        <w:sdtEndPr/>
         <w:sdtContent>
           <w:r>
             <w:fldChar w:fldCharType="begin"/>
@@ -11856,27 +11581,14 @@
       <w:r>
         <w:t xml:space="preserve">Obrázek </w:t>
       </w:r>
-      <w:r>
-        <w:fldChar w:fldCharType="begin"/>
-      </w:r>
-      <w:r>
-        <w:instrText xml:space="preserve"> SEQ Obrázek \* ARABIC </w:instrText>
-      </w:r>
-      <w:r>
-        <w:fldChar w:fldCharType="separate"/>
-      </w:r>
-      <w:r>
-        <w:rPr>
-          <w:noProof/>
-        </w:rPr>
-        <w:t>3</w:t>
-      </w:r>
-      <w:r>
-        <w:rPr>
-          <w:noProof/>
-        </w:rPr>
-        <w:fldChar w:fldCharType="end"/>
-      </w:r>
+      <w:fldSimple w:instr=" SEQ Obrázek \* ARABIC ">
+        <w:r>
+          <w:rPr>
+            <w:noProof/>
+          </w:rPr>
+          <w:t>3</w:t>
+        </w:r>
+      </w:fldSimple>
       <w:bookmarkEnd w:id="58"/>
       <w:r>
         <w:t xml:space="preserve">: "V" model testování software </w:t>
@@ -11886,6 +11598,7 @@
           <w:id w:val="340283502"/>
           <w:citation/>
         </w:sdtPr>
+        <w:sdtEndPr/>
         <w:sdtContent>
           <w:r>
             <w:fldChar w:fldCharType="begin"/>
@@ -12012,9 +11725,9 @@
       <w:pPr>
         <w:pStyle w:val="Nadpis3"/>
       </w:pPr>
-      <w:bookmarkStart w:id="62" w:name="_Toc318101242"/>
-      <w:bookmarkStart w:id="63" w:name="_Toc318565595"/>
-      <w:bookmarkStart w:id="64" w:name="_Toc322638916"/>
+      <w:bookmarkStart w:id="62" w:name="_Toc322638916"/>
+      <w:bookmarkStart w:id="63" w:name="_Toc318101242"/>
+      <w:bookmarkStart w:id="64" w:name="_Toc318565595"/>
       <w:r>
         <w:t>Metrik</w:t>
       </w:r>
@@ -12030,7 +11743,7 @@
       <w:r>
         <w:t>, pokrytí kódu testy</w:t>
       </w:r>
-      <w:bookmarkEnd w:id="64"/>
+      <w:bookmarkEnd w:id="62"/>
     </w:p>
     <w:p>
       <w:pPr>
@@ -12175,27 +11888,14 @@
       <w:r>
         <w:t xml:space="preserve">Kód </w:t>
       </w:r>
-      <w:r>
-        <w:fldChar w:fldCharType="begin"/>
-      </w:r>
-      <w:r>
-        <w:instrText xml:space="preserve"> SEQ Kód \* ARABIC </w:instrText>
-      </w:r>
-      <w:r>
-        <w:fldChar w:fldCharType="separate"/>
-      </w:r>
-      <w:r>
-        <w:rPr>
-          <w:noProof/>
-        </w:rPr>
-        <w:t>1</w:t>
-      </w:r>
-      <w:r>
-        <w:rPr>
-          <w:noProof/>
-        </w:rPr>
-        <w:fldChar w:fldCharType="end"/>
-      </w:r>
+      <w:fldSimple w:instr=" SEQ Kód \* ARABIC ">
+        <w:r>
+          <w:rPr>
+            <w:noProof/>
+          </w:rPr>
+          <w:t>1</w:t>
+        </w:r>
+      </w:fldSimple>
       <w:bookmarkEnd w:id="66"/>
       <w:r>
         <w:t xml:space="preserve">: </w:t>
@@ -12276,6 +11976,7 @@
           <w:id w:val="246931468"/>
           <w:citation/>
         </w:sdtPr>
+        <w:sdtEndPr/>
         <w:sdtContent>
           <w:r>
             <w:fldChar w:fldCharType="begin"/>
@@ -12343,6 +12044,7 @@
           <w:id w:val="-146678951"/>
           <w:citation/>
         </w:sdtPr>
+        <w:sdtEndPr/>
         <w:sdtContent>
           <w:r>
             <w:fldChar w:fldCharType="begin"/>
@@ -12390,15 +12092,15 @@
       <w:r>
         <w:t xml:space="preserve">Statická analýza </w:t>
       </w:r>
-      <w:bookmarkEnd w:id="56"/>
+      <w:bookmarkEnd w:id="57"/>
       <w:r>
         <w:t>kódu, kontrola</w:t>
       </w:r>
       <w:r>
         <w:t xml:space="preserve"> kvality</w:t>
       </w:r>
-      <w:bookmarkEnd w:id="62"/>
       <w:bookmarkEnd w:id="63"/>
+      <w:bookmarkEnd w:id="64"/>
       <w:bookmarkEnd w:id="68"/>
     </w:p>
     <w:p>
@@ -12442,6 +12144,7 @@
           <w:id w:val="1961455876"/>
           <w:citation/>
         </w:sdtPr>
+        <w:sdtEndPr/>
         <w:sdtContent>
           <w:r>
             <w:fldChar w:fldCharType="begin"/>
@@ -12513,6 +12216,7 @@
           <w:id w:val="311918344"/>
           <w:citation/>
         </w:sdtPr>
+        <w:sdtEndPr/>
         <w:sdtContent>
           <w:r>
             <w:fldChar w:fldCharType="begin"/>
@@ -12722,9 +12426,9 @@
         <w:pStyle w:val="Nadpis3"/>
       </w:pPr>
       <w:bookmarkStart w:id="69" w:name="_Ref320944759"/>
-      <w:bookmarkStart w:id="70" w:name="_Toc318565596"/>
-      <w:bookmarkStart w:id="71" w:name="_Ref319777057"/>
-      <w:bookmarkStart w:id="72" w:name="_Toc322638918"/>
+      <w:bookmarkStart w:id="70" w:name="_Toc322638918"/>
+      <w:bookmarkStart w:id="71" w:name="_Toc318565596"/>
+      <w:bookmarkStart w:id="72" w:name="_Ref319777057"/>
       <w:r>
         <w:t xml:space="preserve">Počet </w:t>
       </w:r>
@@ -12735,7 +12439,7 @@
         <w:t xml:space="preserve"> programových struktur</w:t>
       </w:r>
       <w:bookmarkEnd w:id="69"/>
-      <w:bookmarkEnd w:id="72"/>
+      <w:bookmarkEnd w:id="70"/>
     </w:p>
     <w:p>
       <w:pPr>
@@ -12764,6 +12468,7 @@
           <w:id w:val="353467387"/>
           <w:citation/>
         </w:sdtPr>
+        <w:sdtEndPr/>
         <w:sdtContent>
           <w:r>
             <w:fldChar w:fldCharType="begin"/>
@@ -12825,6 +12530,7 @@
           <w:id w:val="75866494"/>
           <w:citation/>
         </w:sdtPr>
+        <w:sdtEndPr/>
         <w:sdtContent>
           <w:r>
             <w:fldChar w:fldCharType="begin"/>
@@ -12993,6 +12699,7 @@
           <w:id w:val="213861508"/>
           <w:citation/>
         </w:sdtPr>
+        <w:sdtEndPr/>
         <w:sdtContent>
           <w:r>
             <w:fldChar w:fldCharType="begin"/>
@@ -13172,27 +12879,14 @@
         <w:lastRenderedPageBreak/>
         <w:t xml:space="preserve">Tabulka </w:t>
       </w:r>
-      <w:r>
-        <w:fldChar w:fldCharType="begin"/>
-      </w:r>
-      <w:r>
-        <w:instrText xml:space="preserve"> SEQ Tabulka \* ARABIC </w:instrText>
-      </w:r>
-      <w:r>
-        <w:fldChar w:fldCharType="separate"/>
-      </w:r>
-      <w:r>
-        <w:rPr>
-          <w:noProof/>
-        </w:rPr>
-        <w:t>1</w:t>
-      </w:r>
-      <w:r>
-        <w:rPr>
-          <w:noProof/>
-        </w:rPr>
-        <w:fldChar w:fldCharType="end"/>
-      </w:r>
+      <w:fldSimple w:instr=" SEQ Tabulka \* ARABIC ">
+        <w:r>
+          <w:rPr>
+            <w:noProof/>
+          </w:rPr>
+          <w:t>1</w:t>
+        </w:r>
+      </w:fldSimple>
       <w:bookmarkEnd w:id="75"/>
       <w:r>
         <w:t xml:space="preserve">: </w:t>
@@ -13205,6 +12899,7 @@
           <w:id w:val="-54016812"/>
           <w:citation/>
         </w:sdtPr>
+        <w:sdtEndPr/>
         <w:sdtContent>
           <w:r>
             <w:fldChar w:fldCharType="begin"/>
@@ -13401,27 +13096,14 @@
       <w:r>
         <w:t xml:space="preserve">Tabulka </w:t>
       </w:r>
-      <w:r>
-        <w:fldChar w:fldCharType="begin"/>
-      </w:r>
-      <w:r>
-        <w:instrText xml:space="preserve"> SEQ Tabulka \* ARABIC </w:instrText>
-      </w:r>
-      <w:r>
-        <w:fldChar w:fldCharType="separate"/>
-      </w:r>
-      <w:r>
-        <w:rPr>
-          <w:noProof/>
-        </w:rPr>
-        <w:t>2</w:t>
-      </w:r>
-      <w:r>
-        <w:rPr>
-          <w:noProof/>
-        </w:rPr>
-        <w:fldChar w:fldCharType="end"/>
-      </w:r>
+      <w:fldSimple w:instr=" SEQ Tabulka \* ARABIC ">
+        <w:r>
+          <w:rPr>
+            <w:noProof/>
+          </w:rPr>
+          <w:t>2</w:t>
+        </w:r>
+      </w:fldSimple>
       <w:bookmarkEnd w:id="77"/>
       <w:r>
         <w:t xml:space="preserve">: </w:t>
@@ -13443,6 +13125,7 @@
           <w:id w:val="773062933"/>
           <w:citation/>
         </w:sdtPr>
+        <w:sdtEndPr/>
         <w:sdtContent>
           <w:r>
             <w:fldChar w:fldCharType="begin"/>
@@ -13660,6 +13343,7 @@
           <w:id w:val="-75823707"/>
           <w:citation/>
         </w:sdtPr>
+        <w:sdtEndPr/>
         <w:sdtContent>
           <w:r>
             <w:fldChar w:fldCharType="begin"/>
@@ -13712,8 +13396,8 @@
       <w:r>
         <w:t>Standardy pro psaní kódu</w:t>
       </w:r>
-      <w:bookmarkEnd w:id="70"/>
       <w:bookmarkEnd w:id="71"/>
+      <w:bookmarkEnd w:id="72"/>
       <w:bookmarkEnd w:id="79"/>
       <w:bookmarkEnd w:id="80"/>
     </w:p>
@@ -13904,6 +13588,7 @@
           <w:id w:val="1704601345"/>
           <w:citation/>
         </w:sdtPr>
+        <w:sdtEndPr/>
         <w:sdtContent>
           <w:r>
             <w:fldChar w:fldCharType="begin"/>
@@ -14013,6 +13698,7 @@
           <w:id w:val="-652988609"/>
           <w:citation/>
         </w:sdtPr>
+        <w:sdtEndPr/>
         <w:sdtContent>
           <w:r>
             <w:fldChar w:fldCharType="begin"/>
@@ -14042,6 +13728,7 @@
           <w:id w:val="-1303836835"/>
           <w:citation/>
         </w:sdtPr>
+        <w:sdtEndPr/>
         <w:sdtContent>
           <w:r>
             <w:fldChar w:fldCharType="begin"/>
@@ -14269,6 +13956,7 @@
           <w:id w:val="-1790198963"/>
           <w:citation/>
         </w:sdtPr>
+        <w:sdtEndPr/>
         <w:sdtContent>
           <w:r>
             <w:fldChar w:fldCharType="begin"/>
@@ -14896,27 +14584,14 @@
       <w:r>
         <w:t xml:space="preserve">Tabulka </w:t>
       </w:r>
-      <w:r>
-        <w:fldChar w:fldCharType="begin"/>
-      </w:r>
-      <w:r>
-        <w:instrText xml:space="preserve"> SEQ Tabulka \* ARABIC </w:instrText>
-      </w:r>
-      <w:r>
-        <w:fldChar w:fldCharType="separate"/>
-      </w:r>
-      <w:r>
-        <w:rPr>
-          <w:noProof/>
-        </w:rPr>
-        <w:t>3</w:t>
-      </w:r>
-      <w:r>
-        <w:rPr>
-          <w:noProof/>
-        </w:rPr>
-        <w:fldChar w:fldCharType="end"/>
-      </w:r>
+      <w:fldSimple w:instr=" SEQ Tabulka \* ARABIC ">
+        <w:r>
+          <w:rPr>
+            <w:noProof/>
+          </w:rPr>
+          <w:t>3</w:t>
+        </w:r>
+      </w:fldSimple>
       <w:r>
         <w:rPr>
           <w:noProof/>
@@ -15333,16 +15008,16 @@
         <w:pStyle w:val="Nadpis2"/>
       </w:pPr>
       <w:bookmarkStart w:id="98" w:name="_Ref319242939"/>
-      <w:bookmarkStart w:id="99" w:name="_Toc298752270"/>
-      <w:bookmarkStart w:id="100" w:name="_Toc318101246"/>
-      <w:bookmarkStart w:id="101" w:name="_Toc318565609"/>
-      <w:bookmarkStart w:id="102" w:name="_Toc322638926"/>
+      <w:bookmarkStart w:id="99" w:name="_Toc322638926"/>
+      <w:bookmarkStart w:id="100" w:name="_Toc298752270"/>
+      <w:bookmarkStart w:id="101" w:name="_Toc318101246"/>
+      <w:bookmarkStart w:id="102" w:name="_Toc318565609"/>
       <w:r>
         <w:lastRenderedPageBreak/>
         <w:t>Instalace serveru Jenkins</w:t>
       </w:r>
       <w:bookmarkEnd w:id="98"/>
-      <w:bookmarkEnd w:id="102"/>
+      <w:bookmarkEnd w:id="99"/>
     </w:p>
     <w:p>
       <w:pPr>
@@ -15728,27 +15403,14 @@
       <w:r>
         <w:t xml:space="preserve">Obrázek </w:t>
       </w:r>
-      <w:r>
-        <w:fldChar w:fldCharType="begin"/>
-      </w:r>
-      <w:r>
-        <w:instrText xml:space="preserve"> SEQ Obrázek \* ARABIC </w:instrText>
-      </w:r>
-      <w:r>
-        <w:fldChar w:fldCharType="separate"/>
-      </w:r>
-      <w:r>
-        <w:rPr>
-          <w:noProof/>
-        </w:rPr>
-        <w:t>4</w:t>
-      </w:r>
-      <w:r>
-        <w:rPr>
-          <w:noProof/>
-        </w:rPr>
-        <w:fldChar w:fldCharType="end"/>
-      </w:r>
+      <w:fldSimple w:instr=" SEQ Obrázek \* ARABIC ">
+        <w:r>
+          <w:rPr>
+            <w:noProof/>
+          </w:rPr>
+          <w:t>4</w:t>
+        </w:r>
+      </w:fldSimple>
       <w:bookmarkEnd w:id="103"/>
       <w:r>
         <w:t>: Hlavní stránka Jenkinsu po prvním spuštění</w:t>
@@ -16075,27 +15737,14 @@
       <w:r>
         <w:t xml:space="preserve">Obrázek </w:t>
       </w:r>
-      <w:r>
-        <w:fldChar w:fldCharType="begin"/>
-      </w:r>
-      <w:r>
-        <w:instrText xml:space="preserve"> SEQ Obrázek \* ARABIC </w:instrText>
-      </w:r>
-      <w:r>
-        <w:fldChar w:fldCharType="separate"/>
-      </w:r>
-      <w:r>
-        <w:rPr>
-          <w:noProof/>
-        </w:rPr>
-        <w:t>5</w:t>
-      </w:r>
-      <w:r>
-        <w:rPr>
-          <w:noProof/>
-        </w:rPr>
-        <w:fldChar w:fldCharType="end"/>
-      </w:r>
+      <w:fldSimple w:instr=" SEQ Obrázek \* ARABIC ">
+        <w:r>
+          <w:rPr>
+            <w:noProof/>
+          </w:rPr>
+          <w:t>5</w:t>
+        </w:r>
+      </w:fldSimple>
       <w:r>
         <w:t>: Jenkins - nastavení anglického prostředí</w:t>
       </w:r>
@@ -16269,9 +15918,9 @@
       <w:r>
         <w:t>PHP</w:t>
       </w:r>
-      <w:bookmarkEnd w:id="99"/>
       <w:bookmarkEnd w:id="100"/>
       <w:bookmarkEnd w:id="101"/>
+      <w:bookmarkEnd w:id="102"/>
       <w:bookmarkEnd w:id="109"/>
     </w:p>
     <w:p>
@@ -16861,27 +16510,14 @@
       <w:r>
         <w:t xml:space="preserve">Obrázek </w:t>
       </w:r>
-      <w:r>
-        <w:fldChar w:fldCharType="begin"/>
-      </w:r>
-      <w:r>
-        <w:instrText xml:space="preserve"> SEQ Obrázek \* ARABIC </w:instrText>
-      </w:r>
-      <w:r>
-        <w:fldChar w:fldCharType="separate"/>
-      </w:r>
-      <w:r>
-        <w:rPr>
-          <w:noProof/>
-        </w:rPr>
-        <w:t>6</w:t>
-      </w:r>
-      <w:r>
-        <w:rPr>
-          <w:noProof/>
-        </w:rPr>
-        <w:fldChar w:fldCharType="end"/>
-      </w:r>
+      <w:fldSimple w:instr=" SEQ Obrázek \* ARABIC ">
+        <w:r>
+          <w:rPr>
+            <w:noProof/>
+          </w:rPr>
+          <w:t>6</w:t>
+        </w:r>
+      </w:fldSimple>
       <w:bookmarkEnd w:id="117"/>
       <w:r>
         <w:t xml:space="preserve">: </w:t>
@@ -17051,27 +16687,14 @@
       <w:r>
         <w:t xml:space="preserve">Kód </w:t>
       </w:r>
-      <w:r>
-        <w:fldChar w:fldCharType="begin"/>
-      </w:r>
-      <w:r>
-        <w:instrText xml:space="preserve"> SEQ Kód \* ARABIC </w:instrText>
-      </w:r>
-      <w:r>
-        <w:fldChar w:fldCharType="separate"/>
-      </w:r>
-      <w:r>
-        <w:rPr>
-          <w:noProof/>
-        </w:rPr>
-        <w:t>2</w:t>
-      </w:r>
-      <w:r>
-        <w:rPr>
-          <w:noProof/>
-        </w:rPr>
-        <w:fldChar w:fldCharType="end"/>
-      </w:r>
+      <w:fldSimple w:instr=" SEQ Kód \* ARABIC ">
+        <w:r>
+          <w:rPr>
+            <w:noProof/>
+          </w:rPr>
+          <w:t>2</w:t>
+        </w:r>
+      </w:fldSimple>
       <w:bookmarkEnd w:id="120"/>
       <w:r>
         <w:t>:</w:t>
@@ -17107,27 +16730,14 @@
       <w:r>
         <w:t xml:space="preserve">Kód </w:t>
       </w:r>
-      <w:r>
-        <w:fldChar w:fldCharType="begin"/>
-      </w:r>
-      <w:r>
-        <w:instrText xml:space="preserve"> SEQ Kód \* ARABIC </w:instrText>
-      </w:r>
-      <w:r>
-        <w:fldChar w:fldCharType="separate"/>
-      </w:r>
-      <w:r>
-        <w:rPr>
-          <w:noProof/>
-        </w:rPr>
-        <w:t>3</w:t>
-      </w:r>
-      <w:r>
-        <w:rPr>
-          <w:noProof/>
-        </w:rPr>
-        <w:fldChar w:fldCharType="end"/>
-      </w:r>
+      <w:fldSimple w:instr=" SEQ Kód \* ARABIC ">
+        <w:r>
+          <w:rPr>
+            <w:noProof/>
+          </w:rPr>
+          <w:t>3</w:t>
+        </w:r>
+      </w:fldSimple>
       <w:bookmarkEnd w:id="122"/>
       <w:r>
         <w:t xml:space="preserve">: </w:t>
@@ -17260,27 +16870,14 @@
       <w:r>
         <w:t xml:space="preserve">Kód </w:t>
       </w:r>
-      <w:r>
-        <w:fldChar w:fldCharType="begin"/>
-      </w:r>
-      <w:r>
-        <w:instrText xml:space="preserve"> SEQ Kód \* ARABIC </w:instrText>
-      </w:r>
-      <w:r>
-        <w:fldChar w:fldCharType="separate"/>
-      </w:r>
-      <w:r>
-        <w:rPr>
-          <w:noProof/>
-        </w:rPr>
-        <w:t>4</w:t>
-      </w:r>
-      <w:r>
-        <w:rPr>
-          <w:noProof/>
-        </w:rPr>
-        <w:fldChar w:fldCharType="end"/>
-      </w:r>
+      <w:fldSimple w:instr=" SEQ Kód \* ARABIC ">
+        <w:r>
+          <w:rPr>
+            <w:noProof/>
+          </w:rPr>
+          <w:t>4</w:t>
+        </w:r>
+      </w:fldSimple>
       <w:bookmarkEnd w:id="124"/>
       <w:r>
         <w:t>: Zdrojový kód souboru test2-ok.php</w:t>
@@ -17314,27 +16911,14 @@
       <w:r>
         <w:t xml:space="preserve">Kód </w:t>
       </w:r>
-      <w:r>
-        <w:fldChar w:fldCharType="begin"/>
-      </w:r>
-      <w:r>
-        <w:instrText xml:space="preserve"> SEQ Kód \* ARABIC </w:instrText>
-      </w:r>
-      <w:r>
-        <w:fldChar w:fldCharType="separate"/>
-      </w:r>
-      <w:r>
-        <w:rPr>
-          <w:noProof/>
-        </w:rPr>
-        <w:t>5</w:t>
-      </w:r>
-      <w:r>
-        <w:rPr>
-          <w:noProof/>
-        </w:rPr>
-        <w:fldChar w:fldCharType="end"/>
-      </w:r>
+      <w:fldSimple w:instr=" SEQ Kód \* ARABIC ">
+        <w:r>
+          <w:rPr>
+            <w:noProof/>
+          </w:rPr>
+          <w:t>5</w:t>
+        </w:r>
+      </w:fldSimple>
       <w:bookmarkEnd w:id="126"/>
       <w:r>
         <w:t xml:space="preserve">: </w:t>
@@ -17521,27 +17105,14 @@
       <w:r>
         <w:t xml:space="preserve">Kód </w:t>
       </w:r>
-      <w:r>
-        <w:fldChar w:fldCharType="begin"/>
-      </w:r>
-      <w:r>
-        <w:instrText xml:space="preserve"> SEQ Kód \* ARABIC </w:instrText>
-      </w:r>
-      <w:r>
-        <w:fldChar w:fldCharType="separate"/>
-      </w:r>
-      <w:r>
-        <w:rPr>
-          <w:noProof/>
-        </w:rPr>
-        <w:t>6</w:t>
-      </w:r>
-      <w:r>
-        <w:rPr>
-          <w:noProof/>
-        </w:rPr>
-        <w:fldChar w:fldCharType="end"/>
-      </w:r>
+      <w:fldSimple w:instr=" SEQ Kód \* ARABIC ">
+        <w:r>
+          <w:rPr>
+            <w:noProof/>
+          </w:rPr>
+          <w:t>6</w:t>
+        </w:r>
+      </w:fldSimple>
       <w:bookmarkEnd w:id="131"/>
       <w:r>
         <w:t>: Soubor test3-trait.php</w:t>
@@ -17574,27 +17145,14 @@
       <w:r>
         <w:t xml:space="preserve">Kód </w:t>
       </w:r>
-      <w:r>
-        <w:fldChar w:fldCharType="begin"/>
-      </w:r>
-      <w:r>
-        <w:instrText xml:space="preserve"> SEQ Kód \* ARABIC </w:instrText>
-      </w:r>
-      <w:r>
-        <w:fldChar w:fldCharType="separate"/>
-      </w:r>
-      <w:r>
-        <w:rPr>
-          <w:noProof/>
-        </w:rPr>
-        <w:t>7</w:t>
-      </w:r>
-      <w:r>
-        <w:rPr>
-          <w:noProof/>
-        </w:rPr>
-        <w:fldChar w:fldCharType="end"/>
-      </w:r>
+      <w:fldSimple w:instr=" SEQ Kód \* ARABIC ">
+        <w:r>
+          <w:rPr>
+            <w:noProof/>
+          </w:rPr>
+          <w:t>7</w:t>
+        </w:r>
+      </w:fldSimple>
       <w:bookmarkEnd w:id="133"/>
       <w:r>
         <w:t>: Výstup</w:t>
@@ -17695,27 +17253,14 @@
       <w:r>
         <w:t xml:space="preserve">Kód </w:t>
       </w:r>
-      <w:r>
-        <w:fldChar w:fldCharType="begin"/>
-      </w:r>
-      <w:r>
-        <w:instrText xml:space="preserve"> SEQ Kód \* ARABIC </w:instrText>
-      </w:r>
-      <w:r>
-        <w:fldChar w:fldCharType="separate"/>
-      </w:r>
-      <w:r>
-        <w:rPr>
-          <w:noProof/>
-        </w:rPr>
-        <w:t>8</w:t>
-      </w:r>
-      <w:r>
-        <w:rPr>
-          <w:noProof/>
-        </w:rPr>
-        <w:fldChar w:fldCharType="end"/>
-      </w:r>
+      <w:fldSimple w:instr=" SEQ Kód \* ARABIC ">
+        <w:r>
+          <w:rPr>
+            <w:noProof/>
+          </w:rPr>
+          <w:t>8</w:t>
+        </w:r>
+      </w:fldSimple>
       <w:bookmarkEnd w:id="135"/>
       <w:r>
         <w:t>: Chybový výstup</w:t>
@@ -17820,6 +17365,7 @@
           <w:id w:val="418685339"/>
           <w:citation/>
         </w:sdtPr>
+        <w:sdtEndPr/>
         <w:sdtContent>
           <w:r>
             <w:fldChar w:fldCharType="begin"/>
@@ -18042,27 +17588,14 @@
       <w:r>
         <w:t xml:space="preserve">Kód </w:t>
       </w:r>
-      <w:r>
-        <w:fldChar w:fldCharType="begin"/>
-      </w:r>
-      <w:r>
-        <w:instrText xml:space="preserve"> SEQ Kód \* ARABIC </w:instrText>
-      </w:r>
-      <w:r>
-        <w:fldChar w:fldCharType="separate"/>
-      </w:r>
-      <w:r>
-        <w:rPr>
-          <w:noProof/>
-        </w:rPr>
-        <w:t>9</w:t>
-      </w:r>
-      <w:r>
-        <w:rPr>
-          <w:noProof/>
-        </w:rPr>
-        <w:fldChar w:fldCharType="end"/>
-      </w:r>
+      <w:fldSimple w:instr=" SEQ Kód \* ARABIC ">
+        <w:r>
+          <w:rPr>
+            <w:noProof/>
+          </w:rPr>
+          <w:t>9</w:t>
+        </w:r>
+      </w:fldSimple>
       <w:bookmarkEnd w:id="140"/>
       <w:r>
         <w:t>: Příklad šablony</w:t>
@@ -18584,27 +18117,14 @@
       <w:r>
         <w:t xml:space="preserve">Kód </w:t>
       </w:r>
-      <w:r>
-        <w:fldChar w:fldCharType="begin"/>
-      </w:r>
-      <w:r>
-        <w:instrText xml:space="preserve"> SEQ Kód \* ARABIC </w:instrText>
-      </w:r>
-      <w:r>
-        <w:fldChar w:fldCharType="separate"/>
-      </w:r>
-      <w:r>
-        <w:rPr>
-          <w:noProof/>
-        </w:rPr>
-        <w:t>10</w:t>
-      </w:r>
-      <w:r>
-        <w:rPr>
-          <w:noProof/>
-        </w:rPr>
-        <w:fldChar w:fldCharType="end"/>
-      </w:r>
+      <w:fldSimple w:instr=" SEQ Kód \* ARABIC ">
+        <w:r>
+          <w:rPr>
+            <w:noProof/>
+          </w:rPr>
+          <w:t>10</w:t>
+        </w:r>
+      </w:fldSimple>
       <w:bookmarkEnd w:id="151"/>
       <w:r>
         <w:t xml:space="preserve">: </w:t>
@@ -18722,17 +18242,17 @@
       <w:bookmarkStart w:id="153" w:name="_Toc318101256"/>
       <w:bookmarkStart w:id="154" w:name="_Toc318565619"/>
       <w:bookmarkStart w:id="155" w:name="_Ref319221661"/>
-      <w:bookmarkStart w:id="156" w:name="_Toc318101254"/>
-      <w:bookmarkStart w:id="157" w:name="_Toc318565617"/>
-      <w:bookmarkStart w:id="158" w:name="_Ref319222400"/>
-      <w:bookmarkStart w:id="159" w:name="_Toc322638936"/>
+      <w:bookmarkStart w:id="156" w:name="_Toc322638936"/>
+      <w:bookmarkStart w:id="157" w:name="_Toc318101254"/>
+      <w:bookmarkStart w:id="158" w:name="_Toc318565617"/>
+      <w:bookmarkStart w:id="159" w:name="_Ref319222400"/>
       <w:r>
         <w:t>PHPLOC</w:t>
       </w:r>
       <w:bookmarkEnd w:id="153"/>
       <w:bookmarkEnd w:id="154"/>
       <w:bookmarkEnd w:id="155"/>
-      <w:bookmarkEnd w:id="159"/>
+      <w:bookmarkEnd w:id="156"/>
     </w:p>
     <w:p>
       <w:pPr>
@@ -18819,27 +18339,14 @@
         <w:lastRenderedPageBreak/>
         <w:t xml:space="preserve">Kód </w:t>
       </w:r>
-      <w:r>
-        <w:fldChar w:fldCharType="begin"/>
-      </w:r>
-      <w:r>
-        <w:instrText xml:space="preserve"> SEQ Kód \* ARABIC </w:instrText>
-      </w:r>
-      <w:r>
-        <w:fldChar w:fldCharType="separate"/>
-      </w:r>
-      <w:r>
-        <w:rPr>
-          <w:noProof/>
-        </w:rPr>
-        <w:t>11</w:t>
-      </w:r>
-      <w:r>
-        <w:rPr>
-          <w:noProof/>
-        </w:rPr>
-        <w:fldChar w:fldCharType="end"/>
-      </w:r>
+      <w:fldSimple w:instr=" SEQ Kód \* ARABIC ">
+        <w:r>
+          <w:rPr>
+            <w:noProof/>
+          </w:rPr>
+          <w:t>11</w:t>
+        </w:r>
+      </w:fldSimple>
       <w:bookmarkEnd w:id="160"/>
       <w:r>
         <w:t xml:space="preserve">: </w:t>
@@ -19166,9 +18673,9 @@
       <w:r>
         <w:t>PHP Depend</w:t>
       </w:r>
-      <w:bookmarkEnd w:id="156"/>
       <w:bookmarkEnd w:id="157"/>
       <w:bookmarkEnd w:id="158"/>
+      <w:bookmarkEnd w:id="159"/>
       <w:bookmarkEnd w:id="162"/>
       <w:bookmarkEnd w:id="163"/>
     </w:p>
@@ -19359,6 +18866,7 @@
           <w:id w:val="-46764159"/>
           <w:citation/>
         </w:sdtPr>
+        <w:sdtEndPr/>
         <w:sdtContent>
           <w:r>
             <w:fldChar w:fldCharType="begin"/>
@@ -19456,27 +18964,14 @@
       <w:r>
         <w:t xml:space="preserve">Obrázek </w:t>
       </w:r>
-      <w:r>
-        <w:fldChar w:fldCharType="begin"/>
-      </w:r>
-      <w:r>
-        <w:instrText xml:space="preserve"> SEQ Obrázek \* ARABIC </w:instrText>
-      </w:r>
-      <w:r>
-        <w:fldChar w:fldCharType="separate"/>
-      </w:r>
-      <w:r>
-        <w:rPr>
-          <w:noProof/>
-        </w:rPr>
-        <w:t>7</w:t>
-      </w:r>
-      <w:r>
-        <w:rPr>
-          <w:noProof/>
-        </w:rPr>
-        <w:fldChar w:fldCharType="end"/>
-      </w:r>
+      <w:fldSimple w:instr=" SEQ Obrázek \* ARABIC ">
+        <w:r>
+          <w:rPr>
+            <w:noProof/>
+          </w:rPr>
+          <w:t>7</w:t>
+        </w:r>
+      </w:fldSimple>
       <w:bookmarkEnd w:id="164"/>
       <w:r>
         <w:t>: Pyramida</w:t>
@@ -19561,6 +19056,7 @@
           <w:id w:val="-363754175"/>
           <w:citation/>
         </w:sdtPr>
+        <w:sdtEndPr/>
         <w:sdtContent>
           <w:r>
             <w:fldChar w:fldCharType="begin"/>
@@ -19596,6 +19092,7 @@
           <w:id w:val="2092884527"/>
           <w:citation/>
         </w:sdtPr>
+        <w:sdtEndPr/>
         <w:sdtContent>
           <w:r>
             <w:fldChar w:fldCharType="begin"/>
@@ -19689,27 +19186,14 @@
       <w:r>
         <w:t xml:space="preserve">Obrázek </w:t>
       </w:r>
-      <w:r>
-        <w:fldChar w:fldCharType="begin"/>
-      </w:r>
-      <w:r>
-        <w:instrText xml:space="preserve"> SEQ Obrázek \* ARABIC </w:instrText>
-      </w:r>
-      <w:r>
-        <w:fldChar w:fldCharType="separate"/>
-      </w:r>
-      <w:r>
-        <w:rPr>
-          <w:noProof/>
-        </w:rPr>
-        <w:t>8</w:t>
-      </w:r>
-      <w:r>
-        <w:rPr>
-          <w:noProof/>
-        </w:rPr>
-        <w:fldChar w:fldCharType="end"/>
-      </w:r>
+      <w:fldSimple w:instr=" SEQ Obrázek \* ARABIC ">
+        <w:r>
+          <w:rPr>
+            <w:noProof/>
+          </w:rPr>
+          <w:t>8</w:t>
+        </w:r>
+      </w:fldSimple>
       <w:bookmarkEnd w:id="166"/>
       <w:r>
         <w:t xml:space="preserve">: Graf </w:t>
@@ -20005,16 +19489,16 @@
         <w:pStyle w:val="Nadpis2"/>
       </w:pPr>
       <w:bookmarkStart w:id="172" w:name="_Ref320432796"/>
-      <w:bookmarkStart w:id="173" w:name="_Toc318565620"/>
-      <w:bookmarkStart w:id="174" w:name="_Toc298752277"/>
-      <w:bookmarkStart w:id="175" w:name="_Toc322638939"/>
+      <w:bookmarkStart w:id="173" w:name="_Toc322638939"/>
+      <w:bookmarkStart w:id="174" w:name="_Toc318565620"/>
+      <w:bookmarkStart w:id="175" w:name="_Toc298752277"/>
       <w:r>
         <w:t>PHPUnit</w:t>
       </w:r>
       <w:bookmarkEnd w:id="172"/>
-      <w:bookmarkEnd w:id="175"/>
-    </w:p>
-    <w:bookmarkEnd w:id="173"/>
+      <w:bookmarkEnd w:id="173"/>
+    </w:p>
+    <w:bookmarkEnd w:id="174"/>
     <w:p>
       <w:pPr>
         <w:pStyle w:val="OdstavecNormln"/>
@@ -20098,6 +19582,7 @@
           <w:id w:val="842972527"/>
           <w:citation/>
         </w:sdtPr>
+        <w:sdtEndPr/>
         <w:sdtContent>
           <w:r>
             <w:fldChar w:fldCharType="begin"/>
@@ -20127,6 +19612,7 @@
           <w:id w:val="1765348656"/>
           <w:citation/>
         </w:sdtPr>
+        <w:sdtEndPr/>
         <w:sdtContent>
           <w:r>
             <w:fldChar w:fldCharType="begin"/>
@@ -20435,27 +19921,14 @@
       <w:r>
         <w:t xml:space="preserve">Kód </w:t>
       </w:r>
-      <w:r>
-        <w:fldChar w:fldCharType="begin"/>
-      </w:r>
-      <w:r>
-        <w:instrText xml:space="preserve"> SEQ Kód \* ARABIC </w:instrText>
-      </w:r>
-      <w:r>
-        <w:fldChar w:fldCharType="separate"/>
-      </w:r>
-      <w:r>
-        <w:rPr>
-          <w:noProof/>
-        </w:rPr>
-        <w:t>12</w:t>
-      </w:r>
-      <w:r>
-        <w:rPr>
-          <w:noProof/>
-        </w:rPr>
-        <w:fldChar w:fldCharType="end"/>
-      </w:r>
+      <w:fldSimple w:instr=" SEQ Kód \* ARABIC ">
+        <w:r>
+          <w:rPr>
+            <w:noProof/>
+          </w:rPr>
+          <w:t>12</w:t>
+        </w:r>
+      </w:fldSimple>
       <w:r>
         <w:t xml:space="preserve">: </w:t>
       </w:r>
@@ -20762,27 +20235,14 @@
       <w:r>
         <w:t xml:space="preserve">Obrázek </w:t>
       </w:r>
-      <w:r>
-        <w:fldChar w:fldCharType="begin"/>
-      </w:r>
-      <w:r>
-        <w:instrText xml:space="preserve"> SEQ Obrázek \* ARABIC </w:instrText>
-      </w:r>
-      <w:r>
-        <w:fldChar w:fldCharType="separate"/>
-      </w:r>
-      <w:r>
-        <w:rPr>
-          <w:noProof/>
-        </w:rPr>
-        <w:t>9</w:t>
-      </w:r>
-      <w:r>
-        <w:rPr>
-          <w:noProof/>
-        </w:rPr>
-        <w:fldChar w:fldCharType="end"/>
-      </w:r>
+      <w:fldSimple w:instr=" SEQ Obrázek \* ARABIC ">
+        <w:r>
+          <w:rPr>
+            <w:noProof/>
+          </w:rPr>
+          <w:t>9</w:t>
+        </w:r>
+      </w:fldSimple>
       <w:bookmarkEnd w:id="180"/>
       <w:r>
         <w:t xml:space="preserve">: </w:t>
@@ -20837,7 +20297,7 @@
       <w:r>
         <w:t>lox</w:t>
       </w:r>
-      <w:bookmarkEnd w:id="174"/>
+      <w:bookmarkEnd w:id="175"/>
       <w:bookmarkEnd w:id="182"/>
       <w:bookmarkEnd w:id="183"/>
       <w:bookmarkEnd w:id="184"/>
@@ -21040,27 +20500,14 @@
       <w:r>
         <w:t xml:space="preserve">Obrázek </w:t>
       </w:r>
-      <w:r>
-        <w:fldChar w:fldCharType="begin"/>
-      </w:r>
-      <w:r>
-        <w:instrText xml:space="preserve"> SEQ Obrázek \* ARABIC </w:instrText>
-      </w:r>
-      <w:r>
-        <w:fldChar w:fldCharType="separate"/>
-      </w:r>
-      <w:r>
-        <w:rPr>
-          <w:noProof/>
-        </w:rPr>
-        <w:t>10</w:t>
-      </w:r>
-      <w:r>
-        <w:rPr>
-          <w:noProof/>
-        </w:rPr>
-        <w:fldChar w:fldCharType="end"/>
-      </w:r>
+      <w:fldSimple w:instr=" SEQ Obrázek \* ARABIC ">
+        <w:r>
+          <w:rPr>
+            <w:noProof/>
+          </w:rPr>
+          <w:t>10</w:t>
+        </w:r>
+      </w:fldSimple>
       <w:bookmarkEnd w:id="185"/>
       <w:r>
         <w:t>: Ukázka dokumentace vygenerované nástrojem DocBlox</w:t>
@@ -21401,27 +20848,14 @@
       <w:r>
         <w:t xml:space="preserve">Obrázek </w:t>
       </w:r>
-      <w:r>
-        <w:fldChar w:fldCharType="begin"/>
-      </w:r>
-      <w:r>
-        <w:instrText xml:space="preserve"> SEQ Obrázek \* ARABIC </w:instrText>
-      </w:r>
-      <w:r>
-        <w:fldChar w:fldCharType="separate"/>
-      </w:r>
-      <w:r>
-        <w:rPr>
-          <w:noProof/>
-        </w:rPr>
-        <w:t>11</w:t>
-      </w:r>
-      <w:r>
-        <w:rPr>
-          <w:noProof/>
-        </w:rPr>
-        <w:fldChar w:fldCharType="end"/>
-      </w:r>
+      <w:fldSimple w:instr=" SEQ Obrázek \* ARABIC ">
+        <w:r>
+          <w:rPr>
+            <w:noProof/>
+          </w:rPr>
+          <w:t>11</w:t>
+        </w:r>
+      </w:fldSimple>
       <w:bookmarkEnd w:id="190"/>
       <w:r>
         <w:t>: Ukázka dokumentace vygenerovaná nástrojem ApiGen</w:t>
@@ -21867,6 +21301,7 @@
           <w:id w:val="2094662833"/>
           <w:citation/>
         </w:sdtPr>
+        <w:sdtEndPr/>
         <w:sdtContent>
           <w:r>
             <w:fldChar w:fldCharType="begin"/>
@@ -21896,6 +21331,7 @@
           <w:id w:val="356935811"/>
           <w:citation/>
         </w:sdtPr>
+        <w:sdtEndPr/>
         <w:sdtContent>
           <w:r>
             <w:fldChar w:fldCharType="begin"/>
@@ -21928,6 +21364,7 @@
           <w:id w:val="200292002"/>
           <w:citation/>
         </w:sdtPr>
+        <w:sdtEndPr/>
         <w:sdtContent>
           <w:r>
             <w:fldChar w:fldCharType="begin"/>
@@ -23323,6 +22760,7 @@
           <w:id w:val="-1011373435"/>
           <w:citation/>
         </w:sdtPr>
+        <w:sdtEndPr/>
         <w:sdtContent>
           <w:r>
             <w:fldChar w:fldCharType="begin"/>
@@ -23495,27 +22933,14 @@
       <w:r>
         <w:t xml:space="preserve">Obrázek </w:t>
       </w:r>
-      <w:r>
-        <w:fldChar w:fldCharType="begin"/>
-      </w:r>
-      <w:r>
-        <w:instrText xml:space="preserve"> SEQ Obrázek \* ARABIC </w:instrText>
-      </w:r>
-      <w:r>
-        <w:fldChar w:fldCharType="separate"/>
-      </w:r>
-      <w:r>
-        <w:rPr>
-          <w:noProof/>
-        </w:rPr>
-        <w:t>12</w:t>
-      </w:r>
-      <w:r>
-        <w:rPr>
-          <w:noProof/>
-        </w:rPr>
-        <w:fldChar w:fldCharType="end"/>
-      </w:r>
+      <w:fldSimple w:instr=" SEQ Obrázek \* ARABIC ">
+        <w:r>
+          <w:rPr>
+            <w:noProof/>
+          </w:rPr>
+          <w:t>12</w:t>
+        </w:r>
+      </w:fldSimple>
       <w:r>
         <w:t>: Vytvoření nového projektu na serveru Jenkins</w:t>
       </w:r>
@@ -23659,27 +23084,14 @@
       <w:r>
         <w:t xml:space="preserve">Obrázek </w:t>
       </w:r>
-      <w:r>
-        <w:fldChar w:fldCharType="begin"/>
-      </w:r>
-      <w:r>
-        <w:instrText xml:space="preserve"> SEQ Obrázek \* ARABIC </w:instrText>
-      </w:r>
-      <w:r>
-        <w:fldChar w:fldCharType="separate"/>
-      </w:r>
-      <w:r>
-        <w:rPr>
-          <w:noProof/>
-        </w:rPr>
-        <w:t>13</w:t>
-      </w:r>
-      <w:r>
-        <w:rPr>
-          <w:noProof/>
-        </w:rPr>
-        <w:fldChar w:fldCharType="end"/>
-      </w:r>
+      <w:fldSimple w:instr=" SEQ Obrázek \* ARABIC ">
+        <w:r>
+          <w:rPr>
+            <w:noProof/>
+          </w:rPr>
+          <w:t>13</w:t>
+        </w:r>
+      </w:fldSimple>
       <w:r>
         <w:t>: Nastavení cesty</w:t>
       </w:r>
@@ -23830,27 +23242,14 @@
       <w:r>
         <w:t xml:space="preserve">Obrázek </w:t>
       </w:r>
-      <w:r>
-        <w:fldChar w:fldCharType="begin"/>
-      </w:r>
-      <w:r>
-        <w:instrText xml:space="preserve"> SEQ Obrázek \* ARABIC </w:instrText>
-      </w:r>
-      <w:r>
-        <w:fldChar w:fldCharType="separate"/>
-      </w:r>
-      <w:r>
-        <w:rPr>
-          <w:noProof/>
-        </w:rPr>
-        <w:t>14</w:t>
-      </w:r>
-      <w:r>
-        <w:rPr>
-          <w:noProof/>
-        </w:rPr>
-        <w:fldChar w:fldCharType="end"/>
-      </w:r>
+      <w:fldSimple w:instr=" SEQ Obrázek \* ARABIC ">
+        <w:r>
+          <w:rPr>
+            <w:noProof/>
+          </w:rPr>
+          <w:t>14</w:t>
+        </w:r>
+      </w:fldSimple>
       <w:r>
         <w:t>: Nastavení skriptu pro sestavení aplikace</w:t>
       </w:r>
@@ -23982,27 +23381,14 @@
       <w:r>
         <w:t xml:space="preserve">Obrázek </w:t>
       </w:r>
-      <w:r>
-        <w:fldChar w:fldCharType="begin"/>
-      </w:r>
-      <w:r>
-        <w:instrText xml:space="preserve"> SEQ Obrázek \* ARABIC </w:instrText>
-      </w:r>
-      <w:r>
-        <w:fldChar w:fldCharType="separate"/>
-      </w:r>
-      <w:r>
-        <w:rPr>
-          <w:noProof/>
-        </w:rPr>
-        <w:t>15</w:t>
-      </w:r>
-      <w:r>
-        <w:rPr>
-          <w:noProof/>
-        </w:rPr>
-        <w:fldChar w:fldCharType="end"/>
-      </w:r>
+      <w:fldSimple w:instr=" SEQ Obrázek \* ARABIC ">
+        <w:r>
+          <w:rPr>
+            <w:noProof/>
+          </w:rPr>
+          <w:t>15</w:t>
+        </w:r>
+      </w:fldSimple>
       <w:r>
         <w:t>: Úspěšné sestavení</w:t>
       </w:r>
@@ -24811,27 +24197,14 @@
       <w:r>
         <w:t xml:space="preserve">Obrázek </w:t>
       </w:r>
-      <w:r>
-        <w:fldChar w:fldCharType="begin"/>
-      </w:r>
-      <w:r>
-        <w:instrText xml:space="preserve"> SEQ Obrázek \* ARABIC </w:instrText>
-      </w:r>
-      <w:r>
-        <w:fldChar w:fldCharType="separate"/>
-      </w:r>
-      <w:r>
-        <w:rPr>
-          <w:noProof/>
-        </w:rPr>
-        <w:t>16</w:t>
-      </w:r>
-      <w:r>
-        <w:rPr>
-          <w:noProof/>
-        </w:rPr>
-        <w:fldChar w:fldCharType="end"/>
-      </w:r>
+      <w:fldSimple w:instr=" SEQ Obrázek \* ARABIC ">
+        <w:r>
+          <w:rPr>
+            <w:noProof/>
+          </w:rPr>
+          <w:t>16</w:t>
+        </w:r>
+      </w:fldSimple>
       <w:r>
         <w:t>: Konfigurace nástroje PHPUnit na serveru Jenkins</w:t>
       </w:r>
@@ -24927,6 +24300,7 @@
           <w:id w:val="-1777701569"/>
           <w:citation/>
         </w:sdtPr>
+        <w:sdtEndPr/>
         <w:sdtContent>
           <w:r>
             <w:fldChar w:fldCharType="begin"/>
@@ -25254,27 +24628,14 @@
       <w:r>
         <w:t xml:space="preserve">Obrázek </w:t>
       </w:r>
-      <w:r>
-        <w:fldChar w:fldCharType="begin"/>
-      </w:r>
-      <w:r>
-        <w:instrText xml:space="preserve"> SEQ Obrázek \* ARABIC </w:instrText>
-      </w:r>
-      <w:r>
-        <w:fldChar w:fldCharType="separate"/>
-      </w:r>
-      <w:r>
-        <w:rPr>
-          <w:noProof/>
-        </w:rPr>
-        <w:t>17</w:t>
-      </w:r>
-      <w:r>
-        <w:rPr>
-          <w:noProof/>
-        </w:rPr>
-        <w:fldChar w:fldCharType="end"/>
-      </w:r>
+      <w:fldSimple w:instr=" SEQ Obrázek \* ARABIC ">
+        <w:r>
+          <w:rPr>
+            <w:noProof/>
+          </w:rPr>
+          <w:t>17</w:t>
+        </w:r>
+      </w:fldSimple>
       <w:r>
         <w:t>: Nastavení zpracování výstupu</w:t>
       </w:r>
@@ -25671,27 +25032,14 @@
       <w:r>
         <w:t xml:space="preserve">Obrázek </w:t>
       </w:r>
-      <w:r>
-        <w:fldChar w:fldCharType="begin"/>
-      </w:r>
-      <w:r>
-        <w:instrText xml:space="preserve"> SEQ Obrázek \* ARABIC </w:instrText>
-      </w:r>
-      <w:r>
-        <w:fldChar w:fldCharType="separate"/>
-      </w:r>
-      <w:r>
-        <w:rPr>
-          <w:noProof/>
-        </w:rPr>
-        <w:t>18</w:t>
-      </w:r>
-      <w:r>
-        <w:rPr>
-          <w:noProof/>
-        </w:rPr>
-        <w:fldChar w:fldCharType="end"/>
-      </w:r>
+      <w:fldSimple w:instr=" SEQ Obrázek \* ARABIC ">
+        <w:r>
+          <w:rPr>
+            <w:noProof/>
+          </w:rPr>
+          <w:t>18</w:t>
+        </w:r>
+      </w:fldSimple>
       <w:r>
         <w:t>: Doplnění odkazů na HTML výstupy</w:t>
       </w:r>
@@ -25779,27 +25127,14 @@
       <w:r>
         <w:t xml:space="preserve">Obrázek </w:t>
       </w:r>
-      <w:r>
-        <w:fldChar w:fldCharType="begin"/>
-      </w:r>
-      <w:r>
-        <w:instrText xml:space="preserve"> SEQ Obrázek \* ARABIC </w:instrText>
-      </w:r>
-      <w:r>
-        <w:fldChar w:fldCharType="separate"/>
-      </w:r>
-      <w:r>
-        <w:rPr>
-          <w:noProof/>
-        </w:rPr>
-        <w:t>19</w:t>
-      </w:r>
-      <w:r>
-        <w:rPr>
-          <w:noProof/>
-        </w:rPr>
-        <w:fldChar w:fldCharType="end"/>
-      </w:r>
+      <w:fldSimple w:instr=" SEQ Obrázek \* ARABIC ">
+        <w:r>
+          <w:rPr>
+            <w:noProof/>
+          </w:rPr>
+          <w:t>19</w:t>
+        </w:r>
+      </w:fldSimple>
       <w:r>
         <w:t>: Odkaz na vygenerovanou dokumentaci</w:t>
       </w:r>
@@ -26250,27 +25585,14 @@
       <w:r>
         <w:t xml:space="preserve">Obrázek </w:t>
       </w:r>
-      <w:r>
-        <w:fldChar w:fldCharType="begin"/>
-      </w:r>
-      <w:r>
-        <w:instrText xml:space="preserve"> SEQ Obrázek \* ARABIC </w:instrText>
-      </w:r>
-      <w:r>
-        <w:fldChar w:fldCharType="separate"/>
-      </w:r>
-      <w:r>
-        <w:rPr>
-          <w:noProof/>
-        </w:rPr>
-        <w:t>20</w:t>
-      </w:r>
-      <w:r>
-        <w:rPr>
-          <w:noProof/>
-        </w:rPr>
-        <w:fldChar w:fldCharType="end"/>
-      </w:r>
+      <w:fldSimple w:instr=" SEQ Obrázek \* ARABIC ">
+        <w:r>
+          <w:rPr>
+            <w:noProof/>
+          </w:rPr>
+          <w:t>20</w:t>
+        </w:r>
+      </w:fldSimple>
       <w:r>
         <w:t>: Zpracování výstupu</w:t>
       </w:r>
@@ -26565,27 +25887,14 @@
       <w:r>
         <w:t xml:space="preserve">Obrázek </w:t>
       </w:r>
-      <w:r>
-        <w:fldChar w:fldCharType="begin"/>
-      </w:r>
-      <w:r>
-        <w:instrText xml:space="preserve"> SEQ Obrázek \* ARABIC </w:instrText>
-      </w:r>
-      <w:r>
-        <w:fldChar w:fldCharType="separate"/>
-      </w:r>
-      <w:r>
-        <w:rPr>
-          <w:noProof/>
-        </w:rPr>
-        <w:t>21</w:t>
-      </w:r>
-      <w:r>
-        <w:rPr>
-          <w:noProof/>
-        </w:rPr>
-        <w:fldChar w:fldCharType="end"/>
-      </w:r>
+      <w:fldSimple w:instr=" SEQ Obrázek \* ARABIC ">
+        <w:r>
+          <w:rPr>
+            <w:noProof/>
+          </w:rPr>
+          <w:t>21</w:t>
+        </w:r>
+      </w:fldSimple>
       <w:bookmarkEnd w:id="217"/>
       <w:r>
         <w:t>: Jenkins - konfigurace rozšíření Plot</w:t>
@@ -26708,6 +26017,7 @@
           <w:id w:val="-1448623377"/>
           <w:citation/>
         </w:sdtPr>
+        <w:sdtEndPr/>
         <w:sdtContent>
           <w:r>
             <w:fldChar w:fldCharType="begin"/>
@@ -27123,27 +26433,14 @@
       <w:r>
         <w:t xml:space="preserve">Obrázek </w:t>
       </w:r>
-      <w:r>
-        <w:fldChar w:fldCharType="begin"/>
-      </w:r>
-      <w:r>
-        <w:instrText xml:space="preserve"> SEQ Obrázek \* ARABIC </w:instrText>
-      </w:r>
-      <w:r>
-        <w:fldChar w:fldCharType="separate"/>
-      </w:r>
-      <w:r>
-        <w:rPr>
-          <w:noProof/>
-        </w:rPr>
-        <w:t>22</w:t>
-      </w:r>
-      <w:r>
-        <w:rPr>
-          <w:noProof/>
-        </w:rPr>
-        <w:fldChar w:fldCharType="end"/>
-      </w:r>
+      <w:fldSimple w:instr=" SEQ Obrázek \* ARABIC ">
+        <w:r>
+          <w:rPr>
+            <w:noProof/>
+          </w:rPr>
+          <w:t>22</w:t>
+        </w:r>
+      </w:fldSimple>
       <w:r>
         <w:t>: Jenkins - konfigurace rozšíření JDepend</w:t>
       </w:r>
@@ -27547,27 +26844,14 @@
       <w:r>
         <w:t xml:space="preserve">Obrázek </w:t>
       </w:r>
-      <w:r>
-        <w:fldChar w:fldCharType="begin"/>
-      </w:r>
-      <w:r>
-        <w:instrText xml:space="preserve"> SEQ Obrázek \* ARABIC </w:instrText>
-      </w:r>
-      <w:r>
-        <w:fldChar w:fldCharType="separate"/>
-      </w:r>
-      <w:r>
-        <w:rPr>
-          <w:noProof/>
-        </w:rPr>
-        <w:t>23</w:t>
-      </w:r>
-      <w:r>
-        <w:rPr>
-          <w:noProof/>
-        </w:rPr>
-        <w:fldChar w:fldCharType="end"/>
-      </w:r>
+      <w:fldSimple w:instr=" SEQ Obrázek \* ARABIC ">
+        <w:r>
+          <w:rPr>
+            <w:noProof/>
+          </w:rPr>
+          <w:t>23</w:t>
+        </w:r>
+      </w:fldSimple>
       <w:r>
         <w:t>: Zpracování výstupu</w:t>
       </w:r>
@@ -27782,27 +27066,14 @@
       <w:r>
         <w:t xml:space="preserve">Obrázek </w:t>
       </w:r>
-      <w:r>
-        <w:fldChar w:fldCharType="begin"/>
-      </w:r>
-      <w:r>
-        <w:instrText xml:space="preserve"> SEQ Obrázek \* ARABIC </w:instrText>
-      </w:r>
-      <w:r>
-        <w:fldChar w:fldCharType="separate"/>
-      </w:r>
-      <w:r>
-        <w:rPr>
-          <w:noProof/>
-        </w:rPr>
-        <w:t>24</w:t>
-      </w:r>
-      <w:r>
-        <w:rPr>
-          <w:noProof/>
-        </w:rPr>
-        <w:fldChar w:fldCharType="end"/>
-      </w:r>
+      <w:fldSimple w:instr=" SEQ Obrázek \* ARABIC ">
+        <w:r>
+          <w:rPr>
+            <w:noProof/>
+          </w:rPr>
+          <w:t>24</w:t>
+        </w:r>
+      </w:fldSimple>
       <w:r>
         <w:t>: Jenkins - nastavení rozšíření Violations</w:t>
       </w:r>
@@ -28214,27 +27485,14 @@
       <w:r>
         <w:t xml:space="preserve">Obrázek </w:t>
       </w:r>
-      <w:r>
-        <w:fldChar w:fldCharType="begin"/>
-      </w:r>
-      <w:r>
-        <w:instrText xml:space="preserve"> SEQ Obrázek \* ARABIC </w:instrText>
-      </w:r>
-      <w:r>
-        <w:fldChar w:fldCharType="separate"/>
-      </w:r>
-      <w:r>
-        <w:rPr>
-          <w:noProof/>
-        </w:rPr>
-        <w:t>25</w:t>
-      </w:r>
-      <w:r>
-        <w:rPr>
-          <w:noProof/>
-        </w:rPr>
-        <w:fldChar w:fldCharType="end"/>
-      </w:r>
+      <w:fldSimple w:instr=" SEQ Obrázek \* ARABIC ">
+        <w:r>
+          <w:rPr>
+            <w:noProof/>
+          </w:rPr>
+          <w:t>25</w:t>
+        </w:r>
+      </w:fldSimple>
       <w:r>
         <w:t>: Přidání výstupu</w:t>
       </w:r>
@@ -28430,27 +27688,14 @@
       <w:r>
         <w:t xml:space="preserve">Obrázek </w:t>
       </w:r>
-      <w:r>
-        <w:fldChar w:fldCharType="begin"/>
-      </w:r>
-      <w:r>
-        <w:instrText xml:space="preserve"> SEQ Obrázek \* ARABIC </w:instrText>
-      </w:r>
-      <w:r>
-        <w:fldChar w:fldCharType="separate"/>
-      </w:r>
-      <w:r>
-        <w:rPr>
-          <w:noProof/>
-        </w:rPr>
-        <w:t>26</w:t>
-      </w:r>
-      <w:r>
-        <w:rPr>
-          <w:noProof/>
-        </w:rPr>
-        <w:fldChar w:fldCharType="end"/>
-      </w:r>
+      <w:fldSimple w:instr=" SEQ Obrázek \* ARABIC ">
+        <w:r>
+          <w:rPr>
+            <w:noProof/>
+          </w:rPr>
+          <w:t>26</w:t>
+        </w:r>
+      </w:fldSimple>
       <w:r>
         <w:t xml:space="preserve">: </w:t>
       </w:r>
@@ -28568,27 +27813,14 @@
       <w:r>
         <w:t xml:space="preserve">Obrázek </w:t>
       </w:r>
-      <w:r>
-        <w:fldChar w:fldCharType="begin"/>
-      </w:r>
-      <w:r>
-        <w:instrText xml:space="preserve"> SEQ Obrázek \* ARABIC </w:instrText>
-      </w:r>
-      <w:r>
-        <w:fldChar w:fldCharType="separate"/>
-      </w:r>
-      <w:r>
-        <w:rPr>
-          <w:noProof/>
-        </w:rPr>
-        <w:t>27</w:t>
-      </w:r>
-      <w:r>
-        <w:rPr>
-          <w:noProof/>
-        </w:rPr>
-        <w:fldChar w:fldCharType="end"/>
-      </w:r>
+      <w:fldSimple w:instr=" SEQ Obrázek \* ARABIC ">
+        <w:r>
+          <w:rPr>
+            <w:noProof/>
+          </w:rPr>
+          <w:t>27</w:t>
+        </w:r>
+      </w:fldSimple>
       <w:r>
         <w:t>: Log kontroly změn</w:t>
       </w:r>
@@ -28757,27 +27989,14 @@
       <w:r>
         <w:t xml:space="preserve">Obrázek </w:t>
       </w:r>
-      <w:r>
-        <w:fldChar w:fldCharType="begin"/>
-      </w:r>
-      <w:r>
-        <w:instrText xml:space="preserve"> SEQ Obrázek \* ARABIC </w:instrText>
-      </w:r>
-      <w:r>
-        <w:fldChar w:fldCharType="separate"/>
-      </w:r>
-      <w:r>
-        <w:rPr>
-          <w:noProof/>
-        </w:rPr>
-        <w:t>28</w:t>
-      </w:r>
-      <w:r>
-        <w:rPr>
-          <w:noProof/>
-        </w:rPr>
-        <w:fldChar w:fldCharType="end"/>
-      </w:r>
+      <w:fldSimple w:instr=" SEQ Obrázek \* ARABIC ">
+        <w:r>
+          <w:rPr>
+            <w:noProof/>
+          </w:rPr>
+          <w:t>28</w:t>
+        </w:r>
+      </w:fldSimple>
       <w:bookmarkEnd w:id="231"/>
       <w:r>
         <w:t>: Odebírání výsledků sestavení pomocí RSS kanálů</w:t>
@@ -28911,27 +28130,14 @@
       <w:r>
         <w:t xml:space="preserve">Obrázek </w:t>
       </w:r>
-      <w:r>
-        <w:fldChar w:fldCharType="begin"/>
-      </w:r>
-      <w:r>
-        <w:instrText xml:space="preserve"> SEQ Obrázek \* ARABIC </w:instrText>
-      </w:r>
-      <w:r>
-        <w:fldChar w:fldCharType="separate"/>
-      </w:r>
-      <w:r>
-        <w:rPr>
-          <w:noProof/>
-        </w:rPr>
-        <w:t>29</w:t>
-      </w:r>
-      <w:r>
-        <w:rPr>
-          <w:noProof/>
-        </w:rPr>
-        <w:fldChar w:fldCharType="end"/>
-      </w:r>
+      <w:fldSimple w:instr=" SEQ Obrázek \* ARABIC ">
+        <w:r>
+          <w:rPr>
+            <w:noProof/>
+          </w:rPr>
+          <w:t>29</w:t>
+        </w:r>
+      </w:fldSimple>
       <w:bookmarkEnd w:id="233"/>
       <w:r>
         <w:t>: Nastavení SMTP serveru pro Jenkins</w:t>
@@ -29058,27 +28264,14 @@
       <w:r>
         <w:t xml:space="preserve">Obrázek </w:t>
       </w:r>
-      <w:r>
-        <w:fldChar w:fldCharType="begin"/>
-      </w:r>
-      <w:r>
-        <w:instrText xml:space="preserve"> SEQ Obrázek \* ARABIC </w:instrText>
-      </w:r>
-      <w:r>
-        <w:fldChar w:fldCharType="separate"/>
-      </w:r>
-      <w:r>
-        <w:rPr>
-          <w:noProof/>
-        </w:rPr>
-        <w:t>30</w:t>
-      </w:r>
-      <w:r>
-        <w:rPr>
-          <w:noProof/>
-        </w:rPr>
-        <w:fldChar w:fldCharType="end"/>
-      </w:r>
+      <w:fldSimple w:instr=" SEQ Obrázek \* ARABIC ">
+        <w:r>
+          <w:rPr>
+            <w:noProof/>
+          </w:rPr>
+          <w:t>30</w:t>
+        </w:r>
+      </w:fldSimple>
       <w:bookmarkEnd w:id="235"/>
       <w:r>
         <w:t>: Nastavení zasílání e-mailů</w:t>
@@ -29223,27 +28416,14 @@
       <w:r>
         <w:t xml:space="preserve">Obrázek </w:t>
       </w:r>
-      <w:r>
-        <w:fldChar w:fldCharType="begin"/>
-      </w:r>
-      <w:r>
-        <w:instrText xml:space="preserve"> SEQ Obrázek \* ARABIC </w:instrText>
-      </w:r>
-      <w:r>
-        <w:fldChar w:fldCharType="separate"/>
-      </w:r>
-      <w:r>
-        <w:rPr>
-          <w:noProof/>
-        </w:rPr>
-        <w:t>31</w:t>
-      </w:r>
-      <w:r>
-        <w:rPr>
-          <w:noProof/>
-        </w:rPr>
-        <w:fldChar w:fldCharType="end"/>
-      </w:r>
+      <w:fldSimple w:instr=" SEQ Obrázek \* ARABIC ">
+        <w:r>
+          <w:rPr>
+            <w:noProof/>
+          </w:rPr>
+          <w:t>31</w:t>
+        </w:r>
+      </w:fldSimple>
       <w:r>
         <w:t>: Nastavení, kolik výsledků sestavení bude na serveru ponecháno (zdroj: autor)</w:t>
       </w:r>
@@ -29672,6 +28852,7 @@
           <w:id w:val="690426022"/>
           <w:citation/>
         </w:sdtPr>
+        <w:sdtEndPr/>
         <w:sdtContent>
           <w:r>
             <w:fldChar w:fldCharType="begin"/>
@@ -29701,6 +28882,7 @@
           <w:id w:val="1411888945"/>
           <w:citation/>
         </w:sdtPr>
+        <w:sdtEndPr/>
         <w:sdtContent>
           <w:r>
             <w:fldChar w:fldCharType="begin"/>
@@ -31213,6 +30395,7 @@
                 <w:id w:val="1667517163"/>
                 <w:citation/>
               </w:sdtPr>
+              <w:sdtEndPr/>
               <w:sdtContent>
                 <w:r>
                   <w:rPr>
@@ -31439,9 +30622,9 @@
       </w:tr>
     </w:tbl>
     <w:p/>
-    <w:bookmarkStart w:id="247" w:name="_Toc322638967" w:displacedByCustomXml="next"/>
+    <w:bookmarkStart w:id="247" w:name="_Toc318565636" w:displacedByCustomXml="next"/>
     <w:bookmarkStart w:id="248" w:name="_Toc318101263" w:displacedByCustomXml="next"/>
-    <w:bookmarkStart w:id="249" w:name="_Toc318565636" w:displacedByCustomXml="next"/>
+    <w:bookmarkStart w:id="249" w:name="_Toc322638967" w:displacedByCustomXml="next"/>
     <w:sdt>
       <w:sdtPr>
         <w:rPr>
@@ -31484,6 +30667,7 @@
             <w:id w:val="111145805"/>
             <w:bibliography/>
           </w:sdtPr>
+          <w:sdtEndPr/>
           <w:sdtContent>
             <w:p>
               <w:pPr>
@@ -32681,7 +31865,7 @@
             <w:noProof/>
             <w:webHidden/>
           </w:rPr>
-          <w:t>11</w:t>
+          <w:t>10</w:t>
         </w:r>
         <w:r>
           <w:rPr>
@@ -32751,7 +31935,7 @@
             <w:noProof/>
             <w:webHidden/>
           </w:rPr>
-          <w:t>12</w:t>
+          <w:t>11</w:t>
         </w:r>
         <w:r>
           <w:rPr>
@@ -32821,7 +32005,7 @@
             <w:noProof/>
             <w:webHidden/>
           </w:rPr>
-          <w:t>17</w:t>
+          <w:t>16</w:t>
         </w:r>
         <w:r>
           <w:rPr>
@@ -32891,7 +32075,7 @@
             <w:noProof/>
             <w:webHidden/>
           </w:rPr>
-          <w:t>25</w:t>
+          <w:t>24</w:t>
         </w:r>
         <w:r>
           <w:rPr>
@@ -32961,7 +32145,7 @@
             <w:noProof/>
             <w:webHidden/>
           </w:rPr>
-          <w:t>26</w:t>
+          <w:t>25</w:t>
         </w:r>
         <w:r>
           <w:rPr>
@@ -33031,7 +32215,7 @@
             <w:noProof/>
             <w:webHidden/>
           </w:rPr>
-          <w:t>28</w:t>
+          <w:t>27</w:t>
         </w:r>
         <w:r>
           <w:rPr>
@@ -33101,7 +32285,7 @@
             <w:noProof/>
             <w:webHidden/>
           </w:rPr>
-          <w:t>33</w:t>
+          <w:t>32</w:t>
         </w:r>
         <w:r>
           <w:rPr>
@@ -33171,7 +32355,7 @@
             <w:noProof/>
             <w:webHidden/>
           </w:rPr>
-          <w:t>33</w:t>
+          <w:t>32</w:t>
         </w:r>
         <w:r>
           <w:rPr>
@@ -33241,7 +32425,7 @@
             <w:noProof/>
             <w:webHidden/>
           </w:rPr>
-          <w:t>36</w:t>
+          <w:t>35</w:t>
         </w:r>
         <w:r>
           <w:rPr>
@@ -33311,7 +32495,7 @@
             <w:noProof/>
             <w:webHidden/>
           </w:rPr>
-          <w:t>37</w:t>
+          <w:t>36</w:t>
         </w:r>
         <w:r>
           <w:rPr>
@@ -33381,7 +32565,7 @@
             <w:noProof/>
             <w:webHidden/>
           </w:rPr>
-          <w:t>39</w:t>
+          <w:t>38</w:t>
         </w:r>
         <w:r>
           <w:rPr>
@@ -33451,7 +32635,7 @@
             <w:noProof/>
             <w:webHidden/>
           </w:rPr>
-          <w:t>44</w:t>
+          <w:t>43</w:t>
         </w:r>
         <w:r>
           <w:rPr>
@@ -33521,7 +32705,7 @@
             <w:noProof/>
             <w:webHidden/>
           </w:rPr>
-          <w:t>44</w:t>
+          <w:t>43</w:t>
         </w:r>
         <w:r>
           <w:rPr>
@@ -33591,7 +32775,7 @@
             <w:noProof/>
             <w:webHidden/>
           </w:rPr>
-          <w:t>45</w:t>
+          <w:t>44</w:t>
         </w:r>
         <w:r>
           <w:rPr>
@@ -33661,7 +32845,7 @@
             <w:noProof/>
             <w:webHidden/>
           </w:rPr>
-          <w:t>45</w:t>
+          <w:t>44</w:t>
         </w:r>
         <w:r>
           <w:rPr>
@@ -33731,7 +32915,7 @@
             <w:noProof/>
             <w:webHidden/>
           </w:rPr>
-          <w:t>47</w:t>
+          <w:t>46</w:t>
         </w:r>
         <w:r>
           <w:rPr>
@@ -33801,7 +32985,7 @@
             <w:noProof/>
             <w:webHidden/>
           </w:rPr>
-          <w:t>48</w:t>
+          <w:t>47</w:t>
         </w:r>
         <w:r>
           <w:rPr>
@@ -33871,7 +33055,7 @@
             <w:noProof/>
             <w:webHidden/>
           </w:rPr>
-          <w:t>48</w:t>
+          <w:t>47</w:t>
         </w:r>
         <w:r>
           <w:rPr>
@@ -33941,7 +33125,7 @@
             <w:noProof/>
             <w:webHidden/>
           </w:rPr>
-          <w:t>49</w:t>
+          <w:t>48</w:t>
         </w:r>
         <w:r>
           <w:rPr>
@@ -34011,7 +33195,7 @@
             <w:noProof/>
             <w:webHidden/>
           </w:rPr>
-          <w:t>49</w:t>
+          <w:t>48</w:t>
         </w:r>
         <w:r>
           <w:rPr>
@@ -34081,7 +33265,7 @@
             <w:noProof/>
             <w:webHidden/>
           </w:rPr>
-          <w:t>50</w:t>
+          <w:t>49</w:t>
         </w:r>
         <w:r>
           <w:rPr>
@@ -34151,7 +33335,7 @@
             <w:noProof/>
             <w:webHidden/>
           </w:rPr>
-          <w:t>51</w:t>
+          <w:t>50</w:t>
         </w:r>
         <w:r>
           <w:rPr>
@@ -34221,7 +33405,7 @@
             <w:noProof/>
             <w:webHidden/>
           </w:rPr>
-          <w:t>52</w:t>
+          <w:t>51</w:t>
         </w:r>
         <w:r>
           <w:rPr>
@@ -34291,7 +33475,7 @@
             <w:noProof/>
             <w:webHidden/>
           </w:rPr>
-          <w:t>53</w:t>
+          <w:t>52</w:t>
         </w:r>
         <w:r>
           <w:rPr>
@@ -34361,7 +33545,7 @@
             <w:noProof/>
             <w:webHidden/>
           </w:rPr>
-          <w:t>54</w:t>
+          <w:t>53</w:t>
         </w:r>
         <w:r>
           <w:rPr>
@@ -34431,7 +33615,7 @@
             <w:noProof/>
             <w:webHidden/>
           </w:rPr>
-          <w:t>54</w:t>
+          <w:t>53</w:t>
         </w:r>
         <w:r>
           <w:rPr>
@@ -34501,7 +33685,7 @@
             <w:noProof/>
             <w:webHidden/>
           </w:rPr>
-          <w:t>55</w:t>
+          <w:t>54</w:t>
         </w:r>
         <w:r>
           <w:rPr>
@@ -34571,7 +33755,7 @@
             <w:noProof/>
             <w:webHidden/>
           </w:rPr>
-          <w:t>55</w:t>
+          <w:t>54</w:t>
         </w:r>
         <w:r>
           <w:rPr>
@@ -34641,7 +33825,7 @@
             <w:noProof/>
             <w:webHidden/>
           </w:rPr>
-          <w:t>55</w:t>
+          <w:t>54</w:t>
         </w:r>
         <w:r>
           <w:rPr>
@@ -34711,7 +33895,7 @@
             <w:noProof/>
             <w:webHidden/>
           </w:rPr>
-          <w:t>56</w:t>
+          <w:t>55</w:t>
         </w:r>
         <w:r>
           <w:rPr>
@@ -34781,7 +33965,7 @@
             <w:noProof/>
             <w:webHidden/>
           </w:rPr>
-          <w:t>56</w:t>
+          <w:t>55</w:t>
         </w:r>
         <w:r>
           <w:rPr>
@@ -34877,7 +34061,7 @@
             <w:noProof/>
             <w:webHidden/>
           </w:rPr>
-          <w:t>20</w:t>
+          <w:t>19</w:t>
         </w:r>
         <w:r>
           <w:rPr>
@@ -34947,7 +34131,7 @@
             <w:noProof/>
             <w:webHidden/>
           </w:rPr>
-          <w:t>20</w:t>
+          <w:t>19</w:t>
         </w:r>
         <w:r>
           <w:rPr>
@@ -35017,7 +34201,7 @@
             <w:noProof/>
             <w:webHidden/>
           </w:rPr>
-          <w:t>23</w:t>
+          <w:t>22</w:t>
         </w:r>
         <w:r>
           <w:rPr>
@@ -35113,7 +34297,7 @@
             <w:noProof/>
             <w:webHidden/>
           </w:rPr>
-          <w:t>18</w:t>
+          <w:t>17</w:t>
         </w:r>
         <w:r>
           <w:rPr>
@@ -35183,7 +34367,7 @@
             <w:noProof/>
             <w:webHidden/>
           </w:rPr>
-          <w:t>28</w:t>
+          <w:t>27</w:t>
         </w:r>
         <w:r>
           <w:rPr>
@@ -35253,7 +34437,7 @@
             <w:noProof/>
             <w:webHidden/>
           </w:rPr>
-          <w:t>28</w:t>
+          <w:t>27</w:t>
         </w:r>
         <w:r>
           <w:rPr>
@@ -35323,7 +34507,7 @@
             <w:noProof/>
             <w:webHidden/>
           </w:rPr>
-          <w:t>28</w:t>
+          <w:t>27</w:t>
         </w:r>
         <w:r>
           <w:rPr>
@@ -35393,7 +34577,7 @@
             <w:noProof/>
             <w:webHidden/>
           </w:rPr>
-          <w:t>28</w:t>
+          <w:t>27</w:t>
         </w:r>
         <w:r>
           <w:rPr>
@@ -35463,7 +34647,7 @@
             <w:noProof/>
             <w:webHidden/>
           </w:rPr>
-          <w:t>29</w:t>
+          <w:t>28</w:t>
         </w:r>
         <w:r>
           <w:rPr>
@@ -35533,7 +34717,7 @@
             <w:noProof/>
             <w:webHidden/>
           </w:rPr>
-          <w:t>29</w:t>
+          <w:t>28</w:t>
         </w:r>
         <w:r>
           <w:rPr>
@@ -35603,7 +34787,7 @@
             <w:noProof/>
             <w:webHidden/>
           </w:rPr>
-          <w:t>29</w:t>
+          <w:t>28</w:t>
         </w:r>
         <w:r>
           <w:rPr>
@@ -35673,7 +34857,7 @@
             <w:noProof/>
             <w:webHidden/>
           </w:rPr>
-          <w:t>30</w:t>
+          <w:t>29</w:t>
         </w:r>
         <w:r>
           <w:rPr>
@@ -35743,7 +34927,7 @@
             <w:noProof/>
             <w:webHidden/>
           </w:rPr>
-          <w:t>31</w:t>
+          <w:t>30</w:t>
         </w:r>
         <w:r>
           <w:rPr>
@@ -35813,7 +34997,7 @@
             <w:noProof/>
             <w:webHidden/>
           </w:rPr>
-          <w:t>32</w:t>
+          <w:t>31</w:t>
         </w:r>
         <w:r>
           <w:rPr>
@@ -35883,7 +35067,7 @@
             <w:noProof/>
             <w:webHidden/>
           </w:rPr>
-          <w:t>35</w:t>
+          <w:t>34</w:t>
         </w:r>
         <w:r>
           <w:rPr>
@@ -38500,6 +37684,7 @@
         <w:docPartUnique/>
       </w:docPartObj>
     </w:sdtPr>
+    <w:sdtEndPr/>
     <w:sdtContent>
       <w:p>
         <w:pPr>
@@ -38519,7 +37704,7 @@
           <w:rPr>
             <w:noProof/>
           </w:rPr>
-          <w:t>70</w:t>
+          <w:t>62</w:t>
         </w:r>
         <w:r>
           <w:fldChar w:fldCharType="end"/>
@@ -38576,6 +37761,7 @@
           <w:id w:val="-111590410"/>
           <w:citation/>
         </w:sdtPr>
+        <w:sdtEndPr/>
         <w:sdtContent>
           <w:r>
             <w:fldChar w:fldCharType="begin"/>
@@ -38618,6 +37804,7 @@
           <w:id w:val="-2097931383"/>
           <w:citation/>
         </w:sdtPr>
+        <w:sdtEndPr/>
         <w:sdtContent>
           <w:r>
             <w:fldChar w:fldCharType="begin"/>
@@ -38679,6 +37866,7 @@
           <w:id w:val="-1621602031"/>
           <w:citation/>
         </w:sdtPr>
+        <w:sdtEndPr/>
         <w:sdtContent>
           <w:r>
             <w:fldChar w:fldCharType="begin"/>
@@ -39056,6 +38244,7 @@
           <w:id w:val="1533687958"/>
           <w:citation/>
         </w:sdtPr>
+        <w:sdtEndPr/>
         <w:sdtContent>
           <w:r>
             <w:fldChar w:fldCharType="begin"/>
@@ -40037,6 +39226,7 @@
           <w:id w:val="1940321859"/>
           <w:citation/>
         </w:sdtPr>
+        <w:sdtEndPr/>
         <w:sdtContent>
           <w:r>
             <w:fldChar w:fldCharType="begin"/>
@@ -48652,46 +47842,46 @@
     </dgm:pt>
   </dgm:ptLst>
   <dgm:cxnLst>
+    <dgm:cxn modelId="{1933669E-E20C-4D4B-A177-5CF868BE0DBB}" srcId="{41484459-614D-43CF-92CA-8D313F51A413}" destId="{657F79D8-E43E-4996-A4B8-C1C112B1CB01}" srcOrd="4" destOrd="0" parTransId="{6DBBD0B0-3826-4DA9-860E-7AABEDA77767}" sibTransId="{688FDCCD-8918-43BB-B31A-393752B6CC58}"/>
+    <dgm:cxn modelId="{811C0D07-E392-4DCD-9D0C-274B417DB9A9}" type="presOf" srcId="{0223194E-30A8-4B40-BD8E-D0379B57D8E5}" destId="{6EFFE3A5-64F9-4917-8E57-A94269B61513}" srcOrd="0" destOrd="0" presId="urn:microsoft.com/office/officeart/2005/8/layout/StepDownProcess"/>
+    <dgm:cxn modelId="{42E7B38D-F080-4C0D-A9B1-9F1CFBA4A700}" srcId="{41484459-614D-43CF-92CA-8D313F51A413}" destId="{88DC4135-5ED7-46C5-B9C6-24217441384B}" srcOrd="3" destOrd="0" parTransId="{DAF92EE3-65C7-4447-803D-62E6CF20B28E}" sibTransId="{2BC43844-EF82-419E-85D0-DD1287411E39}"/>
+    <dgm:cxn modelId="{2ACA4D23-DD27-4EC8-A8B1-92120C016BC8}" type="presOf" srcId="{D9E39184-3306-4DC5-950E-99ABB612285E}" destId="{82A5EEBE-34CB-407C-905B-A282E53B38D4}" srcOrd="0" destOrd="0" presId="urn:microsoft.com/office/officeart/2005/8/layout/StepDownProcess"/>
+    <dgm:cxn modelId="{185C9282-4E2A-4A1C-8617-CAD5FBD761A1}" srcId="{41484459-614D-43CF-92CA-8D313F51A413}" destId="{5B24B5E1-0EE9-41CF-8A31-4C3F82DD8654}" srcOrd="5" destOrd="0" parTransId="{118D5149-0217-4045-AE9E-2E6FAA8AF298}" sibTransId="{087138DD-0184-46F2-AD54-42E1B3A00876}"/>
+    <dgm:cxn modelId="{AEC7F065-9854-4AD3-B15E-5C86DEE4B6EB}" type="presOf" srcId="{657F79D8-E43E-4996-A4B8-C1C112B1CB01}" destId="{811A72A9-3A17-4221-9359-858F62938F0B}" srcOrd="0" destOrd="0" presId="urn:microsoft.com/office/officeart/2005/8/layout/StepDownProcess"/>
+    <dgm:cxn modelId="{EB09E0F8-1929-496F-BC55-A0C6006D5BAC}" type="presOf" srcId="{88DC4135-5ED7-46C5-B9C6-24217441384B}" destId="{95671268-52B7-4017-834C-FFC0AD44572A}" srcOrd="0" destOrd="0" presId="urn:microsoft.com/office/officeart/2005/8/layout/StepDownProcess"/>
     <dgm:cxn modelId="{53F48137-2B45-4F8E-9160-D1D565B83390}" srcId="{41484459-614D-43CF-92CA-8D313F51A413}" destId="{0223194E-30A8-4B40-BD8E-D0379B57D8E5}" srcOrd="0" destOrd="0" parTransId="{361B56C8-0F66-4C08-9A3B-7506F4C6B7BB}" sibTransId="{37A0CB93-F24E-45D6-9A8F-D71CF0EA0E0D}"/>
-    <dgm:cxn modelId="{42E7B38D-F080-4C0D-A9B1-9F1CFBA4A700}" srcId="{41484459-614D-43CF-92CA-8D313F51A413}" destId="{88DC4135-5ED7-46C5-B9C6-24217441384B}" srcOrd="3" destOrd="0" parTransId="{DAF92EE3-65C7-4447-803D-62E6CF20B28E}" sibTransId="{2BC43844-EF82-419E-85D0-DD1287411E39}"/>
-    <dgm:cxn modelId="{40D5ECCC-44BA-4367-9637-ABC559B69536}" type="presOf" srcId="{41484459-614D-43CF-92CA-8D313F51A413}" destId="{112223B1-EB19-45F7-85DE-A4682110A034}" srcOrd="0" destOrd="0" presId="urn:microsoft.com/office/officeart/2005/8/layout/StepDownProcess"/>
-    <dgm:cxn modelId="{A6353940-BB96-4E42-B0DD-AD04E6030C53}" type="presOf" srcId="{5B24B5E1-0EE9-41CF-8A31-4C3F82DD8654}" destId="{147698AB-B1CA-4A31-8AE1-3BAA72959147}" srcOrd="0" destOrd="0" presId="urn:microsoft.com/office/officeart/2005/8/layout/StepDownProcess"/>
-    <dgm:cxn modelId="{06B28D21-D852-4AE6-8C84-B0924591A2D6}" type="presOf" srcId="{D9E39184-3306-4DC5-950E-99ABB612285E}" destId="{82A5EEBE-34CB-407C-905B-A282E53B38D4}" srcOrd="0" destOrd="0" presId="urn:microsoft.com/office/officeart/2005/8/layout/StepDownProcess"/>
+    <dgm:cxn modelId="{C4554F4C-305F-4B9C-9C45-4E51D6AF5876}" srcId="{41484459-614D-43CF-92CA-8D313F51A413}" destId="{D9E39184-3306-4DC5-950E-99ABB612285E}" srcOrd="1" destOrd="0" parTransId="{B76C610E-ABD2-49B6-A8D2-EBF833582C21}" sibTransId="{5FCD33BF-B0C2-4949-85F8-966DB9C24EC2}"/>
     <dgm:cxn modelId="{55F1D653-6F09-4F2A-8219-EE4C69832266}" srcId="{41484459-614D-43CF-92CA-8D313F51A413}" destId="{D51874B1-B0EC-46A5-BDD4-A6B5E9DD48AE}" srcOrd="2" destOrd="0" parTransId="{EDB835D4-5723-4528-BB9E-C25E2AB0BEB0}" sibTransId="{99B5A1AB-B20D-4E34-A2DD-FC0B4E36FB32}"/>
-    <dgm:cxn modelId="{67A66C84-7BF3-49DE-AE4C-E0AB593786B4}" type="presOf" srcId="{0223194E-30A8-4B40-BD8E-D0379B57D8E5}" destId="{6EFFE3A5-64F9-4917-8E57-A94269B61513}" srcOrd="0" destOrd="0" presId="urn:microsoft.com/office/officeart/2005/8/layout/StepDownProcess"/>
-    <dgm:cxn modelId="{1933669E-E20C-4D4B-A177-5CF868BE0DBB}" srcId="{41484459-614D-43CF-92CA-8D313F51A413}" destId="{657F79D8-E43E-4996-A4B8-C1C112B1CB01}" srcOrd="4" destOrd="0" parTransId="{6DBBD0B0-3826-4DA9-860E-7AABEDA77767}" sibTransId="{688FDCCD-8918-43BB-B31A-393752B6CC58}"/>
-    <dgm:cxn modelId="{C4554F4C-305F-4B9C-9C45-4E51D6AF5876}" srcId="{41484459-614D-43CF-92CA-8D313F51A413}" destId="{D9E39184-3306-4DC5-950E-99ABB612285E}" srcOrd="1" destOrd="0" parTransId="{B76C610E-ABD2-49B6-A8D2-EBF833582C21}" sibTransId="{5FCD33BF-B0C2-4949-85F8-966DB9C24EC2}"/>
-    <dgm:cxn modelId="{185C9282-4E2A-4A1C-8617-CAD5FBD761A1}" srcId="{41484459-614D-43CF-92CA-8D313F51A413}" destId="{5B24B5E1-0EE9-41CF-8A31-4C3F82DD8654}" srcOrd="5" destOrd="0" parTransId="{118D5149-0217-4045-AE9E-2E6FAA8AF298}" sibTransId="{087138DD-0184-46F2-AD54-42E1B3A00876}"/>
-    <dgm:cxn modelId="{AAEE07BA-EA6F-4FE1-80A0-6AFB678E980E}" type="presOf" srcId="{D51874B1-B0EC-46A5-BDD4-A6B5E9DD48AE}" destId="{C65F359C-F4C1-4FD4-801F-284070CE2DE9}" srcOrd="0" destOrd="0" presId="urn:microsoft.com/office/officeart/2005/8/layout/StepDownProcess"/>
-    <dgm:cxn modelId="{8F737D26-8D31-4285-B828-D48D9765EFCD}" type="presOf" srcId="{88DC4135-5ED7-46C5-B9C6-24217441384B}" destId="{95671268-52B7-4017-834C-FFC0AD44572A}" srcOrd="0" destOrd="0" presId="urn:microsoft.com/office/officeart/2005/8/layout/StepDownProcess"/>
-    <dgm:cxn modelId="{939B0FE3-C9C5-44CC-A577-DC4439D6F117}" type="presOf" srcId="{657F79D8-E43E-4996-A4B8-C1C112B1CB01}" destId="{811A72A9-3A17-4221-9359-858F62938F0B}" srcOrd="0" destOrd="0" presId="urn:microsoft.com/office/officeart/2005/8/layout/StepDownProcess"/>
-    <dgm:cxn modelId="{316C0B6D-EDA0-4FEB-B3F1-F6233BD060AD}" type="presParOf" srcId="{112223B1-EB19-45F7-85DE-A4682110A034}" destId="{5B2565DC-0A3D-4BD1-97AC-F46CABC5CD58}" srcOrd="0" destOrd="0" presId="urn:microsoft.com/office/officeart/2005/8/layout/StepDownProcess"/>
-    <dgm:cxn modelId="{4867715B-08A2-41A3-8B99-44496F6551B0}" type="presParOf" srcId="{5B2565DC-0A3D-4BD1-97AC-F46CABC5CD58}" destId="{035DA421-593E-4656-ACEC-B9F585C23B7E}" srcOrd="0" destOrd="0" presId="urn:microsoft.com/office/officeart/2005/8/layout/StepDownProcess"/>
-    <dgm:cxn modelId="{9F8A4C66-BE8D-4291-A72B-CF190AA77EC9}" type="presParOf" srcId="{5B2565DC-0A3D-4BD1-97AC-F46CABC5CD58}" destId="{6EFFE3A5-64F9-4917-8E57-A94269B61513}" srcOrd="1" destOrd="0" presId="urn:microsoft.com/office/officeart/2005/8/layout/StepDownProcess"/>
-    <dgm:cxn modelId="{51802E40-F8F5-4C30-8BE6-BAE749FD9FB4}" type="presParOf" srcId="{5B2565DC-0A3D-4BD1-97AC-F46CABC5CD58}" destId="{707F9C08-3A81-4DDE-A3BE-EE49E5D3A3CF}" srcOrd="2" destOrd="0" presId="urn:microsoft.com/office/officeart/2005/8/layout/StepDownProcess"/>
-    <dgm:cxn modelId="{269F719A-6443-4127-B192-79626302EC10}" type="presParOf" srcId="{112223B1-EB19-45F7-85DE-A4682110A034}" destId="{D8FFD278-BF01-4C75-B6FC-A92BC23FBA87}" srcOrd="1" destOrd="0" presId="urn:microsoft.com/office/officeart/2005/8/layout/StepDownProcess"/>
-    <dgm:cxn modelId="{4D1AB664-47FF-47CC-A772-4D60C0CA6E56}" type="presParOf" srcId="{112223B1-EB19-45F7-85DE-A4682110A034}" destId="{E378474B-B4B0-4C40-9A5A-3E179F200B8B}" srcOrd="2" destOrd="0" presId="urn:microsoft.com/office/officeart/2005/8/layout/StepDownProcess"/>
-    <dgm:cxn modelId="{BBBE1962-DE5C-433E-9E02-FAC92475C887}" type="presParOf" srcId="{E378474B-B4B0-4C40-9A5A-3E179F200B8B}" destId="{0CAD5D04-D9F9-46D2-B3AC-EEA1F1E021D6}" srcOrd="0" destOrd="0" presId="urn:microsoft.com/office/officeart/2005/8/layout/StepDownProcess"/>
-    <dgm:cxn modelId="{7B2FC440-9750-4D2B-B6BD-7CE07ABBDE2D}" type="presParOf" srcId="{E378474B-B4B0-4C40-9A5A-3E179F200B8B}" destId="{82A5EEBE-34CB-407C-905B-A282E53B38D4}" srcOrd="1" destOrd="0" presId="urn:microsoft.com/office/officeart/2005/8/layout/StepDownProcess"/>
-    <dgm:cxn modelId="{24B0FE0E-405D-496A-B3C4-A81CD3D0E435}" type="presParOf" srcId="{E378474B-B4B0-4C40-9A5A-3E179F200B8B}" destId="{E4921EDE-51CB-4A75-B54E-47A857C90CD6}" srcOrd="2" destOrd="0" presId="urn:microsoft.com/office/officeart/2005/8/layout/StepDownProcess"/>
-    <dgm:cxn modelId="{E6246CF5-6135-46EB-BCDE-3E9C66FD8C94}" type="presParOf" srcId="{112223B1-EB19-45F7-85DE-A4682110A034}" destId="{FDC0D58C-C5AD-401F-B22E-8DD5024BF6E7}" srcOrd="3" destOrd="0" presId="urn:microsoft.com/office/officeart/2005/8/layout/StepDownProcess"/>
-    <dgm:cxn modelId="{F36CD086-84CC-462E-ABBC-60F33FF4A4CE}" type="presParOf" srcId="{112223B1-EB19-45F7-85DE-A4682110A034}" destId="{50833944-0788-4F85-B187-9EBE2B044880}" srcOrd="4" destOrd="0" presId="urn:microsoft.com/office/officeart/2005/8/layout/StepDownProcess"/>
-    <dgm:cxn modelId="{AABB2E85-0C87-4A1F-A76F-54EC4CA62146}" type="presParOf" srcId="{50833944-0788-4F85-B187-9EBE2B044880}" destId="{181B2FDF-3D27-4D06-8284-39E32B0394A8}" srcOrd="0" destOrd="0" presId="urn:microsoft.com/office/officeart/2005/8/layout/StepDownProcess"/>
-    <dgm:cxn modelId="{10B7729B-B18F-4E36-88D2-0B1BE9F1CABA}" type="presParOf" srcId="{50833944-0788-4F85-B187-9EBE2B044880}" destId="{C65F359C-F4C1-4FD4-801F-284070CE2DE9}" srcOrd="1" destOrd="0" presId="urn:microsoft.com/office/officeart/2005/8/layout/StepDownProcess"/>
-    <dgm:cxn modelId="{33D354ED-BDA2-4D35-B987-06FBFCA943BA}" type="presParOf" srcId="{50833944-0788-4F85-B187-9EBE2B044880}" destId="{0A3AB8E0-4F2F-4257-BA67-F2B495084922}" srcOrd="2" destOrd="0" presId="urn:microsoft.com/office/officeart/2005/8/layout/StepDownProcess"/>
-    <dgm:cxn modelId="{B121F150-A818-490F-B407-801BFFDDC504}" type="presParOf" srcId="{112223B1-EB19-45F7-85DE-A4682110A034}" destId="{05911D22-B84D-458A-82A1-7F86083A1F13}" srcOrd="5" destOrd="0" presId="urn:microsoft.com/office/officeart/2005/8/layout/StepDownProcess"/>
-    <dgm:cxn modelId="{847A4860-A4E4-4B64-8387-A74BD89B3D31}" type="presParOf" srcId="{112223B1-EB19-45F7-85DE-A4682110A034}" destId="{40640178-BA62-4BA1-94AA-B7C430C9478B}" srcOrd="6" destOrd="0" presId="urn:microsoft.com/office/officeart/2005/8/layout/StepDownProcess"/>
-    <dgm:cxn modelId="{D17C7922-BA3E-4F28-8365-20E093BDE3F7}" type="presParOf" srcId="{40640178-BA62-4BA1-94AA-B7C430C9478B}" destId="{42695676-6EF0-4711-8DDE-6A3E7031F153}" srcOrd="0" destOrd="0" presId="urn:microsoft.com/office/officeart/2005/8/layout/StepDownProcess"/>
-    <dgm:cxn modelId="{D42F4986-1F54-4B1B-8407-E79AB16EE77D}" type="presParOf" srcId="{40640178-BA62-4BA1-94AA-B7C430C9478B}" destId="{95671268-52B7-4017-834C-FFC0AD44572A}" srcOrd="1" destOrd="0" presId="urn:microsoft.com/office/officeart/2005/8/layout/StepDownProcess"/>
-    <dgm:cxn modelId="{1907434F-E72B-46A6-9CE9-D9D3D63FB631}" type="presParOf" srcId="{40640178-BA62-4BA1-94AA-B7C430C9478B}" destId="{31CB378A-F77C-4259-B7BB-A31423C5669C}" srcOrd="2" destOrd="0" presId="urn:microsoft.com/office/officeart/2005/8/layout/StepDownProcess"/>
-    <dgm:cxn modelId="{8F7D26E8-6B9D-4B82-A351-AF2F93C6683C}" type="presParOf" srcId="{112223B1-EB19-45F7-85DE-A4682110A034}" destId="{63F302B2-A341-49F7-939D-46D16C52F01B}" srcOrd="7" destOrd="0" presId="urn:microsoft.com/office/officeart/2005/8/layout/StepDownProcess"/>
-    <dgm:cxn modelId="{3721289B-95E4-46FC-B87C-3114DA6650C1}" type="presParOf" srcId="{112223B1-EB19-45F7-85DE-A4682110A034}" destId="{995D46F9-46F9-4E22-AEBB-FEC62B36A91F}" srcOrd="8" destOrd="0" presId="urn:microsoft.com/office/officeart/2005/8/layout/StepDownProcess"/>
-    <dgm:cxn modelId="{61F0149B-542D-42C9-99AD-92D09D74B8F5}" type="presParOf" srcId="{995D46F9-46F9-4E22-AEBB-FEC62B36A91F}" destId="{F402D733-CBB0-465C-8C99-A1CE6D08485D}" srcOrd="0" destOrd="0" presId="urn:microsoft.com/office/officeart/2005/8/layout/StepDownProcess"/>
-    <dgm:cxn modelId="{65D1E944-E7E3-42FC-BF2B-775944FA84F7}" type="presParOf" srcId="{995D46F9-46F9-4E22-AEBB-FEC62B36A91F}" destId="{811A72A9-3A17-4221-9359-858F62938F0B}" srcOrd="1" destOrd="0" presId="urn:microsoft.com/office/officeart/2005/8/layout/StepDownProcess"/>
-    <dgm:cxn modelId="{7BA82043-7168-4A7D-A47A-610BB8ACE606}" type="presParOf" srcId="{995D46F9-46F9-4E22-AEBB-FEC62B36A91F}" destId="{524029C4-0BB5-40F5-A713-556B5FFE7199}" srcOrd="2" destOrd="0" presId="urn:microsoft.com/office/officeart/2005/8/layout/StepDownProcess"/>
-    <dgm:cxn modelId="{B5383D0E-6FEE-4C2F-9774-17C0353FB8F0}" type="presParOf" srcId="{112223B1-EB19-45F7-85DE-A4682110A034}" destId="{44062AA1-D835-4093-9592-FD68312ECC99}" srcOrd="9" destOrd="0" presId="urn:microsoft.com/office/officeart/2005/8/layout/StepDownProcess"/>
-    <dgm:cxn modelId="{2531D400-FCB2-4B81-9AD9-2F89368BF655}" type="presParOf" srcId="{112223B1-EB19-45F7-85DE-A4682110A034}" destId="{12424C59-7572-4197-A3CE-17B7785B7B95}" srcOrd="10" destOrd="0" presId="urn:microsoft.com/office/officeart/2005/8/layout/StepDownProcess"/>
-    <dgm:cxn modelId="{C95B0705-122D-411D-9655-DE85AF05E51C}" type="presParOf" srcId="{12424C59-7572-4197-A3CE-17B7785B7B95}" destId="{147698AB-B1CA-4A31-8AE1-3BAA72959147}" srcOrd="0" destOrd="0" presId="urn:microsoft.com/office/officeart/2005/8/layout/StepDownProcess"/>
+    <dgm:cxn modelId="{69C25A3C-F34B-4E44-8AF8-FCD3DB8D4225}" type="presOf" srcId="{41484459-614D-43CF-92CA-8D313F51A413}" destId="{112223B1-EB19-45F7-85DE-A4682110A034}" srcOrd="0" destOrd="0" presId="urn:microsoft.com/office/officeart/2005/8/layout/StepDownProcess"/>
+    <dgm:cxn modelId="{BDD9D3C2-F409-4BA7-93C0-D40B1CD8B00C}" type="presOf" srcId="{5B24B5E1-0EE9-41CF-8A31-4C3F82DD8654}" destId="{147698AB-B1CA-4A31-8AE1-3BAA72959147}" srcOrd="0" destOrd="0" presId="urn:microsoft.com/office/officeart/2005/8/layout/StepDownProcess"/>
+    <dgm:cxn modelId="{FFC29ABA-273B-4546-B083-C4BD8F8DBA61}" type="presOf" srcId="{D51874B1-B0EC-46A5-BDD4-A6B5E9DD48AE}" destId="{C65F359C-F4C1-4FD4-801F-284070CE2DE9}" srcOrd="0" destOrd="0" presId="urn:microsoft.com/office/officeart/2005/8/layout/StepDownProcess"/>
+    <dgm:cxn modelId="{AC7120B7-BD55-45DA-AD61-EE5FCE979B04}" type="presParOf" srcId="{112223B1-EB19-45F7-85DE-A4682110A034}" destId="{5B2565DC-0A3D-4BD1-97AC-F46CABC5CD58}" srcOrd="0" destOrd="0" presId="urn:microsoft.com/office/officeart/2005/8/layout/StepDownProcess"/>
+    <dgm:cxn modelId="{38730A36-57AB-4611-9F8D-3847311CD2E6}" type="presParOf" srcId="{5B2565DC-0A3D-4BD1-97AC-F46CABC5CD58}" destId="{035DA421-593E-4656-ACEC-B9F585C23B7E}" srcOrd="0" destOrd="0" presId="urn:microsoft.com/office/officeart/2005/8/layout/StepDownProcess"/>
+    <dgm:cxn modelId="{9F323062-1066-4B2B-9A2C-742985CC425D}" type="presParOf" srcId="{5B2565DC-0A3D-4BD1-97AC-F46CABC5CD58}" destId="{6EFFE3A5-64F9-4917-8E57-A94269B61513}" srcOrd="1" destOrd="0" presId="urn:microsoft.com/office/officeart/2005/8/layout/StepDownProcess"/>
+    <dgm:cxn modelId="{DFCBE551-4D92-4C13-9D74-9D4031B8DE39}" type="presParOf" srcId="{5B2565DC-0A3D-4BD1-97AC-F46CABC5CD58}" destId="{707F9C08-3A81-4DDE-A3BE-EE49E5D3A3CF}" srcOrd="2" destOrd="0" presId="urn:microsoft.com/office/officeart/2005/8/layout/StepDownProcess"/>
+    <dgm:cxn modelId="{1EDBCA2F-6036-470C-94D9-42BCFC24888F}" type="presParOf" srcId="{112223B1-EB19-45F7-85DE-A4682110A034}" destId="{D8FFD278-BF01-4C75-B6FC-A92BC23FBA87}" srcOrd="1" destOrd="0" presId="urn:microsoft.com/office/officeart/2005/8/layout/StepDownProcess"/>
+    <dgm:cxn modelId="{7BFD07DF-90CE-48A0-B188-4EF1F408F557}" type="presParOf" srcId="{112223B1-EB19-45F7-85DE-A4682110A034}" destId="{E378474B-B4B0-4C40-9A5A-3E179F200B8B}" srcOrd="2" destOrd="0" presId="urn:microsoft.com/office/officeart/2005/8/layout/StepDownProcess"/>
+    <dgm:cxn modelId="{8AA89F9E-089F-45F3-892D-87FBD5378371}" type="presParOf" srcId="{E378474B-B4B0-4C40-9A5A-3E179F200B8B}" destId="{0CAD5D04-D9F9-46D2-B3AC-EEA1F1E021D6}" srcOrd="0" destOrd="0" presId="urn:microsoft.com/office/officeart/2005/8/layout/StepDownProcess"/>
+    <dgm:cxn modelId="{89CC1ADE-35EC-4BE8-9347-D990898405B2}" type="presParOf" srcId="{E378474B-B4B0-4C40-9A5A-3E179F200B8B}" destId="{82A5EEBE-34CB-407C-905B-A282E53B38D4}" srcOrd="1" destOrd="0" presId="urn:microsoft.com/office/officeart/2005/8/layout/StepDownProcess"/>
+    <dgm:cxn modelId="{F09AB588-2989-4484-9688-DEFB6E6A131B}" type="presParOf" srcId="{E378474B-B4B0-4C40-9A5A-3E179F200B8B}" destId="{E4921EDE-51CB-4A75-B54E-47A857C90CD6}" srcOrd="2" destOrd="0" presId="urn:microsoft.com/office/officeart/2005/8/layout/StepDownProcess"/>
+    <dgm:cxn modelId="{28EAC8D2-8762-4D9B-88EF-7C43B91513B0}" type="presParOf" srcId="{112223B1-EB19-45F7-85DE-A4682110A034}" destId="{FDC0D58C-C5AD-401F-B22E-8DD5024BF6E7}" srcOrd="3" destOrd="0" presId="urn:microsoft.com/office/officeart/2005/8/layout/StepDownProcess"/>
+    <dgm:cxn modelId="{26DBA7C1-5690-4177-A174-99CEE8EAC355}" type="presParOf" srcId="{112223B1-EB19-45F7-85DE-A4682110A034}" destId="{50833944-0788-4F85-B187-9EBE2B044880}" srcOrd="4" destOrd="0" presId="urn:microsoft.com/office/officeart/2005/8/layout/StepDownProcess"/>
+    <dgm:cxn modelId="{BB485C85-DA77-426F-BAA1-855AA910E806}" type="presParOf" srcId="{50833944-0788-4F85-B187-9EBE2B044880}" destId="{181B2FDF-3D27-4D06-8284-39E32B0394A8}" srcOrd="0" destOrd="0" presId="urn:microsoft.com/office/officeart/2005/8/layout/StepDownProcess"/>
+    <dgm:cxn modelId="{EFAF7374-B565-4C97-8BDB-F350E28C81A3}" type="presParOf" srcId="{50833944-0788-4F85-B187-9EBE2B044880}" destId="{C65F359C-F4C1-4FD4-801F-284070CE2DE9}" srcOrd="1" destOrd="0" presId="urn:microsoft.com/office/officeart/2005/8/layout/StepDownProcess"/>
+    <dgm:cxn modelId="{007FA7ED-BF67-4C6E-8DC0-14C0DEB58C1B}" type="presParOf" srcId="{50833944-0788-4F85-B187-9EBE2B044880}" destId="{0A3AB8E0-4F2F-4257-BA67-F2B495084922}" srcOrd="2" destOrd="0" presId="urn:microsoft.com/office/officeart/2005/8/layout/StepDownProcess"/>
+    <dgm:cxn modelId="{1C29411A-17FE-4223-BEAD-192308106849}" type="presParOf" srcId="{112223B1-EB19-45F7-85DE-A4682110A034}" destId="{05911D22-B84D-458A-82A1-7F86083A1F13}" srcOrd="5" destOrd="0" presId="urn:microsoft.com/office/officeart/2005/8/layout/StepDownProcess"/>
+    <dgm:cxn modelId="{9135ABF1-F143-4913-91C4-79E43C2B38B0}" type="presParOf" srcId="{112223B1-EB19-45F7-85DE-A4682110A034}" destId="{40640178-BA62-4BA1-94AA-B7C430C9478B}" srcOrd="6" destOrd="0" presId="urn:microsoft.com/office/officeart/2005/8/layout/StepDownProcess"/>
+    <dgm:cxn modelId="{80ECCCA9-B69D-4BD2-994F-AEF11D4FE06A}" type="presParOf" srcId="{40640178-BA62-4BA1-94AA-B7C430C9478B}" destId="{42695676-6EF0-4711-8DDE-6A3E7031F153}" srcOrd="0" destOrd="0" presId="urn:microsoft.com/office/officeart/2005/8/layout/StepDownProcess"/>
+    <dgm:cxn modelId="{E4DE56B2-BF73-4EBC-B142-EA90C110436D}" type="presParOf" srcId="{40640178-BA62-4BA1-94AA-B7C430C9478B}" destId="{95671268-52B7-4017-834C-FFC0AD44572A}" srcOrd="1" destOrd="0" presId="urn:microsoft.com/office/officeart/2005/8/layout/StepDownProcess"/>
+    <dgm:cxn modelId="{EC3E56F0-52F9-475E-8445-4ADD3444F7F8}" type="presParOf" srcId="{40640178-BA62-4BA1-94AA-B7C430C9478B}" destId="{31CB378A-F77C-4259-B7BB-A31423C5669C}" srcOrd="2" destOrd="0" presId="urn:microsoft.com/office/officeart/2005/8/layout/StepDownProcess"/>
+    <dgm:cxn modelId="{E8373CFF-8B44-44B8-AC9C-EEB69AF3A906}" type="presParOf" srcId="{112223B1-EB19-45F7-85DE-A4682110A034}" destId="{63F302B2-A341-49F7-939D-46D16C52F01B}" srcOrd="7" destOrd="0" presId="urn:microsoft.com/office/officeart/2005/8/layout/StepDownProcess"/>
+    <dgm:cxn modelId="{50AB3368-E80E-43EE-B62B-22F2F0C426D5}" type="presParOf" srcId="{112223B1-EB19-45F7-85DE-A4682110A034}" destId="{995D46F9-46F9-4E22-AEBB-FEC62B36A91F}" srcOrd="8" destOrd="0" presId="urn:microsoft.com/office/officeart/2005/8/layout/StepDownProcess"/>
+    <dgm:cxn modelId="{34643F07-D13B-4D86-A044-5D17EFC2CA93}" type="presParOf" srcId="{995D46F9-46F9-4E22-AEBB-FEC62B36A91F}" destId="{F402D733-CBB0-465C-8C99-A1CE6D08485D}" srcOrd="0" destOrd="0" presId="urn:microsoft.com/office/officeart/2005/8/layout/StepDownProcess"/>
+    <dgm:cxn modelId="{679556BB-CC71-4578-AE0F-6BA15510A5BC}" type="presParOf" srcId="{995D46F9-46F9-4E22-AEBB-FEC62B36A91F}" destId="{811A72A9-3A17-4221-9359-858F62938F0B}" srcOrd="1" destOrd="0" presId="urn:microsoft.com/office/officeart/2005/8/layout/StepDownProcess"/>
+    <dgm:cxn modelId="{7ACF37F2-B813-40EB-B228-1E659E60C895}" type="presParOf" srcId="{995D46F9-46F9-4E22-AEBB-FEC62B36A91F}" destId="{524029C4-0BB5-40F5-A713-556B5FFE7199}" srcOrd="2" destOrd="0" presId="urn:microsoft.com/office/officeart/2005/8/layout/StepDownProcess"/>
+    <dgm:cxn modelId="{15BB49F4-D750-4452-AEDC-170FFF145B62}" type="presParOf" srcId="{112223B1-EB19-45F7-85DE-A4682110A034}" destId="{44062AA1-D835-4093-9592-FD68312ECC99}" srcOrd="9" destOrd="0" presId="urn:microsoft.com/office/officeart/2005/8/layout/StepDownProcess"/>
+    <dgm:cxn modelId="{261F26E0-A0BB-4FD9-8F74-E4B41F0CE8AC}" type="presParOf" srcId="{112223B1-EB19-45F7-85DE-A4682110A034}" destId="{12424C59-7572-4197-A3CE-17B7785B7B95}" srcOrd="10" destOrd="0" presId="urn:microsoft.com/office/officeart/2005/8/layout/StepDownProcess"/>
+    <dgm:cxn modelId="{75011022-648A-4F86-AEF0-1BBF0AB5E592}" type="presParOf" srcId="{12424C59-7572-4197-A3CE-17B7785B7B95}" destId="{147698AB-B1CA-4A31-8AE1-3BAA72959147}" srcOrd="0" destOrd="0" presId="urn:microsoft.com/office/officeart/2005/8/layout/StepDownProcess"/>
   </dgm:cxnLst>
   <dgm:bg/>
   <dgm:whole/>
@@ -52144,7 +51334,7 @@
 </file>
 
 <file path=customXml/itemProps1.xml><?xml version="1.0" encoding="utf-8"?>
-<ds:datastoreItem xmlns:ds="http://schemas.openxmlformats.org/officeDocument/2006/customXml" ds:itemID="{B887FE40-9872-4088-8260-AFB10B4F8AE8}">
+<ds:datastoreItem xmlns:ds="http://schemas.openxmlformats.org/officeDocument/2006/customXml" ds:itemID="{C93F1494-8982-4937-A20B-E853B1E9D58F}">
   <ds:schemaRefs>
     <ds:schemaRef ds:uri="http://schemas.openxmlformats.org/officeDocument/2006/bibliography"/>
   </ds:schemaRefs>

</xml_diff>